<commit_message>
proposal edited by yangxin
</commit_message>
<xml_diff>
--- a/proposal/proposal.docx
+++ b/proposal/proposal.docx
@@ -1,6 +1,6 @@
 
 <file path=word/document.xml><?xml version="1.0" encoding="utf-8"?>
-<w:document xmlns:wpc="http://schemas.microsoft.com/office/word/2010/wordprocessingCanvas" xmlns:cx="http://schemas.microsoft.com/office/drawing/2014/chartex" xmlns:cx1="http://schemas.microsoft.com/office/drawing/2015/9/8/chartex" xmlns:cx2="http://schemas.microsoft.com/office/drawing/2015/10/21/chartex" xmlns:cx3="http://schemas.microsoft.com/office/drawing/2016/5/9/chartex" xmlns:cx4="http://schemas.microsoft.com/office/drawing/2016/5/10/chartex" xmlns:cx5="http://schemas.microsoft.com/office/drawing/2016/5/11/chartex" xmlns:cx6="http://schemas.microsoft.com/office/drawing/2016/5/12/chartex" xmlns:cx7="http://schemas.microsoft.com/office/drawing/2016/5/13/chartex" xmlns:cx8="http://schemas.microsoft.com/office/drawing/2016/5/14/chartex" xmlns:mc="http://schemas.openxmlformats.org/markup-compatibility/2006" xmlns:aink="http://schemas.microsoft.com/office/drawing/2016/ink" xmlns:am3d="http://schemas.microsoft.com/office/drawing/2017/model3d" xmlns:o="urn:schemas-microsoft-com:office:office" xmlns:r="http://schemas.openxmlformats.org/officeDocument/2006/relationships" xmlns:m="http://schemas.openxmlformats.org/officeDocument/2006/math" xmlns:v="urn:schemas-microsoft-com:vml" xmlns:wp14="http://schemas.microsoft.com/office/word/2010/wordprocessingDrawing" xmlns:wp="http://schemas.openxmlformats.org/drawingml/2006/wordprocessingDrawing" xmlns:w10="urn:schemas-microsoft-com:office:word" xmlns:w="http://schemas.openxmlformats.org/wordprocessingml/2006/main" xmlns:w14="http://schemas.microsoft.com/office/word/2010/wordml" xmlns:w15="http://schemas.microsoft.com/office/word/2012/wordml" xmlns:w16cid="http://schemas.microsoft.com/office/word/2016/wordml/cid" xmlns:w16se="http://schemas.microsoft.com/office/word/2015/wordml/symex" xmlns:wpg="http://schemas.microsoft.com/office/word/2010/wordprocessingGroup" xmlns:wpi="http://schemas.microsoft.com/office/word/2010/wordprocessingInk" xmlns:wne="http://schemas.microsoft.com/office/word/2006/wordml" xmlns:wps="http://schemas.microsoft.com/office/word/2010/wordprocessingShape" mc:Ignorable="w14 w15 w16se w16cid wp14">
+<w:document xmlns:wpc="http://schemas.microsoft.com/office/word/2010/wordprocessingCanvas" xmlns:mc="http://schemas.openxmlformats.org/markup-compatibility/2006" xmlns:o="urn:schemas-microsoft-com:office:office" xmlns:r="http://schemas.openxmlformats.org/officeDocument/2006/relationships" xmlns:m="http://schemas.openxmlformats.org/officeDocument/2006/math" xmlns:v="urn:schemas-microsoft-com:vml" xmlns:wp14="http://schemas.microsoft.com/office/word/2010/wordprocessingDrawing" xmlns:wp="http://schemas.openxmlformats.org/drawingml/2006/wordprocessingDrawing" xmlns:w10="urn:schemas-microsoft-com:office:word" xmlns:w="http://schemas.openxmlformats.org/wordprocessingml/2006/main" xmlns:w14="http://schemas.microsoft.com/office/word/2010/wordml" xmlns:w15="http://schemas.microsoft.com/office/word/2012/wordml" xmlns:wpg="http://schemas.microsoft.com/office/word/2010/wordprocessingGroup" xmlns:wpi="http://schemas.microsoft.com/office/word/2010/wordprocessingInk" xmlns:wne="http://schemas.microsoft.com/office/word/2006/wordml" xmlns:wps="http://schemas.microsoft.com/office/word/2010/wordprocessingShape" mc:Ignorable="w14 w15 wp14">
   <w:body>
     <w:p>
       <w:pPr>
@@ -18,7 +18,7 @@
         <mc:AlternateContent>
           <mc:Choice Requires="wps">
             <w:drawing>
-              <wp:anchor distT="0" distB="0" distL="114935" distR="114935" simplePos="0" relativeHeight="251659264" behindDoc="0" locked="0" layoutInCell="1" allowOverlap="1" wp14:anchorId="6AFD33B8" wp14:editId="0EB606A5">
+              <wp:anchor distT="0" distB="0" distL="114935" distR="114935" simplePos="0" relativeHeight="251659264" behindDoc="0" locked="0" layoutInCell="1" allowOverlap="1" wp14:anchorId="1697E238" wp14:editId="5BCE4C31">
                 <wp:simplePos x="0" y="0"/>
                 <wp:positionH relativeFrom="margin">
                   <wp:align>left</wp:align>
@@ -94,7 +94,27 @@
                                 <w:szCs w:val="28"/>
                                 <w:lang w:val="en-GB"/>
                               </w:rPr>
-                              <w:t xml:space="preserve">Deep Reinforcement Learning on </w:t>
+                              <w:t xml:space="preserve">Double A3C: </w:t>
+                            </w:r>
+                            <w:r>
+                              <w:rPr>
+                                <w:b/>
+                                <w:sz w:val="28"/>
+                                <w:szCs w:val="28"/>
+                                <w:lang w:val="en-GB"/>
+                              </w:rPr>
+                              <w:t>Dee</w:t>
+                            </w:r>
+                            <w:bookmarkStart w:id="1" w:name="_GoBack"/>
+                            <w:bookmarkEnd w:id="1"/>
+                            <w:r>
+                              <w:rPr>
+                                <w:b/>
+                                <w:sz w:val="28"/>
+                                <w:szCs w:val="28"/>
+                                <w:lang w:val="en-GB"/>
+                              </w:rPr>
+                              <w:t xml:space="preserve">p Reinforcement Learning on </w:t>
                             </w:r>
                             <w:proofErr w:type="spellStart"/>
                             <w:r>
@@ -144,23 +164,13 @@
                                       <w:lang w:val="en-GB" w:eastAsia="en-GB"/>
                                     </w:rPr>
                                   </w:pPr>
-                                  <w:proofErr w:type="spellStart"/>
                                   <w:r>
                                     <w:rPr>
                                       <w:sz w:val="24"/>
                                       <w:szCs w:val="24"/>
                                       <w:lang w:val="en-GB" w:eastAsia="en-GB"/>
                                     </w:rPr>
-                                    <w:t>Yangxin</w:t>
-                                  </w:r>
-                                  <w:proofErr w:type="spellEnd"/>
-                                  <w:r>
-                                    <w:rPr>
-                                      <w:sz w:val="24"/>
-                                      <w:szCs w:val="24"/>
-                                      <w:lang w:val="en-GB" w:eastAsia="en-GB"/>
-                                    </w:rPr>
-                                    <w:t xml:space="preserve"> Zhong</w:t>
+                                    <w:t>Yangxin Zhong</w:t>
                                   </w:r>
                                   <w:r>
                                     <w:rPr>
@@ -254,6 +264,7 @@
                                       <w:lang w:val="en-GB" w:eastAsia="en-GB"/>
                                     </w:rPr>
                                   </w:pPr>
+                                  <w:proofErr w:type="spellStart"/>
                                   <w:r>
                                     <w:rPr>
                                       <w:color w:val="000000"/>
@@ -261,7 +272,17 @@
                                       <w:szCs w:val="24"/>
                                       <w:lang w:val="en-GB" w:eastAsia="en-GB"/>
                                     </w:rPr>
-                                    <w:t>Jiajie He</w:t>
+                                    <w:t>Jiajie</w:t>
+                                  </w:r>
+                                  <w:proofErr w:type="spellEnd"/>
+                                  <w:r>
+                                    <w:rPr>
+                                      <w:color w:val="000000"/>
+                                      <w:sz w:val="24"/>
+                                      <w:szCs w:val="24"/>
+                                      <w:lang w:val="en-GB" w:eastAsia="en-GB"/>
+                                    </w:rPr>
+                                    <w:t xml:space="preserve"> He</w:t>
                                   </w:r>
                                   <w:r>
                                     <w:rPr>
@@ -344,7 +365,16 @@
                                       <w:szCs w:val="18"/>
                                       <w:lang w:val="en-GB" w:eastAsia="en-GB"/>
                                     </w:rPr>
-                                    <w:t>Jiajie</w:t>
+                                    <w:t>j</w:t>
+                                  </w:r>
+                                  <w:r>
+                                    <w:rPr>
+                                      <w:rFonts w:ascii="Courier" w:hAnsi="Courier" w:cs="Courier"/>
+                                      <w:sz w:val="18"/>
+                                      <w:szCs w:val="18"/>
+                                      <w:lang w:val="en-GB" w:eastAsia="en-GB"/>
+                                    </w:rPr>
+                                    <w:t>iajie</w:t>
                                   </w:r>
                                   <w:r>
                                     <w:rPr>
@@ -384,6 +414,7 @@
                                 <w:lang w:val="en-GB" w:eastAsia="en-GB"/>
                               </w:rPr>
                             </w:pPr>
+                            <w:proofErr w:type="spellStart"/>
                             <w:r>
                               <w:rPr>
                                 <w:color w:val="000000"/>
@@ -391,7 +422,17 @@
                                 <w:szCs w:val="24"/>
                                 <w:lang w:val="en-GB" w:eastAsia="en-GB"/>
                               </w:rPr>
-                              <w:t>Lingjie Kong</w:t>
+                              <w:t>Lingjie</w:t>
+                            </w:r>
+                            <w:proofErr w:type="spellEnd"/>
+                            <w:r>
+                              <w:rPr>
+                                <w:color w:val="000000"/>
+                                <w:sz w:val="24"/>
+                                <w:szCs w:val="24"/>
+                                <w:lang w:val="en-GB" w:eastAsia="en-GB"/>
+                              </w:rPr>
+                              <w:t xml:space="preserve"> Kong</w:t>
                             </w:r>
                             <w:r>
                               <w:rPr>
@@ -444,6 +485,7 @@
                               </w:rPr>
                               <w:t xml:space="preserve">Stanford </w:t>
                             </w:r>
+                            <w:proofErr w:type="spellStart"/>
                             <w:r>
                               <w:rPr>
                                 <w:color w:val="000000"/>
@@ -453,6 +495,7 @@
                               </w:rPr>
                               <w:t>Center</w:t>
                             </w:r>
+                            <w:proofErr w:type="spellEnd"/>
                             <w:r>
                               <w:rPr>
                                 <w:color w:val="000000"/>
@@ -497,7 +540,7 @@
           </mc:Choice>
           <mc:Fallback>
             <w:pict>
-              <v:shapetype w14:anchorId="6AFD33B8" id="_x0000_t202" coordsize="21600,21600" o:spt="202" path="m,l,21600r21600,l21600,xe">
+              <v:shapetype w14:anchorId="1697E238" id="_x0000_t202" coordsize="21600,21600" o:spt="202" path="m,l,21600r21600,l21600,xe">
                 <v:stroke joinstyle="miter"/>
                 <v:path gradientshapeok="t" o:connecttype="rect"/>
               </v:shapetype>
@@ -529,7 +572,27 @@
                           <w:szCs w:val="28"/>
                           <w:lang w:val="en-GB"/>
                         </w:rPr>
-                        <w:t xml:space="preserve">Deep Reinforcement Learning on </w:t>
+                        <w:t xml:space="preserve">Double A3C: </w:t>
+                      </w:r>
+                      <w:r>
+                        <w:rPr>
+                          <w:b/>
+                          <w:sz w:val="28"/>
+                          <w:szCs w:val="28"/>
+                          <w:lang w:val="en-GB"/>
+                        </w:rPr>
+                        <w:t>Dee</w:t>
+                      </w:r>
+                      <w:bookmarkStart w:id="2" w:name="_GoBack"/>
+                      <w:bookmarkEnd w:id="2"/>
+                      <w:r>
+                        <w:rPr>
+                          <w:b/>
+                          <w:sz w:val="28"/>
+                          <w:szCs w:val="28"/>
+                          <w:lang w:val="en-GB"/>
+                        </w:rPr>
+                        <w:t xml:space="preserve">p Reinforcement Learning on </w:t>
                       </w:r>
                       <w:proofErr w:type="spellStart"/>
                       <w:r>
@@ -579,23 +642,13 @@
                                 <w:lang w:val="en-GB" w:eastAsia="en-GB"/>
                               </w:rPr>
                             </w:pPr>
-                            <w:proofErr w:type="spellStart"/>
                             <w:r>
                               <w:rPr>
                                 <w:sz w:val="24"/>
                                 <w:szCs w:val="24"/>
                                 <w:lang w:val="en-GB" w:eastAsia="en-GB"/>
                               </w:rPr>
-                              <w:t>Yangxin</w:t>
-                            </w:r>
-                            <w:proofErr w:type="spellEnd"/>
-                            <w:r>
-                              <w:rPr>
-                                <w:sz w:val="24"/>
-                                <w:szCs w:val="24"/>
-                                <w:lang w:val="en-GB" w:eastAsia="en-GB"/>
-                              </w:rPr>
-                              <w:t xml:space="preserve"> Zhong</w:t>
+                              <w:t>Yangxin Zhong</w:t>
                             </w:r>
                             <w:r>
                               <w:rPr>
@@ -689,6 +742,7 @@
                                 <w:lang w:val="en-GB" w:eastAsia="en-GB"/>
                               </w:rPr>
                             </w:pPr>
+                            <w:proofErr w:type="spellStart"/>
                             <w:r>
                               <w:rPr>
                                 <w:color w:val="000000"/>
@@ -696,7 +750,17 @@
                                 <w:szCs w:val="24"/>
                                 <w:lang w:val="en-GB" w:eastAsia="en-GB"/>
                               </w:rPr>
-                              <w:t>Jiajie He</w:t>
+                              <w:t>Jiajie</w:t>
+                            </w:r>
+                            <w:proofErr w:type="spellEnd"/>
+                            <w:r>
+                              <w:rPr>
+                                <w:color w:val="000000"/>
+                                <w:sz w:val="24"/>
+                                <w:szCs w:val="24"/>
+                                <w:lang w:val="en-GB" w:eastAsia="en-GB"/>
+                              </w:rPr>
+                              <w:t xml:space="preserve"> He</w:t>
                             </w:r>
                             <w:r>
                               <w:rPr>
@@ -779,7 +843,16 @@
                                 <w:szCs w:val="18"/>
                                 <w:lang w:val="en-GB" w:eastAsia="en-GB"/>
                               </w:rPr>
-                              <w:t>Jiajie</w:t>
+                              <w:t>j</w:t>
+                            </w:r>
+                            <w:r>
+                              <w:rPr>
+                                <w:rFonts w:ascii="Courier" w:hAnsi="Courier" w:cs="Courier"/>
+                                <w:sz w:val="18"/>
+                                <w:szCs w:val="18"/>
+                                <w:lang w:val="en-GB" w:eastAsia="en-GB"/>
+                              </w:rPr>
+                              <w:t>iajie</w:t>
                             </w:r>
                             <w:r>
                               <w:rPr>
@@ -819,6 +892,7 @@
                           <w:lang w:val="en-GB" w:eastAsia="en-GB"/>
                         </w:rPr>
                       </w:pPr>
+                      <w:proofErr w:type="spellStart"/>
                       <w:r>
                         <w:rPr>
                           <w:color w:val="000000"/>
@@ -826,7 +900,17 @@
                           <w:szCs w:val="24"/>
                           <w:lang w:val="en-GB" w:eastAsia="en-GB"/>
                         </w:rPr>
-                        <w:t>Lingjie Kong</w:t>
+                        <w:t>Lingjie</w:t>
+                      </w:r>
+                      <w:proofErr w:type="spellEnd"/>
+                      <w:r>
+                        <w:rPr>
+                          <w:color w:val="000000"/>
+                          <w:sz w:val="24"/>
+                          <w:szCs w:val="24"/>
+                          <w:lang w:val="en-GB" w:eastAsia="en-GB"/>
+                        </w:rPr>
+                        <w:t xml:space="preserve"> Kong</w:t>
                       </w:r>
                       <w:r>
                         <w:rPr>
@@ -879,6 +963,7 @@
                         </w:rPr>
                         <w:t xml:space="preserve">Stanford </w:t>
                       </w:r>
+                      <w:proofErr w:type="spellStart"/>
                       <w:r>
                         <w:rPr>
                           <w:color w:val="000000"/>
@@ -888,6 +973,7 @@
                         </w:rPr>
                         <w:t>Center</w:t>
                       </w:r>
+                      <w:proofErr w:type="spellEnd"/>
                       <w:r>
                         <w:rPr>
                           <w:color w:val="000000"/>
@@ -1138,7 +1224,19 @@
         <w:rPr>
           <w:i/>
         </w:rPr>
-        <w:t>learning utilizing exploration and exploitation</w:t>
+        <w:t>learning utiliz</w:t>
+      </w:r>
+      <w:r>
+        <w:rPr>
+          <w:i/>
+        </w:rPr>
+        <w:t>es</w:t>
+      </w:r>
+      <w:r>
+        <w:rPr>
+          <w:i/>
+        </w:rPr>
+        <w:t xml:space="preserve"> exploration and exploitation</w:t>
       </w:r>
       <w:r>
         <w:rPr>
@@ -1168,7 +1266,13 @@
         <w:rPr>
           <w:i/>
         </w:rPr>
-        <w:t xml:space="preserve">is used </w:t>
+        <w:t xml:space="preserve">can be </w:t>
+      </w:r>
+      <w:r>
+        <w:rPr>
+          <w:i/>
+        </w:rPr>
+        <w:t xml:space="preserve">used </w:t>
       </w:r>
       <w:r>
         <w:rPr>
@@ -1204,13 +1308,55 @@
         <w:rPr>
           <w:i/>
         </w:rPr>
-        <w:t xml:space="preserve"> We will implement Deep </w:t>
-      </w:r>
-      <w:r>
-        <w:rPr>
-          <w:i/>
-        </w:rPr>
-        <w:t>Q-Network (DQN)</w:t>
+        <w:t xml:space="preserve"> We will </w:t>
+      </w:r>
+      <w:r>
+        <w:rPr>
+          <w:i/>
+        </w:rPr>
+        <w:t xml:space="preserve">propose and </w:t>
+      </w:r>
+      <w:r>
+        <w:rPr>
+          <w:i/>
+        </w:rPr>
+        <w:t>implement</w:t>
+      </w:r>
+      <w:r>
+        <w:rPr>
+          <w:i/>
+        </w:rPr>
+        <w:t xml:space="preserve"> Double A3C,</w:t>
+      </w:r>
+      <w:r>
+        <w:rPr>
+          <w:i/>
+        </w:rPr>
+        <w:t xml:space="preserve"> </w:t>
+      </w:r>
+      <w:r>
+        <w:rPr>
+          <w:i/>
+        </w:rPr>
+        <w:t xml:space="preserve">an improved version of </w:t>
+      </w:r>
+      <w:r>
+        <w:rPr>
+          <w:i/>
+        </w:rPr>
+        <w:t xml:space="preserve">state-of-the-art </w:t>
+      </w:r>
+      <w:r>
+        <w:rPr>
+          <w:i/>
+        </w:rPr>
+        <w:t>Asynchronous Advantage Actor-Critic (A3C)</w:t>
+      </w:r>
+      <w:r>
+        <w:rPr>
+          <w:i/>
+        </w:rPr>
+        <w:t xml:space="preserve"> algorithm</w:t>
       </w:r>
       <w:r>
         <w:rPr>
@@ -1230,7 +1376,19 @@
         <w:rPr>
           <w:i/>
         </w:rPr>
-        <w:t xml:space="preserve"> Gym to beat its benchmarks</w:t>
+        <w:t xml:space="preserve"> Gym</w:t>
+      </w:r>
+      <w:r>
+        <w:rPr>
+          <w:i/>
+        </w:rPr>
+        <w:t xml:space="preserve"> Atari 2600 games</w:t>
+      </w:r>
+      <w:r>
+        <w:rPr>
+          <w:i/>
+        </w:rPr>
+        <w:t xml:space="preserve"> to beat its benchmarks</w:t>
       </w:r>
       <w:r>
         <w:rPr>
@@ -1248,7 +1406,7 @@
     <w:p/>
     <w:p>
       <w:pPr>
-        <w:pStyle w:val="Heading1"/>
+        <w:pStyle w:val="1"/>
         <w:numPr>
           <w:ilvl w:val="0"/>
           <w:numId w:val="1"/>
@@ -1297,7 +1455,13 @@
         <w:t>.</w:t>
       </w:r>
       <w:r>
-        <w:t xml:space="preserve"> It has been</w:t>
+        <w:t xml:space="preserve"> </w:t>
+      </w:r>
+      <w:r>
+        <w:t>There have</w:t>
+      </w:r>
+      <w:r>
+        <w:t xml:space="preserve"> been</w:t>
       </w:r>
       <w:r>
         <w:t xml:space="preserve"> studies </w:t>
@@ -1342,7 +1506,13 @@
         <w:t xml:space="preserve">was formed as a </w:t>
       </w:r>
       <w:r>
-        <w:t xml:space="preserve">Markov Decision Process (MDP) which people need to </w:t>
+        <w:t xml:space="preserve">Markov Decision Process (MDP) </w:t>
+      </w:r>
+      <w:r>
+        <w:t xml:space="preserve">where </w:t>
+      </w:r>
+      <w:r>
+        <w:t xml:space="preserve">people need to </w:t>
       </w:r>
       <w:r>
         <w:t>have full knowledge of the environment and carefully model its</w:t>
@@ -1405,10 +1575,10 @@
         <w:t xml:space="preserve">the condition that </w:t>
       </w:r>
       <w:r>
-        <w:t>corollate</w:t>
-      </w:r>
-      <w:r>
-        <w:t xml:space="preserve"> the </w:t>
+        <w:t xml:space="preserve">correlating </w:t>
+      </w:r>
+      <w:r>
+        <w:t xml:space="preserve">the </w:t>
       </w:r>
       <w:r>
         <w:t xml:space="preserve">large </w:t>
@@ -1471,15 +1641,7 @@
         <w:t xml:space="preserve">state input, what will be the optimal </w:t>
       </w:r>
       <w:r>
-        <w:t xml:space="preserve">action to take </w:t>
-      </w:r>
-      <w:proofErr w:type="gramStart"/>
-      <w:r>
-        <w:t>in order to</w:t>
-      </w:r>
-      <w:proofErr w:type="gramEnd"/>
-      <w:r>
-        <w:t xml:space="preserve"> maximize </w:t>
+        <w:t xml:space="preserve">action to take in order to maximize </w:t>
       </w:r>
       <w:r>
         <w:t xml:space="preserve">its </w:t>
@@ -1490,7 +1652,7 @@
     </w:p>
     <w:p>
       <w:pPr>
-        <w:pStyle w:val="Heading1"/>
+        <w:pStyle w:val="1"/>
         <w:numPr>
           <w:ilvl w:val="0"/>
           <w:numId w:val="1"/>
@@ -1527,7 +1689,13 @@
         <w:t xml:space="preserve">vision input </w:t>
       </w:r>
       <w:r>
-        <w:t xml:space="preserve">is one of the biggest challenge of </w:t>
+        <w:t>is one of the biggest challenge</w:t>
+      </w:r>
+      <w:r>
+        <w:t>s</w:t>
+      </w:r>
+      <w:r>
+        <w:t xml:space="preserve"> of </w:t>
       </w:r>
       <w:r>
         <w:t xml:space="preserve">reinforcement </w:t>
@@ -1566,7 +1734,7 @@
         <w:t xml:space="preserve">the </w:t>
       </w:r>
       <w:r>
-        <w:t xml:space="preserve">quality of the selected features </w:t>
+        <w:t xml:space="preserve">quality of the selected feature </w:t>
       </w:r>
       <w:r>
         <w:t xml:space="preserve">representation </w:t>
@@ -1599,7 +1767,7 @@
         <w:t xml:space="preserve">vision, </w:t>
       </w:r>
       <w:r>
-        <w:t xml:space="preserve">it leads to some break throughs on how to extract the </w:t>
+        <w:t xml:space="preserve">it leads to some breakthroughs on how to extract the </w:t>
       </w:r>
       <w:r>
         <w:t xml:space="preserve">feature representation more efficiently </w:t>
@@ -1721,13 +1889,14 @@
       <w:r>
         <w:t xml:space="preserve">learning algorithm </w:t>
       </w:r>
-      <w:proofErr w:type="gramStart"/>
-      <w:r>
-        <w:t>have to</w:t>
-      </w:r>
-      <w:proofErr w:type="gramEnd"/>
-      <w:r>
-        <w:t xml:space="preserve"> learn from </w:t>
+      <w:r>
+        <w:t>ha</w:t>
+      </w:r>
+      <w:r>
+        <w:t>s</w:t>
+      </w:r>
+      <w:r>
+        <w:t xml:space="preserve"> to learn from </w:t>
       </w:r>
       <w:r>
         <w:t xml:space="preserve">scalar rewards </w:t>
@@ -1758,9 +1927,13 @@
       <w:pPr>
         <w:ind w:firstLine="432"/>
         <w:jc w:val="both"/>
-      </w:pPr>
-      <w:r>
-        <w:t xml:space="preserve">Q-Learning was algorithm </w:t>
+        <w:rPr>
+          <w:rFonts w:eastAsiaTheme="minorEastAsia"/>
+          <w:lang w:eastAsia="zh-CN"/>
+        </w:rPr>
+      </w:pPr>
+      <w:r>
+        <w:t xml:space="preserve">Q-Learning algorithm </w:t>
       </w:r>
       <w:r>
         <w:fldChar w:fldCharType="begin" w:fldLock="1"/>
@@ -1788,17 +1961,738 @@
       </w:r>
       <w:r>
         <w:t>reinforcement learning model.</w:t>
+      </w:r>
+      <w:r>
+        <w:t xml:space="preserve"> In Q-Learning</w:t>
+      </w:r>
+      <w:r>
+        <w:t xml:space="preserve"> algorithm</w:t>
+      </w:r>
+      <w:r>
+        <w:t xml:space="preserve">, we need to </w:t>
+      </w:r>
+      <w:r>
+        <w:t>store and update</w:t>
+      </w:r>
+      <w:r>
+        <w:t xml:space="preserve"> a Q value</w:t>
+      </w:r>
+      <w:r>
+        <w:rPr>
+          <w:rFonts w:asciiTheme="minorEastAsia" w:eastAsiaTheme="minorEastAsia" w:hAnsiTheme="minorEastAsia" w:hint="eastAsia"/>
+          <w:lang w:eastAsia="zh-CN"/>
+        </w:rPr>
+        <w:t xml:space="preserve"> </w:t>
+      </w:r>
+      <w:r>
+        <w:t>estimate</w:t>
+      </w:r>
+      <w:r>
+        <w:t xml:space="preserve"> Q(</w:t>
+      </w:r>
+      <w:r>
+        <w:rPr>
+          <w:i/>
+        </w:rPr>
+        <w:t>s, a</w:t>
+      </w:r>
+      <w:r>
+        <w:t>)</w:t>
+      </w:r>
+      <w:r>
+        <w:t xml:space="preserve"> for each (</w:t>
+      </w:r>
+      <w:r>
+        <w:rPr>
+          <w:i/>
+        </w:rPr>
+        <w:t>s, a</w:t>
+      </w:r>
+      <w:r>
+        <w:t>) pair, where Q(</w:t>
+      </w:r>
+      <w:r>
+        <w:rPr>
+          <w:i/>
+        </w:rPr>
+        <w:t>s, a</w:t>
+      </w:r>
+      <w:r>
+        <w:t xml:space="preserve">) is the expected utility or value of taking action </w:t>
+      </w:r>
+      <w:proofErr w:type="spellStart"/>
+      <w:proofErr w:type="gramStart"/>
+      <w:r>
+        <w:rPr>
+          <w:i/>
+        </w:rPr>
+        <w:t>a</w:t>
+      </w:r>
+      <w:proofErr w:type="spellEnd"/>
+      <w:proofErr w:type="gramEnd"/>
+      <w:r>
+        <w:t xml:space="preserve"> in state </w:t>
+      </w:r>
+      <w:r>
+        <w:rPr>
+          <w:i/>
+        </w:rPr>
+        <w:t>s</w:t>
+      </w:r>
+      <w:r>
+        <w:rPr>
+          <w:i/>
+        </w:rPr>
+        <w:t xml:space="preserve"> </w:t>
+      </w:r>
+      <w:r>
+        <w:t xml:space="preserve">and </w:t>
+      </w:r>
+      <w:r>
+        <w:t xml:space="preserve">then </w:t>
+      </w:r>
+      <w:r>
+        <w:t>following the optimal policy afterwards</w:t>
+      </w:r>
+      <w:r>
+        <w:t xml:space="preserve">. </w:t>
+      </w:r>
+      <w:r>
+        <w:t>However, if</w:t>
+      </w:r>
+      <w:r>
+        <w:t xml:space="preserve"> we have a large state </w:t>
+      </w:r>
+      <w:r>
+        <w:t xml:space="preserve">or action space, </w:t>
+      </w:r>
+      <w:r>
+        <w:t xml:space="preserve">it will </w:t>
+      </w:r>
+      <w:r>
+        <w:t>b</w:t>
+      </w:r>
+      <w:r>
+        <w:t>e expensive to</w:t>
+      </w:r>
+      <w:r>
+        <w:t xml:space="preserve"> store Q value</w:t>
+      </w:r>
+      <w:r>
+        <w:t>s</w:t>
+      </w:r>
+      <w:r>
+        <w:t xml:space="preserve"> for all (</w:t>
+      </w:r>
+      <w:r>
+        <w:rPr>
+          <w:i/>
+        </w:rPr>
+        <w:t>s, a</w:t>
+      </w:r>
+      <w:r>
+        <w:t>) pairs</w:t>
+      </w:r>
+      <w:r>
+        <w:t>. One of the common solutions to this issue is to use function approximation, where we extract features</w:t>
+      </w:r>
+      <m:oMath>
+        <m:r>
+          <m:rPr>
+            <m:sty m:val="p"/>
+          </m:rPr>
+          <w:rPr>
+            <w:rFonts w:ascii="Cambria Math" w:hAnsi="Cambria Math"/>
+          </w:rPr>
+          <m:t xml:space="preserve"> </m:t>
+        </m:r>
+        <m:r>
+          <w:rPr>
+            <w:rFonts w:ascii="Cambria Math" w:hAnsi="Cambria Math"/>
+          </w:rPr>
+          <m:t>θ</m:t>
+        </m:r>
+        <m:r>
+          <m:rPr>
+            <m:sty m:val="p"/>
+          </m:rPr>
+          <w:rPr>
+            <w:rFonts w:ascii="Cambria Math" w:hAnsi="Cambria Math"/>
+          </w:rPr>
+          <m:t xml:space="preserve"> </m:t>
+        </m:r>
+      </m:oMath>
+      <w:r>
+        <w:t>from (</w:t>
+      </w:r>
+      <w:r>
+        <w:rPr>
+          <w:i/>
+        </w:rPr>
+        <w:t>s, a</w:t>
+      </w:r>
+      <w:r>
+        <w:t>) and define a function</w:t>
+      </w:r>
+      <m:oMath>
+        <m:r>
+          <m:rPr>
+            <m:sty m:val="p"/>
+          </m:rPr>
+          <w:rPr>
+            <w:rFonts w:ascii="Cambria Math" w:hAnsi="Cambria Math"/>
+          </w:rPr>
+          <m:t xml:space="preserve"> </m:t>
+        </m:r>
+        <m:r>
+          <w:rPr>
+            <w:rFonts w:ascii="Cambria Math" w:hAnsi="Cambria Math"/>
+          </w:rPr>
+          <m:t>f</m:t>
+        </m:r>
+        <m:d>
+          <m:dPr>
+            <m:ctrlPr>
+              <w:rPr>
+                <w:rFonts w:ascii="Cambria Math" w:hAnsi="Cambria Math"/>
+                <w:i/>
+              </w:rPr>
+            </m:ctrlPr>
+          </m:dPr>
+          <m:e>
+            <m:r>
+              <w:rPr>
+                <w:rFonts w:ascii="Cambria Math" w:hAnsi="Cambria Math"/>
+              </w:rPr>
+              <m:t>θ</m:t>
+            </m:r>
+          </m:e>
+        </m:d>
+        <m:r>
+          <m:rPr>
+            <m:sty m:val="p"/>
+          </m:rPr>
+          <w:rPr>
+            <w:rFonts w:ascii="Cambria Math" w:hAnsi="Cambria Math"/>
+          </w:rPr>
+          <m:t xml:space="preserve"> </m:t>
+        </m:r>
+      </m:oMath>
+      <w:r>
+        <w:rPr>
+          <w:rFonts w:eastAsiaTheme="minorEastAsia" w:hint="eastAsia"/>
+          <w:lang w:eastAsia="zh-CN"/>
+        </w:rPr>
+        <w:t>to approximate Q(</w:t>
+      </w:r>
+      <w:r>
+        <w:rPr>
+          <w:rFonts w:eastAsiaTheme="minorEastAsia"/>
+          <w:i/>
+          <w:lang w:eastAsia="zh-CN"/>
+        </w:rPr>
+        <w:t>s, a</w:t>
+      </w:r>
+      <w:r>
+        <w:rPr>
+          <w:rFonts w:eastAsiaTheme="minorEastAsia" w:hint="eastAsia"/>
+          <w:lang w:eastAsia="zh-CN"/>
+        </w:rPr>
+        <w:t>)</w:t>
+      </w:r>
+      <w:r>
+        <w:rPr>
+          <w:rFonts w:eastAsiaTheme="minorEastAsia"/>
+          <w:lang w:eastAsia="zh-CN"/>
+        </w:rPr>
+        <w:t>. Then optimizing the estimation of Q values turns into optimizing the parameters in</w:t>
+      </w:r>
+      <m:oMath>
+        <m:r>
+          <m:rPr>
+            <m:sty m:val="p"/>
+          </m:rPr>
+          <w:rPr>
+            <w:rFonts w:ascii="Cambria Math" w:hAnsi="Cambria Math"/>
+          </w:rPr>
+          <m:t xml:space="preserve"> </m:t>
+        </m:r>
+        <m:r>
+          <w:rPr>
+            <w:rFonts w:ascii="Cambria Math" w:hAnsi="Cambria Math"/>
+          </w:rPr>
+          <m:t>f</m:t>
+        </m:r>
+        <m:d>
+          <m:dPr>
+            <m:ctrlPr>
+              <w:rPr>
+                <w:rFonts w:ascii="Cambria Math" w:hAnsi="Cambria Math"/>
+                <w:i/>
+              </w:rPr>
+            </m:ctrlPr>
+          </m:dPr>
+          <m:e>
+            <m:r>
+              <w:rPr>
+                <w:rFonts w:ascii="Cambria Math" w:hAnsi="Cambria Math"/>
+              </w:rPr>
+              <m:t>θ</m:t>
+            </m:r>
+          </m:e>
+        </m:d>
+      </m:oMath>
+      <w:r>
+        <w:rPr>
+          <w:rFonts w:eastAsiaTheme="minorEastAsia" w:hint="eastAsia"/>
+          <w:lang w:eastAsia="zh-CN"/>
+        </w:rPr>
+        <w:t>.</w:t>
       </w:r>
     </w:p>
     <w:p>
       <w:pPr>
         <w:ind w:firstLine="432"/>
         <w:jc w:val="both"/>
-      </w:pPr>
+        <w:rPr>
+          <w:rFonts w:eastAsiaTheme="minorEastAsia"/>
+          <w:lang w:eastAsia="zh-CN"/>
+        </w:rPr>
+      </w:pPr>
+      <w:r>
+        <w:t xml:space="preserve">Deep Reinforcement Learning </w:t>
+      </w:r>
+      <w:r>
+        <w:fldChar w:fldCharType="begin" w:fldLock="1"/>
+      </w:r>
+      <w:r>
+        <w:instrText>ADDIN CSL_CITATION { "citationItems" : [ { "id" : "ITEM-1", "itemData" : { "DOI" : "10.1038/nature14236", "ISBN" : "9781634393973", "ISSN" : "10495258", "PMID" : "17460516", "abstract" : "We present the first deep learning model to successfully learn control policies directly from high-dimensional sensory input using reinforcement learning. The model is a convolutional neural network, trained with a variant of Q-learning, whose input is raw pixels and whose output is a value function estimating future rewards. We apply our method to seven Atari 2600 games from the Arcade Learning Environment, with no adjustment of the architecture or learning algorithm. We find that it outperforms all previous approaches on six of the games and surpasses a human expert on three of them.", "author" : [ { "dropping-particle" : "", "family" : "Zoran", "given" : "Daniel", "non-dropping-particle" : "", "parse-names" : false, "suffix" : "" }, { "dropping-particle" : "", "family" : "Lakshminarayanan", "given" : "Balaji", "non-dropping-particle" : "", "parse-names" : false, "suffix" : "" }, { "dropping-particle" : "", "family" : "Blundell", "given" : "Charles", "non-dropping-particle" : "", "parse-names" : false, "suffix" : "" }, { "dropping-particle" : "", "family" : "Yu", "given" : "Lei", "non-dropping-particle" : "", "parse-names" : false, "suffix" : "" }, { "dropping-particle" : "", "family" : "Blunsom", "given" : "Phil", "non-dropping-particle" : "", "parse-names" : false, "suffix" : "" }, { "dropping-particle" : "", "family" : "Dyer", "given" : "Chris", "non-dropping-particle" : "", "parse-names" : false, "suffix" : "" }, { "dropping-particle" : "", "family" : "Grefenstette", "given" : "Edward", "non-dropping-particle" : "", "parse-names" : false, "suffix" : "" }, { "dropping-particle" : "", "family" : "Yang", "given" : "Zichao", "non-dropping-particle" : "", "parse-names" : false, "suffix" : "" }, { "dropping-particle" : "", "family" : "Blunsom", "given" : "Phil", "non-dropping-particle" : "", "parse-names" : false, "suffix" : "" }, { "dropping-particle" : "", "family" : "Dyer", "given" : "Chris", "non-dropping-particle" : "", "parse-names" : false, "suffix" : "" }, { "dropping-particle" : "", "family" : "Ling", "given" : "Wang", "non-dropping-particle" : "", "parse-names" : false, "suffix" : "" }, { "dropping-particle" : "", "family" : "Wayne", "given" : "Greg", "non-dropping-particle" : "", "parse-names" : false, "suffix" : "" }, { "dropping-particle" : "", "family" : "Graves", "given" : "Alex", "non-dropping-particle" : "", "parse-names" : false, "suffix" : "" }, { "dropping-particle" : "", "family" : "Deepmind", "given" : "Google", "non-dropping-particle" : "", "parse-names" : false, "suffix" : "" }, { "dropping-particle" : "", "family" : "Com", "given" : "Gravesa Google", "non-dropping-particle" : "", "parse-names" : false, "suffix" : "" }, { "dropping-particle" : "", "family" : "Vinyals", "given" : "Oriol", "non-dropping-particle" : "", "parse-names" : false, "suffix" : "" }, { "dropping-particle" : "", "family" : "Bengio", "given" : "Samy", "non-dropping-particle" : "", "parse-names" : false, "suffix" : "" }, { "dropping-particle" : "", "family" : "Kudlur", "given" : "Manjunath", "non-dropping-particle" : "", "parse-names" : false, "suffix" : "" }, { "dropping-particle" : "", "family" : "Brain", "given" : "Google", "non-dropping-particle" : "", "parse-names" : false, "suffix" : "" }, { "dropping-particle" : "", "family" : "Veness", "given" : "Joel", "non-dropping-particle" : "", "parse-names" : false, "suffix" : "" }, { "dropping-particle" : "", "family" : "Hutter", "given" : "Marcus", "non-dropping-particle" : "", "parse-names" : false, "suffix" : "" }, { "dropping-particle" : "", "family" : "Orseau", "given" : "Laurent", "non-dropping-particle" : "", "parse-names" : false, "suffix" : "" }, { "dropping-particle" : "", "family" : "Bellemare", "given" : "Marc G.", "non-dropping-particle" : "", "parse-names" : false, "suffix" : "" }, { "dropping-particle" : "", "family" : "Hutter", "given" : "Marcus", "non-dropping-particle" : "", "parse-names" : false, "suffix" : "" }, { "dropping-particle" : "", "family" : "Chua", "given" : "Alvin", "non-dropping-particle" : "", "parse-names" : false, "suffix" : "" }, { "dropping-particle" : "", "family" : "Desjardins", "given" : "Guillaume", "non-dropping-particle" : "", "parse-names" : false, "suffix" : "" }, { "dropping-particle" : "", "family" : "Swirszcz", "given" : "Grzegorz", "non-dropping-particle" : "", "parse-names" : false, "suffix" : "" }, { "dropping-particle" : "", "family" : "Solway", "given" : "Alec", "non-dropping-particle" : "", "parse-names" : false, "suffix" : "" }, { "dropping-particle" : "", "family" : "Botvinick", "given" : "Matthew M", "non-dropping-particle" : "", "parse-names" : false, "suffix" : "" }, { "dropping-particle" : "", "family" : "Simonyan", "given" : "Karen", "non-dropping-particle" : "", "parse-names" : false, "suffix" : "" }, { "dropping-particle" : "", "family" : "Zisserman", "given" : "Andrew", "non-dropping-particle" : "", "parse-names" : false, "suffix" : "" }, { "dropping-particle" : "", "family" : "Silver", "given" : "David", "non-dropping-particle" : "", "parse-names" : false, "suffix" : "" }, { "dropping-particle" : "", "family" : "Lever", "given" : "Guy U Y", "non-dropping-particle" : "", "parse-names" : false, "suffix" : "" }, { "dropping-particle" : "", "family" : "Technologies", "given" : "Deepmind", "non-dropping-particle" : "", "parse-names" : false, "suffix" : "" }, { "dropping-particle" : "", "family" : "Lever", "given" : "Guy U Y", "non-dropping-particle" : "", "parse-names" : false, "suffix" : "" }, { "dropping-particle" : "", "family" : "Ac", "given" : "U C L", "non-dropping-particle" : "", "parse-names" : false, "suffix" : "" }, { "dropping-particle" : "", "family" : "Schulman", "given" : "John", "non-dropping-particle" : "", "parse-names" : false, "suffix" : "" }, { "dropping-particle" : "", "family" : "Heess", "given" : "Nicolas", "non-dropping-particle" : "", "parse-names" : false, "suffix" : "" }, { "dropping-particle" : "", "family" : "Weber", "given" : "Theophane", "non-dropping-particle" : "", "parse-names" : false, "suffix" : "" }, { "dropping-particle" : "", "family" : "Abbeel", "given" : "Pieter", "non-dropping-particle" : "", "parse-names" : false, "suffix" : "" }, { "dropping-particle" : "", "family" : "Schaul", "given" : "Tom", "non-dropping-particle" : "", "parse-names" : false, "suffix" : "" }, { "dropping-particle" : "", "family" : "Quan", "given" : "John", "non-dropping-particle" : "", "parse-names" : false, "suffix" : "" }, { "dropping-particle" : "", "family" : "Antonoglou", "given" : "Ioannis", "non-dropping-particle" : "", "parse-names" : false, "suffix" : "" }, { "dropping-particle" : "", "family" : "Silver", "given" : "David", "non-dropping-particle" : "", "parse-names" : false, "suffix" : "" }, { "dropping-particle" : "", "family" : "Deepmind", "given" : "Google", "non-dropping-particle" : "", "parse-names" : false, "suffix" : "" }, { "dropping-particle" : "", "family" : "Com", "given" : "Davidsilver Google", "non-dropping-particle" : "", "parse-names" : false, "suffix" : "" }, { "dropping-particle" : "", "family" : "Antonoglou", "given" : "Ioannis", "non-dropping-particle" : "", "parse-names" : false, "suffix" : "" }, { "dropping-particle" : "", "family" : "Silver", "given" : "David", "non-dropping-particle" : "", "parse-names" : false, "suffix" : "" }, { "dropping-particle" : "", "family" : "Schacter", "given" : "Daniel L", "non-dropping-particle" : "", "parse-names" : false, "suffix" : "" }, { "dropping-particle" : "", "family" : "Addis", "given" : "Donna Rose", "non-dropping-particle" : "", "parse-names" : false, "suffix" : "" }, { "dropping-particle" : "", "family" : "Hassabis", "given" : "Demis", "non-dropping-particle" : "", "parse-names" : false, "suffix" : "" }, { "dropping-particle" : "", "family" : "Martin", "given" : "Victoria C", "non-dropping-particle" : "", "parse-names" : false, "suffix" : "" }, { "dropping-particle" : "", "family" : "Spreng", "given" : "R Nathan", "non-dropping-particle" : "", "parse-names" : false, "suffix" : "" }, { "dropping-particle" : "", "family" : "Szpunar", "given" : "Karl K", "non-dropping-particle" : "", "parse-names" : false, "suffix" : "" }, { "dropping-particle" : "", "family" : "Santoro", "given" : "Adam", "non-dropping-particle" : "", "parse-names" : false, "suffix" : "" }, { "dropping-particle" : "", "family" : "Botvinick", "given" : "Matthew M", "non-dropping-particle" : "", "parse-names" : false, "suffix" : "" }, { "dropping-particle" : "", "family" : "Lillicrap", "given" : "Timothy P", "non-dropping-particle" : "", "parse-names" : false, "suffix" : "" }, { "dropping-particle" : "", "family" : "Deepmind", "given" : "Google", "non-dropping-particle" : "", "parse-names" : false, "suffix" : "" }, { "dropping-particle" : "", "family" : "Com", "given" : "Countzero Google", "non-dropping-particle" : "", "parse-names" : false, "suffix" : "" }, { "dropping-particle" : "", "family" : "Rusu", "given" : "Andrei A", "non-dropping-particle" : "", "parse-names" : false, "suffix" : "" }, { "dropping-particle" : "", "family" : "Sergio", "given" : "G", "non-dropping-particle" : "", "parse-names" : false, "suffix" : "" }, { "dropping-particle" : "", "family" : "Desjardins", "given" : "Guillaume", "non-dropping-particle" : "", "parse-names" : false, "suffix" : "" }, { "dropping-particle" : "", "family" : "Kirkpatrick", "given" : "James", "non-dropping-particle" : "", "parse-names" : false, "suffix" : "" }, { "dropping-particle" : "", "family" : "Pascanu", "given" : "Razvan", "non-dropping-particle" : "", "parse-names" : false, "suffix" : "" }, { "dropping-particle" : "", "family" : "Mnih", "given" : "Volodymyr", "non-dropping-particle" : "", "parse-names" : false, "suffix" : "" }, { "dropping-particle" : "", "family" : "Kavukcuoglu", "given" : "Koray", "non-dropping-particle" : "", "parse-names" : false, "suffix" : "" }, { "dropping-particle" : "", "family" : "Hadsell", "given" : "Raia", "non-dropping-particle" : "", "parse-names" : false, "suffix" : "" }, { "dropping-particle" : "", "family" : "Rabinowitz", "given" : "Neil C", "non-dropping-particle" : "", "parse-names" : false, "suffix" : "" }, { "dropping-particle" : "", "family" : "Desjardins", "given" : "Guillaume", "non-dropping-particle" : "", "parse-names" : false, "suffix" : "" }, { "dropping-particle" : "", "family" : "Soyer", "given" : "Hubert", "non-dropping-particle" : "", "parse-names" : false, "suffix" : "" }, { "dropping-particle" : "", "family" : "Kirkpatrick", "given" : "James", "non-dropping-particle" : "", "parse-names" : false, "suffix" : "" }, { "dropping-particle" : "", "family" : "Kavukcuoglu", "given" : "Koray", "non-dropping-particle" : "", "parse-names" : false, "suffix" : "" }, { "dropping-particle" : "", "family" : "Pascanu", "given" : "Razvan", "non-dropping-particle" : "", "parse-names" : false, "suffix" : "" }, { "dropping-particle" : "", "family" : "Hadsell", "given" : "Raia", "non-dropping-particle" : "", "parse-names" : false, "suffix" : "" }, { "dropping-particle" : "", "family" : "Deepmind", "given" : "Google", "non-dropping-particle" : "", "parse-names" : false, "suffix" : "" }, { "dropping-particle" : "", "family" : "Rezende", "given" : "Dj Danilo Jimenez", "non-dropping-particle" : "", "parse-names" : false, "suffix" : "" }, { "dropping-particle" : "", "family" : "Mohamed", "given" : "Shakir", "non-dropping-particle" : "", "parse-names" : false, "suffix" : "" }, { "dropping-particle" : "", "family" : "Eslami", "given" : "S M Ali", "non-dropping-particle" : "", "parse-names" : false, "suffix" : "" }, { "dropping-particle" : "", "family" : "Mohamed", "given" : "Shakir", "non-dropping-particle" : "", "parse-names" : false, "suffix" : "" }, { "dropping-particle" : "", "family" : "Battaglia", "given" : "Peter", "non-dropping-particle" : "", "parse-names" : false, "suffix" : "" }, { "dropping-particle" : "", "family" : "Jaderberg", "given" : "Max", "non-dropping-particle" : "", "parse-names" : false, "suffix" : "" }, { "dropping-particle" : "", "family" : "Heess", "given" : "Nicolas", "non-dropping-particle" : "", "parse-names" : false, "suffix" : "" }, { "dropping-particle" : "", "family" : "Deepmind", "given" : "Google", "non-dropping-particle" : "", "parse-names" : false, "suffix" : "" }, { "dropping-particle" : "", "family" : "Wierstra", "given" : "Daan", "non-dropping-particle" : "", "parse-names" : false, "suffix" : "" }, { "dropping-particle" : "", "family" : "Reed", "given" : "Scott", "non-dropping-particle" : "", "parse-names" : false, "suffix" : "" }, { "dropping-particle" : "De", "family" : "Freitas", "given" : "Nando", "non-dropping-particle" : "", "parse-names" : false, "suffix" : "" }, { "dropping-particle" : "", "family" : "Osband", "given" : "Ian", "non-dropping-particle" : "", "parse-names" : false, "suffix" : "" }, { "dropping-particle" : "", "family" : "Blundell", "given" : "Charles", "non-dropping-particle" : "", "parse-names" : false, "suffix" : "" }, { "dropping-particle" : "", "family" : "Pritzel", "given" : "Alexander", "non-dropping-particle" : "", "parse-names" : false, "suffix" : "" }, { "dropping-particle" : "Van", "family" : "Roy", "given" : "Benjamin", "non-dropping-particle" : "", "parse-names" : false, "suffix" : "" }, { "dropping-particle" : "", "family" : "Nair", "given" : "Arun", "non-dropping-particle" : "", "parse-names" : false, "suffix" : "" }, { "dropping-particle" : "", "family" : "Srinivasan", "given" : "Praveen", "non-dropping-particle" : "", "parse-names" : false, "suffix" : "" }, { "dropping-particle" : "", "family" : "Blackwell", "given" : "Sam", "non-dropping-particle" : "", "parse-names" : false, "suffix" : "" }, { "dropping-particle" : "", "family" : "Alcicek", "given" : "Cagdas", "non-dropping-particle" : "", "parse-names" : false, "suffix" : "" }, { "dropping-particle" : "", "family" : "Fearon", "given" : "Rory", "non-dropping-particle" : "", "parse-names" : false, "suffix" : "" }, { "dropping-particle" : "De", "family" : "Maria", "given" : "Alessandro", "non-dropping-particle" : "", "parse-names" : false, "suffix" : "" }, { "dropping-particle" : "", "family" : "Suleyman", "given" : "Mustafa", "non-dropping-particle" : "", "parse-names" : false, "suffix" : "" }, { "dropping-particle" : "", "family" : "Beattie", "given" : "Charles", "non-dropping-particle" : "", "parse-names" : false, "suffix" : "" }, { "dropping-particle" : "", "family" : "Petersen", "given" : "Stig", "non-dropping-particle" : "", "parse-names" : false, "suffix" : "" }, { "dropping-particle" : "", "family" : "Legg", "given" : "Shane", "non-dropping-particle" : "", "parse-names" : false, "suffix" : "" }, { "dropping-particle" : "", "family" : "Mnih", "given" : "Volodymyr", "non-dropping-particle" : "", "parse-names" : false, "suffix" : "" }, { "dropping-particle" : "", "family" : "Silver", "given" : "David", "non-dropping-particle" : "", "parse-names" : false, "suffix" : "" }, { "dropping-particle" : "", "family" : "Momennejad", "given" : "I", "non-dropping-particle" : "", "parse-names" : false, "suffix" : "" }, { "dropping-particle" : "", "family" : "Em", "given" : "Russek", "non-dropping-particle" : "", "parse-names" : false, "suffix" : "" }, { "dropping-particle" : "", "family" : "Jh", "given" : "Cheong", "non-dropping-particle" : "", "parse-names" : false, "suffix" : "" }, { "dropping-particle" : "", "family" : "Mm", "given" : "Botvinick", "non-dropping-particle" : "", "parse-names" : false, "suffix" : "" }, { "dropping-particle" : "", "family" : "Daw", "given" : "N", "non-dropping-particle" : "", "parse-names" : false, "suffix" : "" }, { "dropping-particle" : "", "family" : "Sj", "given" : "Gershman", "non-dropping-particle" : "", "parse-names" : false, "suffix" : "" }, { "dropping-particle" : "", "family" : "Mohamed", "given" : "Shakir", "non-dropping-particle" : "", "parse-names" : false, "suffix" : "" }, { "dropping-particle" : "", "family" : "Rezende", "given" : "Dj Danilo Jimenez", "non-dropping-particle" : "", "parse-names" : false, "suffix" : "" }, { "dropping-particle" : "", "family" : "Mnih", "given" : "Volodymyr", "non-dropping-particle" : "", "parse-names" : false, "suffix" : "" }, { "dropping-particle" : "", "family" : "Mirza", "given" : "Mehdi", "non-dropping-particle" : "", "parse-names" : false, "suffix" : "" }, { "dropping-particle" : "", "family" : "Graves", "given" : "Alex", "non-dropping-particle" : "", "parse-names" : false, "suffix" : "" }, { "dropping-particle" : "", "family" : "Harley", "given" : "Tim", "non-dropping-particle" : "", "parse-names" : false, "suffix" : "" }, { "dropping-particle" : "", "family" : "Lillicrap", "given" : "Timothy P", "non-dropping-particle" : "", "parse-names" : false, "suffix" : "" }, { "dropping-particle" : "", "family" : "Silver", "given" : "David", "non-dropping-particle" : "", "parse-names" : false, "suffix" : "" }, { "dropping-particle" : "", "family" : "Kavukcuoglu", "given" : "Koray", "non-dropping-particle" : "", "parse-names" : false, "suffix" : "" }, { "dropping-particle" : "", "family" : "Silver", "given" : "David", "non-dropping-particle" : "", "parse-names" : false, "suffix" : "" }, { "dropping-particle" : "", "family" : "Rusu", "given" : "Andrei A", "non-dropping-particle" : "", "parse-names" : false, "suffix" : "" }, { "dropping-particle" : "", "family" : "Veness", "given" : "Joel", "non-dropping-particle" : "", "parse-names" : false, "suffix" : "" }, { "dropping-particle" : "", "family" : "Bellemare", "given" : "Marc G.", "non-dropping-particle" : "", "parse-names" : false, "suffix" : "" }, { "dropping-particle" : "", "family" : "Graves", "given" : "Alex", "non-dropping-particle" : "", "parse-names" : false, "suffix" : "" }, { "dropping-particle" : "", "family" : "Riedmiller", "given" : "Martin", "non-dropping-particle" : "", "parse-names" : false, "suffix" : "" }, { "dropping-particle" : "", "family" : "Fidjeland", "given" : "Andreas K", "non-dropping-particle" : "", "parse-names" : false, "suffix" : "" }, { "dropping-particle" : "", "family" : "Ostrovski", "given" : "Georg", "non-dropping-particle" : "", "parse-names" : false, "suffix" : "" }, { "dropping-particle" : "", "family" : "Petersen", "given" : "Stig", "non-dropping-particle" : "", "parse-names" : false, "suffix" : "" }, { "dropping-particle" : "", "family" : "Beattie", "given" : "Charles", "non-dropping-particle" : "", "parse-names" : false, "suffix" : "" }, { "dropping-particle" : "", "family" : "Sadik", "given" : "Amir", "non-dropping-particle" : "", "parse-names" : false, "suffix" : "" }, { "dropping-particle" : "", "family" : "Antonoglou", "given" : "Ioannis", "non-dropping-particle" : "", "parse-names" : false, "suffix" : "" }, { "dropping-particle" : "", "family" : "King", "given" : "Helen", "non-dropping-particle" : "", "parse-names" : false, "suffix" : "" }, { "dropping-particle" : "", "family" : "Kumaran", "given" : "Dharshan", "non-dropping-particle" : "", "parse-names" : false, "suffix" : "" }, { "dropping-particle" : "", "family" : "Wierstra", "given" : "Daan", "non-dropping-particle" : "", "parse-names" : false, "suffix" : "" }, { "dropping-particle" : "", "family" : "Legg", "given" : "Shane", "non-dropping-particle" : "", "parse-names" : false, "suffix" : "" }, { "dropping-particle" : "", "family" : "Hassabis", "given" : "Demis", "non-dropping-particle" : "", "parse-names" : false, "suffix" : "" }, { "dropping-particle" : "", "family" : "Riedmiller", "given" : "Martin", "non-dropping-particle" : "", "parse-names" : false, "suffix" : "" }, { "dropping-particle" : "", "family" : "Heess", "given" : "Nicolas", "non-dropping-particle" : "", "parse-names" : false, "suffix" : "" }, { "dropping-particle" : "", "family" : "Graves", "given" : "Alex", "non-dropping-particle" : "", "parse-names" : false, "suffix" : "" }, { "dropping-particle" : "", "family" : "Kavukcuoglu", "given" : "Koray", "non-dropping-particle" : "", "parse-names" : false, "suffix" : "" }, { "dropping-particle" : "", "family" : "Mnih", "given" : "Andriy", "non-dropping-particle" : "", "parse-names" : false, "suffix" : "" }, { "dropping-particle" : "", "family" : "Gregor", "given" : "Karol", "non-dropping-particle" : "", "parse-names" : false, "suffix" : "" }, { "dropping-particle" : "", "family" : "Mirowski", "given" : "Piotr", "non-dropping-particle" : "", "parse-names" : false, "suffix" : "" }, { "dropping-particle" : "", "family" : "Vlachos", "given" : "Andreas", "non-dropping-particle" : "", "parse-names" : false, "suffix" : "" }, { "dropping-particle" : "", "family" : "Pascanu", "given" : "Razvan", "non-dropping-particle" : "", "parse-names" : false, "suffix" : "" }, { "dropping-particle" : "", "family" : "Viola", "given" : "Fabio", "non-dropping-particle" : "", "parse-names" : false, "suffix" : "" }, { "dropping-particle" : "", "family" : "Soyer", "given" : "Hubert", "non-dropping-particle" : "", "parse-names" : false, "suffix" : "" }, { "dropping-particle" : "", "family" : "Ballard", "given" : "Andrew J", "non-dropping-particle" : "", "parse-names" : false, "suffix" : "" }, { "dropping-particle" : "", "family" : "Banino", "given" : "Andrea", "non-dropping-particle" : "", "parse-names" : false, "suffix" : "" }, { "dropping-particle" : "", "family" : "Denil", "given" : "Misha", "non-dropping-particle" : "", "parse-names" : false, "suffix" : "" }, { "dropping-particle" : "", "family" : "Goroshin", "given" : "Ross", "non-dropping-particle" : "", "parse-names" : false, "suffix" : "" }, { "dropping-particle" : "", "family" : "Sifre", "given" : "Laurent", "non-dropping-particle" : "", "parse-names" : false, "suffix" : "" }, { "dropping-particle" : "", "family" : "Kavukcuoglu", "given" : "Koray", "non-dropping-particle" : "", "parse-names" : false, "suffix" : "" }, { "dropping-particle" : "", "family" : "Marblestone", "given" : "Adam H", "non-dropping-particle" : "", "parse-names" : false, "suffix" : "" }, { "dropping-particle" : "", "family" : "Wayne", "given" : "Greg", "non-dropping-particle" : "", "parse-names" : false, "suffix" : "" }, { "dropping-particle" : "", "family" : "Kording", "given" : "Konrad P", "non-dropping-particle" : "", "parse-names" : false, "suffix" : "" }, { "dropping-particle" : "", "family" : "Maddison", "given" : "Chris J", "non-dropping-particle" : "", "parse-names" : false, "suffix" : "" }, { "dropping-particle" : "", "family" : "Luong", "given" : "Minh-thang", "non-dropping-particle" : "", "parse-names" : false, "suffix" : "" }, { "dropping-particle" : "", "family" : "Ling", "given" : "Wang", "non-dropping-particle" : "", "parse-names" : false, "suffix" : "" }, { "dropping-particle" : "", "family" : "Grefenstette", "given" : "Edward", "non-dropping-particle" : "", "parse-names" : false, "suffix" : "" }, { "dropping-particle" : "", "family" : "Moritz", "given" : "Karl", "non-dropping-particle" : "", "parse-names" : false, "suffix" : "" }, { "dropping-particle" : "", "family" : "Fumin", "given" : "Senior", "non-dropping-particle" : "", "parse-names" : false, "suffix" : "" }, { "dropping-particle" : "", "family" : "Phil", "given" : "Wang", "non-dropping-particle" : "", "parse-names" : false, "suffix" : "" }, { "dropping-particle" : "", "family" : "Li", "given" : "Lihong", "non-dropping-particle" : "", "parse-names" : false, "suffix" : "" }, { "dropping-particle" : "", "family" : "Legg", "given" : "Shane", "non-dropping-particle" : "", "parse-names" : false, "suffix" : "" }, { "dropping-particle" : "", "family" : "Veness", "given" : "Joel", "non-dropping-particle" : "", "parse-names" : false, "suffix" : "" }, { "dropping-particle" : "", "family" : "Kurach", "given" : "Karol", "non-dropping-particle" : "", "parse-names" : false, "suffix" : "" }, { "dropping-particle" : "", "family" : "Andrychowicz", "given" : "Marcin", "non-dropping-particle" : "", "parse-names" : false, "suffix" : "" }, { "dropping-particle" : "", "family" : "Sutskever", "given" : "Ilya", "non-dropping-particle" : "", "parse-names" : false, "suffix" : "" }, { "dropping-particle" : "", "family" : "Kumaran", "given" : "Dharshan", "non-dropping-particle" : "", "parse-names" : false, "suffix" : "" }, { "dropping-particle" : "", "family" : "Banino", "given" : "Andrea", "non-dropping-particle" : "", "parse-names" : false, "suffix" : "" }, { "dropping-particle" : "", "family" : "Blundell", "given" : "Charles", "non-dropping-particle" : "", "parse-names" : false, "suffix" : "" }, { "dropping-particle" : "", "family" : "Hassabis", "given" : "Demis", "non-dropping-particle" : "", "parse-names" : false, "suffix" : "" }, { "dropping-particle" : "", "family" : "Kumaran", "given" : "Dharshan", "non-dropping-particle" : "", "parse-names" : false, "suffix" : "" }, { "dropping-particle" : "", "family" : "Banino", "given" : "Andrea", "non-dropping-particle" : "", "parse-names" : false, "suffix" : "" }, { "dropping-particle" : "", "family" : "Blundell", "given" : "Charles", "non-dropping-particle" : "", "parse-names" : false, "suffix" : "" }, { "dropping-particle" : "", "family" : "Hassabis", "given" : "Demis", "non-dropping-particle" : "", "parse-names" : false, "suffix" : "" }, { "dropping-particle" : "", "family" : "Dayan", "given" : "Peter", "non-dropping-particle" : "", "parse-names" : false, "suffix" : "" }, { "dropping-particle" : "", "family" : "Korda", "given" : "Nathaniel", "non-dropping-particle" : "", "parse-names" : false, "suffix" : "" }, { "dropping-particle" : "", "family" : "A.", "given" : "Prashanth L.", "non-dropping-particle" : "", "parse-names" : false, "suffix" : "" }, { "dropping-particle" : "", "family" : "Munos", "given" : "R\u00e9mi", "non-dropping-particle" : "", "parse-names" : false, "suffix" : "" }, { "dropping-particle" : "", "family" : "Kingma", "given" : "Dp", "non-dropping-particle" : "", "parse-names" : false, "suffix" : "" }, { "dropping-particle" : "", "family" : "Rezende", "given" : "Dj Danilo Jimenez", "non-dropping-particle" : "", "parse-names" : false, "suffix" : "" }, { "dropping-particle" : "", "family" : "Welling", "given" : "Max", "non-dropping-particle" : "", "parse-names" : false, "suffix" : "" }, { "dropping-particle" : "", "family" : "Kalchbrenner", "given" : "Nal", "non-dropping-particle" : "", "parse-names" : false, "suffix" : "" }, { "dropping-particle" : "", "family" : "Danihelka", "given" : "Ivo", "non-dropping-particle" : "", "parse-names" : false, "suffix" : "" }, { "dropping-particle" : "", "family" : "Graves", "given" : "Alex", "non-dropping-particle" : "", "parse-names" : false, "suffix" : "" }, { "dropping-particle" : "", "family" : "Jaderberg", "given" : "Max", "non-dropping-particle" : "", "parse-names" : false, "suffix" : "" }, { "dropping-particle" : "", "family" : "Simonyan", "given" : "Karen", "non-dropping-particle" : "", "parse-names" : false, "suffix" : "" }, { "dropping-particle" : "", "family" : "Zisserman", "given" : "Andrew", "non-dropping-particle" : "", "parse-names" : false, "suffix" : "" }, { "dropping-particle" : "", "family" : "Kavukcuoglu", "given" : "Koray", "non-dropping-particle" : "", "parse-names" : false, "suffix" : "" }, { "dropping-particle" : "", "family" : "Vedaldi", "given" : "Andrea", "non-dropping-particle" : "", "parse-names" : false, "suffix" : "" }, { "dropping-particle" : "", "family" : "Zisserman", "given" : "Andrew", "non-dropping-particle" : "", "parse-names" : false, "suffix" : "" }, { "dropping-particle" : "", "family" : "Hunt", "given" : "Jonathan J", "non-dropping-particle" : "", "parse-names" : false, "suffix" : "" }, { "dropping-particle" : "", "family" : "Pritzel", "given" : "Alexander", "non-dropping-particle" : "", "parse-names" : false, "suffix" : "" }, { "dropping-particle" : "", "family" : "Heess", "given" : "Nicolas", "non-dropping-particle" : "", "parse-names" : false, "suffix" : "" }, { "dropping-particle" : "", "family" : "Erez", "given" : "Tom", "non-dropping-particle" : "", "parse-names" : false, "suffix" : "" }, { "dropping-particle" : "", "family" : "Tassa", "given" : "Yuval", "non-dropping-particle" : "", "parse-names" : false, "suffix" : "" }, { "dropping-particle" : "", "family" : "Silver", "given" : "David", "non-dropping-particle" : "", "parse-names" : false, "suffix" : "" }, { "dropping-particle" : "", "family" : "Wierstra", "given" : "Daan", "non-dropping-particle" : "", "parse-names" : false, "suffix" : "" }, { "dropping-particle" : "", "family" : "Hermann", "given" : "Karm Moritz Karl Moritz", "non-dropping-particle" : "", "parse-names" : false, "suffix" : "" }, { "dropping-particle" : "", "family" : "Ko\u010disk\u00fd", "given" : "Tom\u00e1\u0161", "non-dropping-particle" : "", "parse-names" : false, "suffix" : "" }, { "dropping-particle" : "", "family" : "Grefenstette", "given" : "Edward", "non-dropping-particle" : "", "parse-names" : false, "suffix" : "" }, { "dropping-particle" : "", "family" : "Espeholt", "given" : "Lasse", "non-dropping-particle" : "", "parse-names" : false, "suffix" : "" }, { "dropping-particle" : "", "family" : "Kay", "given" : "Will", "non-dropping-particle" : "", "parse-names" : false, "suffix" : "" }, { "dropping-particle" : "", "family" : "Suleyman", "given" : "Mustafa", "non-dropping-particle" : "", "parse-names" : false, "suffix" : "" }, { "dropping-particle" : "", "family" : "Blunsom", "given" : "Phil", "non-dropping-particle" : "", "parse-names" : false, "suffix" : "" }, { "dropping-particle" : "", "family" : "Heinrich", "given" : "Johannes", "non-dropping-particle" : "", "parse-names" : false, "suffix" : "" }, { "dropping-particle" : "", "family" : "Silver", "given" : "David", "non-dropping-particle" : "", "parse-names" : false, "suffix" : "" }, { "dropping-particle" : "", "family" : "Lanctot", "given" : "Marc", "non-dropping-particle" : "", "parse-names" : false, "suffix" : "" }, { "dropping-particle" : "", "family" : "Silver", "given" : "David", "non-dropping-particle" : "", "parse-names" : false, "suffix" : "" }, { "dropping-particle" : "", "family" : "Com", "given" : "Davidsilver Google", "non-dropping-particle" : "", "parse-names" : false, "suffix" : "" }, { "dropping-particle" : "", "family" : "Heess", "given" : "Nicolas", "non-dropping-particle" : "", "parse-names" : false, "suffix" : "" }, { "dropping-particle" : "", "family" : "Wayne", "given" : "Greg", "non-dropping-particle" : "", "parse-names" : false, "suffix" : "" }, { "dropping-particle" : "", "family" : "Silver", "given" : "David", "non-dropping-particle" : "", "parse-names" : false, "suffix" : "" }, { "dropping-particle" : "", "family" : "Lillicrap", "given" : "Timothy P", "non-dropping-particle" : "", "parse-names" : false, "suffix" : "" }, { "dropping-particle" : "", "family" : "Tassa", "given" : "Yuval", "non-dropping-particle" : "", "parse-names" : false, "suffix" : "" }, { "dropping-particle" : "", "family" : "Erez", "given" : "Tom", "non-dropping-particle" : "", "parse-names" : false, "suffix" : "" }, { "dropping-particle" : "Van", "family" : "Hasselt", "given" : "Hado", "non-dropping-particle" : "", "parse-names" : false, "suffix" : "" }, { "dropping-particle" : "", "family" : "Guez", "given" : "Arthur", "non-dropping-particle" : "", "parse-names" : false, "suffix" : "" }, { "dropping-particle" : "", "family" : "Silver", "given" : "David", "non-dropping-particle" : "", "parse-names" : false, "suffix" : "" }, { "dropping-particle" : "", "family" : "Hassabis", "given" : "Demis", "non-dropping-particle" : "", "parse-names" : false, "suffix" : "" }, { "dropping-particle" : "", "family" : "Brooks", "given" : "Rodney", "non-dropping-particle" : "", "parse-names" : false, "suffix" : "" }, { "dropping-particle" : "", "family" : "Guez", "given" : "Arthur", "non-dropping-particle" : "", "parse-names" : false, "suffix" : "" }, { "dropping-particle" : "", "family" : "Gu", "given" : "Shixiang", "non-dropping-particle" : "", "parse-names" : false, "suffix" : "" }, { "dropping-particle" : "", "family" : "Com", "given" : "Countzero Google", "non-dropping-particle" : "", "parse-names" : false, "suffix" : "" }, { "dropping-particle" : "", "family" : "Gretton", "given" : "Arthur", "non-dropping-particle" : "", "parse-names" : false, "suffix" : "" }, { "dropping-particle" : "", "family" : "Gregor", "given" : "Karol", "non-dropping-particle" : "", "parse-names" : false, "suffix" : "" }, { "dropping-particle" : "", "family" : "Mnih", "given" : "Andriy", "non-dropping-particle" : "", "parse-names" : false, "suffix" : "" }, { "dropping-particle" : "", "family" : "Wierstra", "given" : "Daan", "non-dropping-particle" : "", "parse-names" : false, "suffix" : "" }, { "dropping-particle" : "", "family" : "Graves", "given" : "Alex", "non-dropping-particle" : "", "parse-names" : false, "suffix" : "" }, { "dropping-particle" : "", "family" : "Com", "given" : "Wierstra Google", "non-dropping-particle" : "", "parse-names" : false, "suffix" : "" }, { "dropping-particle" : "", "family" : "Grefenstette", "given" : "Edward", "non-dropping-particle" : "", "parse-names" : false, "suffix" : "" }, { "dropping-particle" : "", "family" : "Hermann", "given" : "Karm Moritz Karl Moritz", "non-dropping-particle" : "", "parse-names" : false, "suffix" : "" }, { "dropping-particle" : "", "family" : "Suleyman", "given" : "Mustafa", "non-dropping-particle" : "", "parse-names" : false, "suffix" : "" }, { "dropping-particle" : "", "family" : "Blunsom", "given" : "Phil", "non-dropping-particle" : "", "parse-names" : false, "suffix" : "" }, { "dropping-particle" : "", "family" : "Graves", "given" : "Alex", "non-dropping-particle" : "", "parse-names" : false, "suffix" : "" }, { "dropping-particle" : "", "family" : "Wayne", "given" : "Greg", "non-dropping-particle" : "", "parse-names" : false, "suffix" : "" }, { "dropping-particle" : "", "family" : "Danihelka", "given" : "Ivo", "non-dropping-particle" : "", "parse-names" : false, "suffix" : "" }, { "dropping-particle" : "", "family" : "Grabska-barwin", "given" : "Agnieszka", "non-dropping-particle" : "", "parse-names" : false, "suffix" : "" }, { "dropping-particle" : "", "family" : "Barthelm\u00e9", "given" : "Simon", "non-dropping-particle" : "", "parse-names" : false, "suffix" : "" }, { "dropping-particle" : "", "family" : "Beck", "given" : "Jeff", "non-dropping-particle" : "", "parse-names" : false, "suffix" : "" }, { "dropping-particle" : "", "family" : "Mainen", "given" : "Zachary F", "non-dropping-particle" : "", "parse-names" : false, "suffix" : "" }, { "dropping-particle" : "", "family" : "Pouget", "given" : "Alexandre", "non-dropping-particle" : "", "parse-names" : false, "suffix" : "" }, { "dropping-particle" : "", "family" : "Latham", "given" : "Peter E", "non-dropping-particle" : "", "parse-names" : false, "suffix" : "" }, { "dropping-particle" : "", "family" : "Fernando", "given" : "Chrisantha", "non-dropping-particle" : "", "parse-names" : false, "suffix" : "" }, { "dropping-particle" : "", "family" : "Banarse", "given" : "Dylan", "non-dropping-particle" : "", "parse-names" : false, "suffix" : "" }, { "dropping-particle" : "", "family" : "Reynolds", "given" : "Malcolm", "non-dropping-particle" : "", "parse-names" : false, "suffix" : "" }, { "dropping-particle" : "", "family" : "Besse", "given" : "Frederic", "non-dropping-particle" : "", "parse-names" : false, "suffix" : "" }, { "dropping-particle" : "", "family" : "Pfau", "given" : "David", "non-dropping-particle" : "", "parse-names" : false, "suffix" : "" }, { "dropping-particle" : "", "family" : "Jaderberg", "given" : "Max", "non-dropping-particle" : "", "parse-names" : false, "suffix" : "" }, { "dropping-particle" : "", "family" : "Lanctot", "given" : "Marc", "non-dropping-particle" : "", "parse-names" : false, "suffix" : "" }, { "dropping-particle" : "", "family" : "Wierstra", "given" : "Daan", "non-dropping-particle" : "", "parse-names" : false, "suffix" : "" }, { "dropping-particle" : "", "family" : "Etworks", "given" : "S Tochastic N Eural N", "non-dropping-particle" : "", "parse-names" : false, "suffix" : "" }, { "dropping-particle" : "", "family" : "Desjardins", "given" : "Guillaume", "non-dropping-particle" : "", "parse-names" : false, "suffix" : "" }, { "dropping-particle" : "", "family" : "Simonyan", "given" : "Karen", "non-dropping-particle" : "", "parse-names" : false, "suffix" : "" }, { "dropping-particle" : "", "family" : "Pascanu", "given" : "Razvan", "non-dropping-particle" : "", "parse-names" : false, "suffix" : "" }, { "dropping-particle" : "", "family" : "Kavukcuoglu", "given" : "Koray", "non-dropping-particle" : "", "parse-names" : false, "suffix" : "" }, { "dropping-particle" : "", "family" : "Com", "given" : "Kkurach Google", "non-dropping-particle" : "", "parse-names" : false, "suffix" : "" }, { "dropping-particle" : "", "family" : "Botvinick", "given" : "Matthew M", "non-dropping-particle" : "", "parse-names" : false, "suffix" : "" }, { "dropping-particle" : "", "family" : "Weinstein", "given" : "Ari", "non-dropping-particle" : "", "parse-names" : false, "suffix" : "" }, { "dropping-particle" : "", "family" : "Solway", "given" : "Alec", "non-dropping-particle" : "", "parse-names" : false, "suffix" : "" }, { "dropping-particle" : "", "family" : "Barto", "given" : "Andrew", "non-dropping-particle" : "", "parse-names" : false, "suffix" : "" }, { "dropping-particle" : "", "family" : "Blundell", "given" : "Charles", "non-dropping-particle" : "", "parse-names" : false, "suffix" : "" }, { "dropping-particle" : "", "family" : "Com", "given" : "Wierstra Google", "non-dropping-particle" : "", "parse-names" : false, "suffix" : "" }, { "dropping-particle" : "", "family" : "Bethge", "given" : "Matthias", "non-dropping-particle" : "", "parse-names" : false, "suffix" : "" }, { "dropping-particle" : "", "family" : "Bellemare", "given" : "Marc G.", "non-dropping-particle" : "", "parse-names" : false, "suffix" : "" }, { "dropping-particle" : "", "family" : "Talvitie", "given" : "Erik", "non-dropping-particle" : "", "parse-names" : false, "suffix" : "" }, { "dropping-particle" : "", "family" : "College", "given" : "Marshall", "non-dropping-particle" : "", "parse-names" : false, "suffix" : "" }, { "dropping-particle" : "", "family" : "Talvitie", "given" : "Erik", "non-dropping-particle" : "", "parse-names" : false, "suffix" : "" }, { "dropping-particle" : "", "family" : "Edu", "given" : "Fandm", "non-dropping-particle" : "", "parse-names" : false, "suffix" : "" }, { "dropping-particle" : "", "family" : "Ostrovski", "given" : "Georg", "non-dropping-particle" : "", "parse-names" : false, "suffix" : "" }, { "dropping-particle" : "", "family" : "Guez", "given" : "Arthur", "non-dropping-particle" : "", "parse-names" : false, "suffix" : "" }, { "dropping-particle" : "", "family" : "Thomas", "given" : "Philip S", "non-dropping-particle" : "", "parse-names" : false, "suffix" : "" }, { "dropping-particle" : "", "family" : "Beattie", "given" : "Charles", "non-dropping-particle" : "", "parse-names" : false, "suffix" : "" }, { "dropping-particle" : "", "family" : "Leibo", "given" : "Joel Z", "non-dropping-particle" : "", "parse-names" : false, "suffix" : "" }, { "dropping-particle" : "", "family" : "Teplyashin", "given" : "Denis", "non-dropping-particle" : "", "parse-names" : false, "suffix" : "" }, { "dropping-particle" : "", "family" : "Ward", "given" : "Tom", "non-dropping-particle" : "", "parse-names" : false, "suffix" : "" }, { "dropping-particle" : "", "family" : "Wainwright", "given" : "Marcus", "non-dropping-particle" : "", "parse-names" : false, "suffix" : "" }, { "dropping-particle" : "", "family" : "Lefrancq", "given" : "Andrew", "non-dropping-particle" : "", "parse-names" : false, "suffix" : "" }, { "dropping-particle" : "", "family" : "Green", "given" : "Simon", "non-dropping-particle" : "", "parse-names" : false, "suffix" : "" }, { "dropping-particle" : "", "family" : "Sadik", "given" : "Amir", "non-dropping-particle" : "", "parse-names" : false, "suffix" : "" }, { "dropping-particle" : "", "family" : "Schrittwieser", "given" : "Julian", "non-dropping-particle" : "", "parse-names" : false, "suffix" : "" }, { "dropping-particle" : "", "family" : "Anderson", "given" : "Keith", "non-dropping-particle" : "", "parse-names" : false, "suffix" : "" }, { "dropping-particle" : "", "family" : "York", "given" : "Sarah", "non-dropping-particle" : "", "parse-names" : false, "suffix" : "" }, { "dropping-particle" : "", "family" : "Cant", "given" : "Max", "non-dropping-particle" : "", "parse-names" : false, "suffix" : "" }, { "dropping-particle" : "", "family" : "Cain", "given" : "Adam", "non-dropping-particle" : "", "parse-names" : false, "suffix" : "" }, { "dropping-particle" : "", "family" : "Bolton", "given" : "Adrian", "non-dropping-particle" : "", "parse-names" : false, "suffix" : "" }, { "dropping-particle" : "", "family" : "Gaffney", "given" : "Stephen", "non-dropping-particle" : "", "parse-names" : false, "suffix" : "" }, { "dropping-particle" : "", "family" : "King", "given" : "Helen", "non-dropping-particle" : "", "parse-names" : false, "suffix" : "" }, { "dropping-particle" : "", "family" : "Hassabis", "given" : "Demis", "non-dropping-particle" : "", "parse-names" : false, "suffix" : "" }, { "dropping-particle" : "", "family" : "Legg", "given" : "Shane", "non-dropping-particle" : "", "parse-names" : false, "suffix" : "" }, { "dropping-particle" : "", "family" : "Petersen", "given" : "Stig", "non-dropping-particle" : "", "parse-names" : false, "suffix" : "" }, { "dropping-particle" : "", "family" : "Barry", "given" : "Caswell", "non-dropping-particle" : "", "parse-names" : false, "suffix" : "" }, { "dropping-particle" : "", "family" : "Saleem", "given" : "Aman B", "non-dropping-particle" : "", "parse-names" : false, "suffix" : "" }, { "dropping-particle" : "", "family" : "Hassabis", "given" : "Demis", "non-dropping-particle" : "", "parse-names" : false, "suffix" : "" }, { "dropping-particle" : "", "family" : "Spiers", "given" : "Hugo J", "non-dropping-particle" : "", "parse-names" : false, "suffix" : "" }, { "dropping-particle" : "", "family" : "Balaguer", "given" : "Jan", "non-dropping-particle" : "", "parse-names" : false, "suffix" : "" }, { "dropping-particle" : "", "family" : "Spiers", "given" : "Hugo J", "non-dropping-particle" : "", "parse-names" : false, "suffix" : "" }, { "dropping-particle" : "", "family" : "Hassabis", "given" : "Demis", "non-dropping-particle" : "", "parse-names" : false, "suffix" : "" }, { "dropping-particle" : "", "family" : "Summerfield", "given" : "Christopher", "non-dropping-particle" : "", "parse-names" : false, "suffix" : "" }, { "dropping-particle" : "", "family" : "Balaguer", "given" : "Jan", "non-dropping-particle" : "", "parse-names" : false, "suffix" : "" }, { "dropping-particle" : "", "family" : "Spiers", "given" : "Hugo J", "non-dropping-particle" : "", "parse-names" : false, "suffix" : "" }, { "dropping-particle" : "", "family" : "Hassabis", "given" : "Demis", "non-dropping-particle" : "", "parse-names" : false, "suffix" : "" }, { "dropping-particle" : "", "family" : "Summerfield", "given" : "Christopher", "non-dropping-particle" : "", "parse-names" : false, "suffix" : "" }, { "dropping-particle" : "", "family" : "Ba", "given" : "Jimmy", "non-dropping-particle" : "", "parse-names" : false, "suffix" : "" }, { "dropping-particle" : "", "family" : "Mnih", "given" : "Volodymyr", "non-dropping-particle" : "", "parse-names" : false, "suffix" : "" }, { "dropping-particle" : "", "family" : "Kavukcuoglu", "given" : "Koray", "non-dropping-particle" : "", "parse-names" : false, "suffix" : "" }, { "dropping-particle" : "", "family" : "Appleyard", "given" : "Jeremy", "non-dropping-particle" : "", "parse-names" : false, "suffix" : "" }, { "dropping-particle" : "", "family" : "Andrychowicz", "given" : "Marcin", "non-dropping-particle" : "", "parse-names" : false, "suffix" : "" }, { "dropping-particle" : "", "family" : "Denil", "given" : "Misha", "non-dropping-particle" : "", "parse-names" : false, "suffix" : "" }, { "dropping-particle" : "", "family" : "Colmenarejo", "given" : "Sergio G\u00f3mez", "non-dropping-particle" : "", "parse-names" : false, "suffix" : "" }, { "dropping-particle" : "", "family" : "Hoffman", "given" : "Matthew W", "non-dropping-particle" : "", "parse-names" : false, "suffix" : "" }, { "dropping-particle" : "", "family" : "Ammar", "given" : "Waleed", "non-dropping-particle" : "", "parse-names" : false, "suffix" : "" }, { "dropping-particle" : "", "family" : "Mulcaire", "given" : "George", "non-dropping-particle" : "", "parse-names" : false, "suffix" : "" }, { "dropping-particle" : "", "family" : "Ballesteros", "given" : "Miguel", "non-dropping-particle" : "", "parse-names" : false, "suffix" : "" }, { "dropping-particle" : "", "family" : "Dyer", "given" : "Chris", "non-dropping-particle" : "", "parse-names" : false, "suffix" : "" }, { "dropping-particle" : "", "family" : "Smith", "given" : "Noah A", "non-dropping-particle" : "", "parse-names" : false, "suffix" : "" }, { "dropping-particle" : "", "family" : "Science", "given" : "Computer", "non-dropping-particle" : "", "parse-names" : false, "suffix" : "" } ], "container-title" : "arXiv", "id" : "ITEM-1", "issue" : "Ijcai", "issued" : { "date-parts" : [ [ "2016" ] ] }, "page" : "1-9", "title" : "Playing Atari with Deep Reinforcement Learning", "type" : "article-journal", "volume" : "32" }, "uris" : [ "http://www.mendeley.com/documents/?uuid=566ec013-3432-4a8c-b083-0d896145f4ee" ] } ], "mendeley" : { "formattedCitation" : "[3]", "plainTextFormattedCitation" : "[3]" }, "properties" : { "noteIndex" : 0 }, "schema" : "https://github.com/citation-style-language/schema/raw/master/csl-citation.json" }</w:instrText>
+      </w:r>
+      <w:r>
+        <w:fldChar w:fldCharType="separate"/>
+      </w:r>
+      <w:r>
+        <w:rPr>
+          <w:noProof/>
+        </w:rPr>
+        <w:t>[3]</w:t>
+      </w:r>
+      <w:r>
+        <w:fldChar w:fldCharType="end"/>
+      </w:r>
+      <w:r>
+        <w:t xml:space="preserve"> </w:t>
+      </w:r>
+      <w:proofErr w:type="gramStart"/>
+      <w:r>
+        <w:t>uses</w:t>
+      </w:r>
+      <w:proofErr w:type="gramEnd"/>
+      <w:r>
+        <w:t xml:space="preserve"> a </w:t>
+      </w:r>
+      <w:r>
+        <w:t>deep neural network, which is called Deep Q-Network (DQN), as the approximate function</w:t>
+      </w:r>
+      <m:oMath>
+        <m:r>
+          <m:rPr>
+            <m:sty m:val="p"/>
+          </m:rPr>
+          <w:rPr>
+            <w:rFonts w:ascii="Cambria Math" w:hAnsi="Cambria Math"/>
+          </w:rPr>
+          <m:t xml:space="preserve"> </m:t>
+        </m:r>
+        <m:r>
+          <w:rPr>
+            <w:rFonts w:ascii="Cambria Math" w:hAnsi="Cambria Math"/>
+          </w:rPr>
+          <m:t>f</m:t>
+        </m:r>
+        <m:d>
+          <m:dPr>
+            <m:ctrlPr>
+              <w:rPr>
+                <w:rFonts w:ascii="Cambria Math" w:hAnsi="Cambria Math"/>
+                <w:i/>
+              </w:rPr>
+            </m:ctrlPr>
+          </m:dPr>
+          <m:e>
+            <m:r>
+              <w:rPr>
+                <w:rFonts w:ascii="Cambria Math" w:hAnsi="Cambria Math"/>
+              </w:rPr>
+              <m:t>θ</m:t>
+            </m:r>
+          </m:e>
+        </m:d>
+        <m:r>
+          <m:rPr>
+            <m:sty m:val="p"/>
+          </m:rPr>
+          <w:rPr>
+            <w:rFonts w:ascii="Cambria Math" w:eastAsiaTheme="minorEastAsia" w:hAnsi="Cambria Math"/>
+            <w:lang w:eastAsia="zh-CN"/>
+          </w:rPr>
+          <m:t xml:space="preserve"> </m:t>
+        </m:r>
+      </m:oMath>
+      <w:r>
+        <w:rPr>
+          <w:rFonts w:eastAsiaTheme="minorEastAsia" w:hint="eastAsia"/>
+          <w:lang w:eastAsia="zh-CN"/>
+        </w:rPr>
+        <w:t xml:space="preserve">of </w:t>
+      </w:r>
+      <w:r>
+        <w:rPr>
+          <w:rFonts w:eastAsiaTheme="minorEastAsia"/>
+          <w:lang w:eastAsia="zh-CN"/>
+        </w:rPr>
+        <w:t>Q values</w:t>
+      </w:r>
+      <w:r>
+        <w:rPr>
+          <w:rFonts w:eastAsiaTheme="minorEastAsia" w:hint="eastAsia"/>
+          <w:lang w:eastAsia="zh-CN"/>
+        </w:rPr>
+        <w:t>.</w:t>
+      </w:r>
+      <w:r>
+        <w:rPr>
+          <w:rFonts w:eastAsiaTheme="minorEastAsia"/>
+          <w:lang w:eastAsia="zh-CN"/>
+        </w:rPr>
+        <w:t xml:space="preserve"> This research </w:t>
+      </w:r>
+      <w:r>
+        <w:rPr>
+          <w:rFonts w:eastAsiaTheme="minorEastAsia"/>
+          <w:lang w:eastAsia="zh-CN"/>
+        </w:rPr>
+        <w:lastRenderedPageBreak/>
+        <w:t>show</w:t>
+      </w:r>
+      <w:r>
+        <w:rPr>
+          <w:rFonts w:eastAsiaTheme="minorEastAsia"/>
+          <w:lang w:eastAsia="zh-CN"/>
+        </w:rPr>
+        <w:t>ed</w:t>
+      </w:r>
+      <w:r>
+        <w:rPr>
+          <w:rFonts w:eastAsiaTheme="minorEastAsia"/>
+          <w:lang w:eastAsia="zh-CN"/>
+        </w:rPr>
+        <w:t xml:space="preserve"> that</w:t>
+      </w:r>
+      <w:r>
+        <w:rPr>
+          <w:rFonts w:eastAsiaTheme="minorEastAsia"/>
+          <w:lang w:eastAsia="zh-CN"/>
+        </w:rPr>
+        <w:t xml:space="preserve"> the agents trained by</w:t>
+      </w:r>
+      <w:r>
+        <w:rPr>
+          <w:rFonts w:eastAsiaTheme="minorEastAsia"/>
+          <w:lang w:eastAsia="zh-CN"/>
+        </w:rPr>
+        <w:t xml:space="preserve"> DQN can achieve high performances in playing Atari </w:t>
+      </w:r>
+      <w:r>
+        <w:rPr>
+          <w:rFonts w:eastAsiaTheme="minorEastAsia"/>
+          <w:lang w:eastAsia="zh-CN"/>
+        </w:rPr>
+        <w:t xml:space="preserve">2600 </w:t>
+      </w:r>
+      <w:r>
+        <w:rPr>
+          <w:rFonts w:eastAsiaTheme="minorEastAsia"/>
+          <w:lang w:eastAsia="zh-CN"/>
+        </w:rPr>
+        <w:t>games in most cases. Further studies of Double DQN</w:t>
+      </w:r>
+      <w:r>
+        <w:rPr>
+          <w:rFonts w:eastAsiaTheme="minorEastAsia"/>
+          <w:lang w:eastAsia="zh-CN"/>
+        </w:rPr>
+        <w:t xml:space="preserve"> </w:t>
+      </w:r>
+      <w:r>
+        <w:fldChar w:fldCharType="begin" w:fldLock="1"/>
+      </w:r>
+      <w:r>
+        <w:instrText>ADDIN CSL_CITATION { "citationItems" : [ { "id" : "ITEM-1", "itemData" : { "DOI" : "10.1038/nature14236", "ISBN" : "9781634393973", "ISSN" : "10495258", "PMID" : "17460516", "abstract" : "We present the first deep learning model to successfully learn control policies directly from high-dimensional sensory input using reinforcement learning. The model is a convolutional neural network, trained with a variant of Q-learning, whose input is raw pixels and whose output is a value function estimating future rewards. We apply our method to seven Atari 2600 games from the Arcade Learning Environment, with no adjustment of the architecture or learning algorithm. We find that it outperforms all previous approaches on six of the games and surpasses a human expert on three of them.", "author" : [ { "dropping-particle" : "", "family" : "Zoran", "given" : "Daniel", "non-dropping-particle" : "", "parse-names" : false, "suffix" : "" }, { "dropping-particle" : "", "family" : "Lakshminarayanan", "given" : "Balaji", "non-dropping-particle" : "", "parse-names" : false, "suffix" : "" }, { "dropping-particle" : "", "family" : "Blundell", "given" : "Charles", "non-dropping-particle" : "", "parse-names" : false, "suffix" : "" }, { "dropping-particle" : "", "family" : "Yu", "given" : "Lei", "non-dropping-particle" : "", "parse-names" : false, "suffix" : "" }, { "dropping-particle" : "", "family" : "Blunsom", "given" : "Phil", "non-dropping-particle" : "", "parse-names" : false, "suffix" : "" }, { "dropping-particle" : "", "family" : "Dyer", "given" : "Chris", "non-dropping-particle" : "", "parse-names" : false, "suffix" : "" }, { "dropping-particle" : "", "family" : "Grefenstette", "given" : "Edward", "non-dropping-particle" : "", "parse-names" : false, "suffix" : "" }, { "dropping-particle" : "", "family" : "Yang", "given" : "Zichao", "non-dropping-particle" : "", "parse-names" : false, "suffix" : "" }, { "dropping-particle" : "", "family" : "Blunsom", "given" : "Phil", "non-dropping-particle" : "", "parse-names" : false, "suffix" : "" }, { "dropping-particle" : "", "family" : "Dyer", "given" : "Chris", "non-dropping-particle" : "", "parse-names" : false, "suffix" : "" }, { "dropping-particle" : "", "family" : "Ling", "given" : "Wang", "non-dropping-particle" : "", "parse-names" : false, "suffix" : "" }, { "dropping-particle" : "", "family" : "Wayne", "given" : "Greg", "non-dropping-particle" : "", "parse-names" : false, "suffix" : "" }, { "dropping-particle" : "", "family" : "Graves", "given" : "Alex", "non-dropping-particle" : "", "parse-names" : false, "suffix" : "" }, { "dropping-particle" : "", "family" : "Deepmind", "given" : "Google", "non-dropping-particle" : "", "parse-names" : false, "suffix" : "" }, { "dropping-particle" : "", "family" : "Com", "given" : "Gravesa Google", "non-dropping-particle" : "", "parse-names" : false, "suffix" : "" }, { "dropping-particle" : "", "family" : "Vinyals", "given" : "Oriol", "non-dropping-particle" : "", "parse-names" : false, "suffix" : "" }, { "dropping-particle" : "", "family" : "Bengio", "given" : "Samy", "non-dropping-particle" : "", "parse-names" : false, "suffix" : "" }, { "dropping-particle" : "", "family" : "Kudlur", "given" : "Manjunath", "non-dropping-particle" : "", "parse-names" : false, "suffix" : "" }, { "dropping-particle" : "", "family" : "Brain", "given" : "Google", "non-dropping-particle" : "", "parse-names" : false, "suffix" : "" }, { "dropping-particle" : "", "family" : "Veness", "given" : "Joel", "non-dropping-particle" : "", "parse-names" : false, "suffix" : "" }, { "dropping-particle" : "", "family" : "Hutter", "given" : "Marcus", "non-dropping-particle" : "", "parse-names" : false, "suffix" : "" }, { "dropping-particle" : "", "family" : "Orseau", "given" : "Laurent", "non-dropping-particle" : "", "parse-names" : false, "suffix" : "" }, { "dropping-particle" : "", "family" : "Bellemare", "given" : "Marc G.", "non-dropping-particle" : "", "parse-names" : false, "suffix" : "" }, { "dropping-particle" : "", "family" : "Hutter", "given" : "Marcus", "non-dropping-particle" : "", "parse-names" : false, "suffix" : "" }, { "dropping-particle" : "", "family" : "Chua", "given" : "Alvin", "non-dropping-particle" : "", "parse-names" : false, "suffix" : "" }, { "dropping-particle" : "", "family" : "Desjardins", "given" : "Guillaume", "non-dropping-particle" : "", "parse-names" : false, "suffix" : "" }, { "dropping-particle" : "", "family" : "Swirszcz", "given" : "Grzegorz", "non-dropping-particle" : "", "parse-names" : false, "suffix" : "" }, { "dropping-particle" : "", "family" : "Solway", "given" : "Alec", "non-dropping-particle" : "", "parse-names" : false, "suffix" : "" }, { "dropping-particle" : "", "family" : "Botvinick", "given" : "Matthew M", "non-dropping-particle" : "", "parse-names" : false, "suffix" : "" }, { "dropping-particle" : "", "family" : "Simonyan", "given" : "Karen", "non-dropping-particle" : "", "parse-names" : false, "suffix" : "" }, { "dropping-particle" : "", "family" : "Zisserman", "given" : "Andrew", "non-dropping-particle" : "", "parse-names" : false, "suffix" : "" }, { "dropping-particle" : "", "family" : "Silver", "given" : "David", "non-dropping-particle" : "", "parse-names" : false, "suffix" : "" }, { "dropping-particle" : "", "family" : "Lever", "given" : "Guy U Y", "non-dropping-particle" : "", "parse-names" : false, "suffix" : "" }, { "dropping-particle" : "", "family" : "Technologies", "given" : "Deepmind", "non-dropping-particle" : "", "parse-names" : false, "suffix" : "" }, { "dropping-particle" : "", "family" : "Lever", "given" : "Guy U Y", "non-dropping-particle" : "", "parse-names" : false, "suffix" : "" }, { "dropping-particle" : "", "family" : "Ac", "given" : "U C L", "non-dropping-particle" : "", "parse-names" : false, "suffix" : "" }, { "dropping-particle" : "", "family" : "Schulman", "given" : "John", "non-dropping-particle" : "", "parse-names" : false, "suffix" : "" }, { "dropping-particle" : "", "family" : "Heess", "given" : "Nicolas", "non-dropping-particle" : "", "parse-names" : false, "suffix" : "" }, { "dropping-particle" : "", "family" : "Weber", "given" : "Theophane", "non-dropping-particle" : "", "parse-names" : false, "suffix" : "" }, { "dropping-particle" : "", "family" : "Abbeel", "given" : "Pieter", "non-dropping-particle" : "", "parse-names" : false, "suffix" : "" }, { "dropping-particle" : "", "family" : "Schaul", "given" : "Tom", "non-dropping-particle" : "", "parse-names" : false, "suffix" : "" }, { "dropping-particle" : "", "family" : "Quan", "given" : "John", "non-dropping-particle" : "", "parse-names" : false, "suffix" : "" }, { "dropping-particle" : "", "family" : "Antonoglou", "given" : "Ioannis", "non-dropping-particle" : "", "parse-names" : false, "suffix" : "" }, { "dropping-particle" : "", "family" : "Silver", "given" : "David", "non-dropping-particle" : "", "parse-names" : false, "suffix" : "" }, { "dropping-particle" : "", "family" : "Deepmind", "given" : "Google", "non-dropping-particle" : "", "parse-names" : false, "suffix" : "" }, { "dropping-particle" : "", "family" : "Com", "given" : "Davidsilver Google", "non-dropping-particle" : "", "parse-names" : false, "suffix" : "" }, { "dropping-particle" : "", "family" : "Antonoglou", "given" : "Ioannis", "non-dropping-particle" : "", "parse-names" : false, "suffix" : "" }, { "dropping-particle" : "", "family" : "Silver", "given" : "David", "non-dropping-particle" : "", "parse-names" : false, "suffix" : "" }, { "dropping-particle" : "", "family" : "Schacter", "given" : "Daniel L", "non-dropping-particle" : "", "parse-names" : false, "suffix" : "" }, { "dropping-particle" : "", "family" : "Addis", "given" : "Donna Rose", "non-dropping-particle" : "", "parse-names" : false, "suffix" : "" }, { "dropping-particle" : "", "family" : "Hassabis", "given" : "Demis", "non-dropping-particle" : "", "parse-names" : false, "suffix" : "" }, { "dropping-particle" : "", "family" : "Martin", "given" : "Victoria C", "non-dropping-particle" : "", "parse-names" : false, "suffix" : "" }, { "dropping-particle" : "", "family" : "Spreng", "given" : "R Nathan", "non-dropping-particle" : "", "parse-names" : false, "suffix" : "" }, { "dropping-particle" : "", "family" : "Szpunar", "given" : "Karl K", "non-dropping-particle" : "", "parse-names" : false, "suffix" : "" }, { "dropping-particle" : "", "family" : "Santoro", "given" : "Adam", "non-dropping-particle" : "", "parse-names" : false, "suffix" : "" }, { "dropping-particle" : "", "family" : "Botvinick", "given" : "Matthew M", "non-dropping-particle" : "", "parse-names" : false, "suffix" : "" }, { "dropping-particle" : "", "family" : "Lillicrap", "given" : "Timothy P", "non-dropping-particle" : "", "parse-names" : false, "suffix" : "" }, { "dropping-particle" : "", "family" : "Deepmind", "given" : "Google", "non-dropping-particle" : "", "parse-names" : false, "suffix" : "" }, { "dropping-particle" : "", "family" : "Com", "given" : "Countzero Google", "non-dropping-particle" : "", "parse-names" : false, "suffix" : "" }, { "dropping-particle" : "", "family" : "Rusu", "given" : "Andrei A", "non-dropping-particle" : "", "parse-names" : false, "suffix" : "" }, { "dropping-particle" : "", "family" : "Sergio", "given" : "G", "non-dropping-particle" : "", "parse-names" : false, "suffix" : "" }, { "dropping-particle" : "", "family" : "Desjardins", "given" : "Guillaume", "non-dropping-particle" : "", "parse-names" : false, "suffix" : "" }, { "dropping-particle" : "", "family" : "Kirkpatrick", "given" : "James", "non-dropping-particle" : "", "parse-names" : false, "suffix" : "" }, { "dropping-particle" : "", "family" : "Pascanu", "given" : "Razvan", "non-dropping-particle" : "", "parse-names" : false, "suffix" : "" }, { "dropping-particle" : "", "family" : "Mnih", "given" : "Volodymyr", "non-dropping-particle" : "", "parse-names" : false, "suffix" : "" }, { "dropping-particle" : "", "family" : "Kavukcuoglu", "given" : "Koray", "non-dropping-particle" : "", "parse-names" : false, "suffix" : "" }, { "dropping-particle" : "", "family" : "Hadsell", "given" : "Raia", "non-dropping-particle" : "", "parse-names" : false, "suffix" : "" }, { "dropping-particle" : "", "family" : "Rabinowitz", "given" : "Neil C", "non-dropping-particle" : "", "parse-names" : false, "suffix" : "" }, { "dropping-particle" : "", "family" : "Desjardins", "given" : "Guillaume", "non-dropping-particle" : "", "parse-names" : false, "suffix" : "" }, { "dropping-particle" : "", "family" : "Soyer", "given" : "Hubert", "non-dropping-particle" : "", "parse-names" : false, "suffix" : "" }, { "dropping-particle" : "", "family" : "Kirkpatrick", "given" : "James", "non-dropping-particle" : "", "parse-names" : false, "suffix" : "" }, { "dropping-particle" : "", "family" : "Kavukcuoglu", "given" : "Koray", "non-dropping-particle" : "", "parse-names" : false, "suffix" : "" }, { "dropping-particle" : "", "family" : "Pascanu", "given" : "Razvan", "non-dropping-particle" : "", "parse-names" : false, "suffix" : "" }, { "dropping-particle" : "", "family" : "Hadsell", "given" : "Raia", "non-dropping-particle" : "", "parse-names" : false, "suffix" : "" }, { "dropping-particle" : "", "family" : "Deepmind", "given" : "Google", "non-dropping-particle" : "", "parse-names" : false, "suffix" : "" }, { "dropping-particle" : "", "family" : "Rezende", "given" : "Dj Danilo Jimenez", "non-dropping-particle" : "", "parse-names" : false, "suffix" : "" }, { "dropping-particle" : "", "family" : "Mohamed", "given" : "Shakir", "non-dropping-particle" : "", "parse-names" : false, "suffix" : "" }, { "dropping-particle" : "", "family" : "Eslami", "given" : "S M Ali", "non-dropping-particle" : "", "parse-names" : false, "suffix" : "" }, { "dropping-particle" : "", "family" : "Mohamed", "given" : "Shakir", "non-dropping-particle" : "", "parse-names" : false, "suffix" : "" }, { "dropping-particle" : "", "family" : "Battaglia", "given" : "Peter", "non-dropping-particle" : "", "parse-names" : false, "suffix" : "" }, { "dropping-particle" : "", "family" : "Jaderberg", "given" : "Max", "non-dropping-particle" : "", "parse-names" : false, "suffix" : "" }, { "dropping-particle" : "", "family" : "Heess", "given" : "Nicolas", "non-dropping-particle" : "", "parse-names" : false, "suffix" : "" }, { "dropping-particle" : "", "family" : "Deepmind", "given" : "Google", "non-dropping-particle" : "", "parse-names" : false, "suffix" : "" }, { "dropping-particle" : "", "family" : "Wierstra", "given" : "Daan", "non-dropping-particle" : "", "parse-names" : false, "suffix" : "" }, { "dropping-particle" : "", "family" : "Reed", "given" : "Scott", "non-dropping-particle" : "", "parse-names" : false, "suffix" : "" }, { "dropping-particle" : "De", "family" : "Freitas", "given" : "Nando", "non-dropping-particle" : "", "parse-names" : false, "suffix" : "" }, { "dropping-particle" : "", "family" : "Osband", "given" : "Ian", "non-dropping-particle" : "", "parse-names" : false, "suffix" : "" }, { "dropping-particle" : "", "family" : "Blundell", "given" : "Charles", "non-dropping-particle" : "", "parse-names" : false, "suffix" : "" }, { "dropping-particle" : "", "family" : "Pritzel", "given" : "Alexander", "non-dropping-particle" : "", "parse-names" : false, "suffix" : "" }, { "dropping-particle" : "Van", "family" : "Roy", "given" : "Benjamin", "non-dropping-particle" : "", "parse-names" : false, "suffix" : "" }, { "dropping-particle" : "", "family" : "Nair", "given" : "Arun", "non-dropping-particle" : "", "parse-names" : false, "suffix" : "" }, { "dropping-particle" : "", "family" : "Srinivasan", "given" : "Praveen", "non-dropping-particle" : "", "parse-names" : false, "suffix" : "" }, { "dropping-particle" : "", "family" : "Blackwell", "given" : "Sam", "non-dropping-particle" : "", "parse-names" : false, "suffix" : "" }, { "dropping-particle" : "", "family" : "Alcicek", "given" : "Cagdas", "non-dropping-particle" : "", "parse-names" : false, "suffix" : "" }, { "dropping-particle" : "", "family" : "Fearon", "given" : "Rory", "non-dropping-particle" : "", "parse-names" : false, "suffix" : "" }, { "dropping-particle" : "De", "family" : "Maria", "given" : "Alessandro", "non-dropping-particle" : "", "parse-names" : false, "suffix" : "" }, { "dropping-particle" : "", "family" : "Suleyman", "given" : "Mustafa", "non-dropping-particle" : "", "parse-names" : false, "suffix" : "" }, { "dropping-particle" : "", "family" : "Beattie", "given" : "Charles", "non-dropping-particle" : "", "parse-names" : false, "suffix" : "" }, { "dropping-particle" : "", "family" : "Petersen", "given" : "Stig", "non-dropping-particle" : "", "parse-names" : false, "suffix" : "" }, { "dropping-particle" : "", "family" : "Legg", "given" : "Shane", "non-dropping-particle" : "", "parse-names" : false, "suffix" : "" }, { "dropping-particle" : "", "family" : "Mnih", "given" : "Volodymyr", "non-dropping-particle" : "", "parse-names" : false, "suffix" : "" }, { "dropping-particle" : "", "family" : "Silver", "given" : "David", "non-dropping-particle" : "", "parse-names" : false, "suffix" : "" }, { "dropping-particle" : "", "family" : "Momennejad", "given" : "I", "non-dropping-particle" : "", "parse-names" : false, "suffix" : "" }, { "dropping-particle" : "", "family" : "Em", "given" : "Russek", "non-dropping-particle" : "", "parse-names" : false, "suffix" : "" }, { "dropping-particle" : "", "family" : "Jh", "given" : "Cheong", "non-dropping-particle" : "", "parse-names" : false, "suffix" : "" }, { "dropping-particle" : "", "family" : "Mm", "given" : "Botvinick", "non-dropping-particle" : "", "parse-names" : false, "suffix" : "" }, { "dropping-particle" : "", "family" : "Daw", "given" : "N", "non-dropping-particle" : "", "parse-names" : false, "suffix" : "" }, { "dropping-particle" : "", "family" : "Sj", "given" : "Gershman", "non-dropping-particle" : "", "parse-names" : false, "suffix" : "" }, { "dropping-particle" : "", "family" : "Mohamed", "given" : "Shakir", "non-dropping-particle" : "", "parse-names" : false, "suffix" : "" }, { "dropping-particle" : "", "family" : "Rezende", "given" : "Dj Danilo Jimenez", "non-dropping-particle" : "", "parse-names" : false, "suffix" : "" }, { "dropping-particle" : "", "family" : "Mnih", "given" : "Volodymyr", "non-dropping-particle" : "", "parse-names" : false, "suffix" : "" }, { "dropping-particle" : "", "family" : "Mirza", "given" : "Mehdi", "non-dropping-particle" : "", "parse-names" : false, "suffix" : "" }, { "dropping-particle" : "", "family" : "Graves", "given" : "Alex", "non-dropping-particle" : "", "parse-names" : false, "suffix" : "" }, { "dropping-particle" : "", "family" : "Harley", "given" : "Tim", "non-dropping-particle" : "", "parse-names" : false, "suffix" : "" }, { "dropping-particle" : "", "family" : "Lillicrap", "given" : "Timothy P", "non-dropping-particle" : "", "parse-names" : false, "suffix" : "" }, { "dropping-particle" : "", "family" : "Silver", "given" : "David", "non-dropping-particle" : "", "parse-names" : false, "suffix" : "" }, { "dropping-particle" : "", "family" : "Kavukcuoglu", "given" : "Koray", "non-dropping-particle" : "", "parse-names" : false, "suffix" : "" }, { "dropping-particle" : "", "family" : "Silver", "given" : "David", "non-dropping-particle" : "", "parse-names" : false, "suffix" : "" }, { "dropping-particle" : "", "family" : "Rusu", "given" : "Andrei A", "non-dropping-particle" : "", "parse-names" : false, "suffix" : "" }, { "dropping-particle" : "", "family" : "Veness", "given" : "Joel", "non-dropping-particle" : "", "parse-names" : false, "suffix" : "" }, { "dropping-particle" : "", "family" : "Bellemare", "given" : "Marc G.", "non-dropping-particle" : "", "parse-names" : false, "suffix" : "" }, { "dropping-particle" : "", "family" : "Graves", "given" : "Alex", "non-dropping-particle" : "", "parse-names" : false, "suffix" : "" }, { "dropping-particle" : "", "family" : "Riedmiller", "given" : "Martin", "non-dropping-particle" : "", "parse-names" : false, "suffix" : "" }, { "dropping-particle" : "", "family" : "Fidjeland", "given" : "Andreas K", "non-dropping-particle" : "", "parse-names" : false, "suffix" : "" }, { "dropping-particle" : "", "family" : "Ostrovski", "given" : "Georg", "non-dropping-particle" : "", "parse-names" : false, "suffix" : "" }, { "dropping-particle" : "", "family" : "Petersen", "given" : "Stig", "non-dropping-particle" : "", "parse-names" : false, "suffix" : "" }, { "dropping-particle" : "", "family" : "Beattie", "given" : "Charles", "non-dropping-particle" : "", "parse-names" : false, "suffix" : "" }, { "dropping-particle" : "", "family" : "Sadik", "given" : "Amir", "non-dropping-particle" : "", "parse-names" : false, "suffix" : "" }, { "dropping-particle" : "", "family" : "Antonoglou", "given" : "Ioannis", "non-dropping-particle" : "", "parse-names" : false, "suffix" : "" }, { "dropping-particle" : "", "family" : "King", "given" : "Helen", "non-dropping-particle" : "", "parse-names" : false, "suffix" : "" }, { "dropping-particle" : "", "family" : "Kumaran", "given" : "Dharshan", "non-dropping-particle" : "", "parse-names" : false, "suffix" : "" }, { "dropping-particle" : "", "family" : "Wierstra", "given" : "Daan", "non-dropping-particle" : "", "parse-names" : false, "suffix" : "" }, { "dropping-particle" : "", "family" : "Legg", "given" : "Shane", "non-dropping-particle" : "", "parse-names" : false, "suffix" : "" }, { "dropping-particle" : "", "family" : "Hassabis", "given" : "Demis", "non-dropping-particle" : "", "parse-names" : false, "suffix" : "" }, { "dropping-particle" : "", "family" : "Riedmiller", "given" : "Martin", "non-dropping-particle" : "", "parse-names" : false, "suffix" : "" }, { "dropping-particle" : "", "family" : "Heess", "given" : "Nicolas", "non-dropping-particle" : "", "parse-names" : false, "suffix" : "" }, { "dropping-particle" : "", "family" : "Graves", "given" : "Alex", "non-dropping-particle" : "", "parse-names" : false, "suffix" : "" }, { "dropping-particle" : "", "family" : "Kavukcuoglu", "given" : "Koray", "non-dropping-particle" : "", "parse-names" : false, "suffix" : "" }, { "dropping-particle" : "", "family" : "Mnih", "given" : "Andriy", "non-dropping-particle" : "", "parse-names" : false, "suffix" : "" }, { "dropping-particle" : "", "family" : "Gregor", "given" : "Karol", "non-dropping-particle" : "", "parse-names" : false, "suffix" : "" }, { "dropping-particle" : "", "family" : "Mirowski", "given" : "Piotr", "non-dropping-particle" : "", "parse-names" : false, "suffix" : "" }, { "dropping-particle" : "", "family" : "Vlachos", "given" : "Andreas", "non-dropping-particle" : "", "parse-names" : false, "suffix" : "" }, { "dropping-particle" : "", "family" : "Pascanu", "given" : "Razvan", "non-dropping-particle" : "", "parse-names" : false, "suffix" : "" }, { "dropping-particle" : "", "family" : "Viola", "given" : "Fabio", "non-dropping-particle" : "", "parse-names" : false, "suffix" : "" }, { "dropping-particle" : "", "family" : "Soyer", "given" : "Hubert", "non-dropping-particle" : "", "parse-names" : false, "suffix" : "" }, { "dropping-particle" : "", "family" : "Ballard", "given" : "Andrew J", "non-dropping-particle" : "", "parse-names" : false, "suffix" : "" }, { "dropping-particle" : "", "family" : "Banino", "given" : "Andrea", "non-dropping-particle" : "", "parse-names" : false, "suffix" : "" }, { "dropping-particle" : "", "family" : "Denil", "given" : "Misha", "non-dropping-particle" : "", "parse-names" : false, "suffix" : "" }, { "dropping-particle" : "", "family" : "Goroshin", "given" : "Ross", "non-dropping-particle" : "", "parse-names" : false, "suffix" : "" }, { "dropping-particle" : "", "family" : "Sifre", "given" : "Laurent", "non-dropping-particle" : "", "parse-names" : false, "suffix" : "" }, { "dropping-particle" : "", "family" : "Kavukcuoglu", "given" : "Koray", "non-dropping-particle" : "", "parse-names" : false, "suffix" : "" }, { "dropping-particle" : "", "family" : "Marblestone", "given" : "Adam H", "non-dropping-particle" : "", "parse-names" : false, "suffix" : "" }, { "dropping-particle" : "", "family" : "Wayne", "given" : "Greg", "non-dropping-particle" : "", "parse-names" : false, "suffix" : "" }, { "dropping-particle" : "", "family" : "Kording", "given" : "Konrad P", "non-dropping-particle" : "", "parse-names" : false, "suffix" : "" }, { "dropping-particle" : "", "family" : "Maddison", "given" : "Chris J", "non-dropping-particle" : "", "parse-names" : false, "suffix" : "" }, { "dropping-particle" : "", "family" : "Luong", "given" : "Minh-thang", "non-dropping-particle" : "", "parse-names" : false, "suffix" : "" }, { "dropping-particle" : "", "family" : "Ling", "given" : "Wang", "non-dropping-particle" : "", "parse-names" : false, "suffix" : "" }, { "dropping-particle" : "", "family" : "Grefenstette", "given" : "Edward", "non-dropping-particle" : "", "parse-names" : false, "suffix" : "" }, { "dropping-particle" : "", "family" : "Moritz", "given" : "Karl", "non-dropping-particle" : "", "parse-names" : false, "suffix" : "" }, { "dropping-particle" : "", "family" : "Fumin", "given" : "Senior", "non-dropping-particle" : "", "parse-names" : false, "suffix" : "" }, { "dropping-particle" : "", "family" : "Phil", "given" : "Wang", "non-dropping-particle" : "", "parse-names" : false, "suffix" : "" }, { "dropping-particle" : "", "family" : "Li", "given" : "Lihong", "non-dropping-particle" : "", "parse-names" : false, "suffix" : "" }, { "dropping-particle" : "", "family" : "Legg", "given" : "Shane", "non-dropping-particle" : "", "parse-names" : false, "suffix" : "" }, { "dropping-particle" : "", "family" : "Veness", "given" : "Joel", "non-dropping-particle" : "", "parse-names" : false, "suffix" : "" }, { "dropping-particle" : "", "family" : "Kurach", "given" : "Karol", "non-dropping-particle" : "", "parse-names" : false, "suffix" : "" }, { "dropping-particle" : "", "family" : "Andrychowicz", "given" : "Marcin", "non-dropping-particle" : "", "parse-names" : false, "suffix" : "" }, { "dropping-particle" : "", "family" : "Sutskever", "given" : "Ilya", "non-dropping-particle" : "", "parse-names" : false, "suffix" : "" }, { "dropping-particle" : "", "family" : "Kumaran", "given" : "Dharshan", "non-dropping-particle" : "", "parse-names" : false, "suffix" : "" }, { "dropping-particle" : "", "family" : "Banino", "given" : "Andrea", "non-dropping-particle" : "", "parse-names" : false, "suffix" : "" }, { "dropping-particle" : "", "family" : "Blundell", "given" : "Charles", "non-dropping-particle" : "", "parse-names" : false, "suffix" : "" }, { "dropping-particle" : "", "family" : "Hassabis", "given" : "Demis", "non-dropping-particle" : "", "parse-names" : false, "suffix" : "" }, { "dropping-particle" : "", "family" : "Kumaran", "given" : "Dharshan", "non-dropping-particle" : "", "parse-names" : false, "suffix" : "" }, { "dropping-particle" : "", "family" : "Banino", "given" : "Andrea", "non-dropping-particle" : "", "parse-names" : false, "suffix" : "" }, { "dropping-particle" : "", "family" : "Blundell", "given" : "Charles", "non-dropping-particle" : "", "parse-names" : false, "suffix" : "" }, { "dropping-particle" : "", "family" : "Hassabis", "given" : "Demis", "non-dropping-particle" : "", "parse-names" : false, "suffix" : "" }, { "dropping-particle" : "", "family" : "Dayan", "given" : "Peter", "non-dropping-particle" : "", "parse-names" : false, "suffix" : "" }, { "dropping-particle" : "", "family" : "Korda", "given" : "Nathaniel", "non-dropping-particle" : "", "parse-names" : false, "suffix" : "" }, { "dropping-particle" : "", "family" : "A.", "given" : "Prashanth L.", "non-dropping-particle" : "", "parse-names" : false, "suffix" : "" }, { "dropping-particle" : "", "family" : "Munos", "given" : "R\u00e9mi", "non-dropping-particle" : "", "parse-names" : false, "suffix" : "" }, { "dropping-particle" : "", "family" : "Kingma", "given" : "Dp", "non-dropping-particle" : "", "parse-names" : false, "suffix" : "" }, { "dropping-particle" : "", "family" : "Rezende", "given" : "Dj Danilo Jimenez", "non-dropping-particle" : "", "parse-names" : false, "suffix" : "" }, { "dropping-particle" : "", "family" : "Welling", "given" : "Max", "non-dropping-particle" : "", "parse-names" : false, "suffix" : "" }, { "dropping-particle" : "", "family" : "Kalchbrenner", "given" : "Nal", "non-dropping-particle" : "", "parse-names" : false, "suffix" : "" }, { "dropping-particle" : "", "family" : "Danihelka", "given" : "Ivo", "non-dropping-particle" : "", "parse-names" : false, "suffix" : "" }, { "dropping-particle" : "", "family" : "Graves", "given" : "Alex", "non-dropping-particle" : "", "parse-names" : false, "suffix" : "" }, { "dropping-particle" : "", "family" : "Jaderberg", "given" : "Max", "non-dropping-particle" : "", "parse-names" : false, "suffix" : "" }, { "dropping-particle" : "", "family" : "Simonyan", "given" : "Karen", "non-dropping-particle" : "", "parse-names" : false, "suffix" : "" }, { "dropping-particle" : "", "family" : "Zisserman", "given" : "Andrew", "non-dropping-particle" : "", "parse-names" : false, "suffix" : "" }, { "dropping-particle" : "", "family" : "Kavukcuoglu", "given" : "Koray", "non-dropping-particle" : "", "parse-names" : false, "suffix" : "" }, { "dropping-particle" : "", "family" : "Vedaldi", "given" : "Andrea", "non-dropping-particle" : "", "parse-names" : false, "suffix" : "" }, { "dropping-particle" : "", "family" : "Zisserman", "given" : "Andrew", "non-dropping-particle" : "", "parse-names" : false, "suffix" : "" }, { "dropping-particle" : "", "family" : "Hunt", "given" : "Jonathan J", "non-dropping-particle" : "", "parse-names" : false, "suffix" : "" }, { "dropping-particle" : "", "family" : "Pritzel", "given" : "Alexander", "non-dropping-particle" : "", "parse-names" : false, "suffix" : "" }, { "dropping-particle" : "", "family" : "Heess", "given" : "Nicolas", "non-dropping-particle" : "", "parse-names" : false, "suffix" : "" }, { "dropping-particle" : "", "family" : "Erez", "given" : "Tom", "non-dropping-particle" : "", "parse-names" : false, "suffix" : "" }, { "dropping-particle" : "", "family" : "Tassa", "given" : "Yuval", "non-dropping-particle" : "", "parse-names" : false, "suffix" : "" }, { "dropping-particle" : "", "family" : "Silver", "given" : "David", "non-dropping-particle" : "", "parse-names" : false, "suffix" : "" }, { "dropping-particle" : "", "family" : "Wierstra", "given" : "Daan", "non-dropping-particle" : "", "parse-names" : false, "suffix" : "" }, { "dropping-particle" : "", "family" : "Hermann", "given" : "Karm Moritz Karl Moritz", "non-dropping-particle" : "", "parse-names" : false, "suffix" : "" }, { "dropping-particle" : "", "family" : "Ko\u010disk\u00fd", "given" : "Tom\u00e1\u0161", "non-dropping-particle" : "", "parse-names" : false, "suffix" : "" }, { "dropping-particle" : "", "family" : "Grefenstette", "given" : "Edward", "non-dropping-particle" : "", "parse-names" : false, "suffix" : "" }, { "dropping-particle" : "", "family" : "Espeholt", "given" : "Lasse", "non-dropping-particle" : "", "parse-names" : false, "suffix" : "" }, { "dropping-particle" : "", "family" : "Kay", "given" : "Will", "non-dropping-particle" : "", "parse-names" : false, "suffix" : "" }, { "dropping-particle" : "", "family" : "Suleyman", "given" : "Mustafa", "non-dropping-particle" : "", "parse-names" : false, "suffix" : "" }, { "dropping-particle" : "", "family" : "Blunsom", "given" : "Phil", "non-dropping-particle" : "", "parse-names" : false, "suffix" : "" }, { "dropping-particle" : "", "family" : "Heinrich", "given" : "Johannes", "non-dropping-particle" : "", "parse-names" : false, "suffix" : "" }, { "dropping-particle" : "", "family" : "Silver", "given" : "David", "non-dropping-particle" : "", "parse-names" : false, "suffix" : "" }, { "dropping-particle" : "", "family" : "Lanctot", "given" : "Marc", "non-dropping-particle" : "", "parse-names" : false, "suffix" : "" }, { "dropping-particle" : "", "family" : "Silver", "given" : "David", "non-dropping-particle" : "", "parse-names" : false, "suffix" : "" }, { "dropping-particle" : "", "family" : "Com", "given" : "Davidsilver Google", "non-dropping-particle" : "", "parse-names" : false, "suffix" : "" }, { "dropping-particle" : "", "family" : "Heess", "given" : "Nicolas", "non-dropping-particle" : "", "parse-names" : false, "suffix" : "" }, { "dropping-particle" : "", "family" : "Wayne", "given" : "Greg", "non-dropping-particle" : "", "parse-names" : false, "suffix" : "" }, { "dropping-particle" : "", "family" : "Silver", "given" : "David", "non-dropping-particle" : "", "parse-names" : false, "suffix" : "" }, { "dropping-particle" : "", "family" : "Lillicrap", "given" : "Timothy P", "non-dropping-particle" : "", "parse-names" : false, "suffix" : "" }, { "dropping-particle" : "", "family" : "Tassa", "given" : "Yuval", "non-dropping-particle" : "", "parse-names" : false, "suffix" : "" }, { "dropping-particle" : "", "family" : "Erez", "given" : "Tom", "non-dropping-particle" : "", "parse-names" : false, "suffix" : "" }, { "dropping-particle" : "Van", "family" : "Hasselt", "given" : "Hado", "non-dropping-particle" : "", "parse-names" : false, "suffix" : "" }, { "dropping-particle" : "", "family" : "Guez", "given" : "Arthur", "non-dropping-particle" : "", "parse-names" : false, "suffix" : "" }, { "dropping-particle" : "", "family" : "Silver", "given" : "David", "non-dropping-particle" : "", "parse-names" : false, "suffix" : "" }, { "dropping-particle" : "", "family" : "Hassabis", "given" : "Demis", "non-dropping-particle" : "", "parse-names" : false, "suffix" : "" }, { "dropping-particle" : "", "family" : "Brooks", "given" : "Rodney", "non-dropping-particle" : "", "parse-names" : false, "suffix" : "" }, { "dropping-particle" : "", "family" : "Guez", "given" : "Arthur", "non-dropping-particle" : "", "parse-names" : false, "suffix" : "" }, { "dropping-particle" : "", "family" : "Gu", "given" : "Shixiang", "non-dropping-particle" : "", "parse-names" : false, "suffix" : "" }, { "dropping-particle" : "", "family" : "Com", "given" : "Countzero Google", "non-dropping-particle" : "", "parse-names" : false, "suffix" : "" }, { "dropping-particle" : "", "family" : "Gretton", "given" : "Arthur", "non-dropping-particle" : "", "parse-names" : false, "suffix" : "" }, { "dropping-particle" : "", "family" : "Gregor", "given" : "Karol", "non-dropping-particle" : "", "parse-names" : false, "suffix" : "" }, { "dropping-particle" : "", "family" : "Mnih", "given" : "Andriy", "non-dropping-particle" : "", "parse-names" : false, "suffix" : "" }, { "dropping-particle" : "", "family" : "Wierstra", "given" : "Daan", "non-dropping-particle" : "", "parse-names" : false, "suffix" : "" }, { "dropping-particle" : "", "family" : "Graves", "given" : "Alex", "non-dropping-particle" : "", "parse-names" : false, "suffix" : "" }, { "dropping-particle" : "", "family" : "Com", "given" : "Wierstra Google", "non-dropping-particle" : "", "parse-names" : false, "suffix" : "" }, { "dropping-particle" : "", "family" : "Grefenstette", "given" : "Edward", "non-dropping-particle" : "", "parse-names" : false, "suffix" : "" }, { "dropping-particle" : "", "family" : "Hermann", "given" : "Karm Moritz Karl Moritz", "non-dropping-particle" : "", "parse-names" : false, "suffix" : "" }, { "dropping-particle" : "", "family" : "Suleyman", "given" : "Mustafa", "non-dropping-particle" : "", "parse-names" : false, "suffix" : "" }, { "dropping-particle" : "", "family" : "Blunsom", "given" : "Phil", "non-dropping-particle" : "", "parse-names" : false, "suffix" : "" }, { "dropping-particle" : "", "family" : "Graves", "given" : "Alex", "non-dropping-particle" : "", "parse-names" : false, "suffix" : "" }, { "dropping-particle" : "", "family" : "Wayne", "given" : "Greg", "non-dropping-particle" : "", "parse-names" : false, "suffix" : "" }, { "dropping-particle" : "", "family" : "Danihelka", "given" : "Ivo", "non-dropping-particle" : "", "parse-names" : false, "suffix" : "" }, { "dropping-particle" : "", "family" : "Grabska-barwin", "given" : "Agnieszka", "non-dropping-particle" : "", "parse-names" : false, "suffix" : "" }, { "dropping-particle" : "", "family" : "Barthelm\u00e9", "given" : "Simon", "non-dropping-particle" : "", "parse-names" : false, "suffix" : "" }, { "dropping-particle" : "", "family" : "Beck", "given" : "Jeff", "non-dropping-particle" : "", "parse-names" : false, "suffix" : "" }, { "dropping-particle" : "", "family" : "Mainen", "given" : "Zachary F", "non-dropping-particle" : "", "parse-names" : false, "suffix" : "" }, { "dropping-particle" : "", "family" : "Pouget", "given" : "Alexandre", "non-dropping-particle" : "", "parse-names" : false, "suffix" : "" }, { "dropping-particle" : "", "family" : "Latham", "given" : "Peter E", "non-dropping-particle" : "", "parse-names" : false, "suffix" : "" }, { "dropping-particle" : "", "family" : "Fernando", "given" : "Chrisantha", "non-dropping-particle" : "", "parse-names" : false, "suffix" : "" }, { "dropping-particle" : "", "family" : "Banarse", "given" : "Dylan", "non-dropping-particle" : "", "parse-names" : false, "suffix" : "" }, { "dropping-particle" : "", "family" : "Reynolds", "given" : "Malcolm", "non-dropping-particle" : "", "parse-names" : false, "suffix" : "" }, { "dropping-particle" : "", "family" : "Besse", "given" : "Frederic", "non-dropping-particle" : "", "parse-names" : false, "suffix" : "" }, { "dropping-particle" : "", "family" : "Pfau", "given" : "David", "non-dropping-particle" : "", "parse-names" : false, "suffix" : "" }, { "dropping-particle" : "", "family" : "Jaderberg", "given" : "Max", "non-dropping-particle" : "", "parse-names" : false, "suffix" : "" }, { "dropping-particle" : "", "family" : "Lanctot", "given" : "Marc", "non-dropping-particle" : "", "parse-names" : false, "suffix" : "" }, { "dropping-particle" : "", "family" : "Wierstra", "given" : "Daan", "non-dropping-particle" : "", "parse-names" : false, "suffix" : "" }, { "dropping-particle" : "", "family" : "Etworks", "given" : "S Tochastic N Eural N", "non-dropping-particle" : "", "parse-names" : false, "suffix" : "" }, { "dropping-particle" : "", "family" : "Desjardins", "given" : "Guillaume", "non-dropping-particle" : "", "parse-names" : false, "suffix" : "" }, { "dropping-particle" : "", "family" : "Simonyan", "given" : "Karen", "non-dropping-particle" : "", "parse-names" : false, "suffix" : "" }, { "dropping-particle" : "", "family" : "Pascanu", "given" : "Razvan", "non-dropping-particle" : "", "parse-names" : false, "suffix" : "" }, { "dropping-particle" : "", "family" : "Kavukcuoglu", "given" : "Koray", "non-dropping-particle" : "", "parse-names" : false, "suffix" : "" }, { "dropping-particle" : "", "family" : "Com", "given" : "Kkurach Google", "non-dropping-particle" : "", "parse-names" : false, "suffix" : "" }, { "dropping-particle" : "", "family" : "Botvinick", "given" : "Matthew M", "non-dropping-particle" : "", "parse-names" : false, "suffix" : "" }, { "dropping-particle" : "", "family" : "Weinstein", "given" : "Ari", "non-dropping-particle" : "", "parse-names" : false, "suffix" : "" }, { "dropping-particle" : "", "family" : "Solway", "given" : "Alec", "non-dropping-particle" : "", "parse-names" : false, "suffix" : "" }, { "dropping-particle" : "", "family" : "Barto", "given" : "Andrew", "non-dropping-particle" : "", "parse-names" : false, "suffix" : "" }, { "dropping-particle" : "", "family" : "Blundell", "given" : "Charles", "non-dropping-particle" : "", "parse-names" : false, "suffix" : "" }, { "dropping-particle" : "", "family" : "Com", "given" : "Wierstra Google", "non-dropping-particle" : "", "parse-names" : false, "suffix" : "" }, { "dropping-particle" : "", "family" : "Bethge", "given" : "Matthias", "non-dropping-particle" : "", "parse-names" : false, "suffix" : "" }, { "dropping-particle" : "", "family" : "Bellemare", "given" : "Marc G.", "non-dropping-particle" : "", "parse-names" : false, "suffix" : "" }, { "dropping-particle" : "", "family" : "Talvitie", "given" : "Erik", "non-dropping-particle" : "", "parse-names" : false, "suffix" : "" }, { "dropping-particle" : "", "family" : "College", "given" : "Marshall", "non-dropping-particle" : "", "parse-names" : false, "suffix" : "" }, { "dropping-particle" : "", "family" : "Talvitie", "given" : "Erik", "non-dropping-particle" : "", "parse-names" : false, "suffix" : "" }, { "dropping-particle" : "", "family" : "Edu", "given" : "Fandm", "non-dropping-particle" : "", "parse-names" : false, "suffix" : "" }, { "dropping-particle" : "", "family" : "Ostrovski", "given" : "Georg", "non-dropping-particle" : "", "parse-names" : false, "suffix" : "" }, { "dropping-particle" : "", "family" : "Guez", "given" : "Arthur", "non-dropping-particle" : "", "parse-names" : false, "suffix" : "" }, { "dropping-particle" : "", "family" : "Thomas", "given" : "Philip S", "non-dropping-particle" : "", "parse-names" : false, "suffix" : "" }, { "dropping-particle" : "", "family" : "Beattie", "given" : "Charles", "non-dropping-particle" : "", "parse-names" : false, "suffix" : "" }, { "dropping-particle" : "", "family" : "Leibo", "given" : "Joel Z", "non-dropping-particle" : "", "parse-names" : false, "suffix" : "" }, { "dropping-particle" : "", "family" : "Teplyashin", "given" : "Denis", "non-dropping-particle" : "", "parse-names" : false, "suffix" : "" }, { "dropping-particle" : "", "family" : "Ward", "given" : "Tom", "non-dropping-particle" : "", "parse-names" : false, "suffix" : "" }, { "dropping-particle" : "", "family" : "Wainwright", "given" : "Marcus", "non-dropping-particle" : "", "parse-names" : false, "suffix" : "" }, { "dropping-particle" : "", "family" : "Lefrancq", "given" : "Andrew", "non-dropping-particle" : "", "parse-names" : false, "suffix" : "" }, { "dropping-particle" : "", "family" : "Green", "given" : "Simon", "non-dropping-particle" : "", "parse-names" : false, "suffix" : "" }, { "dropping-particle" : "", "family" : "Sadik", "given" : "Amir", "non-dropping-particle" : "", "parse-names" : false, "suffix" : "" }, { "dropping-particle" : "", "family" : "Schrittwieser", "given" : "Julian", "non-dropping-particle" : "", "parse-names" : false, "suffix" : "" }, { "dropping-particle" : "", "family" : "Anderson", "given" : "Keith", "non-dropping-particle" : "", "parse-names" : false, "suffix" : "" }, { "dropping-particle" : "", "family" : "York", "given" : "Sarah", "non-dropping-particle" : "", "parse-names" : false, "suffix" : "" }, { "dropping-particle" : "", "family" : "Cant", "given" : "Max", "non-dropping-particle" : "", "parse-names" : false, "suffix" : "" }, { "dropping-particle" : "", "family" : "Cain", "given" : "Adam", "non-dropping-particle" : "", "parse-names" : false, "suffix" : "" }, { "dropping-particle" : "", "family" : "Bolton", "given" : "Adrian", "non-dropping-particle" : "", "parse-names" : false, "suffix" : "" }, { "dropping-particle" : "", "family" : "Gaffney", "given" : "Stephen", "non-dropping-particle" : "", "parse-names" : false, "suffix" : "" }, { "dropping-particle" : "", "family" : "King", "given" : "Helen", "non-dropping-particle" : "", "parse-names" : false, "suffix" : "" }, { "dropping-particle" : "", "family" : "Hassabis", "given" : "Demis", "non-dropping-particle" : "", "parse-names" : false, "suffix" : "" }, { "dropping-particle" : "", "family" : "Legg", "given" : "Shane", "non-dropping-particle" : "", "parse-names" : false, "suffix" : "" }, { "dropping-particle" : "", "family" : "Petersen", "given" : "Stig", "non-dropping-particle" : "", "parse-names" : false, "suffix" : "" }, { "dropping-particle" : "", "family" : "Barry", "given" : "Caswell", "non-dropping-particle" : "", "parse-names" : false, "suffix" : "" }, { "dropping-particle" : "", "family" : "Saleem", "given" : "Aman B", "non-dropping-particle" : "", "parse-names" : false, "suffix" : "" }, { "dropping-particle" : "", "family" : "Hassabis", "given" : "Demis", "non-dropping-particle" : "", "parse-names" : false, "suffix" : "" }, { "dropping-particle" : "", "family" : "Spiers", "given" : "Hugo J", "non-dropping-particle" : "", "parse-names" : false, "suffix" : "" }, { "dropping-particle" : "", "family" : "Balaguer", "given" : "Jan", "non-dropping-particle" : "", "parse-names" : false, "suffix" : "" }, { "dropping-particle" : "", "family" : "Spiers", "given" : "Hugo J", "non-dropping-particle" : "", "parse-names" : false, "suffix" : "" }, { "dropping-particle" : "", "family" : "Hassabis", "given" : "Demis", "non-dropping-particle" : "", "parse-names" : false, "suffix" : "" }, { "dropping-particle" : "", "family" : "Summerfield", "given" : "Christopher", "non-dropping-particle" : "", "parse-names" : false, "suffix" : "" }, { "dropping-particle" : "", "family" : "Balaguer", "given" : "Jan", "non-dropping-particle" : "", "parse-names" : false, "suffix" : "" }, { "dropping-particle" : "", "family" : "Spiers", "given" : "Hugo J", "non-dropping-particle" : "", "parse-names" : false, "suffix" : "" }, { "dropping-particle" : "", "family" : "Hassabis", "given" : "Demis", "non-dropping-particle" : "", "parse-names" : false, "suffix" : "" }, { "dropping-particle" : "", "family" : "Summerfield", "given" : "Christopher", "non-dropping-particle" : "", "parse-names" : false, "suffix" : "" }, { "dropping-particle" : "", "family" : "Ba", "given" : "Jimmy", "non-dropping-particle" : "", "parse-names" : false, "suffix" : "" }, { "dropping-particle" : "", "family" : "Mnih", "given" : "Volodymyr", "non-dropping-particle" : "", "parse-names" : false, "suffix" : "" }, { "dropping-particle" : "", "family" : "Kavukcuoglu", "given" : "Koray", "non-dropping-particle" : "", "parse-names" : false, "suffix" : "" }, { "dropping-particle" : "", "family" : "Appleyard", "given" : "Jeremy", "non-dropping-particle" : "", "parse-names" : false, "suffix" : "" }, { "dropping-particle" : "", "family" : "Andrychowicz", "given" : "Marcin", "non-dropping-particle" : "", "parse-names" : false, "suffix" : "" }, { "dropping-particle" : "", "family" : "Denil", "given" : "Misha", "non-dropping-particle" : "", "parse-names" : false, "suffix" : "" }, { "dropping-particle" : "", "family" : "Colmenarejo", "given" : "Sergio G\u00f3mez", "non-dropping-particle" : "", "parse-names" : false, "suffix" : "" }, { "dropping-particle" : "", "family" : "Hoffman", "given" : "Matthew W", "non-dropping-particle" : "", "parse-names" : false, "suffix" : "" }, { "dropping-particle" : "", "family" : "Ammar", "given" : "Waleed", "non-dropping-particle" : "", "parse-names" : false, "suffix" : "" }, { "dropping-particle" : "", "family" : "Mulcaire", "given" : "George", "non-dropping-particle" : "", "parse-names" : false, "suffix" : "" }, { "dropping-particle" : "", "family" : "Ballesteros", "given" : "Miguel", "non-dropping-particle" : "", "parse-names" : false, "suffix" : "" }, { "dropping-particle" : "", "family" : "Dyer", "given" : "Chris", "non-dropping-particle" : "", "parse-names" : false, "suffix" : "" }, { "dropping-particle" : "", "family" : "Smith", "given" : "Noah A", "non-dropping-particle" : "", "parse-names" : false, "suffix" : "" }, { "dropping-particle" : "", "family" : "Science", "given" : "Computer", "non-dropping-particle" : "", "parse-names" : false, "suffix" : "" } ], "container-title" : "arXiv", "id" : "ITEM-1", "issue" : "Ijcai", "issued" : { "date-parts" : [ [ "2016" ] ] }, "page" : "1-9", "title" : "Playing Atari with Deep Reinforcement Learning", "type" : "article-journal", "volume" : "32" }, "uris" : [ "http://www.mendeley.com/documents/?uuid=566ec013-3432-4a8c-b083-0d896145f4ee" ] } ], "mendeley" : { "formattedCitation" : "[3]", "plainTextFormattedCitation" : "[3]" }, "properties" : { "noteIndex" : 0 }, "schema" : "https://github.com/citation-style-language/schema/raw/master/csl-citation.json" }</w:instrText>
+      </w:r>
+      <w:r>
+        <w:fldChar w:fldCharType="separate"/>
+      </w:r>
+      <w:r>
+        <w:rPr>
+          <w:noProof/>
+        </w:rPr>
+        <w:t>[4</w:t>
+      </w:r>
+      <w:r>
+        <w:rPr>
+          <w:noProof/>
+        </w:rPr>
+        <w:t>]</w:t>
+      </w:r>
+      <w:r>
+        <w:fldChar w:fldCharType="end"/>
+      </w:r>
+      <w:r>
+        <w:rPr>
+          <w:rFonts w:eastAsiaTheme="minorEastAsia"/>
+          <w:lang w:eastAsia="zh-CN"/>
+        </w:rPr>
+        <w:t xml:space="preserve"> and Dueling DQN</w:t>
+      </w:r>
+      <w:r>
+        <w:rPr>
+          <w:rFonts w:eastAsiaTheme="minorEastAsia"/>
+          <w:lang w:eastAsia="zh-CN"/>
+        </w:rPr>
+        <w:t xml:space="preserve"> </w:t>
+      </w:r>
+      <w:r>
+        <w:fldChar w:fldCharType="begin" w:fldLock="1"/>
+      </w:r>
+      <w:r>
+        <w:instrText>ADDIN CSL_CITATION { "citationItems" : [ { "id" : "ITEM-1", "itemData" : { "DOI" : "10.1038/nature14236", "ISBN" : "9781634393973", "ISSN" : "10495258", "PMID" : "17460516", "abstract" : "We present the first deep learning model to successfully learn control policies directly from high-dimensional sensory input using reinforcement learning. The model is a convolutional neural network, trained with a variant of Q-learning, whose input is raw pixels and whose output is a value function estimating future rewards. We apply our method to seven Atari 2600 games from the Arcade Learning Environment, with no adjustment of the architecture or learning algorithm. We find that it outperforms all previous approaches on six of the games and surpasses a human expert on three of them.", "author" : [ { "dropping-particle" : "", "family" : "Zoran", "given" : "Daniel", "non-dropping-particle" : "", "parse-names" : false, "suffix" : "" }, { "dropping-particle" : "", "family" : "Lakshminarayanan", "given" : "Balaji", "non-dropping-particle" : "", "parse-names" : false, "suffix" : "" }, { "dropping-particle" : "", "family" : "Blundell", "given" : "Charles", "non-dropping-particle" : "", "parse-names" : false, "suffix" : "" }, { "dropping-particle" : "", "family" : "Yu", "given" : "Lei", "non-dropping-particle" : "", "parse-names" : false, "suffix" : "" }, { "dropping-particle" : "", "family" : "Blunsom", "given" : "Phil", "non-dropping-particle" : "", "parse-names" : false, "suffix" : "" }, { "dropping-particle" : "", "family" : "Dyer", "given" : "Chris", "non-dropping-particle" : "", "parse-names" : false, "suffix" : "" }, { "dropping-particle" : "", "family" : "Grefenstette", "given" : "Edward", "non-dropping-particle" : "", "parse-names" : false, "suffix" : "" }, { "dropping-particle" : "", "family" : "Yang", "given" : "Zichao", "non-dropping-particle" : "", "parse-names" : false, "suffix" : "" }, { "dropping-particle" : "", "family" : "Blunsom", "given" : "Phil", "non-dropping-particle" : "", "parse-names" : false, "suffix" : "" }, { "dropping-particle" : "", "family" : "Dyer", "given" : "Chris", "non-dropping-particle" : "", "parse-names" : false, "suffix" : "" }, { "dropping-particle" : "", "family" : "Ling", "given" : "Wang", "non-dropping-particle" : "", "parse-names" : false, "suffix" : "" }, { "dropping-particle" : "", "family" : "Wayne", "given" : "Greg", "non-dropping-particle" : "", "parse-names" : false, "suffix" : "" }, { "dropping-particle" : "", "family" : "Graves", "given" : "Alex", "non-dropping-particle" : "", "parse-names" : false, "suffix" : "" }, { "dropping-particle" : "", "family" : "Deepmind", "given" : "Google", "non-dropping-particle" : "", "parse-names" : false, "suffix" : "" }, { "dropping-particle" : "", "family" : "Com", "given" : "Gravesa Google", "non-dropping-particle" : "", "parse-names" : false, "suffix" : "" }, { "dropping-particle" : "", "family" : "Vinyals", "given" : "Oriol", "non-dropping-particle" : "", "parse-names" : false, "suffix" : "" }, { "dropping-particle" : "", "family" : "Bengio", "given" : "Samy", "non-dropping-particle" : "", "parse-names" : false, "suffix" : "" }, { "dropping-particle" : "", "family" : "Kudlur", "given" : "Manjunath", "non-dropping-particle" : "", "parse-names" : false, "suffix" : "" }, { "dropping-particle" : "", "family" : "Brain", "given" : "Google", "non-dropping-particle" : "", "parse-names" : false, "suffix" : "" }, { "dropping-particle" : "", "family" : "Veness", "given" : "Joel", "non-dropping-particle" : "", "parse-names" : false, "suffix" : "" }, { "dropping-particle" : "", "family" : "Hutter", "given" : "Marcus", "non-dropping-particle" : "", "parse-names" : false, "suffix" : "" }, { "dropping-particle" : "", "family" : "Orseau", "given" : "Laurent", "non-dropping-particle" : "", "parse-names" : false, "suffix" : "" }, { "dropping-particle" : "", "family" : "Bellemare", "given" : "Marc G.", "non-dropping-particle" : "", "parse-names" : false, "suffix" : "" }, { "dropping-particle" : "", "family" : "Hutter", "given" : "Marcus", "non-dropping-particle" : "", "parse-names" : false, "suffix" : "" }, { "dropping-particle" : "", "family" : "Chua", "given" : "Alvin", "non-dropping-particle" : "", "parse-names" : false, "suffix" : "" }, { "dropping-particle" : "", "family" : "Desjardins", "given" : "Guillaume", "non-dropping-particle" : "", "parse-names" : false, "suffix" : "" }, { "dropping-particle" : "", "family" : "Swirszcz", "given" : "Grzegorz", "non-dropping-particle" : "", "parse-names" : false, "suffix" : "" }, { "dropping-particle" : "", "family" : "Solway", "given" : "Alec", "non-dropping-particle" : "", "parse-names" : false, "suffix" : "" }, { "dropping-particle" : "", "family" : "Botvinick", "given" : "Matthew M", "non-dropping-particle" : "", "parse-names" : false, "suffix" : "" }, { "dropping-particle" : "", "family" : "Simonyan", "given" : "Karen", "non-dropping-particle" : "", "parse-names" : false, "suffix" : "" }, { "dropping-particle" : "", "family" : "Zisserman", "given" : "Andrew", "non-dropping-particle" : "", "parse-names" : false, "suffix" : "" }, { "dropping-particle" : "", "family" : "Silver", "given" : "David", "non-dropping-particle" : "", "parse-names" : false, "suffix" : "" }, { "dropping-particle" : "", "family" : "Lever", "given" : "Guy U Y", "non-dropping-particle" : "", "parse-names" : false, "suffix" : "" }, { "dropping-particle" : "", "family" : "Technologies", "given" : "Deepmind", "non-dropping-particle" : "", "parse-names" : false, "suffix" : "" }, { "dropping-particle" : "", "family" : "Lever", "given" : "Guy U Y", "non-dropping-particle" : "", "parse-names" : false, "suffix" : "" }, { "dropping-particle" : "", "family" : "Ac", "given" : "U C L", "non-dropping-particle" : "", "parse-names" : false, "suffix" : "" }, { "dropping-particle" : "", "family" : "Schulman", "given" : "John", "non-dropping-particle" : "", "parse-names" : false, "suffix" : "" }, { "dropping-particle" : "", "family" : "Heess", "given" : "Nicolas", "non-dropping-particle" : "", "parse-names" : false, "suffix" : "" }, { "dropping-particle" : "", "family" : "Weber", "given" : "Theophane", "non-dropping-particle" : "", "parse-names" : false, "suffix" : "" }, { "dropping-particle" : "", "family" : "Abbeel", "given" : "Pieter", "non-dropping-particle" : "", "parse-names" : false, "suffix" : "" }, { "dropping-particle" : "", "family" : "Schaul", "given" : "Tom", "non-dropping-particle" : "", "parse-names" : false, "suffix" : "" }, { "dropping-particle" : "", "family" : "Quan", "given" : "John", "non-dropping-particle" : "", "parse-names" : false, "suffix" : "" }, { "dropping-particle" : "", "family" : "Antonoglou", "given" : "Ioannis", "non-dropping-particle" : "", "parse-names" : false, "suffix" : "" }, { "dropping-particle" : "", "family" : "Silver", "given" : "David", "non-dropping-particle" : "", "parse-names" : false, "suffix" : "" }, { "dropping-particle" : "", "family" : "Deepmind", "given" : "Google", "non-dropping-particle" : "", "parse-names" : false, "suffix" : "" }, { "dropping-particle" : "", "family" : "Com", "given" : "Davidsilver Google", "non-dropping-particle" : "", "parse-names" : false, "suffix" : "" }, { "dropping-particle" : "", "family" : "Antonoglou", "given" : "Ioannis", "non-dropping-particle" : "", "parse-names" : false, "suffix" : "" }, { "dropping-particle" : "", "family" : "Silver", "given" : "David", "non-dropping-particle" : "", "parse-names" : false, "suffix" : "" }, { "dropping-particle" : "", "family" : "Schacter", "given" : "Daniel L", "non-dropping-particle" : "", "parse-names" : false, "suffix" : "" }, { "dropping-particle" : "", "family" : "Addis", "given" : "Donna Rose", "non-dropping-particle" : "", "parse-names" : false, "suffix" : "" }, { "dropping-particle" : "", "family" : "Hassabis", "given" : "Demis", "non-dropping-particle" : "", "parse-names" : false, "suffix" : "" }, { "dropping-particle" : "", "family" : "Martin", "given" : "Victoria C", "non-dropping-particle" : "", "parse-names" : false, "suffix" : "" }, { "dropping-particle" : "", "family" : "Spreng", "given" : "R Nathan", "non-dropping-particle" : "", "parse-names" : false, "suffix" : "" }, { "dropping-particle" : "", "family" : "Szpunar", "given" : "Karl K", "non-dropping-particle" : "", "parse-names" : false, "suffix" : "" }, { "dropping-particle" : "", "family" : "Santoro", "given" : "Adam", "non-dropping-particle" : "", "parse-names" : false, "suffix" : "" }, { "dropping-particle" : "", "family" : "Botvinick", "given" : "Matthew M", "non-dropping-particle" : "", "parse-names" : false, "suffix" : "" }, { "dropping-particle" : "", "family" : "Lillicrap", "given" : "Timothy P", "non-dropping-particle" : "", "parse-names" : false, "suffix" : "" }, { "dropping-particle" : "", "family" : "Deepmind", "given" : "Google", "non-dropping-particle" : "", "parse-names" : false, "suffix" : "" }, { "dropping-particle" : "", "family" : "Com", "given" : "Countzero Google", "non-dropping-particle" : "", "parse-names" : false, "suffix" : "" }, { "dropping-particle" : "", "family" : "Rusu", "given" : "Andrei A", "non-dropping-particle" : "", "parse-names" : false, "suffix" : "" }, { "dropping-particle" : "", "family" : "Sergio", "given" : "G", "non-dropping-particle" : "", "parse-names" : false, "suffix" : "" }, { "dropping-particle" : "", "family" : "Desjardins", "given" : "Guillaume", "non-dropping-particle" : "", "parse-names" : false, "suffix" : "" }, { "dropping-particle" : "", "family" : "Kirkpatrick", "given" : "James", "non-dropping-particle" : "", "parse-names" : false, "suffix" : "" }, { "dropping-particle" : "", "family" : "Pascanu", "given" : "Razvan", "non-dropping-particle" : "", "parse-names" : false, "suffix" : "" }, { "dropping-particle" : "", "family" : "Mnih", "given" : "Volodymyr", "non-dropping-particle" : "", "parse-names" : false, "suffix" : "" }, { "dropping-particle" : "", "family" : "Kavukcuoglu", "given" : "Koray", "non-dropping-particle" : "", "parse-names" : false, "suffix" : "" }, { "dropping-particle" : "", "family" : "Hadsell", "given" : "Raia", "non-dropping-particle" : "", "parse-names" : false, "suffix" : "" }, { "dropping-particle" : "", "family" : "Rabinowitz", "given" : "Neil C", "non-dropping-particle" : "", "parse-names" : false, "suffix" : "" }, { "dropping-particle" : "", "family" : "Desjardins", "given" : "Guillaume", "non-dropping-particle" : "", "parse-names" : false, "suffix" : "" }, { "dropping-particle" : "", "family" : "Soyer", "given" : "Hubert", "non-dropping-particle" : "", "parse-names" : false, "suffix" : "" }, { "dropping-particle" : "", "family" : "Kirkpatrick", "given" : "James", "non-dropping-particle" : "", "parse-names" : false, "suffix" : "" }, { "dropping-particle" : "", "family" : "Kavukcuoglu", "given" : "Koray", "non-dropping-particle" : "", "parse-names" : false, "suffix" : "" }, { "dropping-particle" : "", "family" : "Pascanu", "given" : "Razvan", "non-dropping-particle" : "", "parse-names" : false, "suffix" : "" }, { "dropping-particle" : "", "family" : "Hadsell", "given" : "Raia", "non-dropping-particle" : "", "parse-names" : false, "suffix" : "" }, { "dropping-particle" : "", "family" : "Deepmind", "given" : "Google", "non-dropping-particle" : "", "parse-names" : false, "suffix" : "" }, { "dropping-particle" : "", "family" : "Rezende", "given" : "Dj Danilo Jimenez", "non-dropping-particle" : "", "parse-names" : false, "suffix" : "" }, { "dropping-particle" : "", "family" : "Mohamed", "given" : "Shakir", "non-dropping-particle" : "", "parse-names" : false, "suffix" : "" }, { "dropping-particle" : "", "family" : "Eslami", "given" : "S M Ali", "non-dropping-particle" : "", "parse-names" : false, "suffix" : "" }, { "dropping-particle" : "", "family" : "Mohamed", "given" : "Shakir", "non-dropping-particle" : "", "parse-names" : false, "suffix" : "" }, { "dropping-particle" : "", "family" : "Battaglia", "given" : "Peter", "non-dropping-particle" : "", "parse-names" : false, "suffix" : "" }, { "dropping-particle" : "", "family" : "Jaderberg", "given" : "Max", "non-dropping-particle" : "", "parse-names" : false, "suffix" : "" }, { "dropping-particle" : "", "family" : "Heess", "given" : "Nicolas", "non-dropping-particle" : "", "parse-names" : false, "suffix" : "" }, { "dropping-particle" : "", "family" : "Deepmind", "given" : "Google", "non-dropping-particle" : "", "parse-names" : false, "suffix" : "" }, { "dropping-particle" : "", "family" : "Wierstra", "given" : "Daan", "non-dropping-particle" : "", "parse-names" : false, "suffix" : "" }, { "dropping-particle" : "", "family" : "Reed", "given" : "Scott", "non-dropping-particle" : "", "parse-names" : false, "suffix" : "" }, { "dropping-particle" : "De", "family" : "Freitas", "given" : "Nando", "non-dropping-particle" : "", "parse-names" : false, "suffix" : "" }, { "dropping-particle" : "", "family" : "Osband", "given" : "Ian", "non-dropping-particle" : "", "parse-names" : false, "suffix" : "" }, { "dropping-particle" : "", "family" : "Blundell", "given" : "Charles", "non-dropping-particle" : "", "parse-names" : false, "suffix" : "" }, { "dropping-particle" : "", "family" : "Pritzel", "given" : "Alexander", "non-dropping-particle" : "", "parse-names" : false, "suffix" : "" }, { "dropping-particle" : "Van", "family" : "Roy", "given" : "Benjamin", "non-dropping-particle" : "", "parse-names" : false, "suffix" : "" }, { "dropping-particle" : "", "family" : "Nair", "given" : "Arun", "non-dropping-particle" : "", "parse-names" : false, "suffix" : "" }, { "dropping-particle" : "", "family" : "Srinivasan", "given" : "Praveen", "non-dropping-particle" : "", "parse-names" : false, "suffix" : "" }, { "dropping-particle" : "", "family" : "Blackwell", "given" : "Sam", "non-dropping-particle" : "", "parse-names" : false, "suffix" : "" }, { "dropping-particle" : "", "family" : "Alcicek", "given" : "Cagdas", "non-dropping-particle" : "", "parse-names" : false, "suffix" : "" }, { "dropping-particle" : "", "family" : "Fearon", "given" : "Rory", "non-dropping-particle" : "", "parse-names" : false, "suffix" : "" }, { "dropping-particle" : "De", "family" : "Maria", "given" : "Alessandro", "non-dropping-particle" : "", "parse-names" : false, "suffix" : "" }, { "dropping-particle" : "", "family" : "Suleyman", "given" : "Mustafa", "non-dropping-particle" : "", "parse-names" : false, "suffix" : "" }, { "dropping-particle" : "", "family" : "Beattie", "given" : "Charles", "non-dropping-particle" : "", "parse-names" : false, "suffix" : "" }, { "dropping-particle" : "", "family" : "Petersen", "given" : "Stig", "non-dropping-particle" : "", "parse-names" : false, "suffix" : "" }, { "dropping-particle" : "", "family" : "Legg", "given" : "Shane", "non-dropping-particle" : "", "parse-names" : false, "suffix" : "" }, { "dropping-particle" : "", "family" : "Mnih", "given" : "Volodymyr", "non-dropping-particle" : "", "parse-names" : false, "suffix" : "" }, { "dropping-particle" : "", "family" : "Silver", "given" : "David", "non-dropping-particle" : "", "parse-names" : false, "suffix" : "" }, { "dropping-particle" : "", "family" : "Momennejad", "given" : "I", "non-dropping-particle" : "", "parse-names" : false, "suffix" : "" }, { "dropping-particle" : "", "family" : "Em", "given" : "Russek", "non-dropping-particle" : "", "parse-names" : false, "suffix" : "" }, { "dropping-particle" : "", "family" : "Jh", "given" : "Cheong", "non-dropping-particle" : "", "parse-names" : false, "suffix" : "" }, { "dropping-particle" : "", "family" : "Mm", "given" : "Botvinick", "non-dropping-particle" : "", "parse-names" : false, "suffix" : "" }, { "dropping-particle" : "", "family" : "Daw", "given" : "N", "non-dropping-particle" : "", "parse-names" : false, "suffix" : "" }, { "dropping-particle" : "", "family" : "Sj", "given" : "Gershman", "non-dropping-particle" : "", "parse-names" : false, "suffix" : "" }, { "dropping-particle" : "", "family" : "Mohamed", "given" : "Shakir", "non-dropping-particle" : "", "parse-names" : false, "suffix" : "" }, { "dropping-particle" : "", "family" : "Rezende", "given" : "Dj Danilo Jimenez", "non-dropping-particle" : "", "parse-names" : false, "suffix" : "" }, { "dropping-particle" : "", "family" : "Mnih", "given" : "Volodymyr", "non-dropping-particle" : "", "parse-names" : false, "suffix" : "" }, { "dropping-particle" : "", "family" : "Mirza", "given" : "Mehdi", "non-dropping-particle" : "", "parse-names" : false, "suffix" : "" }, { "dropping-particle" : "", "family" : "Graves", "given" : "Alex", "non-dropping-particle" : "", "parse-names" : false, "suffix" : "" }, { "dropping-particle" : "", "family" : "Harley", "given" : "Tim", "non-dropping-particle" : "", "parse-names" : false, "suffix" : "" }, { "dropping-particle" : "", "family" : "Lillicrap", "given" : "Timothy P", "non-dropping-particle" : "", "parse-names" : false, "suffix" : "" }, { "dropping-particle" : "", "family" : "Silver", "given" : "David", "non-dropping-particle" : "", "parse-names" : false, "suffix" : "" }, { "dropping-particle" : "", "family" : "Kavukcuoglu", "given" : "Koray", "non-dropping-particle" : "", "parse-names" : false, "suffix" : "" }, { "dropping-particle" : "", "family" : "Silver", "given" : "David", "non-dropping-particle" : "", "parse-names" : false, "suffix" : "" }, { "dropping-particle" : "", "family" : "Rusu", "given" : "Andrei A", "non-dropping-particle" : "", "parse-names" : false, "suffix" : "" }, { "dropping-particle" : "", "family" : "Veness", "given" : "Joel", "non-dropping-particle" : "", "parse-names" : false, "suffix" : "" }, { "dropping-particle" : "", "family" : "Bellemare", "given" : "Marc G.", "non-dropping-particle" : "", "parse-names" : false, "suffix" : "" }, { "dropping-particle" : "", "family" : "Graves", "given" : "Alex", "non-dropping-particle" : "", "parse-names" : false, "suffix" : "" }, { "dropping-particle" : "", "family" : "Riedmiller", "given" : "Martin", "non-dropping-particle" : "", "parse-names" : false, "suffix" : "" }, { "dropping-particle" : "", "family" : "Fidjeland", "given" : "Andreas K", "non-dropping-particle" : "", "parse-names" : false, "suffix" : "" }, { "dropping-particle" : "", "family" : "Ostrovski", "given" : "Georg", "non-dropping-particle" : "", "parse-names" : false, "suffix" : "" }, { "dropping-particle" : "", "family" : "Petersen", "given" : "Stig", "non-dropping-particle" : "", "parse-names" : false, "suffix" : "" }, { "dropping-particle" : "", "family" : "Beattie", "given" : "Charles", "non-dropping-particle" : "", "parse-names" : false, "suffix" : "" }, { "dropping-particle" : "", "family" : "Sadik", "given" : "Amir", "non-dropping-particle" : "", "parse-names" : false, "suffix" : "" }, { "dropping-particle" : "", "family" : "Antonoglou", "given" : "Ioannis", "non-dropping-particle" : "", "parse-names" : false, "suffix" : "" }, { "dropping-particle" : "", "family" : "King", "given" : "Helen", "non-dropping-particle" : "", "parse-names" : false, "suffix" : "" }, { "dropping-particle" : "", "family" : "Kumaran", "given" : "Dharshan", "non-dropping-particle" : "", "parse-names" : false, "suffix" : "" }, { "dropping-particle" : "", "family" : "Wierstra", "given" : "Daan", "non-dropping-particle" : "", "parse-names" : false, "suffix" : "" }, { "dropping-particle" : "", "family" : "Legg", "given" : "Shane", "non-dropping-particle" : "", "parse-names" : false, "suffix" : "" }, { "dropping-particle" : "", "family" : "Hassabis", "given" : "Demis", "non-dropping-particle" : "", "parse-names" : false, "suffix" : "" }, { "dropping-particle" : "", "family" : "Riedmiller", "given" : "Martin", "non-dropping-particle" : "", "parse-names" : false, "suffix" : "" }, { "dropping-particle" : "", "family" : "Heess", "given" : "Nicolas", "non-dropping-particle" : "", "parse-names" : false, "suffix" : "" }, { "dropping-particle" : "", "family" : "Graves", "given" : "Alex", "non-dropping-particle" : "", "parse-names" : false, "suffix" : "" }, { "dropping-particle" : "", "family" : "Kavukcuoglu", "given" : "Koray", "non-dropping-particle" : "", "parse-names" : false, "suffix" : "" }, { "dropping-particle" : "", "family" : "Mnih", "given" : "Andriy", "non-dropping-particle" : "", "parse-names" : false, "suffix" : "" }, { "dropping-particle" : "", "family" : "Gregor", "given" : "Karol", "non-dropping-particle" : "", "parse-names" : false, "suffix" : "" }, { "dropping-particle" : "", "family" : "Mirowski", "given" : "Piotr", "non-dropping-particle" : "", "parse-names" : false, "suffix" : "" }, { "dropping-particle" : "", "family" : "Vlachos", "given" : "Andreas", "non-dropping-particle" : "", "parse-names" : false, "suffix" : "" }, { "dropping-particle" : "", "family" : "Pascanu", "given" : "Razvan", "non-dropping-particle" : "", "parse-names" : false, "suffix" : "" }, { "dropping-particle" : "", "family" : "Viola", "given" : "Fabio", "non-dropping-particle" : "", "parse-names" : false, "suffix" : "" }, { "dropping-particle" : "", "family" : "Soyer", "given" : "Hubert", "non-dropping-particle" : "", "parse-names" : false, "suffix" : "" }, { "dropping-particle" : "", "family" : "Ballard", "given" : "Andrew J", "non-dropping-particle" : "", "parse-names" : false, "suffix" : "" }, { "dropping-particle" : "", "family" : "Banino", "given" : "Andrea", "non-dropping-particle" : "", "parse-names" : false, "suffix" : "" }, { "dropping-particle" : "", "family" : "Denil", "given" : "Misha", "non-dropping-particle" : "", "parse-names" : false, "suffix" : "" }, { "dropping-particle" : "", "family" : "Goroshin", "given" : "Ross", "non-dropping-particle" : "", "parse-names" : false, "suffix" : "" }, { "dropping-particle" : "", "family" : "Sifre", "given" : "Laurent", "non-dropping-particle" : "", "parse-names" : false, "suffix" : "" }, { "dropping-particle" : "", "family" : "Kavukcuoglu", "given" : "Koray", "non-dropping-particle" : "", "parse-names" : false, "suffix" : "" }, { "dropping-particle" : "", "family" : "Marblestone", "given" : "Adam H", "non-dropping-particle" : "", "parse-names" : false, "suffix" : "" }, { "dropping-particle" : "", "family" : "Wayne", "given" : "Greg", "non-dropping-particle" : "", "parse-names" : false, "suffix" : "" }, { "dropping-particle" : "", "family" : "Kording", "given" : "Konrad P", "non-dropping-particle" : "", "parse-names" : false, "suffix" : "" }, { "dropping-particle" : "", "family" : "Maddison", "given" : "Chris J", "non-dropping-particle" : "", "parse-names" : false, "suffix" : "" }, { "dropping-particle" : "", "family" : "Luong", "given" : "Minh-thang", "non-dropping-particle" : "", "parse-names" : false, "suffix" : "" }, { "dropping-particle" : "", "family" : "Ling", "given" : "Wang", "non-dropping-particle" : "", "parse-names" : false, "suffix" : "" }, { "dropping-particle" : "", "family" : "Grefenstette", "given" : "Edward", "non-dropping-particle" : "", "parse-names" : false, "suffix" : "" }, { "dropping-particle" : "", "family" : "Moritz", "given" : "Karl", "non-dropping-particle" : "", "parse-names" : false, "suffix" : "" }, { "dropping-particle" : "", "family" : "Fumin", "given" : "Senior", "non-dropping-particle" : "", "parse-names" : false, "suffix" : "" }, { "dropping-particle" : "", "family" : "Phil", "given" : "Wang", "non-dropping-particle" : "", "parse-names" : false, "suffix" : "" }, { "dropping-particle" : "", "family" : "Li", "given" : "Lihong", "non-dropping-particle" : "", "parse-names" : false, "suffix" : "" }, { "dropping-particle" : "", "family" : "Legg", "given" : "Shane", "non-dropping-particle" : "", "parse-names" : false, "suffix" : "" }, { "dropping-particle" : "", "family" : "Veness", "given" : "Joel", "non-dropping-particle" : "", "parse-names" : false, "suffix" : "" }, { "dropping-particle" : "", "family" : "Kurach", "given" : "Karol", "non-dropping-particle" : "", "parse-names" : false, "suffix" : "" }, { "dropping-particle" : "", "family" : "Andrychowicz", "given" : "Marcin", "non-dropping-particle" : "", "parse-names" : false, "suffix" : "" }, { "dropping-particle" : "", "family" : "Sutskever", "given" : "Ilya", "non-dropping-particle" : "", "parse-names" : false, "suffix" : "" }, { "dropping-particle" : "", "family" : "Kumaran", "given" : "Dharshan", "non-dropping-particle" : "", "parse-names" : false, "suffix" : "" }, { "dropping-particle" : "", "family" : "Banino", "given" : "Andrea", "non-dropping-particle" : "", "parse-names" : false, "suffix" : "" }, { "dropping-particle" : "", "family" : "Blundell", "given" : "Charles", "non-dropping-particle" : "", "parse-names" : false, "suffix" : "" }, { "dropping-particle" : "", "family" : "Hassabis", "given" : "Demis", "non-dropping-particle" : "", "parse-names" : false, "suffix" : "" }, { "dropping-particle" : "", "family" : "Kumaran", "given" : "Dharshan", "non-dropping-particle" : "", "parse-names" : false, "suffix" : "" }, { "dropping-particle" : "", "family" : "Banino", "given" : "Andrea", "non-dropping-particle" : "", "parse-names" : false, "suffix" : "" }, { "dropping-particle" : "", "family" : "Blundell", "given" : "Charles", "non-dropping-particle" : "", "parse-names" : false, "suffix" : "" }, { "dropping-particle" : "", "family" : "Hassabis", "given" : "Demis", "non-dropping-particle" : "", "parse-names" : false, "suffix" : "" }, { "dropping-particle" : "", "family" : "Dayan", "given" : "Peter", "non-dropping-particle" : "", "parse-names" : false, "suffix" : "" }, { "dropping-particle" : "", "family" : "Korda", "given" : "Nathaniel", "non-dropping-particle" : "", "parse-names" : false, "suffix" : "" }, { "dropping-particle" : "", "family" : "A.", "given" : "Prashanth L.", "non-dropping-particle" : "", "parse-names" : false, "suffix" : "" }, { "dropping-particle" : "", "family" : "Munos", "given" : "R\u00e9mi", "non-dropping-particle" : "", "parse-names" : false, "suffix" : "" }, { "dropping-particle" : "", "family" : "Kingma", "given" : "Dp", "non-dropping-particle" : "", "parse-names" : false, "suffix" : "" }, { "dropping-particle" : "", "family" : "Rezende", "given" : "Dj Danilo Jimenez", "non-dropping-particle" : "", "parse-names" : false, "suffix" : "" }, { "dropping-particle" : "", "family" : "Welling", "given" : "Max", "non-dropping-particle" : "", "parse-names" : false, "suffix" : "" }, { "dropping-particle" : "", "family" : "Kalchbrenner", "given" : "Nal", "non-dropping-particle" : "", "parse-names" : false, "suffix" : "" }, { "dropping-particle" : "", "family" : "Danihelka", "given" : "Ivo", "non-dropping-particle" : "", "parse-names" : false, "suffix" : "" }, { "dropping-particle" : "", "family" : "Graves", "given" : "Alex", "non-dropping-particle" : "", "parse-names" : false, "suffix" : "" }, { "dropping-particle" : "", "family" : "Jaderberg", "given" : "Max", "non-dropping-particle" : "", "parse-names" : false, "suffix" : "" }, { "dropping-particle" : "", "family" : "Simonyan", "given" : "Karen", "non-dropping-particle" : "", "parse-names" : false, "suffix" : "" }, { "dropping-particle" : "", "family" : "Zisserman", "given" : "Andrew", "non-dropping-particle" : "", "parse-names" : false, "suffix" : "" }, { "dropping-particle" : "", "family" : "Kavukcuoglu", "given" : "Koray", "non-dropping-particle" : "", "parse-names" : false, "suffix" : "" }, { "dropping-particle" : "", "family" : "Vedaldi", "given" : "Andrea", "non-dropping-particle" : "", "parse-names" : false, "suffix" : "" }, { "dropping-particle" : "", "family" : "Zisserman", "given" : "Andrew", "non-dropping-particle" : "", "parse-names" : false, "suffix" : "" }, { "dropping-particle" : "", "family" : "Hunt", "given" : "Jonathan J", "non-dropping-particle" : "", "parse-names" : false, "suffix" : "" }, { "dropping-particle" : "", "family" : "Pritzel", "given" : "Alexander", "non-dropping-particle" : "", "parse-names" : false, "suffix" : "" }, { "dropping-particle" : "", "family" : "Heess", "given" : "Nicolas", "non-dropping-particle" : "", "parse-names" : false, "suffix" : "" }, { "dropping-particle" : "", "family" : "Erez", "given" : "Tom", "non-dropping-particle" : "", "parse-names" : false, "suffix" : "" }, { "dropping-particle" : "", "family" : "Tassa", "given" : "Yuval", "non-dropping-particle" : "", "parse-names" : false, "suffix" : "" }, { "dropping-particle" : "", "family" : "Silver", "given" : "David", "non-dropping-particle" : "", "parse-names" : false, "suffix" : "" }, { "dropping-particle" : "", "family" : "Wierstra", "given" : "Daan", "non-dropping-particle" : "", "parse-names" : false, "suffix" : "" }, { "dropping-particle" : "", "family" : "Hermann", "given" : "Karm Moritz Karl Moritz", "non-dropping-particle" : "", "parse-names" : false, "suffix" : "" }, { "dropping-particle" : "", "family" : "Ko\u010disk\u00fd", "given" : "Tom\u00e1\u0161", "non-dropping-particle" : "", "parse-names" : false, "suffix" : "" }, { "dropping-particle" : "", "family" : "Grefenstette", "given" : "Edward", "non-dropping-particle" : "", "parse-names" : false, "suffix" : "" }, { "dropping-particle" : "", "family" : "Espeholt", "given" : "Lasse", "non-dropping-particle" : "", "parse-names" : false, "suffix" : "" }, { "dropping-particle" : "", "family" : "Kay", "given" : "Will", "non-dropping-particle" : "", "parse-names" : false, "suffix" : "" }, { "dropping-particle" : "", "family" : "Suleyman", "given" : "Mustafa", "non-dropping-particle" : "", "parse-names" : false, "suffix" : "" }, { "dropping-particle" : "", "family" : "Blunsom", "given" : "Phil", "non-dropping-particle" : "", "parse-names" : false, "suffix" : "" }, { "dropping-particle" : "", "family" : "Heinrich", "given" : "Johannes", "non-dropping-particle" : "", "parse-names" : false, "suffix" : "" }, { "dropping-particle" : "", "family" : "Silver", "given" : "David", "non-dropping-particle" : "", "parse-names" : false, "suffix" : "" }, { "dropping-particle" : "", "family" : "Lanctot", "given" : "Marc", "non-dropping-particle" : "", "parse-names" : false, "suffix" : "" }, { "dropping-particle" : "", "family" : "Silver", "given" : "David", "non-dropping-particle" : "", "parse-names" : false, "suffix" : "" }, { "dropping-particle" : "", "family" : "Com", "given" : "Davidsilver Google", "non-dropping-particle" : "", "parse-names" : false, "suffix" : "" }, { "dropping-particle" : "", "family" : "Heess", "given" : "Nicolas", "non-dropping-particle" : "", "parse-names" : false, "suffix" : "" }, { "dropping-particle" : "", "family" : "Wayne", "given" : "Greg", "non-dropping-particle" : "", "parse-names" : false, "suffix" : "" }, { "dropping-particle" : "", "family" : "Silver", "given" : "David", "non-dropping-particle" : "", "parse-names" : false, "suffix" : "" }, { "dropping-particle" : "", "family" : "Lillicrap", "given" : "Timothy P", "non-dropping-particle" : "", "parse-names" : false, "suffix" : "" }, { "dropping-particle" : "", "family" : "Tassa", "given" : "Yuval", "non-dropping-particle" : "", "parse-names" : false, "suffix" : "" }, { "dropping-particle" : "", "family" : "Erez", "given" : "Tom", "non-dropping-particle" : "", "parse-names" : false, "suffix" : "" }, { "dropping-particle" : "Van", "family" : "Hasselt", "given" : "Hado", "non-dropping-particle" : "", "parse-names" : false, "suffix" : "" }, { "dropping-particle" : "", "family" : "Guez", "given" : "Arthur", "non-dropping-particle" : "", "parse-names" : false, "suffix" : "" }, { "dropping-particle" : "", "family" : "Silver", "given" : "David", "non-dropping-particle" : "", "parse-names" : false, "suffix" : "" }, { "dropping-particle" : "", "family" : "Hassabis", "given" : "Demis", "non-dropping-particle" : "", "parse-names" : false, "suffix" : "" }, { "dropping-particle" : "", "family" : "Brooks", "given" : "Rodney", "non-dropping-particle" : "", "parse-names" : false, "suffix" : "" }, { "dropping-particle" : "", "family" : "Guez", "given" : "Arthur", "non-dropping-particle" : "", "parse-names" : false, "suffix" : "" }, { "dropping-particle" : "", "family" : "Gu", "given" : "Shixiang", "non-dropping-particle" : "", "parse-names" : false, "suffix" : "" }, { "dropping-particle" : "", "family" : "Com", "given" : "Countzero Google", "non-dropping-particle" : "", "parse-names" : false, "suffix" : "" }, { "dropping-particle" : "", "family" : "Gretton", "given" : "Arthur", "non-dropping-particle" : "", "parse-names" : false, "suffix" : "" }, { "dropping-particle" : "", "family" : "Gregor", "given" : "Karol", "non-dropping-particle" : "", "parse-names" : false, "suffix" : "" }, { "dropping-particle" : "", "family" : "Mnih", "given" : "Andriy", "non-dropping-particle" : "", "parse-names" : false, "suffix" : "" }, { "dropping-particle" : "", "family" : "Wierstra", "given" : "Daan", "non-dropping-particle" : "", "parse-names" : false, "suffix" : "" }, { "dropping-particle" : "", "family" : "Graves", "given" : "Alex", "non-dropping-particle" : "", "parse-names" : false, "suffix" : "" }, { "dropping-particle" : "", "family" : "Com", "given" : "Wierstra Google", "non-dropping-particle" : "", "parse-names" : false, "suffix" : "" }, { "dropping-particle" : "", "family" : "Grefenstette", "given" : "Edward", "non-dropping-particle" : "", "parse-names" : false, "suffix" : "" }, { "dropping-particle" : "", "family" : "Hermann", "given" : "Karm Moritz Karl Moritz", "non-dropping-particle" : "", "parse-names" : false, "suffix" : "" }, { "dropping-particle" : "", "family" : "Suleyman", "given" : "Mustafa", "non-dropping-particle" : "", "parse-names" : false, "suffix" : "" }, { "dropping-particle" : "", "family" : "Blunsom", "given" : "Phil", "non-dropping-particle" : "", "parse-names" : false, "suffix" : "" }, { "dropping-particle" : "", "family" : "Graves", "given" : "Alex", "non-dropping-particle" : "", "parse-names" : false, "suffix" : "" }, { "dropping-particle" : "", "family" : "Wayne", "given" : "Greg", "non-dropping-particle" : "", "parse-names" : false, "suffix" : "" }, { "dropping-particle" : "", "family" : "Danihelka", "given" : "Ivo", "non-dropping-particle" : "", "parse-names" : false, "suffix" : "" }, { "dropping-particle" : "", "family" : "Grabska-barwin", "given" : "Agnieszka", "non-dropping-particle" : "", "parse-names" : false, "suffix" : "" }, { "dropping-particle" : "", "family" : "Barthelm\u00e9", "given" : "Simon", "non-dropping-particle" : "", "parse-names" : false, "suffix" : "" }, { "dropping-particle" : "", "family" : "Beck", "given" : "Jeff", "non-dropping-particle" : "", "parse-names" : false, "suffix" : "" }, { "dropping-particle" : "", "family" : "Mainen", "given" : "Zachary F", "non-dropping-particle" : "", "parse-names" : false, "suffix" : "" }, { "dropping-particle" : "", "family" : "Pouget", "given" : "Alexandre", "non-dropping-particle" : "", "parse-names" : false, "suffix" : "" }, { "dropping-particle" : "", "family" : "Latham", "given" : "Peter E", "non-dropping-particle" : "", "parse-names" : false, "suffix" : "" }, { "dropping-particle" : "", "family" : "Fernando", "given" : "Chrisantha", "non-dropping-particle" : "", "parse-names" : false, "suffix" : "" }, { "dropping-particle" : "", "family" : "Banarse", "given" : "Dylan", "non-dropping-particle" : "", "parse-names" : false, "suffix" : "" }, { "dropping-particle" : "", "family" : "Reynolds", "given" : "Malcolm", "non-dropping-particle" : "", "parse-names" : false, "suffix" : "" }, { "dropping-particle" : "", "family" : "Besse", "given" : "Frederic", "non-dropping-particle" : "", "parse-names" : false, "suffix" : "" }, { "dropping-particle" : "", "family" : "Pfau", "given" : "David", "non-dropping-particle" : "", "parse-names" : false, "suffix" : "" }, { "dropping-particle" : "", "family" : "Jaderberg", "given" : "Max", "non-dropping-particle" : "", "parse-names" : false, "suffix" : "" }, { "dropping-particle" : "", "family" : "Lanctot", "given" : "Marc", "non-dropping-particle" : "", "parse-names" : false, "suffix" : "" }, { "dropping-particle" : "", "family" : "Wierstra", "given" : "Daan", "non-dropping-particle" : "", "parse-names" : false, "suffix" : "" }, { "dropping-particle" : "", "family" : "Etworks", "given" : "S Tochastic N Eural N", "non-dropping-particle" : "", "parse-names" : false, "suffix" : "" }, { "dropping-particle" : "", "family" : "Desjardins", "given" : "Guillaume", "non-dropping-particle" : "", "parse-names" : false, "suffix" : "" }, { "dropping-particle" : "", "family" : "Simonyan", "given" : "Karen", "non-dropping-particle" : "", "parse-names" : false, "suffix" : "" }, { "dropping-particle" : "", "family" : "Pascanu", "given" : "Razvan", "non-dropping-particle" : "", "parse-names" : false, "suffix" : "" }, { "dropping-particle" : "", "family" : "Kavukcuoglu", "given" : "Koray", "non-dropping-particle" : "", "parse-names" : false, "suffix" : "" }, { "dropping-particle" : "", "family" : "Com", "given" : "Kkurach Google", "non-dropping-particle" : "", "parse-names" : false, "suffix" : "" }, { "dropping-particle" : "", "family" : "Botvinick", "given" : "Matthew M", "non-dropping-particle" : "", "parse-names" : false, "suffix" : "" }, { "dropping-particle" : "", "family" : "Weinstein", "given" : "Ari", "non-dropping-particle" : "", "parse-names" : false, "suffix" : "" }, { "dropping-particle" : "", "family" : "Solway", "given" : "Alec", "non-dropping-particle" : "", "parse-names" : false, "suffix" : "" }, { "dropping-particle" : "", "family" : "Barto", "given" : "Andrew", "non-dropping-particle" : "", "parse-names" : false, "suffix" : "" }, { "dropping-particle" : "", "family" : "Blundell", "given" : "Charles", "non-dropping-particle" : "", "parse-names" : false, "suffix" : "" }, { "dropping-particle" : "", "family" : "Com", "given" : "Wierstra Google", "non-dropping-particle" : "", "parse-names" : false, "suffix" : "" }, { "dropping-particle" : "", "family" : "Bethge", "given" : "Matthias", "non-dropping-particle" : "", "parse-names" : false, "suffix" : "" }, { "dropping-particle" : "", "family" : "Bellemare", "given" : "Marc G.", "non-dropping-particle" : "", "parse-names" : false, "suffix" : "" }, { "dropping-particle" : "", "family" : "Talvitie", "given" : "Erik", "non-dropping-particle" : "", "parse-names" : false, "suffix" : "" }, { "dropping-particle" : "", "family" : "College", "given" : "Marshall", "non-dropping-particle" : "", "parse-names" : false, "suffix" : "" }, { "dropping-particle" : "", "family" : "Talvitie", "given" : "Erik", "non-dropping-particle" : "", "parse-names" : false, "suffix" : "" }, { "dropping-particle" : "", "family" : "Edu", "given" : "Fandm", "non-dropping-particle" : "", "parse-names" : false, "suffix" : "" }, { "dropping-particle" : "", "family" : "Ostrovski", "given" : "Georg", "non-dropping-particle" : "", "parse-names" : false, "suffix" : "" }, { "dropping-particle" : "", "family" : "Guez", "given" : "Arthur", "non-dropping-particle" : "", "parse-names" : false, "suffix" : "" }, { "dropping-particle" : "", "family" : "Thomas", "given" : "Philip S", "non-dropping-particle" : "", "parse-names" : false, "suffix" : "" }, { "dropping-particle" : "", "family" : "Beattie", "given" : "Charles", "non-dropping-particle" : "", "parse-names" : false, "suffix" : "" }, { "dropping-particle" : "", "family" : "Leibo", "given" : "Joel Z", "non-dropping-particle" : "", "parse-names" : false, "suffix" : "" }, { "dropping-particle" : "", "family" : "Teplyashin", "given" : "Denis", "non-dropping-particle" : "", "parse-names" : false, "suffix" : "" }, { "dropping-particle" : "", "family" : "Ward", "given" : "Tom", "non-dropping-particle" : "", "parse-names" : false, "suffix" : "" }, { "dropping-particle" : "", "family" : "Wainwright", "given" : "Marcus", "non-dropping-particle" : "", "parse-names" : false, "suffix" : "" }, { "dropping-particle" : "", "family" : "Lefrancq", "given" : "Andrew", "non-dropping-particle" : "", "parse-names" : false, "suffix" : "" }, { "dropping-particle" : "", "family" : "Green", "given" : "Simon", "non-dropping-particle" : "", "parse-names" : false, "suffix" : "" }, { "dropping-particle" : "", "family" : "Sadik", "given" : "Amir", "non-dropping-particle" : "", "parse-names" : false, "suffix" : "" }, { "dropping-particle" : "", "family" : "Schrittwieser", "given" : "Julian", "non-dropping-particle" : "", "parse-names" : false, "suffix" : "" }, { "dropping-particle" : "", "family" : "Anderson", "given" : "Keith", "non-dropping-particle" : "", "parse-names" : false, "suffix" : "" }, { "dropping-particle" : "", "family" : "York", "given" : "Sarah", "non-dropping-particle" : "", "parse-names" : false, "suffix" : "" }, { "dropping-particle" : "", "family" : "Cant", "given" : "Max", "non-dropping-particle" : "", "parse-names" : false, "suffix" : "" }, { "dropping-particle" : "", "family" : "Cain", "given" : "Adam", "non-dropping-particle" : "", "parse-names" : false, "suffix" : "" }, { "dropping-particle" : "", "family" : "Bolton", "given" : "Adrian", "non-dropping-particle" : "", "parse-names" : false, "suffix" : "" }, { "dropping-particle" : "", "family" : "Gaffney", "given" : "Stephen", "non-dropping-particle" : "", "parse-names" : false, "suffix" : "" }, { "dropping-particle" : "", "family" : "King", "given" : "Helen", "non-dropping-particle" : "", "parse-names" : false, "suffix" : "" }, { "dropping-particle" : "", "family" : "Hassabis", "given" : "Demis", "non-dropping-particle" : "", "parse-names" : false, "suffix" : "" }, { "dropping-particle" : "", "family" : "Legg", "given" : "Shane", "non-dropping-particle" : "", "parse-names" : false, "suffix" : "" }, { "dropping-particle" : "", "family" : "Petersen", "given" : "Stig", "non-dropping-particle" : "", "parse-names" : false, "suffix" : "" }, { "dropping-particle" : "", "family" : "Barry", "given" : "Caswell", "non-dropping-particle" : "", "parse-names" : false, "suffix" : "" }, { "dropping-particle" : "", "family" : "Saleem", "given" : "Aman B", "non-dropping-particle" : "", "parse-names" : false, "suffix" : "" }, { "dropping-particle" : "", "family" : "Hassabis", "given" : "Demis", "non-dropping-particle" : "", "parse-names" : false, "suffix" : "" }, { "dropping-particle" : "", "family" : "Spiers", "given" : "Hugo J", "non-dropping-particle" : "", "parse-names" : false, "suffix" : "" }, { "dropping-particle" : "", "family" : "Balaguer", "given" : "Jan", "non-dropping-particle" : "", "parse-names" : false, "suffix" : "" }, { "dropping-particle" : "", "family" : "Spiers", "given" : "Hugo J", "non-dropping-particle" : "", "parse-names" : false, "suffix" : "" }, { "dropping-particle" : "", "family" : "Hassabis", "given" : "Demis", "non-dropping-particle" : "", "parse-names" : false, "suffix" : "" }, { "dropping-particle" : "", "family" : "Summerfield", "given" : "Christopher", "non-dropping-particle" : "", "parse-names" : false, "suffix" : "" }, { "dropping-particle" : "", "family" : "Balaguer", "given" : "Jan", "non-dropping-particle" : "", "parse-names" : false, "suffix" : "" }, { "dropping-particle" : "", "family" : "Spiers", "given" : "Hugo J", "non-dropping-particle" : "", "parse-names" : false, "suffix" : "" }, { "dropping-particle" : "", "family" : "Hassabis", "given" : "Demis", "non-dropping-particle" : "", "parse-names" : false, "suffix" : "" }, { "dropping-particle" : "", "family" : "Summerfield", "given" : "Christopher", "non-dropping-particle" : "", "parse-names" : false, "suffix" : "" }, { "dropping-particle" : "", "family" : "Ba", "given" : "Jimmy", "non-dropping-particle" : "", "parse-names" : false, "suffix" : "" }, { "dropping-particle" : "", "family" : "Mnih", "given" : "Volodymyr", "non-dropping-particle" : "", "parse-names" : false, "suffix" : "" }, { "dropping-particle" : "", "family" : "Kavukcuoglu", "given" : "Koray", "non-dropping-particle" : "", "parse-names" : false, "suffix" : "" }, { "dropping-particle" : "", "family" : "Appleyard", "given" : "Jeremy", "non-dropping-particle" : "", "parse-names" : false, "suffix" : "" }, { "dropping-particle" : "", "family" : "Andrychowicz", "given" : "Marcin", "non-dropping-particle" : "", "parse-names" : false, "suffix" : "" }, { "dropping-particle" : "", "family" : "Denil", "given" : "Misha", "non-dropping-particle" : "", "parse-names" : false, "suffix" : "" }, { "dropping-particle" : "", "family" : "Colmenarejo", "given" : "Sergio G\u00f3mez", "non-dropping-particle" : "", "parse-names" : false, "suffix" : "" }, { "dropping-particle" : "", "family" : "Hoffman", "given" : "Matthew W", "non-dropping-particle" : "", "parse-names" : false, "suffix" : "" }, { "dropping-particle" : "", "family" : "Ammar", "given" : "Waleed", "non-dropping-particle" : "", "parse-names" : false, "suffix" : "" }, { "dropping-particle" : "", "family" : "Mulcaire", "given" : "George", "non-dropping-particle" : "", "parse-names" : false, "suffix" : "" }, { "dropping-particle" : "", "family" : "Ballesteros", "given" : "Miguel", "non-dropping-particle" : "", "parse-names" : false, "suffix" : "" }, { "dropping-particle" : "", "family" : "Dyer", "given" : "Chris", "non-dropping-particle" : "", "parse-names" : false, "suffix" : "" }, { "dropping-particle" : "", "family" : "Smith", "given" : "Noah A", "non-dropping-particle" : "", "parse-names" : false, "suffix" : "" }, { "dropping-particle" : "", "family" : "Science", "given" : "Computer", "non-dropping-particle" : "", "parse-names" : false, "suffix" : "" } ], "container-title" : "arXiv", "id" : "ITEM-1", "issue" : "Ijcai", "issued" : { "date-parts" : [ [ "2016" ] ] }, "page" : "1-9", "title" : "Playing Atari with Deep Reinforcement Learning", "type" : "article-journal", "volume" : "32" }, "uris" : [ "http://www.mendeley.com/documents/?uuid=566ec013-3432-4a8c-b083-0d896145f4ee" ] } ], "mendeley" : { "formattedCitation" : "[3]", "plainTextFormattedCitation" : "[3]" }, "properties" : { "noteIndex" : 0 }, "schema" : "https://github.com/citation-style-language/schema/raw/master/csl-citation.json" }</w:instrText>
+      </w:r>
+      <w:r>
+        <w:fldChar w:fldCharType="separate"/>
+      </w:r>
+      <w:r>
+        <w:rPr>
+          <w:noProof/>
+        </w:rPr>
+        <w:t>[5</w:t>
+      </w:r>
+      <w:r>
+        <w:rPr>
+          <w:noProof/>
+        </w:rPr>
+        <w:t>]</w:t>
+      </w:r>
+      <w:r>
+        <w:fldChar w:fldCharType="end"/>
+      </w:r>
+      <w:r>
+        <w:rPr>
+          <w:rFonts w:eastAsiaTheme="minorEastAsia"/>
+          <w:lang w:eastAsia="zh-CN"/>
+        </w:rPr>
+        <w:t xml:space="preserve"> </w:t>
+      </w:r>
+      <w:proofErr w:type="gramStart"/>
+      <w:r>
+        <w:rPr>
+          <w:rFonts w:eastAsiaTheme="minorEastAsia"/>
+          <w:lang w:eastAsia="zh-CN"/>
+        </w:rPr>
+        <w:t>proposed</w:t>
+      </w:r>
+      <w:proofErr w:type="gramEnd"/>
+      <w:r>
+        <w:rPr>
+          <w:rFonts w:eastAsiaTheme="minorEastAsia"/>
+          <w:lang w:eastAsia="zh-CN"/>
+        </w:rPr>
+        <w:t xml:space="preserve"> methods to improve the convergence spee</w:t>
+      </w:r>
+      <w:r>
+        <w:rPr>
+          <w:rFonts w:eastAsiaTheme="minorEastAsia"/>
+          <w:lang w:eastAsia="zh-CN"/>
+        </w:rPr>
+        <w:t xml:space="preserve">d and final performance of DQN. All the DQN models mentioned above can be trained </w:t>
+      </w:r>
+      <w:r>
+        <w:rPr>
+          <w:rFonts w:eastAsiaTheme="minorEastAsia"/>
+          <w:lang w:eastAsia="zh-CN"/>
+        </w:rPr>
+        <w:t xml:space="preserve">with GPU </w:t>
+      </w:r>
+      <w:r>
+        <w:rPr>
+          <w:rFonts w:eastAsiaTheme="minorEastAsia"/>
+          <w:lang w:eastAsia="zh-CN"/>
+        </w:rPr>
+        <w:t xml:space="preserve">at a high speed. </w:t>
+      </w:r>
     </w:p>
     <w:p>
       <w:pPr>
-        <w:pStyle w:val="Heading1"/>
+        <w:ind w:firstLine="432"/>
+        <w:jc w:val="both"/>
+        <w:rPr>
+          <w:rFonts w:eastAsiaTheme="minorEastAsia"/>
+          <w:lang w:eastAsia="zh-CN"/>
+        </w:rPr>
+      </w:pPr>
+      <w:r>
+        <w:rPr>
+          <w:rFonts w:eastAsiaTheme="minorEastAsia"/>
+          <w:lang w:eastAsia="zh-CN"/>
+        </w:rPr>
+        <w:t>Recently, asynchronous met</w:t>
+      </w:r>
+      <w:r>
+        <w:rPr>
+          <w:rFonts w:eastAsiaTheme="minorEastAsia"/>
+          <w:lang w:eastAsia="zh-CN"/>
+        </w:rPr>
+        <w:t>hod</w:t>
+      </w:r>
+      <w:r>
+        <w:rPr>
+          <w:rFonts w:eastAsiaTheme="minorEastAsia"/>
+          <w:lang w:eastAsia="zh-CN"/>
+        </w:rPr>
+        <w:t xml:space="preserve"> has been proposed to apply to the Deep Reinforcement Learning</w:t>
+      </w:r>
+      <w:r>
+        <w:rPr>
+          <w:rFonts w:eastAsiaTheme="minorEastAsia"/>
+          <w:lang w:eastAsia="zh-CN"/>
+        </w:rPr>
+        <w:t xml:space="preserve"> </w:t>
+      </w:r>
+      <w:r>
+        <w:fldChar w:fldCharType="begin" w:fldLock="1"/>
+      </w:r>
+      <w:r>
+        <w:instrText>ADDIN CSL_CITATION { "citationItems" : [ { "id" : "ITEM-1", "itemData" : { "DOI" : "10.1038/nature14236", "ISBN" : "9781634393973", "ISSN" : "10495258", "PMID" : "17460516", "abstract" : "We present the first deep learning model to successfully learn control policies directly from high-dimensional sensory input using reinforcement learning. The model is a convolutional neural network, trained with a variant of Q-learning, whose input is raw pixels and whose output is a value function estimating future rewards. We apply our method to seven Atari 2600 games from the Arcade Learning Environment, with no adjustment of the architecture or learning algorithm. We find that it outperforms all previous approaches on six of the games and surpasses a human expert on three of them.", "author" : [ { "dropping-particle" : "", "family" : "Zoran", "given" : "Daniel", "non-dropping-particle" : "", "parse-names" : false, "suffix" : "" }, { "dropping-particle" : "", "family" : "Lakshminarayanan", "given" : "Balaji", "non-dropping-particle" : "", "parse-names" : false, "suffix" : "" }, { "dropping-particle" : "", "family" : "Blundell", "given" : "Charles", "non-dropping-particle" : "", "parse-names" : false, "suffix" : "" }, { "dropping-particle" : "", "family" : "Yu", "given" : "Lei", "non-dropping-particle" : "", "parse-names" : false, "suffix" : "" }, { "dropping-particle" : "", "family" : "Blunsom", "given" : "Phil", "non-dropping-particle" : "", "parse-names" : false, "suffix" : "" }, { "dropping-particle" : "", "family" : "Dyer", "given" : "Chris", "non-dropping-particle" : "", "parse-names" : false, "suffix" : "" }, { "dropping-particle" : "", "family" : "Grefenstette", "given" : "Edward", "non-dropping-particle" : "", "parse-names" : false, "suffix" : "" }, { "dropping-particle" : "", "family" : "Yang", "given" : "Zichao", "non-dropping-particle" : "", "parse-names" : false, "suffix" : "" }, { "dropping-particle" : "", "family" : "Blunsom", "given" : "Phil", "non-dropping-particle" : "", "parse-names" : false, "suffix" : "" }, { "dropping-particle" : "", "family" : "Dyer", "given" : "Chris", "non-dropping-particle" : "", "parse-names" : false, "suffix" : "" }, { "dropping-particle" : "", "family" : "Ling", "given" : "Wang", "non-dropping-particle" : "", "parse-names" : false, "suffix" : "" }, { "dropping-particle" : "", "family" : "Wayne", "given" : "Greg", "non-dropping-particle" : "", "parse-names" : false, "suffix" : "" }, { "dropping-particle" : "", "family" : "Graves", "given" : "Alex", "non-dropping-particle" : "", "parse-names" : false, "suffix" : "" }, { "dropping-particle" : "", "family" : "Deepmind", "given" : "Google", "non-dropping-particle" : "", "parse-names" : false, "suffix" : "" }, { "dropping-particle" : "", "family" : "Com", "given" : "Gravesa Google", "non-dropping-particle" : "", "parse-names" : false, "suffix" : "" }, { "dropping-particle" : "", "family" : "Vinyals", "given" : "Oriol", "non-dropping-particle" : "", "parse-names" : false, "suffix" : "" }, { "dropping-particle" : "", "family" : "Bengio", "given" : "Samy", "non-dropping-particle" : "", "parse-names" : false, "suffix" : "" }, { "dropping-particle" : "", "family" : "Kudlur", "given" : "Manjunath", "non-dropping-particle" : "", "parse-names" : false, "suffix" : "" }, { "dropping-particle" : "", "family" : "Brain", "given" : "Google", "non-dropping-particle" : "", "parse-names" : false, "suffix" : "" }, { "dropping-particle" : "", "family" : "Veness", "given" : "Joel", "non-dropping-particle" : "", "parse-names" : false, "suffix" : "" }, { "dropping-particle" : "", "family" : "Hutter", "given" : "Marcus", "non-dropping-particle" : "", "parse-names" : false, "suffix" : "" }, { "dropping-particle" : "", "family" : "Orseau", "given" : "Laurent", "non-dropping-particle" : "", "parse-names" : false, "suffix" : "" }, { "dropping-particle" : "", "family" : "Bellemare", "given" : "Marc G.", "non-dropping-particle" : "", "parse-names" : false, "suffix" : "" }, { "dropping-particle" : "", "family" : "Hutter", "given" : "Marcus", "non-dropping-particle" : "", "parse-names" : false, "suffix" : "" }, { "dropping-particle" : "", "family" : "Chua", "given" : "Alvin", "non-dropping-particle" : "", "parse-names" : false, "suffix" : "" }, { "dropping-particle" : "", "family" : "Desjardins", "given" : "Guillaume", "non-dropping-particle" : "", "parse-names" : false, "suffix" : "" }, { "dropping-particle" : "", "family" : "Swirszcz", "given" : "Grzegorz", "non-dropping-particle" : "", "parse-names" : false, "suffix" : "" }, { "dropping-particle" : "", "family" : "Solway", "given" : "Alec", "non-dropping-particle" : "", "parse-names" : false, "suffix" : "" }, { "dropping-particle" : "", "family" : "Botvinick", "given" : "Matthew M", "non-dropping-particle" : "", "parse-names" : false, "suffix" : "" }, { "dropping-particle" : "", "family" : "Simonyan", "given" : "Karen", "non-dropping-particle" : "", "parse-names" : false, "suffix" : "" }, { "dropping-particle" : "", "family" : "Zisserman", "given" : "Andrew", "non-dropping-particle" : "", "parse-names" : false, "suffix" : "" }, { "dropping-particle" : "", "family" : "Silver", "given" : "David", "non-dropping-particle" : "", "parse-names" : false, "suffix" : "" }, { "dropping-particle" : "", "family" : "Lever", "given" : "Guy U Y", "non-dropping-particle" : "", "parse-names" : false, "suffix" : "" }, { "dropping-particle" : "", "family" : "Technologies", "given" : "Deepmind", "non-dropping-particle" : "", "parse-names" : false, "suffix" : "" }, { "dropping-particle" : "", "family" : "Lever", "given" : "Guy U Y", "non-dropping-particle" : "", "parse-names" : false, "suffix" : "" }, { "dropping-particle" : "", "family" : "Ac", "given" : "U C L", "non-dropping-particle" : "", "parse-names" : false, "suffix" : "" }, { "dropping-particle" : "", "family" : "Schulman", "given" : "John", "non-dropping-particle" : "", "parse-names" : false, "suffix" : "" }, { "dropping-particle" : "", "family" : "Heess", "given" : "Nicolas", "non-dropping-particle" : "", "parse-names" : false, "suffix" : "" }, { "dropping-particle" : "", "family" : "Weber", "given" : "Theophane", "non-dropping-particle" : "", "parse-names" : false, "suffix" : "" }, { "dropping-particle" : "", "family" : "Abbeel", "given" : "Pieter", "non-dropping-particle" : "", "parse-names" : false, "suffix" : "" }, { "dropping-particle" : "", "family" : "Schaul", "given" : "Tom", "non-dropping-particle" : "", "parse-names" : false, "suffix" : "" }, { "dropping-particle" : "", "family" : "Quan", "given" : "John", "non-dropping-particle" : "", "parse-names" : false, "suffix" : "" }, { "dropping-particle" : "", "family" : "Antonoglou", "given" : "Ioannis", "non-dropping-particle" : "", "parse-names" : false, "suffix" : "" }, { "dropping-particle" : "", "family" : "Silver", "given" : "David", "non-dropping-particle" : "", "parse-names" : false, "suffix" : "" }, { "dropping-particle" : "", "family" : "Deepmind", "given" : "Google", "non-dropping-particle" : "", "parse-names" : false, "suffix" : "" }, { "dropping-particle" : "", "family" : "Com", "given" : "Davidsilver Google", "non-dropping-particle" : "", "parse-names" : false, "suffix" : "" }, { "dropping-particle" : "", "family" : "Antonoglou", "given" : "Ioannis", "non-dropping-particle" : "", "parse-names" : false, "suffix" : "" }, { "dropping-particle" : "", "family" : "Silver", "given" : "David", "non-dropping-particle" : "", "parse-names" : false, "suffix" : "" }, { "dropping-particle" : "", "family" : "Schacter", "given" : "Daniel L", "non-dropping-particle" : "", "parse-names" : false, "suffix" : "" }, { "dropping-particle" : "", "family" : "Addis", "given" : "Donna Rose", "non-dropping-particle" : "", "parse-names" : false, "suffix" : "" }, { "dropping-particle" : "", "family" : "Hassabis", "given" : "Demis", "non-dropping-particle" : "", "parse-names" : false, "suffix" : "" }, { "dropping-particle" : "", "family" : "Martin", "given" : "Victoria C", "non-dropping-particle" : "", "parse-names" : false, "suffix" : "" }, { "dropping-particle" : "", "family" : "Spreng", "given" : "R Nathan", "non-dropping-particle" : "", "parse-names" : false, "suffix" : "" }, { "dropping-particle" : "", "family" : "Szpunar", "given" : "Karl K", "non-dropping-particle" : "", "parse-names" : false, "suffix" : "" }, { "dropping-particle" : "", "family" : "Santoro", "given" : "Adam", "non-dropping-particle" : "", "parse-names" : false, "suffix" : "" }, { "dropping-particle" : "", "family" : "Botvinick", "given" : "Matthew M", "non-dropping-particle" : "", "parse-names" : false, "suffix" : "" }, { "dropping-particle" : "", "family" : "Lillicrap", "given" : "Timothy P", "non-dropping-particle" : "", "parse-names" : false, "suffix" : "" }, { "dropping-particle" : "", "family" : "Deepmind", "given" : "Google", "non-dropping-particle" : "", "parse-names" : false, "suffix" : "" }, { "dropping-particle" : "", "family" : "Com", "given" : "Countzero Google", "non-dropping-particle" : "", "parse-names" : false, "suffix" : "" }, { "dropping-particle" : "", "family" : "Rusu", "given" : "Andrei A", "non-dropping-particle" : "", "parse-names" : false, "suffix" : "" }, { "dropping-particle" : "", "family" : "Sergio", "given" : "G", "non-dropping-particle" : "", "parse-names" : false, "suffix" : "" }, { "dropping-particle" : "", "family" : "Desjardins", "given" : "Guillaume", "non-dropping-particle" : "", "parse-names" : false, "suffix" : "" }, { "dropping-particle" : "", "family" : "Kirkpatrick", "given" : "James", "non-dropping-particle" : "", "parse-names" : false, "suffix" : "" }, { "dropping-particle" : "", "family" : "Pascanu", "given" : "Razvan", "non-dropping-particle" : "", "parse-names" : false, "suffix" : "" }, { "dropping-particle" : "", "family" : "Mnih", "given" : "Volodymyr", "non-dropping-particle" : "", "parse-names" : false, "suffix" : "" }, { "dropping-particle" : "", "family" : "Kavukcuoglu", "given" : "Koray", "non-dropping-particle" : "", "parse-names" : false, "suffix" : "" }, { "dropping-particle" : "", "family" : "Hadsell", "given" : "Raia", "non-dropping-particle" : "", "parse-names" : false, "suffix" : "" }, { "dropping-particle" : "", "family" : "Rabinowitz", "given" : "Neil C", "non-dropping-particle" : "", "parse-names" : false, "suffix" : "" }, { "dropping-particle" : "", "family" : "Desjardins", "given" : "Guillaume", "non-dropping-particle" : "", "parse-names" : false, "suffix" : "" }, { "dropping-particle" : "", "family" : "Soyer", "given" : "Hubert", "non-dropping-particle" : "", "parse-names" : false, "suffix" : "" }, { "dropping-particle" : "", "family" : "Kirkpatrick", "given" : "James", "non-dropping-particle" : "", "parse-names" : false, "suffix" : "" }, { "dropping-particle" : "", "family" : "Kavukcuoglu", "given" : "Koray", "non-dropping-particle" : "", "parse-names" : false, "suffix" : "" }, { "dropping-particle" : "", "family" : "Pascanu", "given" : "Razvan", "non-dropping-particle" : "", "parse-names" : false, "suffix" : "" }, { "dropping-particle" : "", "family" : "Hadsell", "given" : "Raia", "non-dropping-particle" : "", "parse-names" : false, "suffix" : "" }, { "dropping-particle" : "", "family" : "Deepmind", "given" : "Google", "non-dropping-particle" : "", "parse-names" : false, "suffix" : "" }, { "dropping-particle" : "", "family" : "Rezende", "given" : "Dj Danilo Jimenez", "non-dropping-particle" : "", "parse-names" : false, "suffix" : "" }, { "dropping-particle" : "", "family" : "Mohamed", "given" : "Shakir", "non-dropping-particle" : "", "parse-names" : false, "suffix" : "" }, { "dropping-particle" : "", "family" : "Eslami", "given" : "S M Ali", "non-dropping-particle" : "", "parse-names" : false, "suffix" : "" }, { "dropping-particle" : "", "family" : "Mohamed", "given" : "Shakir", "non-dropping-particle" : "", "parse-names" : false, "suffix" : "" }, { "dropping-particle" : "", "family" : "Battaglia", "given" : "Peter", "non-dropping-particle" : "", "parse-names" : false, "suffix" : "" }, { "dropping-particle" : "", "family" : "Jaderberg", "given" : "Max", "non-dropping-particle" : "", "parse-names" : false, "suffix" : "" }, { "dropping-particle" : "", "family" : "Heess", "given" : "Nicolas", "non-dropping-particle" : "", "parse-names" : false, "suffix" : "" }, { "dropping-particle" : "", "family" : "Deepmind", "given" : "Google", "non-dropping-particle" : "", "parse-names" : false, "suffix" : "" }, { "dropping-particle" : "", "family" : "Wierstra", "given" : "Daan", "non-dropping-particle" : "", "parse-names" : false, "suffix" : "" }, { "dropping-particle" : "", "family" : "Reed", "given" : "Scott", "non-dropping-particle" : "", "parse-names" : false, "suffix" : "" }, { "dropping-particle" : "De", "family" : "Freitas", "given" : "Nando", "non-dropping-particle" : "", "parse-names" : false, "suffix" : "" }, { "dropping-particle" : "", "family" : "Osband", "given" : "Ian", "non-dropping-particle" : "", "parse-names" : false, "suffix" : "" }, { "dropping-particle" : "", "family" : "Blundell", "given" : "Charles", "non-dropping-particle" : "", "parse-names" : false, "suffix" : "" }, { "dropping-particle" : "", "family" : "Pritzel", "given" : "Alexander", "non-dropping-particle" : "", "parse-names" : false, "suffix" : "" }, { "dropping-particle" : "Van", "family" : "Roy", "given" : "Benjamin", "non-dropping-particle" : "", "parse-names" : false, "suffix" : "" }, { "dropping-particle" : "", "family" : "Nair", "given" : "Arun", "non-dropping-particle" : "", "parse-names" : false, "suffix" : "" }, { "dropping-particle" : "", "family" : "Srinivasan", "given" : "Praveen", "non-dropping-particle" : "", "parse-names" : false, "suffix" : "" }, { "dropping-particle" : "", "family" : "Blackwell", "given" : "Sam", "non-dropping-particle" : "", "parse-names" : false, "suffix" : "" }, { "dropping-particle" : "", "family" : "Alcicek", "given" : "Cagdas", "non-dropping-particle" : "", "parse-names" : false, "suffix" : "" }, { "dropping-particle" : "", "family" : "Fearon", "given" : "Rory", "non-dropping-particle" : "", "parse-names" : false, "suffix" : "" }, { "dropping-particle" : "De", "family" : "Maria", "given" : "Alessandro", "non-dropping-particle" : "", "parse-names" : false, "suffix" : "" }, { "dropping-particle" : "", "family" : "Suleyman", "given" : "Mustafa", "non-dropping-particle" : "", "parse-names" : false, "suffix" : "" }, { "dropping-particle" : "", "family" : "Beattie", "given" : "Charles", "non-dropping-particle" : "", "parse-names" : false, "suffix" : "" }, { "dropping-particle" : "", "family" : "Petersen", "given" : "Stig", "non-dropping-particle" : "", "parse-names" : false, "suffix" : "" }, { "dropping-particle" : "", "family" : "Legg", "given" : "Shane", "non-dropping-particle" : "", "parse-names" : false, "suffix" : "" }, { "dropping-particle" : "", "family" : "Mnih", "given" : "Volodymyr", "non-dropping-particle" : "", "parse-names" : false, "suffix" : "" }, { "dropping-particle" : "", "family" : "Silver", "given" : "David", "non-dropping-particle" : "", "parse-names" : false, "suffix" : "" }, { "dropping-particle" : "", "family" : "Momennejad", "given" : "I", "non-dropping-particle" : "", "parse-names" : false, "suffix" : "" }, { "dropping-particle" : "", "family" : "Em", "given" : "Russek", "non-dropping-particle" : "", "parse-names" : false, "suffix" : "" }, { "dropping-particle" : "", "family" : "Jh", "given" : "Cheong", "non-dropping-particle" : "", "parse-names" : false, "suffix" : "" }, { "dropping-particle" : "", "family" : "Mm", "given" : "Botvinick", "non-dropping-particle" : "", "parse-names" : false, "suffix" : "" }, { "dropping-particle" : "", "family" : "Daw", "given" : "N", "non-dropping-particle" : "", "parse-names" : false, "suffix" : "" }, { "dropping-particle" : "", "family" : "Sj", "given" : "Gershman", "non-dropping-particle" : "", "parse-names" : false, "suffix" : "" }, { "dropping-particle" : "", "family" : "Mohamed", "given" : "Shakir", "non-dropping-particle" : "", "parse-names" : false, "suffix" : "" }, { "dropping-particle" : "", "family" : "Rezende", "given" : "Dj Danilo Jimenez", "non-dropping-particle" : "", "parse-names" : false, "suffix" : "" }, { "dropping-particle" : "", "family" : "Mnih", "given" : "Volodymyr", "non-dropping-particle" : "", "parse-names" : false, "suffix" : "" }, { "dropping-particle" : "", "family" : "Mirza", "given" : "Mehdi", "non-dropping-particle" : "", "parse-names" : false, "suffix" : "" }, { "dropping-particle" : "", "family" : "Graves", "given" : "Alex", "non-dropping-particle" : "", "parse-names" : false, "suffix" : "" }, { "dropping-particle" : "", "family" : "Harley", "given" : "Tim", "non-dropping-particle" : "", "parse-names" : false, "suffix" : "" }, { "dropping-particle" : "", "family" : "Lillicrap", "given" : "Timothy P", "non-dropping-particle" : "", "parse-names" : false, "suffix" : "" }, { "dropping-particle" : "", "family" : "Silver", "given" : "David", "non-dropping-particle" : "", "parse-names" : false, "suffix" : "" }, { "dropping-particle" : "", "family" : "Kavukcuoglu", "given" : "Koray", "non-dropping-particle" : "", "parse-names" : false, "suffix" : "" }, { "dropping-particle" : "", "family" : "Silver", "given" : "David", "non-dropping-particle" : "", "parse-names" : false, "suffix" : "" }, { "dropping-particle" : "", "family" : "Rusu", "given" : "Andrei A", "non-dropping-particle" : "", "parse-names" : false, "suffix" : "" }, { "dropping-particle" : "", "family" : "Veness", "given" : "Joel", "non-dropping-particle" : "", "parse-names" : false, "suffix" : "" }, { "dropping-particle" : "", "family" : "Bellemare", "given" : "Marc G.", "non-dropping-particle" : "", "parse-names" : false, "suffix" : "" }, { "dropping-particle" : "", "family" : "Graves", "given" : "Alex", "non-dropping-particle" : "", "parse-names" : false, "suffix" : "" }, { "dropping-particle" : "", "family" : "Riedmiller", "given" : "Martin", "non-dropping-particle" : "", "parse-names" : false, "suffix" : "" }, { "dropping-particle" : "", "family" : "Fidjeland", "given" : "Andreas K", "non-dropping-particle" : "", "parse-names" : false, "suffix" : "" }, { "dropping-particle" : "", "family" : "Ostrovski", "given" : "Georg", "non-dropping-particle" : "", "parse-names" : false, "suffix" : "" }, { "dropping-particle" : "", "family" : "Petersen", "given" : "Stig", "non-dropping-particle" : "", "parse-names" : false, "suffix" : "" }, { "dropping-particle" : "", "family" : "Beattie", "given" : "Charles", "non-dropping-particle" : "", "parse-names" : false, "suffix" : "" }, { "dropping-particle" : "", "family" : "Sadik", "given" : "Amir", "non-dropping-particle" : "", "parse-names" : false, "suffix" : "" }, { "dropping-particle" : "", "family" : "Antonoglou", "given" : "Ioannis", "non-dropping-particle" : "", "parse-names" : false, "suffix" : "" }, { "dropping-particle" : "", "family" : "King", "given" : "Helen", "non-dropping-particle" : "", "parse-names" : false, "suffix" : "" }, { "dropping-particle" : "", "family" : "Kumaran", "given" : "Dharshan", "non-dropping-particle" : "", "parse-names" : false, "suffix" : "" }, { "dropping-particle" : "", "family" : "Wierstra", "given" : "Daan", "non-dropping-particle" : "", "parse-names" : false, "suffix" : "" }, { "dropping-particle" : "", "family" : "Legg", "given" : "Shane", "non-dropping-particle" : "", "parse-names" : false, "suffix" : "" }, { "dropping-particle" : "", "family" : "Hassabis", "given" : "Demis", "non-dropping-particle" : "", "parse-names" : false, "suffix" : "" }, { "dropping-particle" : "", "family" : "Riedmiller", "given" : "Martin", "non-dropping-particle" : "", "parse-names" : false, "suffix" : "" }, { "dropping-particle" : "", "family" : "Heess", "given" : "Nicolas", "non-dropping-particle" : "", "parse-names" : false, "suffix" : "" }, { "dropping-particle" : "", "family" : "Graves", "given" : "Alex", "non-dropping-particle" : "", "parse-names" : false, "suffix" : "" }, { "dropping-particle" : "", "family" : "Kavukcuoglu", "given" : "Koray", "non-dropping-particle" : "", "parse-names" : false, "suffix" : "" }, { "dropping-particle" : "", "family" : "Mnih", "given" : "Andriy", "non-dropping-particle" : "", "parse-names" : false, "suffix" : "" }, { "dropping-particle" : "", "family" : "Gregor", "given" : "Karol", "non-dropping-particle" : "", "parse-names" : false, "suffix" : "" }, { "dropping-particle" : "", "family" : "Mirowski", "given" : "Piotr", "non-dropping-particle" : "", "parse-names" : false, "suffix" : "" }, { "dropping-particle" : "", "family" : "Vlachos", "given" : "Andreas", "non-dropping-particle" : "", "parse-names" : false, "suffix" : "" }, { "dropping-particle" : "", "family" : "Pascanu", "given" : "Razvan", "non-dropping-particle" : "", "parse-names" : false, "suffix" : "" }, { "dropping-particle" : "", "family" : "Viola", "given" : "Fabio", "non-dropping-particle" : "", "parse-names" : false, "suffix" : "" }, { "dropping-particle" : "", "family" : "Soyer", "given" : "Hubert", "non-dropping-particle" : "", "parse-names" : false, "suffix" : "" }, { "dropping-particle" : "", "family" : "Ballard", "given" : "Andrew J", "non-dropping-particle" : "", "parse-names" : false, "suffix" : "" }, { "dropping-particle" : "", "family" : "Banino", "given" : "Andrea", "non-dropping-particle" : "", "parse-names" : false, "suffix" : "" }, { "dropping-particle" : "", "family" : "Denil", "given" : "Misha", "non-dropping-particle" : "", "parse-names" : false, "suffix" : "" }, { "dropping-particle" : "", "family" : "Goroshin", "given" : "Ross", "non-dropping-particle" : "", "parse-names" : false, "suffix" : "" }, { "dropping-particle" : "", "family" : "Sifre", "given" : "Laurent", "non-dropping-particle" : "", "parse-names" : false, "suffix" : "" }, { "dropping-particle" : "", "family" : "Kavukcuoglu", "given" : "Koray", "non-dropping-particle" : "", "parse-names" : false, "suffix" : "" }, { "dropping-particle" : "", "family" : "Marblestone", "given" : "Adam H", "non-dropping-particle" : "", "parse-names" : false, "suffix" : "" }, { "dropping-particle" : "", "family" : "Wayne", "given" : "Greg", "non-dropping-particle" : "", "parse-names" : false, "suffix" : "" }, { "dropping-particle" : "", "family" : "Kording", "given" : "Konrad P", "non-dropping-particle" : "", "parse-names" : false, "suffix" : "" }, { "dropping-particle" : "", "family" : "Maddison", "given" : "Chris J", "non-dropping-particle" : "", "parse-names" : false, "suffix" : "" }, { "dropping-particle" : "", "family" : "Luong", "given" : "Minh-thang", "non-dropping-particle" : "", "parse-names" : false, "suffix" : "" }, { "dropping-particle" : "", "family" : "Ling", "given" : "Wang", "non-dropping-particle" : "", "parse-names" : false, "suffix" : "" }, { "dropping-particle" : "", "family" : "Grefenstette", "given" : "Edward", "non-dropping-particle" : "", "parse-names" : false, "suffix" : "" }, { "dropping-particle" : "", "family" : "Moritz", "given" : "Karl", "non-dropping-particle" : "", "parse-names" : false, "suffix" : "" }, { "dropping-particle" : "", "family" : "Fumin", "given" : "Senior", "non-dropping-particle" : "", "parse-names" : false, "suffix" : "" }, { "dropping-particle" : "", "family" : "Phil", "given" : "Wang", "non-dropping-particle" : "", "parse-names" : false, "suffix" : "" }, { "dropping-particle" : "", "family" : "Li", "given" : "Lihong", "non-dropping-particle" : "", "parse-names" : false, "suffix" : "" }, { "dropping-particle" : "", "family" : "Legg", "given" : "Shane", "non-dropping-particle" : "", "parse-names" : false, "suffix" : "" }, { "dropping-particle" : "", "family" : "Veness", "given" : "Joel", "non-dropping-particle" : "", "parse-names" : false, "suffix" : "" }, { "dropping-particle" : "", "family" : "Kurach", "given" : "Karol", "non-dropping-particle" : "", "parse-names" : false, "suffix" : "" }, { "dropping-particle" : "", "family" : "Andrychowicz", "given" : "Marcin", "non-dropping-particle" : "", "parse-names" : false, "suffix" : "" }, { "dropping-particle" : "", "family" : "Sutskever", "given" : "Ilya", "non-dropping-particle" : "", "parse-names" : false, "suffix" : "" }, { "dropping-particle" : "", "family" : "Kumaran", "given" : "Dharshan", "non-dropping-particle" : "", "parse-names" : false, "suffix" : "" }, { "dropping-particle" : "", "family" : "Banino", "given" : "Andrea", "non-dropping-particle" : "", "parse-names" : false, "suffix" : "" }, { "dropping-particle" : "", "family" : "Blundell", "given" : "Charles", "non-dropping-particle" : "", "parse-names" : false, "suffix" : "" }, { "dropping-particle" : "", "family" : "Hassabis", "given" : "Demis", "non-dropping-particle" : "", "parse-names" : false, "suffix" : "" }, { "dropping-particle" : "", "family" : "Kumaran", "given" : "Dharshan", "non-dropping-particle" : "", "parse-names" : false, "suffix" : "" }, { "dropping-particle" : "", "family" : "Banino", "given" : "Andrea", "non-dropping-particle" : "", "parse-names" : false, "suffix" : "" }, { "dropping-particle" : "", "family" : "Blundell", "given" : "Charles", "non-dropping-particle" : "", "parse-names" : false, "suffix" : "" }, { "dropping-particle" : "", "family" : "Hassabis", "given" : "Demis", "non-dropping-particle" : "", "parse-names" : false, "suffix" : "" }, { "dropping-particle" : "", "family" : "Dayan", "given" : "Peter", "non-dropping-particle" : "", "parse-names" : false, "suffix" : "" }, { "dropping-particle" : "", "family" : "Korda", "given" : "Nathaniel", "non-dropping-particle" : "", "parse-names" : false, "suffix" : "" }, { "dropping-particle" : "", "family" : "A.", "given" : "Prashanth L.", "non-dropping-particle" : "", "parse-names" : false, "suffix" : "" }, { "dropping-particle" : "", "family" : "Munos", "given" : "R\u00e9mi", "non-dropping-particle" : "", "parse-names" : false, "suffix" : "" }, { "dropping-particle" : "", "family" : "Kingma", "given" : "Dp", "non-dropping-particle" : "", "parse-names" : false, "suffix" : "" }, { "dropping-particle" : "", "family" : "Rezende", "given" : "Dj Danilo Jimenez", "non-dropping-particle" : "", "parse-names" : false, "suffix" : "" }, { "dropping-particle" : "", "family" : "Welling", "given" : "Max", "non-dropping-particle" : "", "parse-names" : false, "suffix" : "" }, { "dropping-particle" : "", "family" : "Kalchbrenner", "given" : "Nal", "non-dropping-particle" : "", "parse-names" : false, "suffix" : "" }, { "dropping-particle" : "", "family" : "Danihelka", "given" : "Ivo", "non-dropping-particle" : "", "parse-names" : false, "suffix" : "" }, { "dropping-particle" : "", "family" : "Graves", "given" : "Alex", "non-dropping-particle" : "", "parse-names" : false, "suffix" : "" }, { "dropping-particle" : "", "family" : "Jaderberg", "given" : "Max", "non-dropping-particle" : "", "parse-names" : false, "suffix" : "" }, { "dropping-particle" : "", "family" : "Simonyan", "given" : "Karen", "non-dropping-particle" : "", "parse-names" : false, "suffix" : "" }, { "dropping-particle" : "", "family" : "Zisserman", "given" : "Andrew", "non-dropping-particle" : "", "parse-names" : false, "suffix" : "" }, { "dropping-particle" : "", "family" : "Kavukcuoglu", "given" : "Koray", "non-dropping-particle" : "", "parse-names" : false, "suffix" : "" }, { "dropping-particle" : "", "family" : "Vedaldi", "given" : "Andrea", "non-dropping-particle" : "", "parse-names" : false, "suffix" : "" }, { "dropping-particle" : "", "family" : "Zisserman", "given" : "Andrew", "non-dropping-particle" : "", "parse-names" : false, "suffix" : "" }, { "dropping-particle" : "", "family" : "Hunt", "given" : "Jonathan J", "non-dropping-particle" : "", "parse-names" : false, "suffix" : "" }, { "dropping-particle" : "", "family" : "Pritzel", "given" : "Alexander", "non-dropping-particle" : "", "parse-names" : false, "suffix" : "" }, { "dropping-particle" : "", "family" : "Heess", "given" : "Nicolas", "non-dropping-particle" : "", "parse-names" : false, "suffix" : "" }, { "dropping-particle" : "", "family" : "Erez", "given" : "Tom", "non-dropping-particle" : "", "parse-names" : false, "suffix" : "" }, { "dropping-particle" : "", "family" : "Tassa", "given" : "Yuval", "non-dropping-particle" : "", "parse-names" : false, "suffix" : "" }, { "dropping-particle" : "", "family" : "Silver", "given" : "David", "non-dropping-particle" : "", "parse-names" : false, "suffix" : "" }, { "dropping-particle" : "", "family" : "Wierstra", "given" : "Daan", "non-dropping-particle" : "", "parse-names" : false, "suffix" : "" }, { "dropping-particle" : "", "family" : "Hermann", "given" : "Karm Moritz Karl Moritz", "non-dropping-particle" : "", "parse-names" : false, "suffix" : "" }, { "dropping-particle" : "", "family" : "Ko\u010disk\u00fd", "given" : "Tom\u00e1\u0161", "non-dropping-particle" : "", "parse-names" : false, "suffix" : "" }, { "dropping-particle" : "", "family" : "Grefenstette", "given" : "Edward", "non-dropping-particle" : "", "parse-names" : false, "suffix" : "" }, { "dropping-particle" : "", "family" : "Espeholt", "given" : "Lasse", "non-dropping-particle" : "", "parse-names" : false, "suffix" : "" }, { "dropping-particle" : "", "family" : "Kay", "given" : "Will", "non-dropping-particle" : "", "parse-names" : false, "suffix" : "" }, { "dropping-particle" : "", "family" : "Suleyman", "given" : "Mustafa", "non-dropping-particle" : "", "parse-names" : false, "suffix" : "" }, { "dropping-particle" : "", "family" : "Blunsom", "given" : "Phil", "non-dropping-particle" : "", "parse-names" : false, "suffix" : "" }, { "dropping-particle" : "", "family" : "Heinrich", "given" : "Johannes", "non-dropping-particle" : "", "parse-names" : false, "suffix" : "" }, { "dropping-particle" : "", "family" : "Silver", "given" : "David", "non-dropping-particle" : "", "parse-names" : false, "suffix" : "" }, { "dropping-particle" : "", "family" : "Lanctot", "given" : "Marc", "non-dropping-particle" : "", "parse-names" : false, "suffix" : "" }, { "dropping-particle" : "", "family" : "Silver", "given" : "David", "non-dropping-particle" : "", "parse-names" : false, "suffix" : "" }, { "dropping-particle" : "", "family" : "Com", "given" : "Davidsilver Google", "non-dropping-particle" : "", "parse-names" : false, "suffix" : "" }, { "dropping-particle" : "", "family" : "Heess", "given" : "Nicolas", "non-dropping-particle" : "", "parse-names" : false, "suffix" : "" }, { "dropping-particle" : "", "family" : "Wayne", "given" : "Greg", "non-dropping-particle" : "", "parse-names" : false, "suffix" : "" }, { "dropping-particle" : "", "family" : "Silver", "given" : "David", "non-dropping-particle" : "", "parse-names" : false, "suffix" : "" }, { "dropping-particle" : "", "family" : "Lillicrap", "given" : "Timothy P", "non-dropping-particle" : "", "parse-names" : false, "suffix" : "" }, { "dropping-particle" : "", "family" : "Tassa", "given" : "Yuval", "non-dropping-particle" : "", "parse-names" : false, "suffix" : "" }, { "dropping-particle" : "", "family" : "Erez", "given" : "Tom", "non-dropping-particle" : "", "parse-names" : false, "suffix" : "" }, { "dropping-particle" : "Van", "family" : "Hasselt", "given" : "Hado", "non-dropping-particle" : "", "parse-names" : false, "suffix" : "" }, { "dropping-particle" : "", "family" : "Guez", "given" : "Arthur", "non-dropping-particle" : "", "parse-names" : false, "suffix" : "" }, { "dropping-particle" : "", "family" : "Silver", "given" : "David", "non-dropping-particle" : "", "parse-names" : false, "suffix" : "" }, { "dropping-particle" : "", "family" : "Hassabis", "given" : "Demis", "non-dropping-particle" : "", "parse-names" : false, "suffix" : "" }, { "dropping-particle" : "", "family" : "Brooks", "given" : "Rodney", "non-dropping-particle" : "", "parse-names" : false, "suffix" : "" }, { "dropping-particle" : "", "family" : "Guez", "given" : "Arthur", "non-dropping-particle" : "", "parse-names" : false, "suffix" : "" }, { "dropping-particle" : "", "family" : "Gu", "given" : "Shixiang", "non-dropping-particle" : "", "parse-names" : false, "suffix" : "" }, { "dropping-particle" : "", "family" : "Com", "given" : "Countzero Google", "non-dropping-particle" : "", "parse-names" : false, "suffix" : "" }, { "dropping-particle" : "", "family" : "Gretton", "given" : "Arthur", "non-dropping-particle" : "", "parse-names" : false, "suffix" : "" }, { "dropping-particle" : "", "family" : "Gregor", "given" : "Karol", "non-dropping-particle" : "", "parse-names" : false, "suffix" : "" }, { "dropping-particle" : "", "family" : "Mnih", "given" : "Andriy", "non-dropping-particle" : "", "parse-names" : false, "suffix" : "" }, { "dropping-particle" : "", "family" : "Wierstra", "given" : "Daan", "non-dropping-particle" : "", "parse-names" : false, "suffix" : "" }, { "dropping-particle" : "", "family" : "Graves", "given" : "Alex", "non-dropping-particle" : "", "parse-names" : false, "suffix" : "" }, { "dropping-particle" : "", "family" : "Com", "given" : "Wierstra Google", "non-dropping-particle" : "", "parse-names" : false, "suffix" : "" }, { "dropping-particle" : "", "family" : "Grefenstette", "given" : "Edward", "non-dropping-particle" : "", "parse-names" : false, "suffix" : "" }, { "dropping-particle" : "", "family" : "Hermann", "given" : "Karm Moritz Karl Moritz", "non-dropping-particle" : "", "parse-names" : false, "suffix" : "" }, { "dropping-particle" : "", "family" : "Suleyman", "given" : "Mustafa", "non-dropping-particle" : "", "parse-names" : false, "suffix" : "" }, { "dropping-particle" : "", "family" : "Blunsom", "given" : "Phil", "non-dropping-particle" : "", "parse-names" : false, "suffix" : "" }, { "dropping-particle" : "", "family" : "Graves", "given" : "Alex", "non-dropping-particle" : "", "parse-names" : false, "suffix" : "" }, { "dropping-particle" : "", "family" : "Wayne", "given" : "Greg", "non-dropping-particle" : "", "parse-names" : false, "suffix" : "" }, { "dropping-particle" : "", "family" : "Danihelka", "given" : "Ivo", "non-dropping-particle" : "", "parse-names" : false, "suffix" : "" }, { "dropping-particle" : "", "family" : "Grabska-barwin", "given" : "Agnieszka", "non-dropping-particle" : "", "parse-names" : false, "suffix" : "" }, { "dropping-particle" : "", "family" : "Barthelm\u00e9", "given" : "Simon", "non-dropping-particle" : "", "parse-names" : false, "suffix" : "" }, { "dropping-particle" : "", "family" : "Beck", "given" : "Jeff", "non-dropping-particle" : "", "parse-names" : false, "suffix" : "" }, { "dropping-particle" : "", "family" : "Mainen", "given" : "Zachary F", "non-dropping-particle" : "", "parse-names" : false, "suffix" : "" }, { "dropping-particle" : "", "family" : "Pouget", "given" : "Alexandre", "non-dropping-particle" : "", "parse-names" : false, "suffix" : "" }, { "dropping-particle" : "", "family" : "Latham", "given" : "Peter E", "non-dropping-particle" : "", "parse-names" : false, "suffix" : "" }, { "dropping-particle" : "", "family" : "Fernando", "given" : "Chrisantha", "non-dropping-particle" : "", "parse-names" : false, "suffix" : "" }, { "dropping-particle" : "", "family" : "Banarse", "given" : "Dylan", "non-dropping-particle" : "", "parse-names" : false, "suffix" : "" }, { "dropping-particle" : "", "family" : "Reynolds", "given" : "Malcolm", "non-dropping-particle" : "", "parse-names" : false, "suffix" : "" }, { "dropping-particle" : "", "family" : "Besse", "given" : "Frederic", "non-dropping-particle" : "", "parse-names" : false, "suffix" : "" }, { "dropping-particle" : "", "family" : "Pfau", "given" : "David", "non-dropping-particle" : "", "parse-names" : false, "suffix" : "" }, { "dropping-particle" : "", "family" : "Jaderberg", "given" : "Max", "non-dropping-particle" : "", "parse-names" : false, "suffix" : "" }, { "dropping-particle" : "", "family" : "Lanctot", "given" : "Marc", "non-dropping-particle" : "", "parse-names" : false, "suffix" : "" }, { "dropping-particle" : "", "family" : "Wierstra", "given" : "Daan", "non-dropping-particle" : "", "parse-names" : false, "suffix" : "" }, { "dropping-particle" : "", "family" : "Etworks", "given" : "S Tochastic N Eural N", "non-dropping-particle" : "", "parse-names" : false, "suffix" : "" }, { "dropping-particle" : "", "family" : "Desjardins", "given" : "Guillaume", "non-dropping-particle" : "", "parse-names" : false, "suffix" : "" }, { "dropping-particle" : "", "family" : "Simonyan", "given" : "Karen", "non-dropping-particle" : "", "parse-names" : false, "suffix" : "" }, { "dropping-particle" : "", "family" : "Pascanu", "given" : "Razvan", "non-dropping-particle" : "", "parse-names" : false, "suffix" : "" }, { "dropping-particle" : "", "family" : "Kavukcuoglu", "given" : "Koray", "non-dropping-particle" : "", "parse-names" : false, "suffix" : "" }, { "dropping-particle" : "", "family" : "Com", "given" : "Kkurach Google", "non-dropping-particle" : "", "parse-names" : false, "suffix" : "" }, { "dropping-particle" : "", "family" : "Botvinick", "given" : "Matthew M", "non-dropping-particle" : "", "parse-names" : false, "suffix" : "" }, { "dropping-particle" : "", "family" : "Weinstein", "given" : "Ari", "non-dropping-particle" : "", "parse-names" : false, "suffix" : "" }, { "dropping-particle" : "", "family" : "Solway", "given" : "Alec", "non-dropping-particle" : "", "parse-names" : false, "suffix" : "" }, { "dropping-particle" : "", "family" : "Barto", "given" : "Andrew", "non-dropping-particle" : "", "parse-names" : false, "suffix" : "" }, { "dropping-particle" : "", "family" : "Blundell", "given" : "Charles", "non-dropping-particle" : "", "parse-names" : false, "suffix" : "" }, { "dropping-particle" : "", "family" : "Com", "given" : "Wierstra Google", "non-dropping-particle" : "", "parse-names" : false, "suffix" : "" }, { "dropping-particle" : "", "family" : "Bethge", "given" : "Matthias", "non-dropping-particle" : "", "parse-names" : false, "suffix" : "" }, { "dropping-particle" : "", "family" : "Bellemare", "given" : "Marc G.", "non-dropping-particle" : "", "parse-names" : false, "suffix" : "" }, { "dropping-particle" : "", "family" : "Talvitie", "given" : "Erik", "non-dropping-particle" : "", "parse-names" : false, "suffix" : "" }, { "dropping-particle" : "", "family" : "College", "given" : "Marshall", "non-dropping-particle" : "", "parse-names" : false, "suffix" : "" }, { "dropping-particle" : "", "family" : "Talvitie", "given" : "Erik", "non-dropping-particle" : "", "parse-names" : false, "suffix" : "" }, { "dropping-particle" : "", "family" : "Edu", "given" : "Fandm", "non-dropping-particle" : "", "parse-names" : false, "suffix" : "" }, { "dropping-particle" : "", "family" : "Ostrovski", "given" : "Georg", "non-dropping-particle" : "", "parse-names" : false, "suffix" : "" }, { "dropping-particle" : "", "family" : "Guez", "given" : "Arthur", "non-dropping-particle" : "", "parse-names" : false, "suffix" : "" }, { "dropping-particle" : "", "family" : "Thomas", "given" : "Philip S", "non-dropping-particle" : "", "parse-names" : false, "suffix" : "" }, { "dropping-particle" : "", "family" : "Beattie", "given" : "Charles", "non-dropping-particle" : "", "parse-names" : false, "suffix" : "" }, { "dropping-particle" : "", "family" : "Leibo", "given" : "Joel Z", "non-dropping-particle" : "", "parse-names" : false, "suffix" : "" }, { "dropping-particle" : "", "family" : "Teplyashin", "given" : "Denis", "non-dropping-particle" : "", "parse-names" : false, "suffix" : "" }, { "dropping-particle" : "", "family" : "Ward", "given" : "Tom", "non-dropping-particle" : "", "parse-names" : false, "suffix" : "" }, { "dropping-particle" : "", "family" : "Wainwright", "given" : "Marcus", "non-dropping-particle" : "", "parse-names" : false, "suffix" : "" }, { "dropping-particle" : "", "family" : "Lefrancq", "given" : "Andrew", "non-dropping-particle" : "", "parse-names" : false, "suffix" : "" }, { "dropping-particle" : "", "family" : "Green", "given" : "Simon", "non-dropping-particle" : "", "parse-names" : false, "suffix" : "" }, { "dropping-particle" : "", "family" : "Sadik", "given" : "Amir", "non-dropping-particle" : "", "parse-names" : false, "suffix" : "" }, { "dropping-particle" : "", "family" : "Schrittwieser", "given" : "Julian", "non-dropping-particle" : "", "parse-names" : false, "suffix" : "" }, { "dropping-particle" : "", "family" : "Anderson", "given" : "Keith", "non-dropping-particle" : "", "parse-names" : false, "suffix" : "" }, { "dropping-particle" : "", "family" : "York", "given" : "Sarah", "non-dropping-particle" : "", "parse-names" : false, "suffix" : "" }, { "dropping-particle" : "", "family" : "Cant", "given" : "Max", "non-dropping-particle" : "", "parse-names" : false, "suffix" : "" }, { "dropping-particle" : "", "family" : "Cain", "given" : "Adam", "non-dropping-particle" : "", "parse-names" : false, "suffix" : "" }, { "dropping-particle" : "", "family" : "Bolton", "given" : "Adrian", "non-dropping-particle" : "", "parse-names" : false, "suffix" : "" }, { "dropping-particle" : "", "family" : "Gaffney", "given" : "Stephen", "non-dropping-particle" : "", "parse-names" : false, "suffix" : "" }, { "dropping-particle" : "", "family" : "King", "given" : "Helen", "non-dropping-particle" : "", "parse-names" : false, "suffix" : "" }, { "dropping-particle" : "", "family" : "Hassabis", "given" : "Demis", "non-dropping-particle" : "", "parse-names" : false, "suffix" : "" }, { "dropping-particle" : "", "family" : "Legg", "given" : "Shane", "non-dropping-particle" : "", "parse-names" : false, "suffix" : "" }, { "dropping-particle" : "", "family" : "Petersen", "given" : "Stig", "non-dropping-particle" : "", "parse-names" : false, "suffix" : "" }, { "dropping-particle" : "", "family" : "Barry", "given" : "Caswell", "non-dropping-particle" : "", "parse-names" : false, "suffix" : "" }, { "dropping-particle" : "", "family" : "Saleem", "given" : "Aman B", "non-dropping-particle" : "", "parse-names" : false, "suffix" : "" }, { "dropping-particle" : "", "family" : "Hassabis", "given" : "Demis", "non-dropping-particle" : "", "parse-names" : false, "suffix" : "" }, { "dropping-particle" : "", "family" : "Spiers", "given" : "Hugo J", "non-dropping-particle" : "", "parse-names" : false, "suffix" : "" }, { "dropping-particle" : "", "family" : "Balaguer", "given" : "Jan", "non-dropping-particle" : "", "parse-names" : false, "suffix" : "" }, { "dropping-particle" : "", "family" : "Spiers", "given" : "Hugo J", "non-dropping-particle" : "", "parse-names" : false, "suffix" : "" }, { "dropping-particle" : "", "family" : "Hassabis", "given" : "Demis", "non-dropping-particle" : "", "parse-names" : false, "suffix" : "" }, { "dropping-particle" : "", "family" : "Summerfield", "given" : "Christopher", "non-dropping-particle" : "", "parse-names" : false, "suffix" : "" }, { "dropping-particle" : "", "family" : "Balaguer", "given" : "Jan", "non-dropping-particle" : "", "parse-names" : false, "suffix" : "" }, { "dropping-particle" : "", "family" : "Spiers", "given" : "Hugo J", "non-dropping-particle" : "", "parse-names" : false, "suffix" : "" }, { "dropping-particle" : "", "family" : "Hassabis", "given" : "Demis", "non-dropping-particle" : "", "parse-names" : false, "suffix" : "" }, { "dropping-particle" : "", "family" : "Summerfield", "given" : "Christopher", "non-dropping-particle" : "", "parse-names" : false, "suffix" : "" }, { "dropping-particle" : "", "family" : "Ba", "given" : "Jimmy", "non-dropping-particle" : "", "parse-names" : false, "suffix" : "" }, { "dropping-particle" : "", "family" : "Mnih", "given" : "Volodymyr", "non-dropping-particle" : "", "parse-names" : false, "suffix" : "" }, { "dropping-particle" : "", "family" : "Kavukcuoglu", "given" : "Koray", "non-dropping-particle" : "", "parse-names" : false, "suffix" : "" }, { "dropping-particle" : "", "family" : "Appleyard", "given" : "Jeremy", "non-dropping-particle" : "", "parse-names" : false, "suffix" : "" }, { "dropping-particle" : "", "family" : "Andrychowicz", "given" : "Marcin", "non-dropping-particle" : "", "parse-names" : false, "suffix" : "" }, { "dropping-particle" : "", "family" : "Denil", "given" : "Misha", "non-dropping-particle" : "", "parse-names" : false, "suffix" : "" }, { "dropping-particle" : "", "family" : "Colmenarejo", "given" : "Sergio G\u00f3mez", "non-dropping-particle" : "", "parse-names" : false, "suffix" : "" }, { "dropping-particle" : "", "family" : "Hoffman", "given" : "Matthew W", "non-dropping-particle" : "", "parse-names" : false, "suffix" : "" }, { "dropping-particle" : "", "family" : "Ammar", "given" : "Waleed", "non-dropping-particle" : "", "parse-names" : false, "suffix" : "" }, { "dropping-particle" : "", "family" : "Mulcaire", "given" : "George", "non-dropping-particle" : "", "parse-names" : false, "suffix" : "" }, { "dropping-particle" : "", "family" : "Ballesteros", "given" : "Miguel", "non-dropping-particle" : "", "parse-names" : false, "suffix" : "" }, { "dropping-particle" : "", "family" : "Dyer", "given" : "Chris", "non-dropping-particle" : "", "parse-names" : false, "suffix" : "" }, { "dropping-particle" : "", "family" : "Smith", "given" : "Noah A", "non-dropping-particle" : "", "parse-names" : false, "suffix" : "" }, { "dropping-particle" : "", "family" : "Science", "given" : "Computer", "non-dropping-particle" : "", "parse-names" : false, "suffix" : "" } ], "container-title" : "arXiv", "id" : "ITEM-1", "issue" : "Ijcai", "issued" : { "date-parts" : [ [ "2016" ] ] }, "page" : "1-9", "title" : "Playing Atari with Deep Reinforcement Learning", "type" : "article-journal", "volume" : "32" }, "uris" : [ "http://www.mendeley.com/documents/?uuid=566ec013-3432-4a8c-b083-0d896145f4ee" ] } ], "mendeley" : { "formattedCitation" : "[3]", "plainTextFormattedCitation" : "[3]" }, "properties" : { "noteIndex" : 0 }, "schema" : "https://github.com/citation-style-language/schema/raw/master/csl-citation.json" }</w:instrText>
+      </w:r>
+      <w:r>
+        <w:fldChar w:fldCharType="separate"/>
+      </w:r>
+      <w:r>
+        <w:rPr>
+          <w:noProof/>
+        </w:rPr>
+        <w:t>[6</w:t>
+      </w:r>
+      <w:r>
+        <w:rPr>
+          <w:noProof/>
+        </w:rPr>
+        <w:t>]</w:t>
+      </w:r>
+      <w:r>
+        <w:fldChar w:fldCharType="end"/>
+      </w:r>
+      <w:r>
+        <w:rPr>
+          <w:rFonts w:eastAsiaTheme="minorEastAsia"/>
+          <w:lang w:eastAsia="zh-CN"/>
+        </w:rPr>
+        <w:t xml:space="preserve">. The study showed that their best algorithm, Asynchronous Advantage Actor-Critic </w:t>
+      </w:r>
+      <w:r>
+        <w:rPr>
+          <w:rFonts w:eastAsiaTheme="minorEastAsia"/>
+          <w:lang w:eastAsia="zh-CN"/>
+        </w:rPr>
+        <w:t>(A3C)</w:t>
+      </w:r>
+      <w:r>
+        <w:rPr>
+          <w:rFonts w:eastAsiaTheme="minorEastAsia"/>
+          <w:lang w:eastAsia="zh-CN"/>
+        </w:rPr>
+        <w:t xml:space="preserve">, can be trained </w:t>
+      </w:r>
+      <w:r>
+        <w:rPr>
+          <w:rFonts w:eastAsiaTheme="minorEastAsia"/>
+          <w:lang w:eastAsia="zh-CN"/>
+        </w:rPr>
+        <w:t xml:space="preserve">2x faster than DQN even </w:t>
+      </w:r>
+      <w:r>
+        <w:rPr>
+          <w:rFonts w:eastAsiaTheme="minorEastAsia"/>
+          <w:lang w:eastAsia="zh-CN"/>
+        </w:rPr>
+        <w:t>if it uses</w:t>
+      </w:r>
+      <w:r>
+        <w:rPr>
+          <w:rFonts w:eastAsiaTheme="minorEastAsia"/>
+          <w:lang w:eastAsia="zh-CN"/>
+        </w:rPr>
+        <w:t xml:space="preserve"> a multi-core CPU</w:t>
+      </w:r>
+      <w:r>
+        <w:rPr>
+          <w:rFonts w:eastAsiaTheme="minorEastAsia"/>
+          <w:lang w:eastAsia="zh-CN"/>
+        </w:rPr>
+        <w:t xml:space="preserve"> instead of GPU</w:t>
+      </w:r>
+      <w:r>
+        <w:rPr>
+          <w:rFonts w:eastAsiaTheme="minorEastAsia"/>
+          <w:lang w:eastAsia="zh-CN"/>
+        </w:rPr>
+        <w:t>.</w:t>
+      </w:r>
+      <w:r>
+        <w:rPr>
+          <w:rFonts w:eastAsiaTheme="minorEastAsia"/>
+          <w:lang w:eastAsia="zh-CN"/>
+        </w:rPr>
+        <w:t xml:space="preserve"> Moreover, </w:t>
+      </w:r>
+      <w:r>
+        <w:rPr>
+          <w:rFonts w:eastAsiaTheme="minorEastAsia"/>
+          <w:lang w:eastAsia="zh-CN"/>
+        </w:rPr>
+        <w:t xml:space="preserve">agents trained by </w:t>
+      </w:r>
+      <w:r>
+        <w:rPr>
+          <w:rFonts w:eastAsiaTheme="minorEastAsia"/>
+          <w:lang w:eastAsia="zh-CN"/>
+        </w:rPr>
+        <w:t xml:space="preserve">A3C can achieve higher performances in most of the Atari </w:t>
+      </w:r>
+      <w:r>
+        <w:rPr>
+          <w:rFonts w:eastAsiaTheme="minorEastAsia"/>
+          <w:lang w:eastAsia="zh-CN"/>
+        </w:rPr>
+        <w:t xml:space="preserve">2600 </w:t>
+      </w:r>
+      <w:r>
+        <w:rPr>
+          <w:rFonts w:eastAsiaTheme="minorEastAsia"/>
+          <w:lang w:eastAsia="zh-CN"/>
+        </w:rPr>
+        <w:t>games than DQN models.</w:t>
+      </w:r>
+    </w:p>
+    <w:p>
+      <w:pPr>
+        <w:ind w:firstLine="432"/>
+        <w:jc w:val="both"/>
+      </w:pPr>
+    </w:p>
+    <w:p>
+      <w:pPr>
+        <w:pStyle w:val="1"/>
         <w:numPr>
           <w:ilvl w:val="0"/>
           <w:numId w:val="1"/>
@@ -1820,66 +2714,334 @@
         <w:jc w:val="both"/>
       </w:pPr>
       <w:r>
-        <w:t xml:space="preserve">Deep </w:t>
-      </w:r>
-      <w:r>
-        <w:t>Reinforcement</w:t>
-      </w:r>
-      <w:r>
-        <w:t xml:space="preserve"> Learning </w:t>
-      </w:r>
-      <w:r>
-        <w:t>with experience replay</w:t>
+        <w:t>Our approach will be based on the</w:t>
+      </w:r>
+      <w:r>
+        <w:t xml:space="preserve"> Double DQN </w:t>
+      </w:r>
+      <w:r>
+        <w:fldChar w:fldCharType="begin" w:fldLock="1"/>
+      </w:r>
+      <w:r>
+        <w:instrText>ADDIN CSL_CITATION { "citationItems" : [ { "id" : "ITEM-1", "itemData" : { "DOI" : "10.1038/nature14236", "ISBN" : "9781634393973", "ISSN" : "10495258", "PMID" : "17460516", "abstract" : "We present the first deep learning model to successfully learn control policies directly from high-dimensional sensory input using reinforcement learning. The model is a convolutional neural network, trained with a variant of Q-learning, whose input is raw pixels and whose output is a value function estimating future rewards. We apply our method to seven Atari 2600 games from the Arcade Learning Environment, with no adjustment of the architecture or learning algorithm. We find that it outperforms all previous approaches on six of the games and surpasses a human expert on three of them.", "author" : [ { "dropping-particle" : "", "family" : "Zoran", "given" : "Daniel", "non-dropping-particle" : "", "parse-names" : false, "suffix" : "" }, { "dropping-particle" : "", "family" : "Lakshminarayanan", "given" : "Balaji", "non-dropping-particle" : "", "parse-names" : false, "suffix" : "" }, { "dropping-particle" : "", "family" : "Blundell", "given" : "Charles", "non-dropping-particle" : "", "parse-names" : false, "suffix" : "" }, { "dropping-particle" : "", "family" : "Yu", "given" : "Lei", "non-dropping-particle" : "", "parse-names" : false, "suffix" : "" }, { "dropping-particle" : "", "family" : "Blunsom", "given" : "Phil", "non-dropping-particle" : "", "parse-names" : false, "suffix" : "" }, { "dropping-particle" : "", "family" : "Dyer", "given" : "Chris", "non-dropping-particle" : "", "parse-names" : false, "suffix" : "" }, { "dropping-particle" : "", "family" : "Grefenstette", "given" : "Edward", "non-dropping-particle" : "", "parse-names" : false, "suffix" : "" }, { "dropping-particle" : "", "family" : "Yang", "given" : "Zichao", "non-dropping-particle" : "", "parse-names" : false, "suffix" : "" }, { "dropping-particle" : "", "family" : "Blunsom", "given" : "Phil", "non-dropping-particle" : "", "parse-names" : false, "suffix" : "" }, { "dropping-particle" : "", "family" : "Dyer", "given" : "Chris", "non-dropping-particle" : "", "parse-names" : false, "suffix" : "" }, { "dropping-particle" : "", "family" : "Ling", "given" : "Wang", "non-dropping-particle" : "", "parse-names" : false, "suffix" : "" }, { "dropping-particle" : "", "family" : "Wayne", "given" : "Greg", "non-dropping-particle" : "", "parse-names" : false, "suffix" : "" }, { "dropping-particle" : "", "family" : "Graves", "given" : "Alex", "non-dropping-particle" : "", "parse-names" : false, "suffix" : "" }, { "dropping-particle" : "", "family" : "Deepmind", "given" : "Google", "non-dropping-particle" : "", "parse-names" : false, "suffix" : "" }, { "dropping-particle" : "", "family" : "Com", "given" : "Gravesa Google", "non-dropping-particle" : "", "parse-names" : false, "suffix" : "" }, { "dropping-particle" : "", "family" : "Vinyals", "given" : "Oriol", "non-dropping-particle" : "", "parse-names" : false, "suffix" : "" }, { "dropping-particle" : "", "family" : "Bengio", "given" : "Samy", "non-dropping-particle" : "", "parse-names" : false, "suffix" : "" }, { "dropping-particle" : "", "family" : "Kudlur", "given" : "Manjunath", "non-dropping-particle" : "", "parse-names" : false, "suffix" : "" }, { "dropping-particle" : "", "family" : "Brain", "given" : "Google", "non-dropping-particle" : "", "parse-names" : false, "suffix" : "" }, { "dropping-particle" : "", "family" : "Veness", "given" : "Joel", "non-dropping-particle" : "", "parse-names" : false, "suffix" : "" }, { "dropping-particle" : "", "family" : "Hutter", "given" : "Marcus", "non-dropping-particle" : "", "parse-names" : false, "suffix" : "" }, { "dropping-particle" : "", "family" : "Orseau", "given" : "Laurent", "non-dropping-particle" : "", "parse-names" : false, "suffix" : "" }, { "dropping-particle" : "", "family" : "Bellemare", "given" : "Marc G.", "non-dropping-particle" : "", "parse-names" : false, "suffix" : "" }, { "dropping-particle" : "", "family" : "Hutter", "given" : "Marcus", "non-dropping-particle" : "", "parse-names" : false, "suffix" : "" }, { "dropping-particle" : "", "family" : "Chua", "given" : "Alvin", "non-dropping-particle" : "", "parse-names" : false, "suffix" : "" }, { "dropping-particle" : "", "family" : "Desjardins", "given" : "Guillaume", "non-dropping-particle" : "", "parse-names" : false, "suffix" : "" }, { "dropping-particle" : "", "family" : "Swirszcz", "given" : "Grzegorz", "non-dropping-particle" : "", "parse-names" : false, "suffix" : "" }, { "dropping-particle" : "", "family" : "Solway", "given" : "Alec", "non-dropping-particle" : "", "parse-names" : false, "suffix" : "" }, { "dropping-particle" : "", "family" : "Botvinick", "given" : "Matthew M", "non-dropping-particle" : "", "parse-names" : false, "suffix" : "" }, { "dropping-particle" : "", "family" : "Simonyan", "given" : "Karen", "non-dropping-particle" : "", "parse-names" : false, "suffix" : "" }, { "dropping-particle" : "", "family" : "Zisserman", "given" : "Andrew", "non-dropping-particle" : "", "parse-names" : false, "suffix" : "" }, { "dropping-particle" : "", "family" : "Silver", "given" : "David", "non-dropping-particle" : "", "parse-names" : false, "suffix" : "" }, { "dropping-particle" : "", "family" : "Lever", "given" : "Guy U Y", "non-dropping-particle" : "", "parse-names" : false, "suffix" : "" }, { "dropping-particle" : "", "family" : "Technologies", "given" : "Deepmind", "non-dropping-particle" : "", "parse-names" : false, "suffix" : "" }, { "dropping-particle" : "", "family" : "Lever", "given" : "Guy U Y", "non-dropping-particle" : "", "parse-names" : false, "suffix" : "" }, { "dropping-particle" : "", "family" : "Ac", "given" : "U C L", "non-dropping-particle" : "", "parse-names" : false, "suffix" : "" }, { "dropping-particle" : "", "family" : "Schulman", "given" : "John", "non-dropping-particle" : "", "parse-names" : false, "suffix" : "" }, { "dropping-particle" : "", "family" : "Heess", "given" : "Nicolas", "non-dropping-particle" : "", "parse-names" : false, "suffix" : "" }, { "dropping-particle" : "", "family" : "Weber", "given" : "Theophane", "non-dropping-particle" : "", "parse-names" : false, "suffix" : "" }, { "dropping-particle" : "", "family" : "Abbeel", "given" : "Pieter", "non-dropping-particle" : "", "parse-names" : false, "suffix" : "" }, { "dropping-particle" : "", "family" : "Schaul", "given" : "Tom", "non-dropping-particle" : "", "parse-names" : false, "suffix" : "" }, { "dropping-particle" : "", "family" : "Quan", "given" : "John", "non-dropping-particle" : "", "parse-names" : false, "suffix" : "" }, { "dropping-particle" : "", "family" : "Antonoglou", "given" : "Ioannis", "non-dropping-particle" : "", "parse-names" : false, "suffix" : "" }, { "dropping-particle" : "", "family" : "Silver", "given" : "David", "non-dropping-particle" : "", "parse-names" : false, "suffix" : "" }, { "dropping-particle" : "", "family" : "Deepmind", "given" : "Google", "non-dropping-particle" : "", "parse-names" : false, "suffix" : "" }, { "dropping-particle" : "", "family" : "Com", "given" : "Davidsilver Google", "non-dropping-particle" : "", "parse-names" : false, "suffix" : "" }, { "dropping-particle" : "", "family" : "Antonoglou", "given" : "Ioannis", "non-dropping-particle" : "", "parse-names" : false, "suffix" : "" }, { "dropping-particle" : "", "family" : "Silver", "given" : "David", "non-dropping-particle" : "", "parse-names" : false, "suffix" : "" }, { "dropping-particle" : "", "family" : "Schacter", "given" : "Daniel L", "non-dropping-particle" : "", "parse-names" : false, "suffix" : "" }, { "dropping-particle" : "", "family" : "Addis", "given" : "Donna Rose", "non-dropping-particle" : "", "parse-names" : false, "suffix" : "" }, { "dropping-particle" : "", "family" : "Hassabis", "given" : "Demis", "non-dropping-particle" : "", "parse-names" : false, "suffix" : "" }, { "dropping-particle" : "", "family" : "Martin", "given" : "Victoria C", "non-dropping-particle" : "", "parse-names" : false, "suffix" : "" }, { "dropping-particle" : "", "family" : "Spreng", "given" : "R Nathan", "non-dropping-particle" : "", "parse-names" : false, "suffix" : "" }, { "dropping-particle" : "", "family" : "Szpunar", "given" : "Karl K", "non-dropping-particle" : "", "parse-names" : false, "suffix" : "" }, { "dropping-particle" : "", "family" : "Santoro", "given" : "Adam", "non-dropping-particle" : "", "parse-names" : false, "suffix" : "" }, { "dropping-particle" : "", "family" : "Botvinick", "given" : "Matthew M", "non-dropping-particle" : "", "parse-names" : false, "suffix" : "" }, { "dropping-particle" : "", "family" : "Lillicrap", "given" : "Timothy P", "non-dropping-particle" : "", "parse-names" : false, "suffix" : "" }, { "dropping-particle" : "", "family" : "Deepmind", "given" : "Google", "non-dropping-particle" : "", "parse-names" : false, "suffix" : "" }, { "dropping-particle" : "", "family" : "Com", "given" : "Countzero Google", "non-dropping-particle" : "", "parse-names" : false, "suffix" : "" }, { "dropping-particle" : "", "family" : "Rusu", "given" : "Andrei A", "non-dropping-particle" : "", "parse-names" : false, "suffix" : "" }, { "dropping-particle" : "", "family" : "Sergio", "given" : "G", "non-dropping-particle" : "", "parse-names" : false, "suffix" : "" }, { "dropping-particle" : "", "family" : "Desjardins", "given" : "Guillaume", "non-dropping-particle" : "", "parse-names" : false, "suffix" : "" }, { "dropping-particle" : "", "family" : "Kirkpatrick", "given" : "James", "non-dropping-particle" : "", "parse-names" : false, "suffix" : "" }, { "dropping-particle" : "", "family" : "Pascanu", "given" : "Razvan", "non-dropping-particle" : "", "parse-names" : false, "suffix" : "" }, { "dropping-particle" : "", "family" : "Mnih", "given" : "Volodymyr", "non-dropping-particle" : "", "parse-names" : false, "suffix" : "" }, { "dropping-particle" : "", "family" : "Kavukcuoglu", "given" : "Koray", "non-dropping-particle" : "", "parse-names" : false, "suffix" : "" }, { "dropping-particle" : "", "family" : "Hadsell", "given" : "Raia", "non-dropping-particle" : "", "parse-names" : false, "suffix" : "" }, { "dropping-particle" : "", "family" : "Rabinowitz", "given" : "Neil C", "non-dropping-particle" : "", "parse-names" : false, "suffix" : "" }, { "dropping-particle" : "", "family" : "Desjardins", "given" : "Guillaume", "non-dropping-particle" : "", "parse-names" : false, "suffix" : "" }, { "dropping-particle" : "", "family" : "Soyer", "given" : "Hubert", "non-dropping-particle" : "", "parse-names" : false, "suffix" : "" }, { "dropping-particle" : "", "family" : "Kirkpatrick", "given" : "James", "non-dropping-particle" : "", "parse-names" : false, "suffix" : "" }, { "dropping-particle" : "", "family" : "Kavukcuoglu", "given" : "Koray", "non-dropping-particle" : "", "parse-names" : false, "suffix" : "" }, { "dropping-particle" : "", "family" : "Pascanu", "given" : "Razvan", "non-dropping-particle" : "", "parse-names" : false, "suffix" : "" }, { "dropping-particle" : "", "family" : "Hadsell", "given" : "Raia", "non-dropping-particle" : "", "parse-names" : false, "suffix" : "" }, { "dropping-particle" : "", "family" : "Deepmind", "given" : "Google", "non-dropping-particle" : "", "parse-names" : false, "suffix" : "" }, { "dropping-particle" : "", "family" : "Rezende", "given" : "Dj Danilo Jimenez", "non-dropping-particle" : "", "parse-names" : false, "suffix" : "" }, { "dropping-particle" : "", "family" : "Mohamed", "given" : "Shakir", "non-dropping-particle" : "", "parse-names" : false, "suffix" : "" }, { "dropping-particle" : "", "family" : "Eslami", "given" : "S M Ali", "non-dropping-particle" : "", "parse-names" : false, "suffix" : "" }, { "dropping-particle" : "", "family" : "Mohamed", "given" : "Shakir", "non-dropping-particle" : "", "parse-names" : false, "suffix" : "" }, { "dropping-particle" : "", "family" : "Battaglia", "given" : "Peter", "non-dropping-particle" : "", "parse-names" : false, "suffix" : "" }, { "dropping-particle" : "", "family" : "Jaderberg", "given" : "Max", "non-dropping-particle" : "", "parse-names" : false, "suffix" : "" }, { "dropping-particle" : "", "family" : "Heess", "given" : "Nicolas", "non-dropping-particle" : "", "parse-names" : false, "suffix" : "" }, { "dropping-particle" : "", "family" : "Deepmind", "given" : "Google", "non-dropping-particle" : "", "parse-names" : false, "suffix" : "" }, { "dropping-particle" : "", "family" : "Wierstra", "given" : "Daan", "non-dropping-particle" : "", "parse-names" : false, "suffix" : "" }, { "dropping-particle" : "", "family" : "Reed", "given" : "Scott", "non-dropping-particle" : "", "parse-names" : false, "suffix" : "" }, { "dropping-particle" : "De", "family" : "Freitas", "given" : "Nando", "non-dropping-particle" : "", "parse-names" : false, "suffix" : "" }, { "dropping-particle" : "", "family" : "Osband", "given" : "Ian", "non-dropping-particle" : "", "parse-names" : false, "suffix" : "" }, { "dropping-particle" : "", "family" : "Blundell", "given" : "Charles", "non-dropping-particle" : "", "parse-names" : false, "suffix" : "" }, { "dropping-particle" : "", "family" : "Pritzel", "given" : "Alexander", "non-dropping-particle" : "", "parse-names" : false, "suffix" : "" }, { "dropping-particle" : "Van", "family" : "Roy", "given" : "Benjamin", "non-dropping-particle" : "", "parse-names" : false, "suffix" : "" }, { "dropping-particle" : "", "family" : "Nair", "given" : "Arun", "non-dropping-particle" : "", "parse-names" : false, "suffix" : "" }, { "dropping-particle" : "", "family" : "Srinivasan", "given" : "Praveen", "non-dropping-particle" : "", "parse-names" : false, "suffix" : "" }, { "dropping-particle" : "", "family" : "Blackwell", "given" : "Sam", "non-dropping-particle" : "", "parse-names" : false, "suffix" : "" }, { "dropping-particle" : "", "family" : "Alcicek", "given" : "Cagdas", "non-dropping-particle" : "", "parse-names" : false, "suffix" : "" }, { "dropping-particle" : "", "family" : "Fearon", "given" : "Rory", "non-dropping-particle" : "", "parse-names" : false, "suffix" : "" }, { "dropping-particle" : "De", "family" : "Maria", "given" : "Alessandro", "non-dropping-particle" : "", "parse-names" : false, "suffix" : "" }, { "dropping-particle" : "", "family" : "Suleyman", "given" : "Mustafa", "non-dropping-particle" : "", "parse-names" : false, "suffix" : "" }, { "dropping-particle" : "", "family" : "Beattie", "given" : "Charles", "non-dropping-particle" : "", "parse-names" : false, "suffix" : "" }, { "dropping-particle" : "", "family" : "Petersen", "given" : "Stig", "non-dropping-particle" : "", "parse-names" : false, "suffix" : "" }, { "dropping-particle" : "", "family" : "Legg", "given" : "Shane", "non-dropping-particle" : "", "parse-names" : false, "suffix" : "" }, { "dropping-particle" : "", "family" : "Mnih", "given" : "Volodymyr", "non-dropping-particle" : "", "parse-names" : false, "suffix" : "" }, { "dropping-particle" : "", "family" : "Silver", "given" : "David", "non-dropping-particle" : "", "parse-names" : false, "suffix" : "" }, { "dropping-particle" : "", "family" : "Momennejad", "given" : "I", "non-dropping-particle" : "", "parse-names" : false, "suffix" : "" }, { "dropping-particle" : "", "family" : "Em", "given" : "Russek", "non-dropping-particle" : "", "parse-names" : false, "suffix" : "" }, { "dropping-particle" : "", "family" : "Jh", "given" : "Cheong", "non-dropping-particle" : "", "parse-names" : false, "suffix" : "" }, { "dropping-particle" : "", "family" : "Mm", "given" : "Botvinick", "non-dropping-particle" : "", "parse-names" : false, "suffix" : "" }, { "dropping-particle" : "", "family" : "Daw", "given" : "N", "non-dropping-particle" : "", "parse-names" : false, "suffix" : "" }, { "dropping-particle" : "", "family" : "Sj", "given" : "Gershman", "non-dropping-particle" : "", "parse-names" : false, "suffix" : "" }, { "dropping-particle" : "", "family" : "Mohamed", "given" : "Shakir", "non-dropping-particle" : "", "parse-names" : false, "suffix" : "" }, { "dropping-particle" : "", "family" : "Rezende", "given" : "Dj Danilo Jimenez", "non-dropping-particle" : "", "parse-names" : false, "suffix" : "" }, { "dropping-particle" : "", "family" : "Mnih", "given" : "Volodymyr", "non-dropping-particle" : "", "parse-names" : false, "suffix" : "" }, { "dropping-particle" : "", "family" : "Mirza", "given" : "Mehdi", "non-dropping-particle" : "", "parse-names" : false, "suffix" : "" }, { "dropping-particle" : "", "family" : "Graves", "given" : "Alex", "non-dropping-particle" : "", "parse-names" : false, "suffix" : "" }, { "dropping-particle" : "", "family" : "Harley", "given" : "Tim", "non-dropping-particle" : "", "parse-names" : false, "suffix" : "" }, { "dropping-particle" : "", "family" : "Lillicrap", "given" : "Timothy P", "non-dropping-particle" : "", "parse-names" : false, "suffix" : "" }, { "dropping-particle" : "", "family" : "Silver", "given" : "David", "non-dropping-particle" : "", "parse-names" : false, "suffix" : "" }, { "dropping-particle" : "", "family" : "Kavukcuoglu", "given" : "Koray", "non-dropping-particle" : "", "parse-names" : false, "suffix" : "" }, { "dropping-particle" : "", "family" : "Silver", "given" : "David", "non-dropping-particle" : "", "parse-names" : false, "suffix" : "" }, { "dropping-particle" : "", "family" : "Rusu", "given" : "Andrei A", "non-dropping-particle" : "", "parse-names" : false, "suffix" : "" }, { "dropping-particle" : "", "family" : "Veness", "given" : "Joel", "non-dropping-particle" : "", "parse-names" : false, "suffix" : "" }, { "dropping-particle" : "", "family" : "Bellemare", "given" : "Marc G.", "non-dropping-particle" : "", "parse-names" : false, "suffix" : "" }, { "dropping-particle" : "", "family" : "Graves", "given" : "Alex", "non-dropping-particle" : "", "parse-names" : false, "suffix" : "" }, { "dropping-particle" : "", "family" : "Riedmiller", "given" : "Martin", "non-dropping-particle" : "", "parse-names" : false, "suffix" : "" }, { "dropping-particle" : "", "family" : "Fidjeland", "given" : "Andreas K", "non-dropping-particle" : "", "parse-names" : false, "suffix" : "" }, { "dropping-particle" : "", "family" : "Ostrovski", "given" : "Georg", "non-dropping-particle" : "", "parse-names" : false, "suffix" : "" }, { "dropping-particle" : "", "family" : "Petersen", "given" : "Stig", "non-dropping-particle" : "", "parse-names" : false, "suffix" : "" }, { "dropping-particle" : "", "family" : "Beattie", "given" : "Charles", "non-dropping-particle" : "", "parse-names" : false, "suffix" : "" }, { "dropping-particle" : "", "family" : "Sadik", "given" : "Amir", "non-dropping-particle" : "", "parse-names" : false, "suffix" : "" }, { "dropping-particle" : "", "family" : "Antonoglou", "given" : "Ioannis", "non-dropping-particle" : "", "parse-names" : false, "suffix" : "" }, { "dropping-particle" : "", "family" : "King", "given" : "Helen", "non-dropping-particle" : "", "parse-names" : false, "suffix" : "" }, { "dropping-particle" : "", "family" : "Kumaran", "given" : "Dharshan", "non-dropping-particle" : "", "parse-names" : false, "suffix" : "" }, { "dropping-particle" : "", "family" : "Wierstra", "given" : "Daan", "non-dropping-particle" : "", "parse-names" : false, "suffix" : "" }, { "dropping-particle" : "", "family" : "Legg", "given" : "Shane", "non-dropping-particle" : "", "parse-names" : false, "suffix" : "" }, { "dropping-particle" : "", "family" : "Hassabis", "given" : "Demis", "non-dropping-particle" : "", "parse-names" : false, "suffix" : "" }, { "dropping-particle" : "", "family" : "Riedmiller", "given" : "Martin", "non-dropping-particle" : "", "parse-names" : false, "suffix" : "" }, { "dropping-particle" : "", "family" : "Heess", "given" : "Nicolas", "non-dropping-particle" : "", "parse-names" : false, "suffix" : "" }, { "dropping-particle" : "", "family" : "Graves", "given" : "Alex", "non-dropping-particle" : "", "parse-names" : false, "suffix" : "" }, { "dropping-particle" : "", "family" : "Kavukcuoglu", "given" : "Koray", "non-dropping-particle" : "", "parse-names" : false, "suffix" : "" }, { "dropping-particle" : "", "family" : "Mnih", "given" : "Andriy", "non-dropping-particle" : "", "parse-names" : false, "suffix" : "" }, { "dropping-particle" : "", "family" : "Gregor", "given" : "Karol", "non-dropping-particle" : "", "parse-names" : false, "suffix" : "" }, { "dropping-particle" : "", "family" : "Mirowski", "given" : "Piotr", "non-dropping-particle" : "", "parse-names" : false, "suffix" : "" }, { "dropping-particle" : "", "family" : "Vlachos", "given" : "Andreas", "non-dropping-particle" : "", "parse-names" : false, "suffix" : "" }, { "dropping-particle" : "", "family" : "Pascanu", "given" : "Razvan", "non-dropping-particle" : "", "parse-names" : false, "suffix" : "" }, { "dropping-particle" : "", "family" : "Viola", "given" : "Fabio", "non-dropping-particle" : "", "parse-names" : false, "suffix" : "" }, { "dropping-particle" : "", "family" : "Soyer", "given" : "Hubert", "non-dropping-particle" : "", "parse-names" : false, "suffix" : "" }, { "dropping-particle" : "", "family" : "Ballard", "given" : "Andrew J", "non-dropping-particle" : "", "parse-names" : false, "suffix" : "" }, { "dropping-particle" : "", "family" : "Banino", "given" : "Andrea", "non-dropping-particle" : "", "parse-names" : false, "suffix" : "" }, { "dropping-particle" : "", "family" : "Denil", "given" : "Misha", "non-dropping-particle" : "", "parse-names" : false, "suffix" : "" }, { "dropping-particle" : "", "family" : "Goroshin", "given" : "Ross", "non-dropping-particle" : "", "parse-names" : false, "suffix" : "" }, { "dropping-particle" : "", "family" : "Sifre", "given" : "Laurent", "non-dropping-particle" : "", "parse-names" : false, "suffix" : "" }, { "dropping-particle" : "", "family" : "Kavukcuoglu", "given" : "Koray", "non-dropping-particle" : "", "parse-names" : false, "suffix" : "" }, { "dropping-particle" : "", "family" : "Marblestone", "given" : "Adam H", "non-dropping-particle" : "", "parse-names" : false, "suffix" : "" }, { "dropping-particle" : "", "family" : "Wayne", "given" : "Greg", "non-dropping-particle" : "", "parse-names" : false, "suffix" : "" }, { "dropping-particle" : "", "family" : "Kording", "given" : "Konrad P", "non-dropping-particle" : "", "parse-names" : false, "suffix" : "" }, { "dropping-particle" : "", "family" : "Maddison", "given" : "Chris J", "non-dropping-particle" : "", "parse-names" : false, "suffix" : "" }, { "dropping-particle" : "", "family" : "Luong", "given" : "Minh-thang", "non-dropping-particle" : "", "parse-names" : false, "suffix" : "" }, { "dropping-particle" : "", "family" : "Ling", "given" : "Wang", "non-dropping-particle" : "", "parse-names" : false, "suffix" : "" }, { "dropping-particle" : "", "family" : "Grefenstette", "given" : "Edward", "non-dropping-particle" : "", "parse-names" : false, "suffix" : "" }, { "dropping-particle" : "", "family" : "Moritz", "given" : "Karl", "non-dropping-particle" : "", "parse-names" : false, "suffix" : "" }, { "dropping-particle" : "", "family" : "Fumin", "given" : "Senior", "non-dropping-particle" : "", "parse-names" : false, "suffix" : "" }, { "dropping-particle" : "", "family" : "Phil", "given" : "Wang", "non-dropping-particle" : "", "parse-names" : false, "suffix" : "" }, { "dropping-particle" : "", "family" : "Li", "given" : "Lihong", "non-dropping-particle" : "", "parse-names" : false, "suffix" : "" }, { "dropping-particle" : "", "family" : "Legg", "given" : "Shane", "non-dropping-particle" : "", "parse-names" : false, "suffix" : "" }, { "dropping-particle" : "", "family" : "Veness", "given" : "Joel", "non-dropping-particle" : "", "parse-names" : false, "suffix" : "" }, { "dropping-particle" : "", "family" : "Kurach", "given" : "Karol", "non-dropping-particle" : "", "parse-names" : false, "suffix" : "" }, { "dropping-particle" : "", "family" : "Andrychowicz", "given" : "Marcin", "non-dropping-particle" : "", "parse-names" : false, "suffix" : "" }, { "dropping-particle" : "", "family" : "Sutskever", "given" : "Ilya", "non-dropping-particle" : "", "parse-names" : false, "suffix" : "" }, { "dropping-particle" : "", "family" : "Kumaran", "given" : "Dharshan", "non-dropping-particle" : "", "parse-names" : false, "suffix" : "" }, { "dropping-particle" : "", "family" : "Banino", "given" : "Andrea", "non-dropping-particle" : "", "parse-names" : false, "suffix" : "" }, { "dropping-particle" : "", "family" : "Blundell", "given" : "Charles", "non-dropping-particle" : "", "parse-names" : false, "suffix" : "" }, { "dropping-particle" : "", "family" : "Hassabis", "given" : "Demis", "non-dropping-particle" : "", "parse-names" : false, "suffix" : "" }, { "dropping-particle" : "", "family" : "Kumaran", "given" : "Dharshan", "non-dropping-particle" : "", "parse-names" : false, "suffix" : "" }, { "dropping-particle" : "", "family" : "Banino", "given" : "Andrea", "non-dropping-particle" : "", "parse-names" : false, "suffix" : "" }, { "dropping-particle" : "", "family" : "Blundell", "given" : "Charles", "non-dropping-particle" : "", "parse-names" : false, "suffix" : "" }, { "dropping-particle" : "", "family" : "Hassabis", "given" : "Demis", "non-dropping-particle" : "", "parse-names" : false, "suffix" : "" }, { "dropping-particle" : "", "family" : "Dayan", "given" : "Peter", "non-dropping-particle" : "", "parse-names" : false, "suffix" : "" }, { "dropping-particle" : "", "family" : "Korda", "given" : "Nathaniel", "non-dropping-particle" : "", "parse-names" : false, "suffix" : "" }, { "dropping-particle" : "", "family" : "A.", "given" : "Prashanth L.", "non-dropping-particle" : "", "parse-names" : false, "suffix" : "" }, { "dropping-particle" : "", "family" : "Munos", "given" : "R\u00e9mi", "non-dropping-particle" : "", "parse-names" : false, "suffix" : "" }, { "dropping-particle" : "", "family" : "Kingma", "given" : "Dp", "non-dropping-particle" : "", "parse-names" : false, "suffix" : "" }, { "dropping-particle" : "", "family" : "Rezende", "given" : "Dj Danilo Jimenez", "non-dropping-particle" : "", "parse-names" : false, "suffix" : "" }, { "dropping-particle" : "", "family" : "Welling", "given" : "Max", "non-dropping-particle" : "", "parse-names" : false, "suffix" : "" }, { "dropping-particle" : "", "family" : "Kalchbrenner", "given" : "Nal", "non-dropping-particle" : "", "parse-names" : false, "suffix" : "" }, { "dropping-particle" : "", "family" : "Danihelka", "given" : "Ivo", "non-dropping-particle" : "", "parse-names" : false, "suffix" : "" }, { "dropping-particle" : "", "family" : "Graves", "given" : "Alex", "non-dropping-particle" : "", "parse-names" : false, "suffix" : "" }, { "dropping-particle" : "", "family" : "Jaderberg", "given" : "Max", "non-dropping-particle" : "", "parse-names" : false, "suffix" : "" }, { "dropping-particle" : "", "family" : "Simonyan", "given" : "Karen", "non-dropping-particle" : "", "parse-names" : false, "suffix" : "" }, { "dropping-particle" : "", "family" : "Zisserman", "given" : "Andrew", "non-dropping-particle" : "", "parse-names" : false, "suffix" : "" }, { "dropping-particle" : "", "family" : "Kavukcuoglu", "given" : "Koray", "non-dropping-particle" : "", "parse-names" : false, "suffix" : "" }, { "dropping-particle" : "", "family" : "Vedaldi", "given" : "Andrea", "non-dropping-particle" : "", "parse-names" : false, "suffix" : "" }, { "dropping-particle" : "", "family" : "Zisserman", "given" : "Andrew", "non-dropping-particle" : "", "parse-names" : false, "suffix" : "" }, { "dropping-particle" : "", "family" : "Hunt", "given" : "Jonathan J", "non-dropping-particle" : "", "parse-names" : false, "suffix" : "" }, { "dropping-particle" : "", "family" : "Pritzel", "given" : "Alexander", "non-dropping-particle" : "", "parse-names" : false, "suffix" : "" }, { "dropping-particle" : "", "family" : "Heess", "given" : "Nicolas", "non-dropping-particle" : "", "parse-names" : false, "suffix" : "" }, { "dropping-particle" : "", "family" : "Erez", "given" : "Tom", "non-dropping-particle" : "", "parse-names" : false, "suffix" : "" }, { "dropping-particle" : "", "family" : "Tassa", "given" : "Yuval", "non-dropping-particle" : "", "parse-names" : false, "suffix" : "" }, { "dropping-particle" : "", "family" : "Silver", "given" : "David", "non-dropping-particle" : "", "parse-names" : false, "suffix" : "" }, { "dropping-particle" : "", "family" : "Wierstra", "given" : "Daan", "non-dropping-particle" : "", "parse-names" : false, "suffix" : "" }, { "dropping-particle" : "", "family" : "Hermann", "given" : "Karm Moritz Karl Moritz", "non-dropping-particle" : "", "parse-names" : false, "suffix" : "" }, { "dropping-particle" : "", "family" : "Ko\u010disk\u00fd", "given" : "Tom\u00e1\u0161", "non-dropping-particle" : "", "parse-names" : false, "suffix" : "" }, { "dropping-particle" : "", "family" : "Grefenstette", "given" : "Edward", "non-dropping-particle" : "", "parse-names" : false, "suffix" : "" }, { "dropping-particle" : "", "family" : "Espeholt", "given" : "Lasse", "non-dropping-particle" : "", "parse-names" : false, "suffix" : "" }, { "dropping-particle" : "", "family" : "Kay", "given" : "Will", "non-dropping-particle" : "", "parse-names" : false, "suffix" : "" }, { "dropping-particle" : "", "family" : "Suleyman", "given" : "Mustafa", "non-dropping-particle" : "", "parse-names" : false, "suffix" : "" }, { "dropping-particle" : "", "family" : "Blunsom", "given" : "Phil", "non-dropping-particle" : "", "parse-names" : false, "suffix" : "" }, { "dropping-particle" : "", "family" : "Heinrich", "given" : "Johannes", "non-dropping-particle" : "", "parse-names" : false, "suffix" : "" }, { "dropping-particle" : "", "family" : "Silver", "given" : "David", "non-dropping-particle" : "", "parse-names" : false, "suffix" : "" }, { "dropping-particle" : "", "family" : "Lanctot", "given" : "Marc", "non-dropping-particle" : "", "parse-names" : false, "suffix" : "" }, { "dropping-particle" : "", "family" : "Silver", "given" : "David", "non-dropping-particle" : "", "parse-names" : false, "suffix" : "" }, { "dropping-particle" : "", "family" : "Com", "given" : "Davidsilver Google", "non-dropping-particle" : "", "parse-names" : false, "suffix" : "" }, { "dropping-particle" : "", "family" : "Heess", "given" : "Nicolas", "non-dropping-particle" : "", "parse-names" : false, "suffix" : "" }, { "dropping-particle" : "", "family" : "Wayne", "given" : "Greg", "non-dropping-particle" : "", "parse-names" : false, "suffix" : "" }, { "dropping-particle" : "", "family" : "Silver", "given" : "David", "non-dropping-particle" : "", "parse-names" : false, "suffix" : "" }, { "dropping-particle" : "", "family" : "Lillicrap", "given" : "Timothy P", "non-dropping-particle" : "", "parse-names" : false, "suffix" : "" }, { "dropping-particle" : "", "family" : "Tassa", "given" : "Yuval", "non-dropping-particle" : "", "parse-names" : false, "suffix" : "" }, { "dropping-particle" : "", "family" : "Erez", "given" : "Tom", "non-dropping-particle" : "", "parse-names" : false, "suffix" : "" }, { "dropping-particle" : "Van", "family" : "Hasselt", "given" : "Hado", "non-dropping-particle" : "", "parse-names" : false, "suffix" : "" }, { "dropping-particle" : "", "family" : "Guez", "given" : "Arthur", "non-dropping-particle" : "", "parse-names" : false, "suffix" : "" }, { "dropping-particle" : "", "family" : "Silver", "given" : "David", "non-dropping-particle" : "", "parse-names" : false, "suffix" : "" }, { "dropping-particle" : "", "family" : "Hassabis", "given" : "Demis", "non-dropping-particle" : "", "parse-names" : false, "suffix" : "" }, { "dropping-particle" : "", "family" : "Brooks", "given" : "Rodney", "non-dropping-particle" : "", "parse-names" : false, "suffix" : "" }, { "dropping-particle" : "", "family" : "Guez", "given" : "Arthur", "non-dropping-particle" : "", "parse-names" : false, "suffix" : "" }, { "dropping-particle" : "", "family" : "Gu", "given" : "Shixiang", "non-dropping-particle" : "", "parse-names" : false, "suffix" : "" }, { "dropping-particle" : "", "family" : "Com", "given" : "Countzero Google", "non-dropping-particle" : "", "parse-names" : false, "suffix" : "" }, { "dropping-particle" : "", "family" : "Gretton", "given" : "Arthur", "non-dropping-particle" : "", "parse-names" : false, "suffix" : "" }, { "dropping-particle" : "", "family" : "Gregor", "given" : "Karol", "non-dropping-particle" : "", "parse-names" : false, "suffix" : "" }, { "dropping-particle" : "", "family" : "Mnih", "given" : "Andriy", "non-dropping-particle" : "", "parse-names" : false, "suffix" : "" }, { "dropping-particle" : "", "family" : "Wierstra", "given" : "Daan", "non-dropping-particle" : "", "parse-names" : false, "suffix" : "" }, { "dropping-particle" : "", "family" : "Graves", "given" : "Alex", "non-dropping-particle" : "", "parse-names" : false, "suffix" : "" }, { "dropping-particle" : "", "family" : "Com", "given" : "Wierstra Google", "non-dropping-particle" : "", "parse-names" : false, "suffix" : "" }, { "dropping-particle" : "", "family" : "Grefenstette", "given" : "Edward", "non-dropping-particle" : "", "parse-names" : false, "suffix" : "" }, { "dropping-particle" : "", "family" : "Hermann", "given" : "Karm Moritz Karl Moritz", "non-dropping-particle" : "", "parse-names" : false, "suffix" : "" }, { "dropping-particle" : "", "family" : "Suleyman", "given" : "Mustafa", "non-dropping-particle" : "", "parse-names" : false, "suffix" : "" }, { "dropping-particle" : "", "family" : "Blunsom", "given" : "Phil", "non-dropping-particle" : "", "parse-names" : false, "suffix" : "" }, { "dropping-particle" : "", "family" : "Graves", "given" : "Alex", "non-dropping-particle" : "", "parse-names" : false, "suffix" : "" }, { "dropping-particle" : "", "family" : "Wayne", "given" : "Greg", "non-dropping-particle" : "", "parse-names" : false, "suffix" : "" }, { "dropping-particle" : "", "family" : "Danihelka", "given" : "Ivo", "non-dropping-particle" : "", "parse-names" : false, "suffix" : "" }, { "dropping-particle" : "", "family" : "Grabska-barwin", "given" : "Agnieszka", "non-dropping-particle" : "", "parse-names" : false, "suffix" : "" }, { "dropping-particle" : "", "family" : "Barthelm\u00e9", "given" : "Simon", "non-dropping-particle" : "", "parse-names" : false, "suffix" : "" }, { "dropping-particle" : "", "family" : "Beck", "given" : "Jeff", "non-dropping-particle" : "", "parse-names" : false, "suffix" : "" }, { "dropping-particle" : "", "family" : "Mainen", "given" : "Zachary F", "non-dropping-particle" : "", "parse-names" : false, "suffix" : "" }, { "dropping-particle" : "", "family" : "Pouget", "given" : "Alexandre", "non-dropping-particle" : "", "parse-names" : false, "suffix" : "" }, { "dropping-particle" : "", "family" : "Latham", "given" : "Peter E", "non-dropping-particle" : "", "parse-names" : false, "suffix" : "" }, { "dropping-particle" : "", "family" : "Fernando", "given" : "Chrisantha", "non-dropping-particle" : "", "parse-names" : false, "suffix" : "" }, { "dropping-particle" : "", "family" : "Banarse", "given" : "Dylan", "non-dropping-particle" : "", "parse-names" : false, "suffix" : "" }, { "dropping-particle" : "", "family" : "Reynolds", "given" : "Malcolm", "non-dropping-particle" : "", "parse-names" : false, "suffix" : "" }, { "dropping-particle" : "", "family" : "Besse", "given" : "Frederic", "non-dropping-particle" : "", "parse-names" : false, "suffix" : "" }, { "dropping-particle" : "", "family" : "Pfau", "given" : "David", "non-dropping-particle" : "", "parse-names" : false, "suffix" : "" }, { "dropping-particle" : "", "family" : "Jaderberg", "given" : "Max", "non-dropping-particle" : "", "parse-names" : false, "suffix" : "" }, { "dropping-particle" : "", "family" : "Lanctot", "given" : "Marc", "non-dropping-particle" : "", "parse-names" : false, "suffix" : "" }, { "dropping-particle" : "", "family" : "Wierstra", "given" : "Daan", "non-dropping-particle" : "", "parse-names" : false, "suffix" : "" }, { "dropping-particle" : "", "family" : "Etworks", "given" : "S Tochastic N Eural N", "non-dropping-particle" : "", "parse-names" : false, "suffix" : "" }, { "dropping-particle" : "", "family" : "Desjardins", "given" : "Guillaume", "non-dropping-particle" : "", "parse-names" : false, "suffix" : "" }, { "dropping-particle" : "", "family" : "Simonyan", "given" : "Karen", "non-dropping-particle" : "", "parse-names" : false, "suffix" : "" }, { "dropping-particle" : "", "family" : "Pascanu", "given" : "Razvan", "non-dropping-particle" : "", "parse-names" : false, "suffix" : "" }, { "dropping-particle" : "", "family" : "Kavukcuoglu", "given" : "Koray", "non-dropping-particle" : "", "parse-names" : false, "suffix" : "" }, { "dropping-particle" : "", "family" : "Com", "given" : "Kkurach Google", "non-dropping-particle" : "", "parse-names" : false, "suffix" : "" }, { "dropping-particle" : "", "family" : "Botvinick", "given" : "Matthew M", "non-dropping-particle" : "", "parse-names" : false, "suffix" : "" }, { "dropping-particle" : "", "family" : "Weinstein", "given" : "Ari", "non-dropping-particle" : "", "parse-names" : false, "suffix" : "" }, { "dropping-particle" : "", "family" : "Solway", "given" : "Alec", "non-dropping-particle" : "", "parse-names" : false, "suffix" : "" }, { "dropping-particle" : "", "family" : "Barto", "given" : "Andrew", "non-dropping-particle" : "", "parse-names" : false, "suffix" : "" }, { "dropping-particle" : "", "family" : "Blundell", "given" : "Charles", "non-dropping-particle" : "", "parse-names" : false, "suffix" : "" }, { "dropping-particle" : "", "family" : "Com", "given" : "Wierstra Google", "non-dropping-particle" : "", "parse-names" : false, "suffix" : "" }, { "dropping-particle" : "", "family" : "Bethge", "given" : "Matthias", "non-dropping-particle" : "", "parse-names" : false, "suffix" : "" }, { "dropping-particle" : "", "family" : "Bellemare", "given" : "Marc G.", "non-dropping-particle" : "", "parse-names" : false, "suffix" : "" }, { "dropping-particle" : "", "family" : "Talvitie", "given" : "Erik", "non-dropping-particle" : "", "parse-names" : false, "suffix" : "" }, { "dropping-particle" : "", "family" : "College", "given" : "Marshall", "non-dropping-particle" : "", "parse-names" : false, "suffix" : "" }, { "dropping-particle" : "", "family" : "Talvitie", "given" : "Erik", "non-dropping-particle" : "", "parse-names" : false, "suffix" : "" }, { "dropping-particle" : "", "family" : "Edu", "given" : "Fandm", "non-dropping-particle" : "", "parse-names" : false, "suffix" : "" }, { "dropping-particle" : "", "family" : "Ostrovski", "given" : "Georg", "non-dropping-particle" : "", "parse-names" : false, "suffix" : "" }, { "dropping-particle" : "", "family" : "Guez", "given" : "Arthur", "non-dropping-particle" : "", "parse-names" : false, "suffix" : "" }, { "dropping-particle" : "", "family" : "Thomas", "given" : "Philip S", "non-dropping-particle" : "", "parse-names" : false, "suffix" : "" }, { "dropping-particle" : "", "family" : "Beattie", "given" : "Charles", "non-dropping-particle" : "", "parse-names" : false, "suffix" : "" }, { "dropping-particle" : "", "family" : "Leibo", "given" : "Joel Z", "non-dropping-particle" : "", "parse-names" : false, "suffix" : "" }, { "dropping-particle" : "", "family" : "Teplyashin", "given" : "Denis", "non-dropping-particle" : "", "parse-names" : false, "suffix" : "" }, { "dropping-particle" : "", "family" : "Ward", "given" : "Tom", "non-dropping-particle" : "", "parse-names" : false, "suffix" : "" }, { "dropping-particle" : "", "family" : "Wainwright", "given" : "Marcus", "non-dropping-particle" : "", "parse-names" : false, "suffix" : "" }, { "dropping-particle" : "", "family" : "Lefrancq", "given" : "Andrew", "non-dropping-particle" : "", "parse-names" : false, "suffix" : "" }, { "dropping-particle" : "", "family" : "Green", "given" : "Simon", "non-dropping-particle" : "", "parse-names" : false, "suffix" : "" }, { "dropping-particle" : "", "family" : "Sadik", "given" : "Amir", "non-dropping-particle" : "", "parse-names" : false, "suffix" : "" }, { "dropping-particle" : "", "family" : "Schrittwieser", "given" : "Julian", "non-dropping-particle" : "", "parse-names" : false, "suffix" : "" }, { "dropping-particle" : "", "family" : "Anderson", "given" : "Keith", "non-dropping-particle" : "", "parse-names" : false, "suffix" : "" }, { "dropping-particle" : "", "family" : "York", "given" : "Sarah", "non-dropping-particle" : "", "parse-names" : false, "suffix" : "" }, { "dropping-particle" : "", "family" : "Cant", "given" : "Max", "non-dropping-particle" : "", "parse-names" : false, "suffix" : "" }, { "dropping-particle" : "", "family" : "Cain", "given" : "Adam", "non-dropping-particle" : "", "parse-names" : false, "suffix" : "" }, { "dropping-particle" : "", "family" : "Bolton", "given" : "Adrian", "non-dropping-particle" : "", "parse-names" : false, "suffix" : "" }, { "dropping-particle" : "", "family" : "Gaffney", "given" : "Stephen", "non-dropping-particle" : "", "parse-names" : false, "suffix" : "" }, { "dropping-particle" : "", "family" : "King", "given" : "Helen", "non-dropping-particle" : "", "parse-names" : false, "suffix" : "" }, { "dropping-particle" : "", "family" : "Hassabis", "given" : "Demis", "non-dropping-particle" : "", "parse-names" : false, "suffix" : "" }, { "dropping-particle" : "", "family" : "Legg", "given" : "Shane", "non-dropping-particle" : "", "parse-names" : false, "suffix" : "" }, { "dropping-particle" : "", "family" : "Petersen", "given" : "Stig", "non-dropping-particle" : "", "parse-names" : false, "suffix" : "" }, { "dropping-particle" : "", "family" : "Barry", "given" : "Caswell", "non-dropping-particle" : "", "parse-names" : false, "suffix" : "" }, { "dropping-particle" : "", "family" : "Saleem", "given" : "Aman B", "non-dropping-particle" : "", "parse-names" : false, "suffix" : "" }, { "dropping-particle" : "", "family" : "Hassabis", "given" : "Demis", "non-dropping-particle" : "", "parse-names" : false, "suffix" : "" }, { "dropping-particle" : "", "family" : "Spiers", "given" : "Hugo J", "non-dropping-particle" : "", "parse-names" : false, "suffix" : "" }, { "dropping-particle" : "", "family" : "Balaguer", "given" : "Jan", "non-dropping-particle" : "", "parse-names" : false, "suffix" : "" }, { "dropping-particle" : "", "family" : "Spiers", "given" : "Hugo J", "non-dropping-particle" : "", "parse-names" : false, "suffix" : "" }, { "dropping-particle" : "", "family" : "Hassabis", "given" : "Demis", "non-dropping-particle" : "", "parse-names" : false, "suffix" : "" }, { "dropping-particle" : "", "family" : "Summerfield", "given" : "Christopher", "non-dropping-particle" : "", "parse-names" : false, "suffix" : "" }, { "dropping-particle" : "", "family" : "Balaguer", "given" : "Jan", "non-dropping-particle" : "", "parse-names" : false, "suffix" : "" }, { "dropping-particle" : "", "family" : "Spiers", "given" : "Hugo J", "non-dropping-particle" : "", "parse-names" : false, "suffix" : "" }, { "dropping-particle" : "", "family" : "Hassabis", "given" : "Demis", "non-dropping-particle" : "", "parse-names" : false, "suffix" : "" }, { "dropping-particle" : "", "family" : "Summerfield", "given" : "Christopher", "non-dropping-particle" : "", "parse-names" : false, "suffix" : "" }, { "dropping-particle" : "", "family" : "Ba", "given" : "Jimmy", "non-dropping-particle" : "", "parse-names" : false, "suffix" : "" }, { "dropping-particle" : "", "family" : "Mnih", "given" : "Volodymyr", "non-dropping-particle" : "", "parse-names" : false, "suffix" : "" }, { "dropping-particle" : "", "family" : "Kavukcuoglu", "given" : "Koray", "non-dropping-particle" : "", "parse-names" : false, "suffix" : "" }, { "dropping-particle" : "", "family" : "Appleyard", "given" : "Jeremy", "non-dropping-particle" : "", "parse-names" : false, "suffix" : "" }, { "dropping-particle" : "", "family" : "Andrychowicz", "given" : "Marcin", "non-dropping-particle" : "", "parse-names" : false, "suffix" : "" }, { "dropping-particle" : "", "family" : "Denil", "given" : "Misha", "non-dropping-particle" : "", "parse-names" : false, "suffix" : "" }, { "dropping-particle" : "", "family" : "Colmenarejo", "given" : "Sergio G\u00f3mez", "non-dropping-particle" : "", "parse-names" : false, "suffix" : "" }, { "dropping-particle" : "", "family" : "Hoffman", "given" : "Matthew W", "non-dropping-particle" : "", "parse-names" : false, "suffix" : "" }, { "dropping-particle" : "", "family" : "Ammar", "given" : "Waleed", "non-dropping-particle" : "", "parse-names" : false, "suffix" : "" }, { "dropping-particle" : "", "family" : "Mulcaire", "given" : "George", "non-dropping-particle" : "", "parse-names" : false, "suffix" : "" }, { "dropping-particle" : "", "family" : "Ballesteros", "given" : "Miguel", "non-dropping-particle" : "", "parse-names" : false, "suffix" : "" }, { "dropping-particle" : "", "family" : "Dyer", "given" : "Chris", "non-dropping-particle" : "", "parse-names" : false, "suffix" : "" }, { "dropping-particle" : "", "family" : "Smith", "given" : "Noah A", "non-dropping-particle" : "", "parse-names" : false, "suffix" : "" }, { "dropping-particle" : "", "family" : "Science", "given" : "Computer", "non-dropping-particle" : "", "parse-names" : false, "suffix" : "" } ], "container-title" : "arXiv", "id" : "ITEM-1", "issue" : "Ijcai", "issued" : { "date-parts" : [ [ "2016" ] ] }, "page" : "1-9", "title" : "Playing Atari with Deep Reinforcement Learning", "type" : "article-journal", "volume" : "32" }, "uris" : [ "http://www.mendeley.com/documents/?uuid=566ec013-3432-4a8c-b083-0d896145f4ee" ] } ], "mendeley" : { "formattedCitation" : "[3]", "plainTextFormattedCitation" : "[3]" }, "properties" : { "noteIndex" : 0 }, "schema" : "https://github.com/citation-style-language/schema/raw/master/csl-citation.json" }</w:instrText>
+      </w:r>
+      <w:r>
+        <w:fldChar w:fldCharType="separate"/>
+      </w:r>
+      <w:r>
+        <w:rPr>
+          <w:noProof/>
+        </w:rPr>
+        <w:t>[4</w:t>
+      </w:r>
+      <w:r>
+        <w:rPr>
+          <w:noProof/>
+        </w:rPr>
+        <w:t>]</w:t>
+      </w:r>
+      <w:r>
+        <w:fldChar w:fldCharType="end"/>
+      </w:r>
+      <w:r>
+        <w:t xml:space="preserve"> and</w:t>
+      </w:r>
+      <w:r>
+        <w:t xml:space="preserve"> state-of-the-art A3C algorithm </w:t>
+      </w:r>
+      <w:r>
+        <w:fldChar w:fldCharType="begin" w:fldLock="1"/>
+      </w:r>
+      <w:r>
+        <w:instrText>ADDIN CSL_CITATION { "citationItems" : [ { "id" : "ITEM-1", "itemData" : { "DOI" : "10.1038/nature14236", "ISBN" : "9781634393973", "ISSN" : "10495258", "PMID" : "17460516", "abstract" : "We present the first deep learning model to successfully learn control policies directly from high-dimensional sensory input using reinforcement learning. The model is a convolutional neural network, trained with a variant of Q-learning, whose input is raw pixels and whose output is a value function estimating future rewards. We apply our method to seven Atari 2600 games from the Arcade Learning Environment, with no adjustment of the architecture or learning algorithm. We find that it outperforms all previous approaches on six of the games and surpasses a human expert on three of them.", "author" : [ { "dropping-particle" : "", "family" : "Zoran", "given" : "Daniel", "non-dropping-particle" : "", "parse-names" : false, "suffix" : "" }, { "dropping-particle" : "", "family" : "Lakshminarayanan", "given" : "Balaji", "non-dropping-particle" : "", "parse-names" : false, "suffix" : "" }, { "dropping-particle" : "", "family" : "Blundell", "given" : "Charles", "non-dropping-particle" : "", "parse-names" : false, "suffix" : "" }, { "dropping-particle" : "", "family" : "Yu", "given" : "Lei", "non-dropping-particle" : "", "parse-names" : false, "suffix" : "" }, { "dropping-particle" : "", "family" : "Blunsom", "given" : "Phil", "non-dropping-particle" : "", "parse-names" : false, "suffix" : "" }, { "dropping-particle" : "", "family" : "Dyer", "given" : "Chris", "non-dropping-particle" : "", "parse-names" : false, "suffix" : "" }, { "dropping-particle" : "", "family" : "Grefenstette", "given" : "Edward", "non-dropping-particle" : "", "parse-names" : false, "suffix" : "" }, { "dropping-particle" : "", "family" : "Yang", "given" : "Zichao", "non-dropping-particle" : "", "parse-names" : false, "suffix" : "" }, { "dropping-particle" : "", "family" : "Blunsom", "given" : "Phil", "non-dropping-particle" : "", "parse-names" : false, "suffix" : "" }, { "dropping-particle" : "", "family" : "Dyer", "given" : "Chris", "non-dropping-particle" : "", "parse-names" : false, "suffix" : "" }, { "dropping-particle" : "", "family" : "Ling", "given" : "Wang", "non-dropping-particle" : "", "parse-names" : false, "suffix" : "" }, { "dropping-particle" : "", "family" : "Wayne", "given" : "Greg", "non-dropping-particle" : "", "parse-names" : false, "suffix" : "" }, { "dropping-particle" : "", "family" : "Graves", "given" : "Alex", "non-dropping-particle" : "", "parse-names" : false, "suffix" : "" }, { "dropping-particle" : "", "family" : "Deepmind", "given" : "Google", "non-dropping-particle" : "", "parse-names" : false, "suffix" : "" }, { "dropping-particle" : "", "family" : "Com", "given" : "Gravesa Google", "non-dropping-particle" : "", "parse-names" : false, "suffix" : "" }, { "dropping-particle" : "", "family" : "Vinyals", "given" : "Oriol", "non-dropping-particle" : "", "parse-names" : false, "suffix" : "" }, { "dropping-particle" : "", "family" : "Bengio", "given" : "Samy", "non-dropping-particle" : "", "parse-names" : false, "suffix" : "" }, { "dropping-particle" : "", "family" : "Kudlur", "given" : "Manjunath", "non-dropping-particle" : "", "parse-names" : false, "suffix" : "" }, { "dropping-particle" : "", "family" : "Brain", "given" : "Google", "non-dropping-particle" : "", "parse-names" : false, "suffix" : "" }, { "dropping-particle" : "", "family" : "Veness", "given" : "Joel", "non-dropping-particle" : "", "parse-names" : false, "suffix" : "" }, { "dropping-particle" : "", "family" : "Hutter", "given" : "Marcus", "non-dropping-particle" : "", "parse-names" : false, "suffix" : "" }, { "dropping-particle" : "", "family" : "Orseau", "given" : "Laurent", "non-dropping-particle" : "", "parse-names" : false, "suffix" : "" }, { "dropping-particle" : "", "family" : "Bellemare", "given" : "Marc G.", "non-dropping-particle" : "", "parse-names" : false, "suffix" : "" }, { "dropping-particle" : "", "family" : "Hutter", "given" : "Marcus", "non-dropping-particle" : "", "parse-names" : false, "suffix" : "" }, { "dropping-particle" : "", "family" : "Chua", "given" : "Alvin", "non-dropping-particle" : "", "parse-names" : false, "suffix" : "" }, { "dropping-particle" : "", "family" : "Desjardins", "given" : "Guillaume", "non-dropping-particle" : "", "parse-names" : false, "suffix" : "" }, { "dropping-particle" : "", "family" : "Swirszcz", "given" : "Grzegorz", "non-dropping-particle" : "", "parse-names" : false, "suffix" : "" }, { "dropping-particle" : "", "family" : "Solway", "given" : "Alec", "non-dropping-particle" : "", "parse-names" : false, "suffix" : "" }, { "dropping-particle" : "", "family" : "Botvinick", "given" : "Matthew M", "non-dropping-particle" : "", "parse-names" : false, "suffix" : "" }, { "dropping-particle" : "", "family" : "Simonyan", "given" : "Karen", "non-dropping-particle" : "", "parse-names" : false, "suffix" : "" }, { "dropping-particle" : "", "family" : "Zisserman", "given" : "Andrew", "non-dropping-particle" : "", "parse-names" : false, "suffix" : "" }, { "dropping-particle" : "", "family" : "Silver", "given" : "David", "non-dropping-particle" : "", "parse-names" : false, "suffix" : "" }, { "dropping-particle" : "", "family" : "Lever", "given" : "Guy U Y", "non-dropping-particle" : "", "parse-names" : false, "suffix" : "" }, { "dropping-particle" : "", "family" : "Technologies", "given" : "Deepmind", "non-dropping-particle" : "", "parse-names" : false, "suffix" : "" }, { "dropping-particle" : "", "family" : "Lever", "given" : "Guy U Y", "non-dropping-particle" : "", "parse-names" : false, "suffix" : "" }, { "dropping-particle" : "", "family" : "Ac", "given" : "U C L", "non-dropping-particle" : "", "parse-names" : false, "suffix" : "" }, { "dropping-particle" : "", "family" : "Schulman", "given" : "John", "non-dropping-particle" : "", "parse-names" : false, "suffix" : "" }, { "dropping-particle" : "", "family" : "Heess", "given" : "Nicolas", "non-dropping-particle" : "", "parse-names" : false, "suffix" : "" }, { "dropping-particle" : "", "family" : "Weber", "given" : "Theophane", "non-dropping-particle" : "", "parse-names" : false, "suffix" : "" }, { "dropping-particle" : "", "family" : "Abbeel", "given" : "Pieter", "non-dropping-particle" : "", "parse-names" : false, "suffix" : "" }, { "dropping-particle" : "", "family" : "Schaul", "given" : "Tom", "non-dropping-particle" : "", "parse-names" : false, "suffix" : "" }, { "dropping-particle" : "", "family" : "Quan", "given" : "John", "non-dropping-particle" : "", "parse-names" : false, "suffix" : "" }, { "dropping-particle" : "", "family" : "Antonoglou", "given" : "Ioannis", "non-dropping-particle" : "", "parse-names" : false, "suffix" : "" }, { "dropping-particle" : "", "family" : "Silver", "given" : "David", "non-dropping-particle" : "", "parse-names" : false, "suffix" : "" }, { "dropping-particle" : "", "family" : "Deepmind", "given" : "Google", "non-dropping-particle" : "", "parse-names" : false, "suffix" : "" }, { "dropping-particle" : "", "family" : "Com", "given" : "Davidsilver Google", "non-dropping-particle" : "", "parse-names" : false, "suffix" : "" }, { "dropping-particle" : "", "family" : "Antonoglou", "given" : "Ioannis", "non-dropping-particle" : "", "parse-names" : false, "suffix" : "" }, { "dropping-particle" : "", "family" : "Silver", "given" : "David", "non-dropping-particle" : "", "parse-names" : false, "suffix" : "" }, { "dropping-particle" : "", "family" : "Schacter", "given" : "Daniel L", "non-dropping-particle" : "", "parse-names" : false, "suffix" : "" }, { "dropping-particle" : "", "family" : "Addis", "given" : "Donna Rose", "non-dropping-particle" : "", "parse-names" : false, "suffix" : "" }, { "dropping-particle" : "", "family" : "Hassabis", "given" : "Demis", "non-dropping-particle" : "", "parse-names" : false, "suffix" : "" }, { "dropping-particle" : "", "family" : "Martin", "given" : "Victoria C", "non-dropping-particle" : "", "parse-names" : false, "suffix" : "" }, { "dropping-particle" : "", "family" : "Spreng", "given" : "R Nathan", "non-dropping-particle" : "", "parse-names" : false, "suffix" : "" }, { "dropping-particle" : "", "family" : "Szpunar", "given" : "Karl K", "non-dropping-particle" : "", "parse-names" : false, "suffix" : "" }, { "dropping-particle" : "", "family" : "Santoro", "given" : "Adam", "non-dropping-particle" : "", "parse-names" : false, "suffix" : "" }, { "dropping-particle" : "", "family" : "Botvinick", "given" : "Matthew M", "non-dropping-particle" : "", "parse-names" : false, "suffix" : "" }, { "dropping-particle" : "", "family" : "Lillicrap", "given" : "Timothy P", "non-dropping-particle" : "", "parse-names" : false, "suffix" : "" }, { "dropping-particle" : "", "family" : "Deepmind", "given" : "Google", "non-dropping-particle" : "", "parse-names" : false, "suffix" : "" }, { "dropping-particle" : "", "family" : "Com", "given" : "Countzero Google", "non-dropping-particle" : "", "parse-names" : false, "suffix" : "" }, { "dropping-particle" : "", "family" : "Rusu", "given" : "Andrei A", "non-dropping-particle" : "", "parse-names" : false, "suffix" : "" }, { "dropping-particle" : "", "family" : "Sergio", "given" : "G", "non-dropping-particle" : "", "parse-names" : false, "suffix" : "" }, { "dropping-particle" : "", "family" : "Desjardins", "given" : "Guillaume", "non-dropping-particle" : "", "parse-names" : false, "suffix" : "" }, { "dropping-particle" : "", "family" : "Kirkpatrick", "given" : "James", "non-dropping-particle" : "", "parse-names" : false, "suffix" : "" }, { "dropping-particle" : "", "family" : "Pascanu", "given" : "Razvan", "non-dropping-particle" : "", "parse-names" : false, "suffix" : "" }, { "dropping-particle" : "", "family" : "Mnih", "given" : "Volodymyr", "non-dropping-particle" : "", "parse-names" : false, "suffix" : "" }, { "dropping-particle" : "", "family" : "Kavukcuoglu", "given" : "Koray", "non-dropping-particle" : "", "parse-names" : false, "suffix" : "" }, { "dropping-particle" : "", "family" : "Hadsell", "given" : "Raia", "non-dropping-particle" : "", "parse-names" : false, "suffix" : "" }, { "dropping-particle" : "", "family" : "Rabinowitz", "given" : "Neil C", "non-dropping-particle" : "", "parse-names" : false, "suffix" : "" }, { "dropping-particle" : "", "family" : "Desjardins", "given" : "Guillaume", "non-dropping-particle" : "", "parse-names" : false, "suffix" : "" }, { "dropping-particle" : "", "family" : "Soyer", "given" : "Hubert", "non-dropping-particle" : "", "parse-names" : false, "suffix" : "" }, { "dropping-particle" : "", "family" : "Kirkpatrick", "given" : "James", "non-dropping-particle" : "", "parse-names" : false, "suffix" : "" }, { "dropping-particle" : "", "family" : "Kavukcuoglu", "given" : "Koray", "non-dropping-particle" : "", "parse-names" : false, "suffix" : "" }, { "dropping-particle" : "", "family" : "Pascanu", "given" : "Razvan", "non-dropping-particle" : "", "parse-names" : false, "suffix" : "" }, { "dropping-particle" : "", "family" : "Hadsell", "given" : "Raia", "non-dropping-particle" : "", "parse-names" : false, "suffix" : "" }, { "dropping-particle" : "", "family" : "Deepmind", "given" : "Google", "non-dropping-particle" : "", "parse-names" : false, "suffix" : "" }, { "dropping-particle" : "", "family" : "Rezende", "given" : "Dj Danilo Jimenez", "non-dropping-particle" : "", "parse-names" : false, "suffix" : "" }, { "dropping-particle" : "", "family" : "Mohamed", "given" : "Shakir", "non-dropping-particle" : "", "parse-names" : false, "suffix" : "" }, { "dropping-particle" : "", "family" : "Eslami", "given" : "S M Ali", "non-dropping-particle" : "", "parse-names" : false, "suffix" : "" }, { "dropping-particle" : "", "family" : "Mohamed", "given" : "Shakir", "non-dropping-particle" : "", "parse-names" : false, "suffix" : "" }, { "dropping-particle" : "", "family" : "Battaglia", "given" : "Peter", "non-dropping-particle" : "", "parse-names" : false, "suffix" : "" }, { "dropping-particle" : "", "family" : "Jaderberg", "given" : "Max", "non-dropping-particle" : "", "parse-names" : false, "suffix" : "" }, { "dropping-particle" : "", "family" : "Heess", "given" : "Nicolas", "non-dropping-particle" : "", "parse-names" : false, "suffix" : "" }, { "dropping-particle" : "", "family" : "Deepmind", "given" : "Google", "non-dropping-particle" : "", "parse-names" : false, "suffix" : "" }, { "dropping-particle" : "", "family" : "Wierstra", "given" : "Daan", "non-dropping-particle" : "", "parse-names" : false, "suffix" : "" }, { "dropping-particle" : "", "family" : "Reed", "given" : "Scott", "non-dropping-particle" : "", "parse-names" : false, "suffix" : "" }, { "dropping-particle" : "De", "family" : "Freitas", "given" : "Nando", "non-dropping-particle" : "", "parse-names" : false, "suffix" : "" }, { "dropping-particle" : "", "family" : "Osband", "given" : "Ian", "non-dropping-particle" : "", "parse-names" : false, "suffix" : "" }, { "dropping-particle" : "", "family" : "Blundell", "given" : "Charles", "non-dropping-particle" : "", "parse-names" : false, "suffix" : "" }, { "dropping-particle" : "", "family" : "Pritzel", "given" : "Alexander", "non-dropping-particle" : "", "parse-names" : false, "suffix" : "" }, { "dropping-particle" : "Van", "family" : "Roy", "given" : "Benjamin", "non-dropping-particle" : "", "parse-names" : false, "suffix" : "" }, { "dropping-particle" : "", "family" : "Nair", "given" : "Arun", "non-dropping-particle" : "", "parse-names" : false, "suffix" : "" }, { "dropping-particle" : "", "family" : "Srinivasan", "given" : "Praveen", "non-dropping-particle" : "", "parse-names" : false, "suffix" : "" }, { "dropping-particle" : "", "family" : "Blackwell", "given" : "Sam", "non-dropping-particle" : "", "parse-names" : false, "suffix" : "" }, { "dropping-particle" : "", "family" : "Alcicek", "given" : "Cagdas", "non-dropping-particle" : "", "parse-names" : false, "suffix" : "" }, { "dropping-particle" : "", "family" : "Fearon", "given" : "Rory", "non-dropping-particle" : "", "parse-names" : false, "suffix" : "" }, { "dropping-particle" : "De", "family" : "Maria", "given" : "Alessandro", "non-dropping-particle" : "", "parse-names" : false, "suffix" : "" }, { "dropping-particle" : "", "family" : "Suleyman", "given" : "Mustafa", "non-dropping-particle" : "", "parse-names" : false, "suffix" : "" }, { "dropping-particle" : "", "family" : "Beattie", "given" : "Charles", "non-dropping-particle" : "", "parse-names" : false, "suffix" : "" }, { "dropping-particle" : "", "family" : "Petersen", "given" : "Stig", "non-dropping-particle" : "", "parse-names" : false, "suffix" : "" }, { "dropping-particle" : "", "family" : "Legg", "given" : "Shane", "non-dropping-particle" : "", "parse-names" : false, "suffix" : "" }, { "dropping-particle" : "", "family" : "Mnih", "given" : "Volodymyr", "non-dropping-particle" : "", "parse-names" : false, "suffix" : "" }, { "dropping-particle" : "", "family" : "Silver", "given" : "David", "non-dropping-particle" : "", "parse-names" : false, "suffix" : "" }, { "dropping-particle" : "", "family" : "Momennejad", "given" : "I", "non-dropping-particle" : "", "parse-names" : false, "suffix" : "" }, { "dropping-particle" : "", "family" : "Em", "given" : "Russek", "non-dropping-particle" : "", "parse-names" : false, "suffix" : "" }, { "dropping-particle" : "", "family" : "Jh", "given" : "Cheong", "non-dropping-particle" : "", "parse-names" : false, "suffix" : "" }, { "dropping-particle" : "", "family" : "Mm", "given" : "Botvinick", "non-dropping-particle" : "", "parse-names" : false, "suffix" : "" }, { "dropping-particle" : "", "family" : "Daw", "given" : "N", "non-dropping-particle" : "", "parse-names" : false, "suffix" : "" }, { "dropping-particle" : "", "family" : "Sj", "given" : "Gershman", "non-dropping-particle" : "", "parse-names" : false, "suffix" : "" }, { "dropping-particle" : "", "family" : "Mohamed", "given" : "Shakir", "non-dropping-particle" : "", "parse-names" : false, "suffix" : "" }, { "dropping-particle" : "", "family" : "Rezende", "given" : "Dj Danilo Jimenez", "non-dropping-particle" : "", "parse-names" : false, "suffix" : "" }, { "dropping-particle" : "", "family" : "Mnih", "given" : "Volodymyr", "non-dropping-particle" : "", "parse-names" : false, "suffix" : "" }, { "dropping-particle" : "", "family" : "Mirza", "given" : "Mehdi", "non-dropping-particle" : "", "parse-names" : false, "suffix" : "" }, { "dropping-particle" : "", "family" : "Graves", "given" : "Alex", "non-dropping-particle" : "", "parse-names" : false, "suffix" : "" }, { "dropping-particle" : "", "family" : "Harley", "given" : "Tim", "non-dropping-particle" : "", "parse-names" : false, "suffix" : "" }, { "dropping-particle" : "", "family" : "Lillicrap", "given" : "Timothy P", "non-dropping-particle" : "", "parse-names" : false, "suffix" : "" }, { "dropping-particle" : "", "family" : "Silver", "given" : "David", "non-dropping-particle" : "", "parse-names" : false, "suffix" : "" }, { "dropping-particle" : "", "family" : "Kavukcuoglu", "given" : "Koray", "non-dropping-particle" : "", "parse-names" : false, "suffix" : "" }, { "dropping-particle" : "", "family" : "Silver", "given" : "David", "non-dropping-particle" : "", "parse-names" : false, "suffix" : "" }, { "dropping-particle" : "", "family" : "Rusu", "given" : "Andrei A", "non-dropping-particle" : "", "parse-names" : false, "suffix" : "" }, { "dropping-particle" : "", "family" : "Veness", "given" : "Joel", "non-dropping-particle" : "", "parse-names" : false, "suffix" : "" }, { "dropping-particle" : "", "family" : "Bellemare", "given" : "Marc G.", "non-dropping-particle" : "", "parse-names" : false, "suffix" : "" }, { "dropping-particle" : "", "family" : "Graves", "given" : "Alex", "non-dropping-particle" : "", "parse-names" : false, "suffix" : "" }, { "dropping-particle" : "", "family" : "Riedmiller", "given" : "Martin", "non-dropping-particle" : "", "parse-names" : false, "suffix" : "" }, { "dropping-particle" : "", "family" : "Fidjeland", "given" : "Andreas K", "non-dropping-particle" : "", "parse-names" : false, "suffix" : "" }, { "dropping-particle" : "", "family" : "Ostrovski", "given" : "Georg", "non-dropping-particle" : "", "parse-names" : false, "suffix" : "" }, { "dropping-particle" : "", "family" : "Petersen", "given" : "Stig", "non-dropping-particle" : "", "parse-names" : false, "suffix" : "" }, { "dropping-particle" : "", "family" : "Beattie", "given" : "Charles", "non-dropping-particle" : "", "parse-names" : false, "suffix" : "" }, { "dropping-particle" : "", "family" : "Sadik", "given" : "Amir", "non-dropping-particle" : "", "parse-names" : false, "suffix" : "" }, { "dropping-particle" : "", "family" : "Antonoglou", "given" : "Ioannis", "non-dropping-particle" : "", "parse-names" : false, "suffix" : "" }, { "dropping-particle" : "", "family" : "King", "given" : "Helen", "non-dropping-particle" : "", "parse-names" : false, "suffix" : "" }, { "dropping-particle" : "", "family" : "Kumaran", "given" : "Dharshan", "non-dropping-particle" : "", "parse-names" : false, "suffix" : "" }, { "dropping-particle" : "", "family" : "Wierstra", "given" : "Daan", "non-dropping-particle" : "", "parse-names" : false, "suffix" : "" }, { "dropping-particle" : "", "family" : "Legg", "given" : "Shane", "non-dropping-particle" : "", "parse-names" : false, "suffix" : "" }, { "dropping-particle" : "", "family" : "Hassabis", "given" : "Demis", "non-dropping-particle" : "", "parse-names" : false, "suffix" : "" }, { "dropping-particle" : "", "family" : "Riedmiller", "given" : "Martin", "non-dropping-particle" : "", "parse-names" : false, "suffix" : "" }, { "dropping-particle" : "", "family" : "Heess", "given" : "Nicolas", "non-dropping-particle" : "", "parse-names" : false, "suffix" : "" }, { "dropping-particle" : "", "family" : "Graves", "given" : "Alex", "non-dropping-particle" : "", "parse-names" : false, "suffix" : "" }, { "dropping-particle" : "", "family" : "Kavukcuoglu", "given" : "Koray", "non-dropping-particle" : "", "parse-names" : false, "suffix" : "" }, { "dropping-particle" : "", "family" : "Mnih", "given" : "Andriy", "non-dropping-particle" : "", "parse-names" : false, "suffix" : "" }, { "dropping-particle" : "", "family" : "Gregor", "given" : "Karol", "non-dropping-particle" : "", "parse-names" : false, "suffix" : "" }, { "dropping-particle" : "", "family" : "Mirowski", "given" : "Piotr", "non-dropping-particle" : "", "parse-names" : false, "suffix" : "" }, { "dropping-particle" : "", "family" : "Vlachos", "given" : "Andreas", "non-dropping-particle" : "", "parse-names" : false, "suffix" : "" }, { "dropping-particle" : "", "family" : "Pascanu", "given" : "Razvan", "non-dropping-particle" : "", "parse-names" : false, "suffix" : "" }, { "dropping-particle" : "", "family" : "Viola", "given" : "Fabio", "non-dropping-particle" : "", "parse-names" : false, "suffix" : "" }, { "dropping-particle" : "", "family" : "Soyer", "given" : "Hubert", "non-dropping-particle" : "", "parse-names" : false, "suffix" : "" }, { "dropping-particle" : "", "family" : "Ballard", "given" : "Andrew J", "non-dropping-particle" : "", "parse-names" : false, "suffix" : "" }, { "dropping-particle" : "", "family" : "Banino", "given" : "Andrea", "non-dropping-particle" : "", "parse-names" : false, "suffix" : "" }, { "dropping-particle" : "", "family" : "Denil", "given" : "Misha", "non-dropping-particle" : "", "parse-names" : false, "suffix" : "" }, { "dropping-particle" : "", "family" : "Goroshin", "given" : "Ross", "non-dropping-particle" : "", "parse-names" : false, "suffix" : "" }, { "dropping-particle" : "", "family" : "Sifre", "given" : "Laurent", "non-dropping-particle" : "", "parse-names" : false, "suffix" : "" }, { "dropping-particle" : "", "family" : "Kavukcuoglu", "given" : "Koray", "non-dropping-particle" : "", "parse-names" : false, "suffix" : "" }, { "dropping-particle" : "", "family" : "Marblestone", "given" : "Adam H", "non-dropping-particle" : "", "parse-names" : false, "suffix" : "" }, { "dropping-particle" : "", "family" : "Wayne", "given" : "Greg", "non-dropping-particle" : "", "parse-names" : false, "suffix" : "" }, { "dropping-particle" : "", "family" : "Kording", "given" : "Konrad P", "non-dropping-particle" : "", "parse-names" : false, "suffix" : "" }, { "dropping-particle" : "", "family" : "Maddison", "given" : "Chris J", "non-dropping-particle" : "", "parse-names" : false, "suffix" : "" }, { "dropping-particle" : "", "family" : "Luong", "given" : "Minh-thang", "non-dropping-particle" : "", "parse-names" : false, "suffix" : "" }, { "dropping-particle" : "", "family" : "Ling", "given" : "Wang", "non-dropping-particle" : "", "parse-names" : false, "suffix" : "" }, { "dropping-particle" : "", "family" : "Grefenstette", "given" : "Edward", "non-dropping-particle" : "", "parse-names" : false, "suffix" : "" }, { "dropping-particle" : "", "family" : "Moritz", "given" : "Karl", "non-dropping-particle" : "", "parse-names" : false, "suffix" : "" }, { "dropping-particle" : "", "family" : "Fumin", "given" : "Senior", "non-dropping-particle" : "", "parse-names" : false, "suffix" : "" }, { "dropping-particle" : "", "family" : "Phil", "given" : "Wang", "non-dropping-particle" : "", "parse-names" : false, "suffix" : "" }, { "dropping-particle" : "", "family" : "Li", "given" : "Lihong", "non-dropping-particle" : "", "parse-names" : false, "suffix" : "" }, { "dropping-particle" : "", "family" : "Legg", "given" : "Shane", "non-dropping-particle" : "", "parse-names" : false, "suffix" : "" }, { "dropping-particle" : "", "family" : "Veness", "given" : "Joel", "non-dropping-particle" : "", "parse-names" : false, "suffix" : "" }, { "dropping-particle" : "", "family" : "Kurach", "given" : "Karol", "non-dropping-particle" : "", "parse-names" : false, "suffix" : "" }, { "dropping-particle" : "", "family" : "Andrychowicz", "given" : "Marcin", "non-dropping-particle" : "", "parse-names" : false, "suffix" : "" }, { "dropping-particle" : "", "family" : "Sutskever", "given" : "Ilya", "non-dropping-particle" : "", "parse-names" : false, "suffix" : "" }, { "dropping-particle" : "", "family" : "Kumaran", "given" : "Dharshan", "non-dropping-particle" : "", "parse-names" : false, "suffix" : "" }, { "dropping-particle" : "", "family" : "Banino", "given" : "Andrea", "non-dropping-particle" : "", "parse-names" : false, "suffix" : "" }, { "dropping-particle" : "", "family" : "Blundell", "given" : "Charles", "non-dropping-particle" : "", "parse-names" : false, "suffix" : "" }, { "dropping-particle" : "", "family" : "Hassabis", "given" : "Demis", "non-dropping-particle" : "", "parse-names" : false, "suffix" : "" }, { "dropping-particle" : "", "family" : "Kumaran", "given" : "Dharshan", "non-dropping-particle" : "", "parse-names" : false, "suffix" : "" }, { "dropping-particle" : "", "family" : "Banino", "given" : "Andrea", "non-dropping-particle" : "", "parse-names" : false, "suffix" : "" }, { "dropping-particle" : "", "family" : "Blundell", "given" : "Charles", "non-dropping-particle" : "", "parse-names" : false, "suffix" : "" }, { "dropping-particle" : "", "family" : "Hassabis", "given" : "Demis", "non-dropping-particle" : "", "parse-names" : false, "suffix" : "" }, { "dropping-particle" : "", "family" : "Dayan", "given" : "Peter", "non-dropping-particle" : "", "parse-names" : false, "suffix" : "" }, { "dropping-particle" : "", "family" : "Korda", "given" : "Nathaniel", "non-dropping-particle" : "", "parse-names" : false, "suffix" : "" }, { "dropping-particle" : "", "family" : "A.", "given" : "Prashanth L.", "non-dropping-particle" : "", "parse-names" : false, "suffix" : "" }, { "dropping-particle" : "", "family" : "Munos", "given" : "R\u00e9mi", "non-dropping-particle" : "", "parse-names" : false, "suffix" : "" }, { "dropping-particle" : "", "family" : "Kingma", "given" : "Dp", "non-dropping-particle" : "", "parse-names" : false, "suffix" : "" }, { "dropping-particle" : "", "family" : "Rezende", "given" : "Dj Danilo Jimenez", "non-dropping-particle" : "", "parse-names" : false, "suffix" : "" }, { "dropping-particle" : "", "family" : "Welling", "given" : "Max", "non-dropping-particle" : "", "parse-names" : false, "suffix" : "" }, { "dropping-particle" : "", "family" : "Kalchbrenner", "given" : "Nal", "non-dropping-particle" : "", "parse-names" : false, "suffix" : "" }, { "dropping-particle" : "", "family" : "Danihelka", "given" : "Ivo", "non-dropping-particle" : "", "parse-names" : false, "suffix" : "" }, { "dropping-particle" : "", "family" : "Graves", "given" : "Alex", "non-dropping-particle" : "", "parse-names" : false, "suffix" : "" }, { "dropping-particle" : "", "family" : "Jaderberg", "given" : "Max", "non-dropping-particle" : "", "parse-names" : false, "suffix" : "" }, { "dropping-particle" : "", "family" : "Simonyan", "given" : "Karen", "non-dropping-particle" : "", "parse-names" : false, "suffix" : "" }, { "dropping-particle" : "", "family" : "Zisserman", "given" : "Andrew", "non-dropping-particle" : "", "parse-names" : false, "suffix" : "" }, { "dropping-particle" : "", "family" : "Kavukcuoglu", "given" : "Koray", "non-dropping-particle" : "", "parse-names" : false, "suffix" : "" }, { "dropping-particle" : "", "family" : "Vedaldi", "given" : "Andrea", "non-dropping-particle" : "", "parse-names" : false, "suffix" : "" }, { "dropping-particle" : "", "family" : "Zisserman", "given" : "Andrew", "non-dropping-particle" : "", "parse-names" : false, "suffix" : "" }, { "dropping-particle" : "", "family" : "Hunt", "given" : "Jonathan J", "non-dropping-particle" : "", "parse-names" : false, "suffix" : "" }, { "dropping-particle" : "", "family" : "Pritzel", "given" : "Alexander", "non-dropping-particle" : "", "parse-names" : false, "suffix" : "" }, { "dropping-particle" : "", "family" : "Heess", "given" : "Nicolas", "non-dropping-particle" : "", "parse-names" : false, "suffix" : "" }, { "dropping-particle" : "", "family" : "Erez", "given" : "Tom", "non-dropping-particle" : "", "parse-names" : false, "suffix" : "" }, { "dropping-particle" : "", "family" : "Tassa", "given" : "Yuval", "non-dropping-particle" : "", "parse-names" : false, "suffix" : "" }, { "dropping-particle" : "", "family" : "Silver", "given" : "David", "non-dropping-particle" : "", "parse-names" : false, "suffix" : "" }, { "dropping-particle" : "", "family" : "Wierstra", "given" : "Daan", "non-dropping-particle" : "", "parse-names" : false, "suffix" : "" }, { "dropping-particle" : "", "family" : "Hermann", "given" : "Karm Moritz Karl Moritz", "non-dropping-particle" : "", "parse-names" : false, "suffix" : "" }, { "dropping-particle" : "", "family" : "Ko\u010disk\u00fd", "given" : "Tom\u00e1\u0161", "non-dropping-particle" : "", "parse-names" : false, "suffix" : "" }, { "dropping-particle" : "", "family" : "Grefenstette", "given" : "Edward", "non-dropping-particle" : "", "parse-names" : false, "suffix" : "" }, { "dropping-particle" : "", "family" : "Espeholt", "given" : "Lasse", "non-dropping-particle" : "", "parse-names" : false, "suffix" : "" }, { "dropping-particle" : "", "family" : "Kay", "given" : "Will", "non-dropping-particle" : "", "parse-names" : false, "suffix" : "" }, { "dropping-particle" : "", "family" : "Suleyman", "given" : "Mustafa", "non-dropping-particle" : "", "parse-names" : false, "suffix" : "" }, { "dropping-particle" : "", "family" : "Blunsom", "given" : "Phil", "non-dropping-particle" : "", "parse-names" : false, "suffix" : "" }, { "dropping-particle" : "", "family" : "Heinrich", "given" : "Johannes", "non-dropping-particle" : "", "parse-names" : false, "suffix" : "" }, { "dropping-particle" : "", "family" : "Silver", "given" : "David", "non-dropping-particle" : "", "parse-names" : false, "suffix" : "" }, { "dropping-particle" : "", "family" : "Lanctot", "given" : "Marc", "non-dropping-particle" : "", "parse-names" : false, "suffix" : "" }, { "dropping-particle" : "", "family" : "Silver", "given" : "David", "non-dropping-particle" : "", "parse-names" : false, "suffix" : "" }, { "dropping-particle" : "", "family" : "Com", "given" : "Davidsilver Google", "non-dropping-particle" : "", "parse-names" : false, "suffix" : "" }, { "dropping-particle" : "", "family" : "Heess", "given" : "Nicolas", "non-dropping-particle" : "", "parse-names" : false, "suffix" : "" }, { "dropping-particle" : "", "family" : "Wayne", "given" : "Greg", "non-dropping-particle" : "", "parse-names" : false, "suffix" : "" }, { "dropping-particle" : "", "family" : "Silver", "given" : "David", "non-dropping-particle" : "", "parse-names" : false, "suffix" : "" }, { "dropping-particle" : "", "family" : "Lillicrap", "given" : "Timothy P", "non-dropping-particle" : "", "parse-names" : false, "suffix" : "" }, { "dropping-particle" : "", "family" : "Tassa", "given" : "Yuval", "non-dropping-particle" : "", "parse-names" : false, "suffix" : "" }, { "dropping-particle" : "", "family" : "Erez", "given" : "Tom", "non-dropping-particle" : "", "parse-names" : false, "suffix" : "" }, { "dropping-particle" : "Van", "family" : "Hasselt", "given" : "Hado", "non-dropping-particle" : "", "parse-names" : false, "suffix" : "" }, { "dropping-particle" : "", "family" : "Guez", "given" : "Arthur", "non-dropping-particle" : "", "parse-names" : false, "suffix" : "" }, { "dropping-particle" : "", "family" : "Silver", "given" : "David", "non-dropping-particle" : "", "parse-names" : false, "suffix" : "" }, { "dropping-particle" : "", "family" : "Hassabis", "given" : "Demis", "non-dropping-particle" : "", "parse-names" : false, "suffix" : "" }, { "dropping-particle" : "", "family" : "Brooks", "given" : "Rodney", "non-dropping-particle" : "", "parse-names" : false, "suffix" : "" }, { "dropping-particle" : "", "family" : "Guez", "given" : "Arthur", "non-dropping-particle" : "", "parse-names" : false, "suffix" : "" }, { "dropping-particle" : "", "family" : "Gu", "given" : "Shixiang", "non-dropping-particle" : "", "parse-names" : false, "suffix" : "" }, { "dropping-particle" : "", "family" : "Com", "given" : "Countzero Google", "non-dropping-particle" : "", "parse-names" : false, "suffix" : "" }, { "dropping-particle" : "", "family" : "Gretton", "given" : "Arthur", "non-dropping-particle" : "", "parse-names" : false, "suffix" : "" }, { "dropping-particle" : "", "family" : "Gregor", "given" : "Karol", "non-dropping-particle" : "", "parse-names" : false, "suffix" : "" }, { "dropping-particle" : "", "family" : "Mnih", "given" : "Andriy", "non-dropping-particle" : "", "parse-names" : false, "suffix" : "" }, { "dropping-particle" : "", "family" : "Wierstra", "given" : "Daan", "non-dropping-particle" : "", "parse-names" : false, "suffix" : "" }, { "dropping-particle" : "", "family" : "Graves", "given" : "Alex", "non-dropping-particle" : "", "parse-names" : false, "suffix" : "" }, { "dropping-particle" : "", "family" : "Com", "given" : "Wierstra Google", "non-dropping-particle" : "", "parse-names" : false, "suffix" : "" }, { "dropping-particle" : "", "family" : "Grefenstette", "given" : "Edward", "non-dropping-particle" : "", "parse-names" : false, "suffix" : "" }, { "dropping-particle" : "", "family" : "Hermann", "given" : "Karm Moritz Karl Moritz", "non-dropping-particle" : "", "parse-names" : false, "suffix" : "" }, { "dropping-particle" : "", "family" : "Suleyman", "given" : "Mustafa", "non-dropping-particle" : "", "parse-names" : false, "suffix" : "" }, { "dropping-particle" : "", "family" : "Blunsom", "given" : "Phil", "non-dropping-particle" : "", "parse-names" : false, "suffix" : "" }, { "dropping-particle" : "", "family" : "Graves", "given" : "Alex", "non-dropping-particle" : "", "parse-names" : false, "suffix" : "" }, { "dropping-particle" : "", "family" : "Wayne", "given" : "Greg", "non-dropping-particle" : "", "parse-names" : false, "suffix" : "" }, { "dropping-particle" : "", "family" : "Danihelka", "given" : "Ivo", "non-dropping-particle" : "", "parse-names" : false, "suffix" : "" }, { "dropping-particle" : "", "family" : "Grabska-barwin", "given" : "Agnieszka", "non-dropping-particle" : "", "parse-names" : false, "suffix" : "" }, { "dropping-particle" : "", "family" : "Barthelm\u00e9", "given" : "Simon", "non-dropping-particle" : "", "parse-names" : false, "suffix" : "" }, { "dropping-particle" : "", "family" : "Beck", "given" : "Jeff", "non-dropping-particle" : "", "parse-names" : false, "suffix" : "" }, { "dropping-particle" : "", "family" : "Mainen", "given" : "Zachary F", "non-dropping-particle" : "", "parse-names" : false, "suffix" : "" }, { "dropping-particle" : "", "family" : "Pouget", "given" : "Alexandre", "non-dropping-particle" : "", "parse-names" : false, "suffix" : "" }, { "dropping-particle" : "", "family" : "Latham", "given" : "Peter E", "non-dropping-particle" : "", "parse-names" : false, "suffix" : "" }, { "dropping-particle" : "", "family" : "Fernando", "given" : "Chrisantha", "non-dropping-particle" : "", "parse-names" : false, "suffix" : "" }, { "dropping-particle" : "", "family" : "Banarse", "given" : "Dylan", "non-dropping-particle" : "", "parse-names" : false, "suffix" : "" }, { "dropping-particle" : "", "family" : "Reynolds", "given" : "Malcolm", "non-dropping-particle" : "", "parse-names" : false, "suffix" : "" }, { "dropping-particle" : "", "family" : "Besse", "given" : "Frederic", "non-dropping-particle" : "", "parse-names" : false, "suffix" : "" }, { "dropping-particle" : "", "family" : "Pfau", "given" : "David", "non-dropping-particle" : "", "parse-names" : false, "suffix" : "" }, { "dropping-particle" : "", "family" : "Jaderberg", "given" : "Max", "non-dropping-particle" : "", "parse-names" : false, "suffix" : "" }, { "dropping-particle" : "", "family" : "Lanctot", "given" : "Marc", "non-dropping-particle" : "", "parse-names" : false, "suffix" : "" }, { "dropping-particle" : "", "family" : "Wierstra", "given" : "Daan", "non-dropping-particle" : "", "parse-names" : false, "suffix" : "" }, { "dropping-particle" : "", "family" : "Etworks", "given" : "S Tochastic N Eural N", "non-dropping-particle" : "", "parse-names" : false, "suffix" : "" }, { "dropping-particle" : "", "family" : "Desjardins", "given" : "Guillaume", "non-dropping-particle" : "", "parse-names" : false, "suffix" : "" }, { "dropping-particle" : "", "family" : "Simonyan", "given" : "Karen", "non-dropping-particle" : "", "parse-names" : false, "suffix" : "" }, { "dropping-particle" : "", "family" : "Pascanu", "given" : "Razvan", "non-dropping-particle" : "", "parse-names" : false, "suffix" : "" }, { "dropping-particle" : "", "family" : "Kavukcuoglu", "given" : "Koray", "non-dropping-particle" : "", "parse-names" : false, "suffix" : "" }, { "dropping-particle" : "", "family" : "Com", "given" : "Kkurach Google", "non-dropping-particle" : "", "parse-names" : false, "suffix" : "" }, { "dropping-particle" : "", "family" : "Botvinick", "given" : "Matthew M", "non-dropping-particle" : "", "parse-names" : false, "suffix" : "" }, { "dropping-particle" : "", "family" : "Weinstein", "given" : "Ari", "non-dropping-particle" : "", "parse-names" : false, "suffix" : "" }, { "dropping-particle" : "", "family" : "Solway", "given" : "Alec", "non-dropping-particle" : "", "parse-names" : false, "suffix" : "" }, { "dropping-particle" : "", "family" : "Barto", "given" : "Andrew", "non-dropping-particle" : "", "parse-names" : false, "suffix" : "" }, { "dropping-particle" : "", "family" : "Blundell", "given" : "Charles", "non-dropping-particle" : "", "parse-names" : false, "suffix" : "" }, { "dropping-particle" : "", "family" : "Com", "given" : "Wierstra Google", "non-dropping-particle" : "", "parse-names" : false, "suffix" : "" }, { "dropping-particle" : "", "family" : "Bethge", "given" : "Matthias", "non-dropping-particle" : "", "parse-names" : false, "suffix" : "" }, { "dropping-particle" : "", "family" : "Bellemare", "given" : "Marc G.", "non-dropping-particle" : "", "parse-names" : false, "suffix" : "" }, { "dropping-particle" : "", "family" : "Talvitie", "given" : "Erik", "non-dropping-particle" : "", "parse-names" : false, "suffix" : "" }, { "dropping-particle" : "", "family" : "College", "given" : "Marshall", "non-dropping-particle" : "", "parse-names" : false, "suffix" : "" }, { "dropping-particle" : "", "family" : "Talvitie", "given" : "Erik", "non-dropping-particle" : "", "parse-names" : false, "suffix" : "" }, { "dropping-particle" : "", "family" : "Edu", "given" : "Fandm", "non-dropping-particle" : "", "parse-names" : false, "suffix" : "" }, { "dropping-particle" : "", "family" : "Ostrovski", "given" : "Georg", "non-dropping-particle" : "", "parse-names" : false, "suffix" : "" }, { "dropping-particle" : "", "family" : "Guez", "given" : "Arthur", "non-dropping-particle" : "", "parse-names" : false, "suffix" : "" }, { "dropping-particle" : "", "family" : "Thomas", "given" : "Philip S", "non-dropping-particle" : "", "parse-names" : false, "suffix" : "" }, { "dropping-particle" : "", "family" : "Beattie", "given" : "Charles", "non-dropping-particle" : "", "parse-names" : false, "suffix" : "" }, { "dropping-particle" : "", "family" : "Leibo", "given" : "Joel Z", "non-dropping-particle" : "", "parse-names" : false, "suffix" : "" }, { "dropping-particle" : "", "family" : "Teplyashin", "given" : "Denis", "non-dropping-particle" : "", "parse-names" : false, "suffix" : "" }, { "dropping-particle" : "", "family" : "Ward", "given" : "Tom", "non-dropping-particle" : "", "parse-names" : false, "suffix" : "" }, { "dropping-particle" : "", "family" : "Wainwright", "given" : "Marcus", "non-dropping-particle" : "", "parse-names" : false, "suffix" : "" }, { "dropping-particle" : "", "family" : "Lefrancq", "given" : "Andrew", "non-dropping-particle" : "", "parse-names" : false, "suffix" : "" }, { "dropping-particle" : "", "family" : "Green", "given" : "Simon", "non-dropping-particle" : "", "parse-names" : false, "suffix" : "" }, { "dropping-particle" : "", "family" : "Sadik", "given" : "Amir", "non-dropping-particle" : "", "parse-names" : false, "suffix" : "" }, { "dropping-particle" : "", "family" : "Schrittwieser", "given" : "Julian", "non-dropping-particle" : "", "parse-names" : false, "suffix" : "" }, { "dropping-particle" : "", "family" : "Anderson", "given" : "Keith", "non-dropping-particle" : "", "parse-names" : false, "suffix" : "" }, { "dropping-particle" : "", "family" : "York", "given" : "Sarah", "non-dropping-particle" : "", "parse-names" : false, "suffix" : "" }, { "dropping-particle" : "", "family" : "Cant", "given" : "Max", "non-dropping-particle" : "", "parse-names" : false, "suffix" : "" }, { "dropping-particle" : "", "family" : "Cain", "given" : "Adam", "non-dropping-particle" : "", "parse-names" : false, "suffix" : "" }, { "dropping-particle" : "", "family" : "Bolton", "given" : "Adrian", "non-dropping-particle" : "", "parse-names" : false, "suffix" : "" }, { "dropping-particle" : "", "family" : "Gaffney", "given" : "Stephen", "non-dropping-particle" : "", "parse-names" : false, "suffix" : "" }, { "dropping-particle" : "", "family" : "King", "given" : "Helen", "non-dropping-particle" : "", "parse-names" : false, "suffix" : "" }, { "dropping-particle" : "", "family" : "Hassabis", "given" : "Demis", "non-dropping-particle" : "", "parse-names" : false, "suffix" : "" }, { "dropping-particle" : "", "family" : "Legg", "given" : "Shane", "non-dropping-particle" : "", "parse-names" : false, "suffix" : "" }, { "dropping-particle" : "", "family" : "Petersen", "given" : "Stig", "non-dropping-particle" : "", "parse-names" : false, "suffix" : "" }, { "dropping-particle" : "", "family" : "Barry", "given" : "Caswell", "non-dropping-particle" : "", "parse-names" : false, "suffix" : "" }, { "dropping-particle" : "", "family" : "Saleem", "given" : "Aman B", "non-dropping-particle" : "", "parse-names" : false, "suffix" : "" }, { "dropping-particle" : "", "family" : "Hassabis", "given" : "Demis", "non-dropping-particle" : "", "parse-names" : false, "suffix" : "" }, { "dropping-particle" : "", "family" : "Spiers", "given" : "Hugo J", "non-dropping-particle" : "", "parse-names" : false, "suffix" : "" }, { "dropping-particle" : "", "family" : "Balaguer", "given" : "Jan", "non-dropping-particle" : "", "parse-names" : false, "suffix" : "" }, { "dropping-particle" : "", "family" : "Spiers", "given" : "Hugo J", "non-dropping-particle" : "", "parse-names" : false, "suffix" : "" }, { "dropping-particle" : "", "family" : "Hassabis", "given" : "Demis", "non-dropping-particle" : "", "parse-names" : false, "suffix" : "" }, { "dropping-particle" : "", "family" : "Summerfield", "given" : "Christopher", "non-dropping-particle" : "", "parse-names" : false, "suffix" : "" }, { "dropping-particle" : "", "family" : "Balaguer", "given" : "Jan", "non-dropping-particle" : "", "parse-names" : false, "suffix" : "" }, { "dropping-particle" : "", "family" : "Spiers", "given" : "Hugo J", "non-dropping-particle" : "", "parse-names" : false, "suffix" : "" }, { "dropping-particle" : "", "family" : "Hassabis", "given" : "Demis", "non-dropping-particle" : "", "parse-names" : false, "suffix" : "" }, { "dropping-particle" : "", "family" : "Summerfield", "given" : "Christopher", "non-dropping-particle" : "", "parse-names" : false, "suffix" : "" }, { "dropping-particle" : "", "family" : "Ba", "given" : "Jimmy", "non-dropping-particle" : "", "parse-names" : false, "suffix" : "" }, { "dropping-particle" : "", "family" : "Mnih", "given" : "Volodymyr", "non-dropping-particle" : "", "parse-names" : false, "suffix" : "" }, { "dropping-particle" : "", "family" : "Kavukcuoglu", "given" : "Koray", "non-dropping-particle" : "", "parse-names" : false, "suffix" : "" }, { "dropping-particle" : "", "family" : "Appleyard", "given" : "Jeremy", "non-dropping-particle" : "", "parse-names" : false, "suffix" : "" }, { "dropping-particle" : "", "family" : "Andrychowicz", "given" : "Marcin", "non-dropping-particle" : "", "parse-names" : false, "suffix" : "" }, { "dropping-particle" : "", "family" : "Denil", "given" : "Misha", "non-dropping-particle" : "", "parse-names" : false, "suffix" : "" }, { "dropping-particle" : "", "family" : "Colmenarejo", "given" : "Sergio G\u00f3mez", "non-dropping-particle" : "", "parse-names" : false, "suffix" : "" }, { "dropping-particle" : "", "family" : "Hoffman", "given" : "Matthew W", "non-dropping-particle" : "", "parse-names" : false, "suffix" : "" }, { "dropping-particle" : "", "family" : "Ammar", "given" : "Waleed", "non-dropping-particle" : "", "parse-names" : false, "suffix" : "" }, { "dropping-particle" : "", "family" : "Mulcaire", "given" : "George", "non-dropping-particle" : "", "parse-names" : false, "suffix" : "" }, { "dropping-particle" : "", "family" : "Ballesteros", "given" : "Miguel", "non-dropping-particle" : "", "parse-names" : false, "suffix" : "" }, { "dropping-particle" : "", "family" : "Dyer", "given" : "Chris", "non-dropping-particle" : "", "parse-names" : false, "suffix" : "" }, { "dropping-particle" : "", "family" : "Smith", "given" : "Noah A", "non-dropping-particle" : "", "parse-names" : false, "suffix" : "" }, { "dropping-particle" : "", "family" : "Science", "given" : "Computer", "non-dropping-particle" : "", "parse-names" : false, "suffix" : "" } ], "container-title" : "arXiv", "id" : "ITEM-1", "issue" : "Ijcai", "issued" : { "date-parts" : [ [ "2016" ] ] }, "page" : "1-9", "title" : "Playing Atari with Deep Reinforcement Learning", "type" : "article-journal", "volume" : "32" }, "uris" : [ "http://www.mendeley.com/documents/?uuid=566ec013-3432-4a8c-b083-0d896145f4ee" ] } ], "mendeley" : { "formattedCitation" : "[3]", "plainTextFormattedCitation" : "[3]" }, "properties" : { "noteIndex" : 0 }, "schema" : "https://github.com/citation-style-language/schema/raw/master/csl-citation.json" }</w:instrText>
+      </w:r>
+      <w:r>
+        <w:fldChar w:fldCharType="separate"/>
+      </w:r>
+      <w:r>
+        <w:rPr>
+          <w:noProof/>
+        </w:rPr>
+        <w:t>[6</w:t>
+      </w:r>
+      <w:r>
+        <w:rPr>
+          <w:noProof/>
+        </w:rPr>
+        <w:t>]</w:t>
+      </w:r>
+      <w:r>
+        <w:fldChar w:fldCharType="end"/>
+      </w:r>
+      <w:r>
+        <w:t>.</w:t>
       </w:r>
       <w:r>
         <w:t xml:space="preserve"> </w:t>
       </w:r>
       <w:r>
-        <w:fldChar w:fldCharType="begin" w:fldLock="1"/>
-      </w:r>
-      <w:r>
-        <w:instrText>ADDIN CSL_CITATION { "citationItems" : [ { "id" : "ITEM-1", "itemData" : { "DOI" : "10.1038/nature14236", "ISBN" : "9781634393973", "ISSN" : "10495258", "PMID" : "17460516", "abstract" : "We present the first deep learning model to successfully learn control policies directly from high-dimensional sensory input using reinforcement learning. The model is a convolutional neural network, trained with a variant of Q-learning, whose input is raw pixels and whose output is a value function estimating future rewards. We apply our method to seven Atari 2600 games from the Arcade Learning Environment, with no adjustment of the architecture or learning algorithm. We find that it outperforms all previous approaches on six of the games and surpasses a human expert on three of them.", "author" : [ { "dropping-particle" : "", "family" : "Zoran", "given" : "Daniel", "non-dropping-particle" : "", "parse-names" : false, "suffix" : "" }, { "dropping-particle" : "", "family" : "Lakshminarayanan", "given" : "Balaji", "non-dropping-particle" : "", "parse-names" : false, "suffix" : "" }, { "dropping-particle" : "", "family" : "Blundell", "given" : "Charles", "non-dropping-particle" : "", "parse-names" : false, "suffix" : "" }, { "dropping-particle" : "", "family" : "Yu", "given" : "Lei", "non-dropping-particle" : "", "parse-names" : false, "suffix" : "" }, { "dropping-particle" : "", "family" : "Blunsom", "given" : "Phil", "non-dropping-particle" : "", "parse-names" : false, "suffix" : "" }, { "dropping-particle" : "", "family" : "Dyer", "given" : "Chris", "non-dropping-particle" : "", "parse-names" : false, "suffix" : "" }, { "dropping-particle" : "", "family" : "Grefenstette", "given" : "Edward", "non-dropping-particle" : "", "parse-names" : false, "suffix" : "" }, { "dropping-particle" : "", "family" : "Yang", "given" : "Zichao", "non-dropping-particle" : "", "parse-names" : false, "suffix" : "" }, { "dropping-particle" : "", "family" : "Blunsom", "given" : "Phil", "non-dropping-particle" : "", "parse-names" : false, "suffix" : "" }, { "dropping-particle" : "", "family" : "Dyer", "given" : "Chris", "non-dropping-particle" : "", "parse-names" : false, "suffix" : "" }, { "dropping-particle" : "", "family" : "Ling", "given" : "Wang", "non-dropping-particle" : "", "parse-names" : false, "suffix" : "" }, { "dropping-particle" : "", "family" : "Wayne", "given" : "Greg", "non-dropping-particle" : "", "parse-names" : false, "suffix" : "" }, { "dropping-particle" : "", "family" : "Graves", "given" : "Alex", "non-dropping-particle" : "", "parse-names" : false, "suffix" : "" }, { "dropping-particle" : "", "family" : "Deepmind", "given" : "Google", "non-dropping-particle" : "", "parse-names" : false, "suffix" : "" }, { "dropping-particle" : "", "family" : "Com", "given" : "Gravesa Google", "non-dropping-particle" : "", "parse-names" : false, "suffix" : "" }, { "dropping-particle" : "", "family" : "Vinyals", "given" : "Oriol", "non-dropping-particle" : "", "parse-names" : false, "suffix" : "" }, { "dropping-particle" : "", "family" : "Bengio", "given" : "Samy", "non-dropping-particle" : "", "parse-names" : false, "suffix" : "" }, { "dropping-particle" : "", "family" : "Kudlur", "given" : "Manjunath", "non-dropping-particle" : "", "parse-names" : false, "suffix" : "" }, { "dropping-particle" : "", "family" : "Brain", "given" : "Google", "non-dropping-particle" : "", "parse-names" : false, "suffix" : "" }, { "dropping-particle" : "", "family" : "Veness", "given" : "Joel", "non-dropping-particle" : "", "parse-names" : false, "suffix" : "" }, { "dropping-particle" : "", "family" : "Hutter", "given" : "Marcus", "non-dropping-particle" : "", "parse-names" : false, "suffix" : "" }, { "dropping-particle" : "", "family" : "Orseau", "given" : "Laurent", "non-dropping-particle" : "", "parse-names" : false, "suffix" : "" }, { "dropping-particle" : "", "family" : "Bellemare", "given" : "Marc G.", "non-dropping-particle" : "", "parse-names" : false, "suffix" : "" }, { "dropping-particle" : "", "family" : "Hutter", "given" : "Marcus", "non-dropping-particle" : "", "parse-names" : false, "suffix" : "" }, { "dropping-particle" : "", "family" : "Chua", "given" : "Alvin", "non-dropping-particle" : "", "parse-names" : false, "suffix" : "" }, { "dropping-particle" : "", "family" : "Desjardins", "given" : "Guillaume", "non-dropping-particle" : "", "parse-names" : false, "suffix" : "" }, { "dropping-particle" : "", "family" : "Swirszcz", "given" : "Grzegorz", "non-dropping-particle" : "", "parse-names" : false, "suffix" : "" }, { "dropping-particle" : "", "family" : "Solway", "given" : "Alec", "non-dropping-particle" : "", "parse-names" : false, "suffix" : "" }, { "dropping-particle" : "", "family" : "Botvinick", "given" : "Matthew M", "non-dropping-particle" : "", "parse-names" : false, "suffix" : "" }, { "dropping-particle" : "", "family" : "Simonyan", "given" : "Karen", "non-dropping-particle" : "", "parse-names" : false, "suffix" : "" }, { "dropping-particle" : "", "family" : "Zisserman", "given" : "Andrew", "non-dropping-particle" : "", "parse-names" : false, "suffix" : "" }, { "dropping-particle" : "", "family" : "Silver", "given" : "David", "non-dropping-particle" : "", "parse-names" : false, "suffix" : "" }, { "dropping-particle" : "", "family" : "Lever", "given" : "Guy U Y", "non-dropping-particle" : "", "parse-names" : false, "suffix" : "" }, { "dropping-particle" : "", "family" : "Technologies", "given" : "Deepmind", "non-dropping-particle" : "", "parse-names" : false, "suffix" : "" }, { "dropping-particle" : "", "family" : "Lever", "given" : "Guy U Y", "non-dropping-particle" : "", "parse-names" : false, "suffix" : "" }, { "dropping-particle" : "", "family" : "Ac", "given" : "U C L", "non-dropping-particle" : "", "parse-names" : false, "suffix" : "" }, { "dropping-particle" : "", "family" : "Schulman", "given" : "John", "non-dropping-particle" : "", "parse-names" : false, "suffix" : "" }, { "dropping-particle" : "", "family" : "Heess", "given" : "Nicolas", "non-dropping-particle" : "", "parse-names" : false, "suffix" : "" }, { "dropping-particle" : "", "family" : "Weber", "given" : "Theophane", "non-dropping-particle" : "", "parse-names" : false, "suffix" : "" }, { "dropping-particle" : "", "family" : "Abbeel", "given" : "Pieter", "non-dropping-particle" : "", "parse-names" : false, "suffix" : "" }, { "dropping-particle" : "", "family" : "Schaul", "given" : "Tom", "non-dropping-particle" : "", "parse-names" : false, "suffix" : "" }, { "dropping-particle" : "", "family" : "Quan", "given" : "John", "non-dropping-particle" : "", "parse-names" : false, "suffix" : "" }, { "dropping-particle" : "", "family" : "Antonoglou", "given" : "Ioannis", "non-dropping-particle" : "", "parse-names" : false, "suffix" : "" }, { "dropping-particle" : "", "family" : "Silver", "given" : "David", "non-dropping-particle" : "", "parse-names" : false, "suffix" : "" }, { "dropping-particle" : "", "family" : "Deepmind", "given" : "Google", "non-dropping-particle" : "", "parse-names" : false, "suffix" : "" }, { "dropping-particle" : "", "family" : "Com", "given" : "Davidsilver Google", "non-dropping-particle" : "", "parse-names" : false, "suffix" : "" }, { "dropping-particle" : "", "family" : "Antonoglou", "given" : "Ioannis", "non-dropping-particle" : "", "parse-names" : false, "suffix" : "" }, { "dropping-particle" : "", "family" : "Silver", "given" : "David", "non-dropping-particle" : "", "parse-names" : false, "suffix" : "" }, { "dropping-particle" : "", "family" : "Schacter", "given" : "Daniel L", "non-dropping-particle" : "", "parse-names" : false, "suffix" : "" }, { "dropping-particle" : "", "family" : "Addis", "given" : "Donna Rose", "non-dropping-particle" : "", "parse-names" : false, "suffix" : "" }, { "dropping-particle" : "", "family" : "Hassabis", "given" : "Demis", "non-dropping-particle" : "", "parse-names" : false, "suffix" : "" }, { "dropping-particle" : "", "family" : "Martin", "given" : "Victoria C", "non-dropping-particle" : "", "parse-names" : false, "suffix" : "" }, { "dropping-particle" : "", "family" : "Spreng", "given" : "R Nathan", "non-dropping-particle" : "", "parse-names" : false, "suffix" : "" }, { "dropping-particle" : "", "family" : "Szpunar", "given" : "Karl K", "non-dropping-particle" : "", "parse-names" : false, "suffix" : "" }, { "dropping-particle" : "", "family" : "Santoro", "given" : "Adam", "non-dropping-particle" : "", "parse-names" : false, "suffix" : "" }, { "dropping-particle" : "", "family" : "Botvinick", "given" : "Matthew M", "non-dropping-particle" : "", "parse-names" : false, "suffix" : "" }, { "dropping-particle" : "", "family" : "Lillicrap", "given" : "Timothy P", "non-dropping-particle" : "", "parse-names" : false, "suffix" : "" }, { "dropping-particle" : "", "family" : "Deepmind", "given" : "Google", "non-dropping-particle" : "", "parse-names" : false, "suffix" : "" }, { "dropping-particle" : "", "family" : "Com", "given" : "Countzero Google", "non-dropping-particle" : "", "parse-names" : false, "suffix" : "" }, { "dropping-particle" : "", "family" : "Rusu", "given" : "Andrei A", "non-dropping-particle" : "", "parse-names" : false, "suffix" : "" }, { "dropping-particle" : "", "family" : "Sergio", "given" : "G", "non-dropping-particle" : "", "parse-names" : false, "suffix" : "" }, { "dropping-particle" : "", "family" : "Desjardins", "given" : "Guillaume", "non-dropping-particle" : "", "parse-names" : false, "suffix" : "" }, { "dropping-particle" : "", "family" : "Kirkpatrick", "given" : "James", "non-dropping-particle" : "", "parse-names" : false, "suffix" : "" }, { "dropping-particle" : "", "family" : "Pascanu", "given" : "Razvan", "non-dropping-particle" : "", "parse-names" : false, "suffix" : "" }, { "dropping-particle" : "", "family" : "Mnih", "given" : "Volodymyr", "non-dropping-particle" : "", "parse-names" : false, "suffix" : "" }, { "dropping-particle" : "", "family" : "Kavukcuoglu", "given" : "Koray", "non-dropping-particle" : "", "parse-names" : false, "suffix" : "" }, { "dropping-particle" : "", "family" : "Hadsell", "given" : "Raia", "non-dropping-particle" : "", "parse-names" : false, "suffix" : "" }, { "dropping-particle" : "", "family" : "Rabinowitz", "given" : "Neil C", "non-dropping-particle" : "", "parse-names" : false, "suffix" : "" }, { "dropping-particle" : "", "family" : "Desjardins", "given" : "Guillaume", "non-dropping-particle" : "", "parse-names" : false, "suffix" : "" }, { "dropping-particle" : "", "family" : "Soyer", "given" : "Hubert", "non-dropping-particle" : "", "parse-names" : false, "suffix" : "" }, { "dropping-particle" : "", "family" : "Kirkpatrick", "given" : "James", "non-dropping-particle" : "", "parse-names" : false, "suffix" : "" }, { "dropping-particle" : "", "family" : "Kavukcuoglu", "given" : "Koray", "non-dropping-particle" : "", "parse-names" : false, "suffix" : "" }, { "dropping-particle" : "", "family" : "Pascanu", "given" : "Razvan", "non-dropping-particle" : "", "parse-names" : false, "suffix" : "" }, { "dropping-particle" : "", "family" : "Hadsell", "given" : "Raia", "non-dropping-particle" : "", "parse-names" : false, "suffix" : "" }, { "dropping-particle" : "", "family" : "Deepmind", "given" : "Google", "non-dropping-particle" : "", "parse-names" : false, "suffix" : "" }, { "dropping-particle" : "", "family" : "Rezende", "given" : "Dj Danilo Jimenez", "non-dropping-particle" : "", "parse-names" : false, "suffix" : "" }, { "dropping-particle" : "", "family" : "Mohamed", "given" : "Shakir", "non-dropping-particle" : "", "parse-names" : false, "suffix" : "" }, { "dropping-particle" : "", "family" : "Eslami", "given" : "S M Ali", "non-dropping-particle" : "", "parse-names" : false, "suffix" : "" }, { "dropping-particle" : "", "family" : "Mohamed", "given" : "Shakir", "non-dropping-particle" : "", "parse-names" : false, "suffix" : "" }, { "dropping-particle" : "", "family" : "Battaglia", "given" : "Peter", "non-dropping-particle" : "", "parse-names" : false, "suffix" : "" }, { "dropping-particle" : "", "family" : "Jaderberg", "given" : "Max", "non-dropping-particle" : "", "parse-names" : false, "suffix" : "" }, { "dropping-particle" : "", "family" : "Heess", "given" : "Nicolas", "non-dropping-particle" : "", "parse-names" : false, "suffix" : "" }, { "dropping-particle" : "", "family" : "Deepmind", "given" : "Google", "non-dropping-particle" : "", "parse-names" : false, "suffix" : "" }, { "dropping-particle" : "", "family" : "Wierstra", "given" : "Daan", "non-dropping-particle" : "", "parse-names" : false, "suffix" : "" }, { "dropping-particle" : "", "family" : "Reed", "given" : "Scott", "non-dropping-particle" : "", "parse-names" : false, "suffix" : "" }, { "dropping-particle" : "De", "family" : "Freitas", "given" : "Nando", "non-dropping-particle" : "", "parse-names" : false, "suffix" : "" }, { "dropping-particle" : "", "family" : "Osband", "given" : "Ian", "non-dropping-particle" : "", "parse-names" : false, "suffix" : "" }, { "dropping-particle" : "", "family" : "Blundell", "given" : "Charles", "non-dropping-particle" : "", "parse-names" : false, "suffix" : "" }, { "dropping-particle" : "", "family" : "Pritzel", "given" : "Alexander", "non-dropping-particle" : "", "parse-names" : false, "suffix" : "" }, { "dropping-particle" : "Van", "family" : "Roy", "given" : "Benjamin", "non-dropping-particle" : "", "parse-names" : false, "suffix" : "" }, { "dropping-particle" : "", "family" : "Nair", "given" : "Arun", "non-dropping-particle" : "", "parse-names" : false, "suffix" : "" }, { "dropping-particle" : "", "family" : "Srinivasan", "given" : "Praveen", "non-dropping-particle" : "", "parse-names" : false, "suffix" : "" }, { "dropping-particle" : "", "family" : "Blackwell", "given" : "Sam", "non-dropping-particle" : "", "parse-names" : false, "suffix" : "" }, { "dropping-particle" : "", "family" : "Alcicek", "given" : "Cagdas", "non-dropping-particle" : "", "parse-names" : false, "suffix" : "" }, { "dropping-particle" : "", "family" : "Fearon", "given" : "Rory", "non-dropping-particle" : "", "parse-names" : false, "suffix" : "" }, { "dropping-particle" : "De", "family" : "Maria", "given" : "Alessandro", "non-dropping-particle" : "", "parse-names" : false, "suffix" : "" }, { "dropping-particle" : "", "family" : "Suleyman", "given" : "Mustafa", "non-dropping-particle" : "", "parse-names" : false, "suffix" : "" }, { "dropping-particle" : "", "family" : "Beattie", "given" : "Charles", "non-dropping-particle" : "", "parse-names" : false, "suffix" : "" }, { "dropping-particle" : "", "family" : "Petersen", "given" : "Stig", "non-dropping-particle" : "", "parse-names" : false, "suffix" : "" }, { "dropping-particle" : "", "family" : "Legg", "given" : "Shane", "non-dropping-particle" : "", "parse-names" : false, "suffix" : "" }, { "dropping-particle" : "", "family" : "Mnih", "given" : "Volodymyr", "non-dropping-particle" : "", "parse-names" : false, "suffix" : "" }, { "dropping-particle" : "", "family" : "Silver", "given" : "David", "non-dropping-particle" : "", "parse-names" : false, "suffix" : "" }, { "dropping-particle" : "", "family" : "Momennejad", "given" : "I", "non-dropping-particle" : "", "parse-names" : false, "suffix" : "" }, { "dropping-particle" : "", "family" : "Em", "given" : "Russek", "non-dropping-particle" : "", "parse-names" : false, "suffix" : "" }, { "dropping-particle" : "", "family" : "Jh", "given" : "Cheong", "non-dropping-particle" : "", "parse-names" : false, "suffix" : "" }, { "dropping-particle" : "", "family" : "Mm", "given" : "Botvinick", "non-dropping-particle" : "", "parse-names" : false, "suffix" : "" }, { "dropping-particle" : "", "family" : "Daw", "given" : "N", "non-dropping-particle" : "", "parse-names" : false, "suffix" : "" }, { "dropping-particle" : "", "family" : "Sj", "given" : "Gershman", "non-dropping-particle" : "", "parse-names" : false, "suffix" : "" }, { "dropping-particle" : "", "family" : "Mohamed", "given" : "Shakir", "non-dropping-particle" : "", "parse-names" : false, "suffix" : "" }, { "dropping-particle" : "", "family" : "Rezende", "given" : "Dj Danilo Jimenez", "non-dropping-particle" : "", "parse-names" : false, "suffix" : "" }, { "dropping-particle" : "", "family" : "Mnih", "given" : "Volodymyr", "non-dropping-particle" : "", "parse-names" : false, "suffix" : "" }, { "dropping-particle" : "", "family" : "Mirza", "given" : "Mehdi", "non-dropping-particle" : "", "parse-names" : false, "suffix" : "" }, { "dropping-particle" : "", "family" : "Graves", "given" : "Alex", "non-dropping-particle" : "", "parse-names" : false, "suffix" : "" }, { "dropping-particle" : "", "family" : "Harley", "given" : "Tim", "non-dropping-particle" : "", "parse-names" : false, "suffix" : "" }, { "dropping-particle" : "", "family" : "Lillicrap", "given" : "Timothy P", "non-dropping-particle" : "", "parse-names" : false, "suffix" : "" }, { "dropping-particle" : "", "family" : "Silver", "given" : "David", "non-dropping-particle" : "", "parse-names" : false, "suffix" : "" }, { "dropping-particle" : "", "family" : "Kavukcuoglu", "given" : "Koray", "non-dropping-particle" : "", "parse-names" : false, "suffix" : "" }, { "dropping-particle" : "", "family" : "Silver", "given" : "David", "non-dropping-particle" : "", "parse-names" : false, "suffix" : "" }, { "dropping-particle" : "", "family" : "Rusu", "given" : "Andrei A", "non-dropping-particle" : "", "parse-names" : false, "suffix" : "" }, { "dropping-particle" : "", "family" : "Veness", "given" : "Joel", "non-dropping-particle" : "", "parse-names" : false, "suffix" : "" }, { "dropping-particle" : "", "family" : "Bellemare", "given" : "Marc G.", "non-dropping-particle" : "", "parse-names" : false, "suffix" : "" }, { "dropping-particle" : "", "family" : "Graves", "given" : "Alex", "non-dropping-particle" : "", "parse-names" : false, "suffix" : "" }, { "dropping-particle" : "", "family" : "Riedmiller", "given" : "Martin", "non-dropping-particle" : "", "parse-names" : false, "suffix" : "" }, { "dropping-particle" : "", "family" : "Fidjeland", "given" : "Andreas K", "non-dropping-particle" : "", "parse-names" : false, "suffix" : "" }, { "dropping-particle" : "", "family" : "Ostrovski", "given" : "Georg", "non-dropping-particle" : "", "parse-names" : false, "suffix" : "" }, { "dropping-particle" : "", "family" : "Petersen", "given" : "Stig", "non-dropping-particle" : "", "parse-names" : false, "suffix" : "" }, { "dropping-particle" : "", "family" : "Beattie", "given" : "Charles", "non-dropping-particle" : "", "parse-names" : false, "suffix" : "" }, { "dropping-particle" : "", "family" : "Sadik", "given" : "Amir", "non-dropping-particle" : "", "parse-names" : false, "suffix" : "" }, { "dropping-particle" : "", "family" : "Antonoglou", "given" : "Ioannis", "non-dropping-particle" : "", "parse-names" : false, "suffix" : "" }, { "dropping-particle" : "", "family" : "King", "given" : "Helen", "non-dropping-particle" : "", "parse-names" : false, "suffix" : "" }, { "dropping-particle" : "", "family" : "Kumaran", "given" : "Dharshan", "non-dropping-particle" : "", "parse-names" : false, "suffix" : "" }, { "dropping-particle" : "", "family" : "Wierstra", "given" : "Daan", "non-dropping-particle" : "", "parse-names" : false, "suffix" : "" }, { "dropping-particle" : "", "family" : "Legg", "given" : "Shane", "non-dropping-particle" : "", "parse-names" : false, "suffix" : "" }, { "dropping-particle" : "", "family" : "Hassabis", "given" : "Demis", "non-dropping-particle" : "", "parse-names" : false, "suffix" : "" }, { "dropping-particle" : "", "family" : "Riedmiller", "given" : "Martin", "non-dropping-particle" : "", "parse-names" : false, "suffix" : "" }, { "dropping-particle" : "", "family" : "Heess", "given" : "Nicolas", "non-dropping-particle" : "", "parse-names" : false, "suffix" : "" }, { "dropping-particle" : "", "family" : "Graves", "given" : "Alex", "non-dropping-particle" : "", "parse-names" : false, "suffix" : "" }, { "dropping-particle" : "", "family" : "Kavukcuoglu", "given" : "Koray", "non-dropping-particle" : "", "parse-names" : false, "suffix" : "" }, { "dropping-particle" : "", "family" : "Mnih", "given" : "Andriy", "non-dropping-particle" : "", "parse-names" : false, "suffix" : "" }, { "dropping-particle" : "", "family" : "Gregor", "given" : "Karol", "non-dropping-particle" : "", "parse-names" : false, "suffix" : "" }, { "dropping-particle" : "", "family" : "Mirowski", "given" : "Piotr", "non-dropping-particle" : "", "parse-names" : false, "suffix" : "" }, { "dropping-particle" : "", "family" : "Vlachos", "given" : "Andreas", "non-dropping-particle" : "", "parse-names" : false, "suffix" : "" }, { "dropping-particle" : "", "family" : "Pascanu", "given" : "Razvan", "non-dropping-particle" : "", "parse-names" : false, "suffix" : "" }, { "dropping-particle" : "", "family" : "Viola", "given" : "Fabio", "non-dropping-particle" : "", "parse-names" : false, "suffix" : "" }, { "dropping-particle" : "", "family" : "Soyer", "given" : "Hubert", "non-dropping-particle" : "", "parse-names" : false, "suffix" : "" }, { "dropping-particle" : "", "family" : "Ballard", "given" : "Andrew J", "non-dropping-particle" : "", "parse-names" : false, "suffix" : "" }, { "dropping-particle" : "", "family" : "Banino", "given" : "Andrea", "non-dropping-particle" : "", "parse-names" : false, "suffix" : "" }, { "dropping-particle" : "", "family" : "Denil", "given" : "Misha", "non-dropping-particle" : "", "parse-names" : false, "suffix" : "" }, { "dropping-particle" : "", "family" : "Goroshin", "given" : "Ross", "non-dropping-particle" : "", "parse-names" : false, "suffix" : "" }, { "dropping-particle" : "", "family" : "Sifre", "given" : "Laurent", "non-dropping-particle" : "", "parse-names" : false, "suffix" : "" }, { "dropping-particle" : "", "family" : "Kavukcuoglu", "given" : "Koray", "non-dropping-particle" : "", "parse-names" : false, "suffix" : "" }, { "dropping-particle" : "", "family" : "Marblestone", "given" : "Adam H", "non-dropping-particle" : "", "parse-names" : false, "suffix" : "" }, { "dropping-particle" : "", "family" : "Wayne", "given" : "Greg", "non-dropping-particle" : "", "parse-names" : false, "suffix" : "" }, { "dropping-particle" : "", "family" : "Kording", "given" : "Konrad P", "non-dropping-particle" : "", "parse-names" : false, "suffix" : "" }, { "dropping-particle" : "", "family" : "Maddison", "given" : "Chris J", "non-dropping-particle" : "", "parse-names" : false, "suffix" : "" }, { "dropping-particle" : "", "family" : "Luong", "given" : "Minh-thang", "non-dropping-particle" : "", "parse-names" : false, "suffix" : "" }, { "dropping-particle" : "", "family" : "Ling", "given" : "Wang", "non-dropping-particle" : "", "parse-names" : false, "suffix" : "" }, { "dropping-particle" : "", "family" : "Grefenstette", "given" : "Edward", "non-dropping-particle" : "", "parse-names" : false, "suffix" : "" }, { "dropping-particle" : "", "family" : "Moritz", "given" : "Karl", "non-dropping-particle" : "", "parse-names" : false, "suffix" : "" }, { "dropping-particle" : "", "family" : "Fumin", "given" : "Senior", "non-dropping-particle" : "", "parse-names" : false, "suffix" : "" }, { "dropping-particle" : "", "family" : "Phil", "given" : "Wang", "non-dropping-particle" : "", "parse-names" : false, "suffix" : "" }, { "dropping-particle" : "", "family" : "Li", "given" : "Lihong", "non-dropping-particle" : "", "parse-names" : false, "suffix" : "" }, { "dropping-particle" : "", "family" : "Legg", "given" : "Shane", "non-dropping-particle" : "", "parse-names" : false, "suffix" : "" }, { "dropping-particle" : "", "family" : "Veness", "given" : "Joel", "non-dropping-particle" : "", "parse-names" : false, "suffix" : "" }, { "dropping-particle" : "", "family" : "Kurach", "given" : "Karol", "non-dropping-particle" : "", "parse-names" : false, "suffix" : "" }, { "dropping-particle" : "", "family" : "Andrychowicz", "given" : "Marcin", "non-dropping-particle" : "", "parse-names" : false, "suffix" : "" }, { "dropping-particle" : "", "family" : "Sutskever", "given" : "Ilya", "non-dropping-particle" : "", "parse-names" : false, "suffix" : "" }, { "dropping-particle" : "", "family" : "Kumaran", "given" : "Dharshan", "non-dropping-particle" : "", "parse-names" : false, "suffix" : "" }, { "dropping-particle" : "", "family" : "Banino", "given" : "Andrea", "non-dropping-particle" : "", "parse-names" : false, "suffix" : "" }, { "dropping-particle" : "", "family" : "Blundell", "given" : "Charles", "non-dropping-particle" : "", "parse-names" : false, "suffix" : "" }, { "dropping-particle" : "", "family" : "Hassabis", "given" : "Demis", "non-dropping-particle" : "", "parse-names" : false, "suffix" : "" }, { "dropping-particle" : "", "family" : "Kumaran", "given" : "Dharshan", "non-dropping-particle" : "", "parse-names" : false, "suffix" : "" }, { "dropping-particle" : "", "family" : "Banino", "given" : "Andrea", "non-dropping-particle" : "", "parse-names" : false, "suffix" : "" }, { "dropping-particle" : "", "family" : "Blundell", "given" : "Charles", "non-dropping-particle" : "", "parse-names" : false, "suffix" : "" }, { "dropping-particle" : "", "family" : "Hassabis", "given" : "Demis", "non-dropping-particle" : "", "parse-names" : false, "suffix" : "" }, { "dropping-particle" : "", "family" : "Dayan", "given" : "Peter", "non-dropping-particle" : "", "parse-names" : false, "suffix" : "" }, { "dropping-particle" : "", "family" : "Korda", "given" : "Nathaniel", "non-dropping-particle" : "", "parse-names" : false, "suffix" : "" }, { "dropping-particle" : "", "family" : "A.", "given" : "Prashanth L.", "non-dropping-particle" : "", "parse-names" : false, "suffix" : "" }, { "dropping-particle" : "", "family" : "Munos", "given" : "R\u00e9mi", "non-dropping-particle" : "", "parse-names" : false, "suffix" : "" }, { "dropping-particle" : "", "family" : "Kingma", "given" : "Dp", "non-dropping-particle" : "", "parse-names" : false, "suffix" : "" }, { "dropping-particle" : "", "family" : "Rezende", "given" : "Dj Danilo Jimenez", "non-dropping-particle" : "", "parse-names" : false, "suffix" : "" }, { "dropping-particle" : "", "family" : "Welling", "given" : "Max", "non-dropping-particle" : "", "parse-names" : false, "suffix" : "" }, { "dropping-particle" : "", "family" : "Kalchbrenner", "given" : "Nal", "non-dropping-particle" : "", "parse-names" : false, "suffix" : "" }, { "dropping-particle" : "", "family" : "Danihelka", "given" : "Ivo", "non-dropping-particle" : "", "parse-names" : false, "suffix" : "" }, { "dropping-particle" : "", "family" : "Graves", "given" : "Alex", "non-dropping-particle" : "", "parse-names" : false, "suffix" : "" }, { "dropping-particle" : "", "family" : "Jaderberg", "given" : "Max", "non-dropping-particle" : "", "parse-names" : false, "suffix" : "" }, { "dropping-particle" : "", "family" : "Simonyan", "given" : "Karen", "non-dropping-particle" : "", "parse-names" : false, "suffix" : "" }, { "dropping-particle" : "", "family" : "Zisserman", "given" : "Andrew", "non-dropping-particle" : "", "parse-names" : false, "suffix" : "" }, { "dropping-particle" : "", "family" : "Kavukcuoglu", "given" : "Koray", "non-dropping-particle" : "", "parse-names" : false, "suffix" : "" }, { "dropping-particle" : "", "family" : "Vedaldi", "given" : "Andrea", "non-dropping-particle" : "", "parse-names" : false, "suffix" : "" }, { "dropping-particle" : "", "family" : "Zisserman", "given" : "Andrew", "non-dropping-particle" : "", "parse-names" : false, "suffix" : "" }, { "dropping-particle" : "", "family" : "Hunt", "given" : "Jonathan J", "non-dropping-particle" : "", "parse-names" : false, "suffix" : "" }, { "dropping-particle" : "", "family" : "Pritzel", "given" : "Alexander", "non-dropping-particle" : "", "parse-names" : false, "suffix" : "" }, { "dropping-particle" : "", "family" : "Heess", "given" : "Nicolas", "non-dropping-particle" : "", "parse-names" : false, "suffix" : "" }, { "dropping-particle" : "", "family" : "Erez", "given" : "Tom", "non-dropping-particle" : "", "parse-names" : false, "suffix" : "" }, { "dropping-particle" : "", "family" : "Tassa", "given" : "Yuval", "non-dropping-particle" : "", "parse-names" : false, "suffix" : "" }, { "dropping-particle" : "", "family" : "Silver", "given" : "David", "non-dropping-particle" : "", "parse-names" : false, "suffix" : "" }, { "dropping-particle" : "", "family" : "Wierstra", "given" : "Daan", "non-dropping-particle" : "", "parse-names" : false, "suffix" : "" }, { "dropping-particle" : "", "family" : "Hermann", "given" : "Karm Moritz Karl Moritz", "non-dropping-particle" : "", "parse-names" : false, "suffix" : "" }, { "dropping-particle" : "", "family" : "Ko\u010disk\u00fd", "given" : "Tom\u00e1\u0161", "non-dropping-particle" : "", "parse-names" : false, "suffix" : "" }, { "dropping-particle" : "", "family" : "Grefenstette", "given" : "Edward", "non-dropping-particle" : "", "parse-names" : false, "suffix" : "" }, { "dropping-particle" : "", "family" : "Espeholt", "given" : "Lasse", "non-dropping-particle" : "", "parse-names" : false, "suffix" : "" }, { "dropping-particle" : "", "family" : "Kay", "given" : "Will", "non-dropping-particle" : "", "parse-names" : false, "suffix" : "" }, { "dropping-particle" : "", "family" : "Suleyman", "given" : "Mustafa", "non-dropping-particle" : "", "parse-names" : false, "suffix" : "" }, { "dropping-particle" : "", "family" : "Blunsom", "given" : "Phil", "non-dropping-particle" : "", "parse-names" : false, "suffix" : "" }, { "dropping-particle" : "", "family" : "Heinrich", "given" : "Johannes", "non-dropping-particle" : "", "parse-names" : false, "suffix" : "" }, { "dropping-particle" : "", "family" : "Silver", "given" : "David", "non-dropping-particle" : "", "parse-names" : false, "suffix" : "" }, { "dropping-particle" : "", "family" : "Lanctot", "given" : "Marc", "non-dropping-particle" : "", "parse-names" : false, "suffix" : "" }, { "dropping-particle" : "", "family" : "Silver", "given" : "David", "non-dropping-particle" : "", "parse-names" : false, "suffix" : "" }, { "dropping-particle" : "", "family" : "Com", "given" : "Davidsilver Google", "non-dropping-particle" : "", "parse-names" : false, "suffix" : "" }, { "dropping-particle" : "", "family" : "Heess", "given" : "Nicolas", "non-dropping-particle" : "", "parse-names" : false, "suffix" : "" }, { "dropping-particle" : "", "family" : "Wayne", "given" : "Greg", "non-dropping-particle" : "", "parse-names" : false, "suffix" : "" }, { "dropping-particle" : "", "family" : "Silver", "given" : "David", "non-dropping-particle" : "", "parse-names" : false, "suffix" : "" }, { "dropping-particle" : "", "family" : "Lillicrap", "given" : "Timothy P", "non-dropping-particle" : "", "parse-names" : false, "suffix" : "" }, { "dropping-particle" : "", "family" : "Tassa", "given" : "Yuval", "non-dropping-particle" : "", "parse-names" : false, "suffix" : "" }, { "dropping-particle" : "", "family" : "Erez", "given" : "Tom", "non-dropping-particle" : "", "parse-names" : false, "suffix" : "" }, { "dropping-particle" : "Van", "family" : "Hasselt", "given" : "Hado", "non-dropping-particle" : "", "parse-names" : false, "suffix" : "" }, { "dropping-particle" : "", "family" : "Guez", "given" : "Arthur", "non-dropping-particle" : "", "parse-names" : false, "suffix" : "" }, { "dropping-particle" : "", "family" : "Silver", "given" : "David", "non-dropping-particle" : "", "parse-names" : false, "suffix" : "" }, { "dropping-particle" : "", "family" : "Hassabis", "given" : "Demis", "non-dropping-particle" : "", "parse-names" : false, "suffix" : "" }, { "dropping-particle" : "", "family" : "Brooks", "given" : "Rodney", "non-dropping-particle" : "", "parse-names" : false, "suffix" : "" }, { "dropping-particle" : "", "family" : "Guez", "given" : "Arthur", "non-dropping-particle" : "", "parse-names" : false, "suffix" : "" }, { "dropping-particle" : "", "family" : "Gu", "given" : "Shixiang", "non-dropping-particle" : "", "parse-names" : false, "suffix" : "" }, { "dropping-particle" : "", "family" : "Com", "given" : "Countzero Google", "non-dropping-particle" : "", "parse-names" : false, "suffix" : "" }, { "dropping-particle" : "", "family" : "Gretton", "given" : "Arthur", "non-dropping-particle" : "", "parse-names" : false, "suffix" : "" }, { "dropping-particle" : "", "family" : "Gregor", "given" : "Karol", "non-dropping-particle" : "", "parse-names" : false, "suffix" : "" }, { "dropping-particle" : "", "family" : "Mnih", "given" : "Andriy", "non-dropping-particle" : "", "parse-names" : false, "suffix" : "" }, { "dropping-particle" : "", "family" : "Wierstra", "given" : "Daan", "non-dropping-particle" : "", "parse-names" : false, "suffix" : "" }, { "dropping-particle" : "", "family" : "Graves", "given" : "Alex", "non-dropping-particle" : "", "parse-names" : false, "suffix" : "" }, { "dropping-particle" : "", "family" : "Com", "given" : "Wierstra Google", "non-dropping-particle" : "", "parse-names" : false, "suffix" : "" }, { "dropping-particle" : "", "family" : "Grefenstette", "given" : "Edward", "non-dropping-particle" : "", "parse-names" : false, "suffix" : "" }, { "dropping-particle" : "", "family" : "Hermann", "given" : "Karm Moritz Karl Moritz", "non-dropping-particle" : "", "parse-names" : false, "suffix" : "" }, { "dropping-particle" : "", "family" : "Suleyman", "given" : "Mustafa", "non-dropping-particle" : "", "parse-names" : false, "suffix" : "" }, { "dropping-particle" : "", "family" : "Blunsom", "given" : "Phil", "non-dropping-particle" : "", "parse-names" : false, "suffix" : "" }, { "dropping-particle" : "", "family" : "Graves", "given" : "Alex", "non-dropping-particle" : "", "parse-names" : false, "suffix" : "" }, { "dropping-particle" : "", "family" : "Wayne", "given" : "Greg", "non-dropping-particle" : "", "parse-names" : false, "suffix" : "" }, { "dropping-particle" : "", "family" : "Danihelka", "given" : "Ivo", "non-dropping-particle" : "", "parse-names" : false, "suffix" : "" }, { "dropping-particle" : "", "family" : "Grabska-barwin", "given" : "Agnieszka", "non-dropping-particle" : "", "parse-names" : false, "suffix" : "" }, { "dropping-particle" : "", "family" : "Barthelm\u00e9", "given" : "Simon", "non-dropping-particle" : "", "parse-names" : false, "suffix" : "" }, { "dropping-particle" : "", "family" : "Beck", "given" : "Jeff", "non-dropping-particle" : "", "parse-names" : false, "suffix" : "" }, { "dropping-particle" : "", "family" : "Mainen", "given" : "Zachary F", "non-dropping-particle" : "", "parse-names" : false, "suffix" : "" }, { "dropping-particle" : "", "family" : "Pouget", "given" : "Alexandre", "non-dropping-particle" : "", "parse-names" : false, "suffix" : "" }, { "dropping-particle" : "", "family" : "Latham", "given" : "Peter E", "non-dropping-particle" : "", "parse-names" : false, "suffix" : "" }, { "dropping-particle" : "", "family" : "Fernando", "given" : "Chrisantha", "non-dropping-particle" : "", "parse-names" : false, "suffix" : "" }, { "dropping-particle" : "", "family" : "Banarse", "given" : "Dylan", "non-dropping-particle" : "", "parse-names" : false, "suffix" : "" }, { "dropping-particle" : "", "family" : "Reynolds", "given" : "Malcolm", "non-dropping-particle" : "", "parse-names" : false, "suffix" : "" }, { "dropping-particle" : "", "family" : "Besse", "given" : "Frederic", "non-dropping-particle" : "", "parse-names" : false, "suffix" : "" }, { "dropping-particle" : "", "family" : "Pfau", "given" : "David", "non-dropping-particle" : "", "parse-names" : false, "suffix" : "" }, { "dropping-particle" : "", "family" : "Jaderberg", "given" : "Max", "non-dropping-particle" : "", "parse-names" : false, "suffix" : "" }, { "dropping-particle" : "", "family" : "Lanctot", "given" : "Marc", "non-dropping-particle" : "", "parse-names" : false, "suffix" : "" }, { "dropping-particle" : "", "family" : "Wierstra", "given" : "Daan", "non-dropping-particle" : "", "parse-names" : false, "suffix" : "" }, { "dropping-particle" : "", "family" : "Etworks", "given" : "S Tochastic N Eural N", "non-dropping-particle" : "", "parse-names" : false, "suffix" : "" }, { "dropping-particle" : "", "family" : "Desjardins", "given" : "Guillaume", "non-dropping-particle" : "", "parse-names" : false, "suffix" : "" }, { "dropping-particle" : "", "family" : "Simonyan", "given" : "Karen", "non-dropping-particle" : "", "parse-names" : false, "suffix" : "" }, { "dropping-particle" : "", "family" : "Pascanu", "given" : "Razvan", "non-dropping-particle" : "", "parse-names" : false, "suffix" : "" }, { "dropping-particle" : "", "family" : "Kavukcuoglu", "given" : "Koray", "non-dropping-particle" : "", "parse-names" : false, "suffix" : "" }, { "dropping-particle" : "", "family" : "Com", "given" : "Kkurach Google", "non-dropping-particle" : "", "parse-names" : false, "suffix" : "" }, { "dropping-particle" : "", "family" : "Botvinick", "given" : "Matthew M", "non-dropping-particle" : "", "parse-names" : false, "suffix" : "" }, { "dropping-particle" : "", "family" : "Weinstein", "given" : "Ari", "non-dropping-particle" : "", "parse-names" : false, "suffix" : "" }, { "dropping-particle" : "", "family" : "Solway", "given" : "Alec", "non-dropping-particle" : "", "parse-names" : false, "suffix" : "" }, { "dropping-particle" : "", "family" : "Barto", "given" : "Andrew", "non-dropping-particle" : "", "parse-names" : false, "suffix" : "" }, { "dropping-particle" : "", "family" : "Blundell", "given" : "Charles", "non-dropping-particle" : "", "parse-names" : false, "suffix" : "" }, { "dropping-particle" : "", "family" : "Com", "given" : "Wierstra Google", "non-dropping-particle" : "", "parse-names" : false, "suffix" : "" }, { "dropping-particle" : "", "family" : "Bethge", "given" : "Matthias", "non-dropping-particle" : "", "parse-names" : false, "suffix" : "" }, { "dropping-particle" : "", "family" : "Bellemare", "given" : "Marc G.", "non-dropping-particle" : "", "parse-names" : false, "suffix" : "" }, { "dropping-particle" : "", "family" : "Talvitie", "given" : "Erik", "non-dropping-particle" : "", "parse-names" : false, "suffix" : "" }, { "dropping-particle" : "", "family" : "College", "given" : "Marshall", "non-dropping-particle" : "", "parse-names" : false, "suffix" : "" }, { "dropping-particle" : "", "family" : "Talvitie", "given" : "Erik", "non-dropping-particle" : "", "parse-names" : false, "suffix" : "" }, { "dropping-particle" : "", "family" : "Edu", "given" : "Fandm", "non-dropping-particle" : "", "parse-names" : false, "suffix" : "" }, { "dropping-particle" : "", "family" : "Ostrovski", "given" : "Georg", "non-dropping-particle" : "", "parse-names" : false, "suffix" : "" }, { "dropping-particle" : "", "family" : "Guez", "given" : "Arthur", "non-dropping-particle" : "", "parse-names" : false, "suffix" : "" }, { "dropping-particle" : "", "family" : "Thomas", "given" : "Philip S", "non-dropping-particle" : "", "parse-names" : false, "suffix" : "" }, { "dropping-particle" : "", "family" : "Beattie", "given" : "Charles", "non-dropping-particle" : "", "parse-names" : false, "suffix" : "" }, { "dropping-particle" : "", "family" : "Leibo", "given" : "Joel Z", "non-dropping-particle" : "", "parse-names" : false, "suffix" : "" }, { "dropping-particle" : "", "family" : "Teplyashin", "given" : "Denis", "non-dropping-particle" : "", "parse-names" : false, "suffix" : "" }, { "dropping-particle" : "", "family" : "Ward", "given" : "Tom", "non-dropping-particle" : "", "parse-names" : false, "suffix" : "" }, { "dropping-particle" : "", "family" : "Wainwright", "given" : "Marcus", "non-dropping-particle" : "", "parse-names" : false, "suffix" : "" }, { "dropping-particle" : "", "family" : "Lefrancq", "given" : "Andrew", "non-dropping-particle" : "", "parse-names" : false, "suffix" : "" }, { "dropping-particle" : "", "family" : "Green", "given" : "Simon", "non-dropping-particle" : "", "parse-names" : false, "suffix" : "" }, { "dropping-particle" : "", "family" : "Sadik", "given" : "Amir", "non-dropping-particle" : "", "parse-names" : false, "suffix" : "" }, { "dropping-particle" : "", "family" : "Schrittwieser", "given" : "Julian", "non-dropping-particle" : "", "parse-names" : false, "suffix" : "" }, { "dropping-particle" : "", "family" : "Anderson", "given" : "Keith", "non-dropping-particle" : "", "parse-names" : false, "suffix" : "" }, { "dropping-particle" : "", "family" : "York", "given" : "Sarah", "non-dropping-particle" : "", "parse-names" : false, "suffix" : "" }, { "dropping-particle" : "", "family" : "Cant", "given" : "Max", "non-dropping-particle" : "", "parse-names" : false, "suffix" : "" }, { "dropping-particle" : "", "family" : "Cain", "given" : "Adam", "non-dropping-particle" : "", "parse-names" : false, "suffix" : "" }, { "dropping-particle" : "", "family" : "Bolton", "given" : "Adrian", "non-dropping-particle" : "", "parse-names" : false, "suffix" : "" }, { "dropping-particle" : "", "family" : "Gaffney", "given" : "Stephen", "non-dropping-particle" : "", "parse-names" : false, "suffix" : "" }, { "dropping-particle" : "", "family" : "King", "given" : "Helen", "non-dropping-particle" : "", "parse-names" : false, "suffix" : "" }, { "dropping-particle" : "", "family" : "Hassabis", "given" : "Demis", "non-dropping-particle" : "", "parse-names" : false, "suffix" : "" }, { "dropping-particle" : "", "family" : "Legg", "given" : "Shane", "non-dropping-particle" : "", "parse-names" : false, "suffix" : "" }, { "dropping-particle" : "", "family" : "Petersen", "given" : "Stig", "non-dropping-particle" : "", "parse-names" : false, "suffix" : "" }, { "dropping-particle" : "", "family" : "Barry", "given" : "Caswell", "non-dropping-particle" : "", "parse-names" : false, "suffix" : "" }, { "dropping-particle" : "", "family" : "Saleem", "given" : "Aman B", "non-dropping-particle" : "", "parse-names" : false, "suffix" : "" }, { "dropping-particle" : "", "family" : "Hassabis", "given" : "Demis", "non-dropping-particle" : "", "parse-names" : false, "suffix" : "" }, { "dropping-particle" : "", "family" : "Spiers", "given" : "Hugo J", "non-dropping-particle" : "", "parse-names" : false, "suffix" : "" }, { "dropping-particle" : "", "family" : "Balaguer", "given" : "Jan", "non-dropping-particle" : "", "parse-names" : false, "suffix" : "" }, { "dropping-particle" : "", "family" : "Spiers", "given" : "Hugo J", "non-dropping-particle" : "", "parse-names" : false, "suffix" : "" }, { "dropping-particle" : "", "family" : "Hassabis", "given" : "Demis", "non-dropping-particle" : "", "parse-names" : false, "suffix" : "" }, { "dropping-particle" : "", "family" : "Summerfield", "given" : "Christopher", "non-dropping-particle" : "", "parse-names" : false, "suffix" : "" }, { "dropping-particle" : "", "family" : "Balaguer", "given" : "Jan", "non-dropping-particle" : "", "parse-names" : false, "suffix" : "" }, { "dropping-particle" : "", "family" : "Spiers", "given" : "Hugo J", "non-dropping-particle" : "", "parse-names" : false, "suffix" : "" }, { "dropping-particle" : "", "family" : "Hassabis", "given" : "Demis", "non-dropping-particle" : "", "parse-names" : false, "suffix" : "" }, { "dropping-particle" : "", "family" : "Summerfield", "given" : "Christopher", "non-dropping-particle" : "", "parse-names" : false, "suffix" : "" }, { "dropping-particle" : "", "family" : "Ba", "given" : "Jimmy", "non-dropping-particle" : "", "parse-names" : false, "suffix" : "" }, { "dropping-particle" : "", "family" : "Mnih", "given" : "Volodymyr", "non-dropping-particle" : "", "parse-names" : false, "suffix" : "" }, { "dropping-particle" : "", "family" : "Kavukcuoglu", "given" : "Koray", "non-dropping-particle" : "", "parse-names" : false, "suffix" : "" }, { "dropping-particle" : "", "family" : "Appleyard", "given" : "Jeremy", "non-dropping-particle" : "", "parse-names" : false, "suffix" : "" }, { "dropping-particle" : "", "family" : "Andrychowicz", "given" : "Marcin", "non-dropping-particle" : "", "parse-names" : false, "suffix" : "" }, { "dropping-particle" : "", "family" : "Denil", "given" : "Misha", "non-dropping-particle" : "", "parse-names" : false, "suffix" : "" }, { "dropping-particle" : "", "family" : "Colmenarejo", "given" : "Sergio G\u00f3mez", "non-dropping-particle" : "", "parse-names" : false, "suffix" : "" }, { "dropping-particle" : "", "family" : "Hoffman", "given" : "Matthew W", "non-dropping-particle" : "", "parse-names" : false, "suffix" : "" }, { "dropping-particle" : "", "family" : "Ammar", "given" : "Waleed", "non-dropping-particle" : "", "parse-names" : false, "suffix" : "" }, { "dropping-particle" : "", "family" : "Mulcaire", "given" : "George", "non-dropping-particle" : "", "parse-names" : false, "suffix" : "" }, { "dropping-particle" : "", "family" : "Ballesteros", "given" : "Miguel", "non-dropping-particle" : "", "parse-names" : false, "suffix" : "" }, { "dropping-particle" : "", "family" : "Dyer", "given" : "Chris", "non-dropping-particle" : "", "parse-names" : false, "suffix" : "" }, { "dropping-particle" : "", "family" : "Smith", "given" : "Noah A", "non-dropping-particle" : "", "parse-names" : false, "suffix" : "" }, { "dropping-particle" : "", "family" : "Science", "given" : "Computer", "non-dropping-particle" : "", "parse-names" : false, "suffix" : "" } ], "container-title" : "arXiv", "id" : "ITEM-1", "issue" : "Ijcai", "issued" : { "date-parts" : [ [ "2016" ] ] }, "page" : "1-9", "title" : "Playing Atari with Deep Reinforcement Learning", "type" : "article-journal", "volume" : "32" }, "uris" : [ "http://www.mendeley.com/documents/?uuid=566ec013-3432-4a8c-b083-0d896145f4ee" ] } ], "mendeley" : { "formattedCitation" : "[3]", "plainTextFormattedCitation" : "[3]" }, "properties" : { "noteIndex" : 0 }, "schema" : "https://github.com/citation-style-language/schema/raw/master/csl-citation.json" }</w:instrText>
-      </w:r>
-      <w:r>
-        <w:fldChar w:fldCharType="separate"/>
-      </w:r>
-      <w:r>
-        <w:rPr>
-          <w:noProof/>
-        </w:rPr>
-        <w:t>[3]</w:t>
-      </w:r>
-      <w:r>
-        <w:fldChar w:fldCharType="end"/>
-      </w:r>
-      <w:r>
-        <w:t xml:space="preserve"> will be used to train the </w:t>
-      </w:r>
-      <w:r>
-        <w:t xml:space="preserve">agent games </w:t>
-      </w:r>
-      <w:r>
-        <w:t xml:space="preserve">in </w:t>
-      </w:r>
-      <w:proofErr w:type="spellStart"/>
-      <w:r>
-        <w:t>OpenAI</w:t>
-      </w:r>
-      <w:proofErr w:type="spellEnd"/>
-      <w:r>
-        <w:t xml:space="preserve"> Gym. We hope to achieve at least the same performance that was </w:t>
-      </w:r>
-      <w:r>
-        <w:t xml:space="preserve">mentioned in Google’s Playing Atari with Deep </w:t>
-      </w:r>
-      <w:r>
-        <w:t xml:space="preserve">Reinforcement </w:t>
-      </w:r>
-      <w:r>
-        <w:t xml:space="preserve">Learning </w:t>
-      </w:r>
-      <w:r>
-        <w:t>paper.</w:t>
+        <w:t>The key technique in Double DQN is to use two deep neural networks with the same structure but different parameters as two approximate functions of Q values. This technique can reduce the overestimations of action values under certain conditions and improve the agent performance. We believe the same technique can also be applied to A3C algorithm.</w:t>
+      </w:r>
+      <w:r>
+        <w:t xml:space="preserve"> </w:t>
+      </w:r>
+      <w:r>
+        <w:t>To be more concrete</w:t>
+      </w:r>
+      <w:r>
+        <w:t>, w</w:t>
+      </w:r>
+      <w:r>
+        <w:t>e can use two sets of parameters of the same neural network to approximate the value</w:t>
+      </w:r>
+      <w:r>
+        <w:t>s</w:t>
+      </w:r>
+      <w:r>
+        <w:t xml:space="preserve"> of </w:t>
+      </w:r>
+      <w:r>
+        <w:t>state</w:t>
+      </w:r>
+      <w:r>
+        <w:t>s</w:t>
+      </w:r>
+      <w:r>
+        <w:t xml:space="preserve"> and optimal policy</w:t>
+      </w:r>
+      <w:r>
+        <w:t xml:space="preserve"> (</w:t>
+      </w:r>
+      <m:oMath>
+        <m:r>
+          <w:rPr>
+            <w:rFonts w:ascii="Cambria Math" w:hAnsi="Cambria Math"/>
+          </w:rPr>
+          <m:t>V</m:t>
+        </m:r>
+        <m:d>
+          <m:dPr>
+            <m:ctrlPr>
+              <w:rPr>
+                <w:rFonts w:ascii="Cambria Math" w:hAnsi="Cambria Math"/>
+                <w:i/>
+              </w:rPr>
+            </m:ctrlPr>
+          </m:dPr>
+          <m:e>
+            <m:sSub>
+              <m:sSubPr>
+                <m:ctrlPr>
+                  <w:rPr>
+                    <w:rFonts w:ascii="Cambria Math" w:hAnsi="Cambria Math"/>
+                    <w:i/>
+                  </w:rPr>
+                </m:ctrlPr>
+              </m:sSubPr>
+              <m:e>
+                <m:r>
+                  <w:rPr>
+                    <w:rFonts w:ascii="Cambria Math" w:hAnsi="Cambria Math"/>
+                  </w:rPr>
+                  <m:t>s</m:t>
+                </m:r>
+              </m:e>
+              <m:sub>
+                <m:r>
+                  <w:rPr>
+                    <w:rFonts w:ascii="Cambria Math" w:hAnsi="Cambria Math"/>
+                  </w:rPr>
+                  <m:t>i</m:t>
+                </m:r>
+              </m:sub>
+            </m:sSub>
+            <m:r>
+              <w:rPr>
+                <w:rFonts w:ascii="Cambria Math" w:hAnsi="Cambria Math"/>
+              </w:rPr>
+              <m:t>;</m:t>
+            </m:r>
+            <m:sSub>
+              <m:sSubPr>
+                <m:ctrlPr>
+                  <w:rPr>
+                    <w:rFonts w:ascii="Cambria Math" w:hAnsi="Cambria Math"/>
+                    <w:i/>
+                  </w:rPr>
+                </m:ctrlPr>
+              </m:sSubPr>
+              <m:e>
+                <m:r>
+                  <w:rPr>
+                    <w:rFonts w:ascii="Cambria Math" w:hAnsi="Cambria Math"/>
+                  </w:rPr>
+                  <m:t>θ</m:t>
+                </m:r>
+              </m:e>
+              <m:sub>
+                <m:r>
+                  <w:rPr>
+                    <w:rFonts w:ascii="Cambria Math" w:hAnsi="Cambria Math"/>
+                  </w:rPr>
+                  <m:t>v</m:t>
+                </m:r>
+              </m:sub>
+            </m:sSub>
+          </m:e>
+        </m:d>
+        <m:r>
+          <w:rPr>
+            <w:rFonts w:ascii="Cambria Math" w:hAnsi="Cambria Math"/>
+          </w:rPr>
+          <m:t xml:space="preserve"> </m:t>
+        </m:r>
+      </m:oMath>
+      <w:r>
+        <w:rPr>
+          <w:rFonts w:eastAsiaTheme="minorEastAsia" w:hint="eastAsia"/>
+          <w:lang w:eastAsia="zh-CN"/>
+        </w:rPr>
+        <w:t>and</w:t>
+      </w:r>
+      <m:oMath>
+        <m:r>
+          <m:rPr>
+            <m:sty m:val="p"/>
+          </m:rPr>
+          <w:rPr>
+            <w:rFonts w:ascii="Cambria Math" w:eastAsiaTheme="minorEastAsia" w:hAnsi="Cambria Math"/>
+            <w:lang w:eastAsia="zh-CN"/>
+          </w:rPr>
+          <m:t xml:space="preserve"> </m:t>
+        </m:r>
+        <m:r>
+          <w:rPr>
+            <w:rFonts w:ascii="Cambria Math" w:eastAsiaTheme="minorEastAsia" w:hAnsi="Cambria Math"/>
+            <w:lang w:eastAsia="zh-CN"/>
+          </w:rPr>
+          <m:t>π</m:t>
+        </m:r>
+        <m:d>
+          <m:dPr>
+            <m:ctrlPr>
+              <w:rPr>
+                <w:rFonts w:ascii="Cambria Math" w:eastAsiaTheme="minorEastAsia" w:hAnsi="Cambria Math"/>
+                <w:i/>
+                <w:lang w:eastAsia="zh-CN"/>
+              </w:rPr>
+            </m:ctrlPr>
+          </m:dPr>
+          <m:e>
+            <m:sSub>
+              <m:sSubPr>
+                <m:ctrlPr>
+                  <w:rPr>
+                    <w:rFonts w:ascii="Cambria Math" w:eastAsiaTheme="minorEastAsia" w:hAnsi="Cambria Math"/>
+                    <w:i/>
+                    <w:lang w:eastAsia="zh-CN"/>
+                  </w:rPr>
+                </m:ctrlPr>
+              </m:sSubPr>
+              <m:e>
+                <m:r>
+                  <w:rPr>
+                    <w:rFonts w:ascii="Cambria Math" w:eastAsiaTheme="minorEastAsia" w:hAnsi="Cambria Math"/>
+                    <w:lang w:eastAsia="zh-CN"/>
+                  </w:rPr>
+                  <m:t>a</m:t>
+                </m:r>
+              </m:e>
+              <m:sub>
+                <m:r>
+                  <w:rPr>
+                    <w:rFonts w:ascii="Cambria Math" w:eastAsiaTheme="minorEastAsia" w:hAnsi="Cambria Math"/>
+                    <w:lang w:eastAsia="zh-CN"/>
+                  </w:rPr>
+                  <m:t>t</m:t>
+                </m:r>
+              </m:sub>
+            </m:sSub>
+          </m:e>
+          <m:e>
+            <m:sSub>
+              <m:sSubPr>
+                <m:ctrlPr>
+                  <w:rPr>
+                    <w:rFonts w:ascii="Cambria Math" w:eastAsiaTheme="minorEastAsia" w:hAnsi="Cambria Math"/>
+                    <w:i/>
+                    <w:lang w:eastAsia="zh-CN"/>
+                  </w:rPr>
+                </m:ctrlPr>
+              </m:sSubPr>
+              <m:e>
+                <m:r>
+                  <w:rPr>
+                    <w:rFonts w:ascii="Cambria Math" w:eastAsiaTheme="minorEastAsia" w:hAnsi="Cambria Math"/>
+                    <w:lang w:eastAsia="zh-CN"/>
+                  </w:rPr>
+                  <m:t>s</m:t>
+                </m:r>
+              </m:e>
+              <m:sub>
+                <m:r>
+                  <w:rPr>
+                    <w:rFonts w:ascii="Cambria Math" w:eastAsiaTheme="minorEastAsia" w:hAnsi="Cambria Math"/>
+                    <w:lang w:eastAsia="zh-CN"/>
+                  </w:rPr>
+                  <m:t>t</m:t>
+                </m:r>
+              </m:sub>
+            </m:sSub>
+            <m:r>
+              <w:rPr>
+                <w:rFonts w:ascii="Cambria Math" w:eastAsiaTheme="minorEastAsia" w:hAnsi="Cambria Math"/>
+                <w:lang w:eastAsia="zh-CN"/>
+              </w:rPr>
+              <m:t>;θ</m:t>
+            </m:r>
+          </m:e>
+        </m:d>
+        <m:r>
+          <w:rPr>
+            <w:rFonts w:ascii="Cambria Math" w:eastAsiaTheme="minorEastAsia" w:hAnsi="Cambria Math"/>
+            <w:lang w:eastAsia="zh-CN"/>
+          </w:rPr>
+          <m:t xml:space="preserve"> </m:t>
+        </m:r>
+      </m:oMath>
+      <w:r>
+        <w:rPr>
+          <w:rFonts w:eastAsiaTheme="minorEastAsia" w:hint="eastAsia"/>
+          <w:lang w:eastAsia="zh-CN"/>
+        </w:rPr>
+        <w:t>in Algorithm S3 below</w:t>
+      </w:r>
+      <w:r>
+        <w:t>).</w:t>
+      </w:r>
+      <w:r>
+        <w:t xml:space="preserve"> </w:t>
+      </w:r>
+      <w:r>
+        <w:t xml:space="preserve">We hope to achieve </w:t>
+      </w:r>
+      <w:r>
+        <w:t xml:space="preserve">higher or </w:t>
+      </w:r>
+      <w:r>
+        <w:t>at leas</w:t>
+      </w:r>
+      <w:r>
+        <w:t xml:space="preserve">t the same performance compared to the </w:t>
+      </w:r>
+      <w:r>
+        <w:t xml:space="preserve">vanilla </w:t>
+      </w:r>
+      <w:r>
+        <w:t>A3C algorithm</w:t>
+      </w:r>
+      <w:r>
+        <w:t>.</w:t>
       </w:r>
     </w:p>
     <w:p>
@@ -1889,13 +3051,13 @@
       <w:r>
         <w:rPr>
           <w:noProof/>
-        </w:rPr>
-        <w:lastRenderedPageBreak/>
+          <w:lang w:eastAsia="zh-CN"/>
+        </w:rPr>
         <w:drawing>
-          <wp:inline distT="0" distB="0" distL="0" distR="0" wp14:anchorId="34958AC3" wp14:editId="67F9314E">
-            <wp:extent cx="3057907" cy="1542553"/>
-            <wp:effectExtent l="0" t="0" r="9525" b="635"/>
-            <wp:docPr id="2" name="Picture 2" descr="Screen Clipping"/>
+          <wp:inline distT="0" distB="0" distL="0" distR="0" wp14:anchorId="3218A7C1" wp14:editId="2A8296D2">
+            <wp:extent cx="2998470" cy="1802130"/>
+            <wp:effectExtent l="0" t="0" r="0" b="7620"/>
+            <wp:docPr id="3" name="图片 3"/>
             <wp:cNvGraphicFramePr>
               <a:graphicFrameLocks xmlns:a="http://schemas.openxmlformats.org/drawingml/2006/main" noChangeAspect="1"/>
             </wp:cNvGraphicFramePr>
@@ -1903,17 +3065,11 @@
               <a:graphicData uri="http://schemas.openxmlformats.org/drawingml/2006/picture">
                 <pic:pic xmlns:pic="http://schemas.openxmlformats.org/drawingml/2006/picture">
                   <pic:nvPicPr>
-                    <pic:cNvPr id="2" name="DE84DD3.tmp"/>
+                    <pic:cNvPr id="1" name=""/>
                     <pic:cNvPicPr/>
                   </pic:nvPicPr>
                   <pic:blipFill>
-                    <a:blip r:embed="rId8">
-                      <a:extLst>
-                        <a:ext uri="{28A0092B-C50C-407E-A947-70E740481C1C}">
-                          <a14:useLocalDpi xmlns:a14="http://schemas.microsoft.com/office/drawing/2010/main" val="0"/>
-                        </a:ext>
-                      </a:extLst>
-                    </a:blip>
+                    <a:blip r:embed="rId8"/>
                     <a:stretch>
                       <a:fillRect/>
                     </a:stretch>
@@ -1921,7 +3077,7 @@
                   <pic:spPr>
                     <a:xfrm>
                       <a:off x="0" y="0"/>
-                      <a:ext cx="3073380" cy="1550358"/>
+                      <a:ext cx="2998470" cy="1802130"/>
                     </a:xfrm>
                     <a:prstGeom prst="rect">
                       <a:avLst/>
@@ -1936,7 +3092,7 @@
     </w:p>
     <w:p>
       <w:pPr>
-        <w:pStyle w:val="Heading1"/>
+        <w:pStyle w:val="1"/>
         <w:numPr>
           <w:ilvl w:val="0"/>
           <w:numId w:val="1"/>
@@ -1951,12 +3107,127 @@
         </w:rPr>
         <w:t>Experiment</w:t>
       </w:r>
-      <w:bookmarkStart w:id="1" w:name="_GoBack"/>
-      <w:bookmarkEnd w:id="1"/>
     </w:p>
     <w:p>
       <w:pPr>
-        <w:pStyle w:val="Heading1"/>
+        <w:ind w:firstLine="432"/>
+        <w:jc w:val="both"/>
+        <w:rPr>
+          <w:rFonts w:eastAsiaTheme="minorEastAsia"/>
+          <w:lang w:eastAsia="zh-CN"/>
+        </w:rPr>
+      </w:pPr>
+      <w:r>
+        <w:rPr>
+          <w:rFonts w:eastAsiaTheme="minorEastAsia" w:hint="eastAsia"/>
+          <w:lang w:eastAsia="zh-CN"/>
+        </w:rPr>
+        <w:t xml:space="preserve">We will </w:t>
+      </w:r>
+      <w:r>
+        <w:rPr>
+          <w:rFonts w:eastAsiaTheme="minorEastAsia"/>
+          <w:lang w:eastAsia="zh-CN"/>
+        </w:rPr>
+        <w:t xml:space="preserve">train and evaluate our approach using the environment of </w:t>
+      </w:r>
+      <w:proofErr w:type="spellStart"/>
+      <w:r>
+        <w:rPr>
+          <w:rFonts w:eastAsiaTheme="minorEastAsia"/>
+          <w:lang w:eastAsia="zh-CN"/>
+        </w:rPr>
+        <w:t>OpenAI</w:t>
+      </w:r>
+      <w:proofErr w:type="spellEnd"/>
+      <w:r>
+        <w:rPr>
+          <w:rFonts w:eastAsiaTheme="minorEastAsia"/>
+          <w:lang w:eastAsia="zh-CN"/>
+        </w:rPr>
+        <w:t xml:space="preserve"> Gym Atari 2600 games. </w:t>
+      </w:r>
+      <w:r>
+        <w:rPr>
+          <w:rFonts w:eastAsiaTheme="minorEastAsia"/>
+          <w:lang w:eastAsia="zh-CN"/>
+        </w:rPr>
+        <w:t xml:space="preserve">The input will be the screen images in each game and the output of our method will be the optimal policy. </w:t>
+      </w:r>
+      <w:r>
+        <w:rPr>
+          <w:rFonts w:eastAsiaTheme="minorEastAsia"/>
+          <w:lang w:eastAsia="zh-CN"/>
+        </w:rPr>
+        <w:t>We will compare the average performance of</w:t>
+      </w:r>
+      <w:r>
+        <w:rPr>
+          <w:rFonts w:eastAsiaTheme="minorEastAsia"/>
+          <w:lang w:eastAsia="zh-CN"/>
+        </w:rPr>
+        <w:t xml:space="preserve"> agents trained by</w:t>
+      </w:r>
+      <w:r>
+        <w:rPr>
+          <w:rFonts w:eastAsiaTheme="minorEastAsia"/>
+          <w:lang w:eastAsia="zh-CN"/>
+        </w:rPr>
+        <w:t xml:space="preserve"> vanilla A3C algorithm and our version on different Atari games to measure success. Moreover, we will analyze </w:t>
+      </w:r>
+      <w:r>
+        <w:rPr>
+          <w:rFonts w:eastAsiaTheme="minorEastAsia"/>
+          <w:lang w:eastAsia="zh-CN"/>
+        </w:rPr>
+        <w:t>whether</w:t>
+      </w:r>
+      <w:r>
+        <w:rPr>
+          <w:rFonts w:eastAsiaTheme="minorEastAsia"/>
+          <w:lang w:eastAsia="zh-CN"/>
+        </w:rPr>
+        <w:t xml:space="preserve"> our method </w:t>
+      </w:r>
+      <w:r>
+        <w:rPr>
+          <w:rFonts w:eastAsiaTheme="minorEastAsia"/>
+          <w:lang w:eastAsia="zh-CN"/>
+        </w:rPr>
+        <w:t xml:space="preserve">will </w:t>
+      </w:r>
+      <w:r>
+        <w:rPr>
+          <w:rFonts w:eastAsiaTheme="minorEastAsia"/>
+          <w:lang w:eastAsia="zh-CN"/>
+        </w:rPr>
+        <w:t>benefit</w:t>
+      </w:r>
+      <w:r>
+        <w:rPr>
+          <w:rFonts w:eastAsiaTheme="minorEastAsia"/>
+          <w:lang w:eastAsia="zh-CN"/>
+        </w:rPr>
+        <w:t xml:space="preserve"> </w:t>
+      </w:r>
+      <w:r>
+        <w:rPr>
+          <w:rFonts w:eastAsiaTheme="minorEastAsia"/>
+          <w:lang w:eastAsia="zh-CN"/>
+        </w:rPr>
+        <w:t>or harm</w:t>
+      </w:r>
+      <w:r>
+        <w:rPr>
+          <w:rFonts w:eastAsiaTheme="minorEastAsia"/>
+          <w:lang w:eastAsia="zh-CN"/>
+        </w:rPr>
+        <w:t xml:space="preserve"> the convergence speed of A3C algorithm.</w:t>
+      </w:r>
+    </w:p>
+    <w:p>
+      <w:pPr>
+        <w:pStyle w:val="1"/>
         <w:numPr>
           <w:ilvl w:val="0"/>
           <w:numId w:val="1"/>
@@ -1975,46 +3246,25 @@
     <w:p>
       <w:pPr>
         <w:pStyle w:val="Text"/>
+        <w:ind w:firstLine="0"/>
       </w:pPr>
     </w:p>
     <w:p>
       <w:pPr>
-        <w:pStyle w:val="Text"/>
-        <w:ind w:firstLine="0"/>
-      </w:pPr>
-    </w:p>
-    <w:p>
-      <w:pPr>
-        <w:pStyle w:val="Text"/>
-        <w:ind w:firstLine="0"/>
-      </w:pPr>
-    </w:p>
-    <w:p>
-      <w:pPr>
-        <w:pStyle w:val="Text"/>
-        <w:ind w:firstLine="0"/>
-      </w:pPr>
-    </w:p>
-    <w:p>
-      <w:pPr>
-        <w:suppressAutoHyphens w:val="0"/>
-        <w:autoSpaceDE/>
-        <w:spacing w:after="160" w:line="259" w:lineRule="auto"/>
-      </w:pPr>
-      <w:r>
-        <w:br w:type="page"/>
-      </w:r>
-    </w:p>
-    <w:p>
-      <w:pPr>
-        <w:pStyle w:val="Heading1"/>
+        <w:pStyle w:val="1"/>
         <w:numPr>
           <w:ilvl w:val="0"/>
-          <w:numId w:val="0"/>
+          <w:numId w:val="1"/>
         </w:numPr>
-      </w:pPr>
-      <w:r>
-        <w:lastRenderedPageBreak/>
+        <w:rPr>
+          <w:b/>
+        </w:rPr>
+      </w:pPr>
+      <w:r>
+        <w:rPr>
+          <w:rFonts w:hint="eastAsia"/>
+          <w:b/>
+        </w:rPr>
         <w:t>References</w:t>
       </w:r>
     </w:p>
@@ -2094,7 +3344,21 @@
           <w:szCs w:val="24"/>
         </w:rPr>
         <w:tab/>
-        <w:t xml:space="preserve">C. J. C. H. Watkins and P. Dayan, “Q-learning,” </w:t>
+        <w:t>C. J. C. H. Watkins and P. Dayan, “Q-</w:t>
+      </w:r>
+      <w:r>
+        <w:rPr>
+          <w:noProof/>
+          <w:szCs w:val="24"/>
+        </w:rPr>
+        <w:t>L</w:t>
+      </w:r>
+      <w:r>
+        <w:rPr>
+          <w:noProof/>
+          <w:szCs w:val="24"/>
+        </w:rPr>
+        <w:t xml:space="preserve">earning,” </w:t>
       </w:r>
       <w:r>
         <w:rPr>
@@ -2121,6 +3385,7 @@
         <w:ind w:left="640" w:hanging="640"/>
         <w:rPr>
           <w:noProof/>
+          <w:szCs w:val="24"/>
         </w:rPr>
       </w:pPr>
       <w:r>
@@ -2136,7 +3401,34 @@
           <w:szCs w:val="24"/>
         </w:rPr>
         <w:tab/>
-        <w:t xml:space="preserve">D. Zoran </w:t>
+      </w:r>
+      <w:r>
+        <w:rPr>
+          <w:noProof/>
+          <w:szCs w:val="24"/>
+        </w:rPr>
+        <w:t>V</w:t>
+      </w:r>
+      <w:r>
+        <w:rPr>
+          <w:noProof/>
+          <w:szCs w:val="24"/>
+        </w:rPr>
+        <w:t xml:space="preserve">. </w:t>
+      </w:r>
+      <w:r>
+        <w:rPr>
+          <w:noProof/>
+          <w:szCs w:val="24"/>
+        </w:rPr>
+        <w:t>Mnih</w:t>
+      </w:r>
+      <w:r>
+        <w:rPr>
+          <w:noProof/>
+          <w:szCs w:val="24"/>
+        </w:rPr>
+        <w:t xml:space="preserve"> </w:t>
       </w:r>
       <w:r>
         <w:rPr>
@@ -2169,6 +3461,385 @@
           <w:szCs w:val="24"/>
         </w:rPr>
         <w:t>, vol. 32, no. Ijcai, pp. 1–9, 2016.</w:t>
+      </w:r>
+    </w:p>
+    <w:p>
+      <w:pPr>
+        <w:widowControl w:val="0"/>
+        <w:autoSpaceDN w:val="0"/>
+        <w:adjustRightInd w:val="0"/>
+        <w:ind w:left="640" w:hanging="640"/>
+        <w:rPr>
+          <w:noProof/>
+          <w:szCs w:val="24"/>
+        </w:rPr>
+      </w:pPr>
+      <w:r>
+        <w:rPr>
+          <w:noProof/>
+          <w:szCs w:val="24"/>
+        </w:rPr>
+        <w:t>[4]</w:t>
+      </w:r>
+      <w:r>
+        <w:rPr>
+          <w:noProof/>
+          <w:szCs w:val="24"/>
+        </w:rPr>
+        <w:tab/>
+      </w:r>
+      <w:r>
+        <w:rPr>
+          <w:noProof/>
+          <w:szCs w:val="24"/>
+        </w:rPr>
+        <w:t>H</w:t>
+      </w:r>
+      <w:r>
+        <w:rPr>
+          <w:noProof/>
+          <w:szCs w:val="24"/>
+        </w:rPr>
+        <w:t>.</w:t>
+      </w:r>
+      <w:r>
+        <w:rPr>
+          <w:noProof/>
+          <w:szCs w:val="24"/>
+        </w:rPr>
+        <w:t xml:space="preserve"> Van Hasselt, A</w:t>
+      </w:r>
+      <w:r>
+        <w:rPr>
+          <w:noProof/>
+          <w:szCs w:val="24"/>
+        </w:rPr>
+        <w:t>.</w:t>
+      </w:r>
+      <w:r>
+        <w:rPr>
+          <w:noProof/>
+          <w:szCs w:val="24"/>
+        </w:rPr>
+        <w:t xml:space="preserve"> Guez, D</w:t>
+      </w:r>
+      <w:r>
+        <w:rPr>
+          <w:noProof/>
+          <w:szCs w:val="24"/>
+        </w:rPr>
+        <w:t>.</w:t>
+      </w:r>
+      <w:r>
+        <w:rPr>
+          <w:noProof/>
+          <w:szCs w:val="24"/>
+        </w:rPr>
+        <w:t xml:space="preserve"> Silver</w:t>
+      </w:r>
+      <w:r>
+        <w:rPr>
+          <w:noProof/>
+          <w:szCs w:val="24"/>
+        </w:rPr>
+        <w:t xml:space="preserve">. </w:t>
+      </w:r>
+      <w:r>
+        <w:rPr>
+          <w:noProof/>
+          <w:szCs w:val="24"/>
+        </w:rPr>
+        <w:t>“</w:t>
+      </w:r>
+      <w:r>
+        <w:rPr>
+          <w:noProof/>
+          <w:szCs w:val="24"/>
+        </w:rPr>
+        <w:t>Deep</w:t>
+      </w:r>
+      <w:r>
+        <w:rPr>
+          <w:rFonts w:eastAsiaTheme="minorEastAsia" w:hint="eastAsia"/>
+          <w:noProof/>
+          <w:szCs w:val="24"/>
+          <w:lang w:eastAsia="zh-CN"/>
+        </w:rPr>
+        <w:t xml:space="preserve"> </w:t>
+      </w:r>
+      <w:r>
+        <w:rPr>
+          <w:noProof/>
+          <w:szCs w:val="24"/>
+        </w:rPr>
+        <w:t>R</w:t>
+      </w:r>
+      <w:r>
+        <w:rPr>
+          <w:noProof/>
+          <w:szCs w:val="24"/>
+        </w:rPr>
+        <w:t xml:space="preserve">einforcement </w:t>
+      </w:r>
+      <w:r>
+        <w:rPr>
+          <w:noProof/>
+          <w:szCs w:val="24"/>
+        </w:rPr>
+        <w:t>Learning with D</w:t>
+      </w:r>
+      <w:r>
+        <w:rPr>
+          <w:noProof/>
+          <w:szCs w:val="24"/>
+        </w:rPr>
+        <w:t xml:space="preserve">ouble </w:t>
+      </w:r>
+      <w:r>
+        <w:rPr>
+          <w:noProof/>
+          <w:szCs w:val="24"/>
+        </w:rPr>
+        <w:t>Q</w:t>
+      </w:r>
+      <w:r>
+        <w:rPr>
+          <w:noProof/>
+          <w:szCs w:val="24"/>
+        </w:rPr>
+        <w:t>-learning</w:t>
+      </w:r>
+      <w:r>
+        <w:rPr>
+          <w:noProof/>
+          <w:szCs w:val="24"/>
+        </w:rPr>
+        <w:t>,”</w:t>
+      </w:r>
+      <w:r>
+        <w:rPr>
+          <w:noProof/>
+          <w:szCs w:val="24"/>
+        </w:rPr>
+        <w:t xml:space="preserve"> </w:t>
+      </w:r>
+      <w:r>
+        <w:rPr>
+          <w:noProof/>
+          <w:szCs w:val="24"/>
+        </w:rPr>
+        <w:t xml:space="preserve">in </w:t>
+      </w:r>
+      <w:r>
+        <w:rPr>
+          <w:noProof/>
+          <w:szCs w:val="24"/>
+        </w:rPr>
+        <w:t>proceedings of AAAI 2016.</w:t>
+      </w:r>
+    </w:p>
+    <w:p>
+      <w:pPr>
+        <w:widowControl w:val="0"/>
+        <w:autoSpaceDN w:val="0"/>
+        <w:adjustRightInd w:val="0"/>
+        <w:ind w:left="640" w:hanging="640"/>
+        <w:rPr>
+          <w:noProof/>
+          <w:szCs w:val="24"/>
+        </w:rPr>
+      </w:pPr>
+      <w:r>
+        <w:rPr>
+          <w:noProof/>
+          <w:szCs w:val="24"/>
+        </w:rPr>
+        <w:t>[5]</w:t>
+      </w:r>
+      <w:r>
+        <w:rPr>
+          <w:noProof/>
+          <w:szCs w:val="24"/>
+        </w:rPr>
+        <w:tab/>
+      </w:r>
+      <w:r>
+        <w:rPr>
+          <w:noProof/>
+          <w:szCs w:val="24"/>
+        </w:rPr>
+        <w:t>Z</w:t>
+      </w:r>
+      <w:r>
+        <w:rPr>
+          <w:noProof/>
+          <w:szCs w:val="24"/>
+        </w:rPr>
+        <w:t>.</w:t>
+      </w:r>
+      <w:r>
+        <w:rPr>
+          <w:noProof/>
+          <w:szCs w:val="24"/>
+        </w:rPr>
+        <w:t xml:space="preserve"> Wang</w:t>
+      </w:r>
+      <w:r>
+        <w:rPr>
+          <w:noProof/>
+          <w:szCs w:val="24"/>
+        </w:rPr>
+        <w:t xml:space="preserve"> </w:t>
+      </w:r>
+      <w:r>
+        <w:rPr>
+          <w:i/>
+          <w:noProof/>
+          <w:szCs w:val="24"/>
+        </w:rPr>
+        <w:t>et al.</w:t>
+      </w:r>
+      <w:r>
+        <w:rPr>
+          <w:noProof/>
+          <w:szCs w:val="24"/>
+        </w:rPr>
+        <w:t xml:space="preserve">, </w:t>
+      </w:r>
+      <w:r>
+        <w:rPr>
+          <w:noProof/>
+          <w:szCs w:val="24"/>
+        </w:rPr>
+        <w:t>“</w:t>
+      </w:r>
+      <w:r>
+        <w:rPr>
+          <w:noProof/>
+          <w:szCs w:val="24"/>
+        </w:rPr>
+        <w:t xml:space="preserve">Dueling Network Architectures </w:t>
+      </w:r>
+      <w:r>
+        <w:rPr>
+          <w:noProof/>
+          <w:szCs w:val="24"/>
+        </w:rPr>
+        <w:t>for Deep Reinforcement Learning</w:t>
+      </w:r>
+      <w:r>
+        <w:rPr>
+          <w:noProof/>
+          <w:szCs w:val="24"/>
+        </w:rPr>
+        <w:t>,”</w:t>
+      </w:r>
+      <w:r>
+        <w:rPr>
+          <w:noProof/>
+          <w:szCs w:val="24"/>
+        </w:rPr>
+        <w:t xml:space="preserve"> in proceedings of ICML 2016.</w:t>
+      </w:r>
+    </w:p>
+    <w:p>
+      <w:pPr>
+        <w:widowControl w:val="0"/>
+        <w:autoSpaceDN w:val="0"/>
+        <w:adjustRightInd w:val="0"/>
+        <w:ind w:left="640" w:hanging="640"/>
+        <w:rPr>
+          <w:noProof/>
+          <w:szCs w:val="24"/>
+        </w:rPr>
+      </w:pPr>
+      <w:r>
+        <w:rPr>
+          <w:noProof/>
+          <w:szCs w:val="24"/>
+        </w:rPr>
+        <w:t>[6]</w:t>
+      </w:r>
+      <w:r>
+        <w:rPr>
+          <w:noProof/>
+          <w:szCs w:val="24"/>
+        </w:rPr>
+        <w:tab/>
+        <w:t>V</w:t>
+      </w:r>
+      <w:r>
+        <w:rPr>
+          <w:noProof/>
+          <w:szCs w:val="24"/>
+        </w:rPr>
+        <w:t xml:space="preserve">. </w:t>
+      </w:r>
+      <w:r>
+        <w:rPr>
+          <w:noProof/>
+          <w:szCs w:val="24"/>
+        </w:rPr>
+        <w:t>Mnih</w:t>
+      </w:r>
+      <w:r>
+        <w:rPr>
+          <w:noProof/>
+          <w:szCs w:val="24"/>
+        </w:rPr>
+        <w:t xml:space="preserve"> </w:t>
+      </w:r>
+      <w:r>
+        <w:rPr>
+          <w:i/>
+          <w:iCs/>
+          <w:noProof/>
+          <w:szCs w:val="24"/>
+        </w:rPr>
+        <w:t>et al</w:t>
+      </w:r>
+      <w:r>
+        <w:rPr>
+          <w:i/>
+          <w:noProof/>
+          <w:szCs w:val="24"/>
+        </w:rPr>
+        <w:t>.</w:t>
+      </w:r>
+      <w:r>
+        <w:rPr>
+          <w:noProof/>
+          <w:szCs w:val="24"/>
+        </w:rPr>
+        <w:t xml:space="preserve">, </w:t>
+      </w:r>
+      <w:r>
+        <w:rPr>
+          <w:noProof/>
+          <w:szCs w:val="24"/>
+        </w:rPr>
+        <w:t>“</w:t>
+      </w:r>
+      <w:r>
+        <w:rPr>
+          <w:noProof/>
+          <w:szCs w:val="24"/>
+        </w:rPr>
+        <w:t>Asynchronous Methods for Deep Reinforcement Learning</w:t>
+      </w:r>
+      <w:r>
+        <w:rPr>
+          <w:noProof/>
+          <w:szCs w:val="24"/>
+        </w:rPr>
+        <w:t>,”</w:t>
+      </w:r>
+      <w:r>
+        <w:rPr>
+          <w:noProof/>
+          <w:szCs w:val="24"/>
+        </w:rPr>
+        <w:t xml:space="preserve"> in proceedings of ICML 2016.</w:t>
       </w:r>
     </w:p>
     <w:p>
@@ -2194,7 +3865,7 @@
 </file>
 
 <file path=word/endnotes.xml><?xml version="1.0" encoding="utf-8"?>
-<w:endnotes xmlns:wpc="http://schemas.microsoft.com/office/word/2010/wordprocessingCanvas" xmlns:cx="http://schemas.microsoft.com/office/drawing/2014/chartex" xmlns:cx1="http://schemas.microsoft.com/office/drawing/2015/9/8/chartex" xmlns:cx2="http://schemas.microsoft.com/office/drawing/2015/10/21/chartex" xmlns:cx3="http://schemas.microsoft.com/office/drawing/2016/5/9/chartex" xmlns:cx4="http://schemas.microsoft.com/office/drawing/2016/5/10/chartex" xmlns:cx5="http://schemas.microsoft.com/office/drawing/2016/5/11/chartex" xmlns:cx6="http://schemas.microsoft.com/office/drawing/2016/5/12/chartex" xmlns:cx7="http://schemas.microsoft.com/office/drawing/2016/5/13/chartex" xmlns:cx8="http://schemas.microsoft.com/office/drawing/2016/5/14/chartex" xmlns:mc="http://schemas.openxmlformats.org/markup-compatibility/2006" xmlns:aink="http://schemas.microsoft.com/office/drawing/2016/ink" xmlns:am3d="http://schemas.microsoft.com/office/drawing/2017/model3d" xmlns:o="urn:schemas-microsoft-com:office:office" xmlns:r="http://schemas.openxmlformats.org/officeDocument/2006/relationships" xmlns:m="http://schemas.openxmlformats.org/officeDocument/2006/math" xmlns:v="urn:schemas-microsoft-com:vml" xmlns:wp14="http://schemas.microsoft.com/office/word/2010/wordprocessingDrawing" xmlns:wp="http://schemas.openxmlformats.org/drawingml/2006/wordprocessingDrawing" xmlns:w10="urn:schemas-microsoft-com:office:word" xmlns:w="http://schemas.openxmlformats.org/wordprocessingml/2006/main" xmlns:w14="http://schemas.microsoft.com/office/word/2010/wordml" xmlns:w15="http://schemas.microsoft.com/office/word/2012/wordml" xmlns:w16cid="http://schemas.microsoft.com/office/word/2016/wordml/cid" xmlns:w16se="http://schemas.microsoft.com/office/word/2015/wordml/symex" xmlns:wpg="http://schemas.microsoft.com/office/word/2010/wordprocessingGroup" xmlns:wpi="http://schemas.microsoft.com/office/word/2010/wordprocessingInk" xmlns:wne="http://schemas.microsoft.com/office/word/2006/wordml" xmlns:wps="http://schemas.microsoft.com/office/word/2010/wordprocessingShape" mc:Ignorable="w14 w15 w16se w16cid wp14">
+<w:endnotes xmlns:wpc="http://schemas.microsoft.com/office/word/2010/wordprocessingCanvas" xmlns:mc="http://schemas.openxmlformats.org/markup-compatibility/2006" xmlns:o="urn:schemas-microsoft-com:office:office" xmlns:r="http://schemas.openxmlformats.org/officeDocument/2006/relationships" xmlns:m="http://schemas.openxmlformats.org/officeDocument/2006/math" xmlns:v="urn:schemas-microsoft-com:vml" xmlns:wp14="http://schemas.microsoft.com/office/word/2010/wordprocessingDrawing" xmlns:wp="http://schemas.openxmlformats.org/drawingml/2006/wordprocessingDrawing" xmlns:w10="urn:schemas-microsoft-com:office:word" xmlns:w="http://schemas.openxmlformats.org/wordprocessingml/2006/main" xmlns:w14="http://schemas.microsoft.com/office/word/2010/wordml" xmlns:w15="http://schemas.microsoft.com/office/word/2012/wordml" xmlns:wpg="http://schemas.microsoft.com/office/word/2010/wordprocessingGroup" xmlns:wpi="http://schemas.microsoft.com/office/word/2010/wordprocessingInk" xmlns:wne="http://schemas.microsoft.com/office/word/2006/wordml" xmlns:wps="http://schemas.microsoft.com/office/word/2010/wordprocessingShape" mc:Ignorable="w14 w15 wp14">
   <w:endnote w:type="separator" w:id="-1">
     <w:p>
       <w:r>
@@ -2213,30 +3884,30 @@
 </file>
 
 <file path=word/footer1.xml><?xml version="1.0" encoding="utf-8"?>
-<w:ftr xmlns:wpc="http://schemas.microsoft.com/office/word/2010/wordprocessingCanvas" xmlns:cx="http://schemas.microsoft.com/office/drawing/2014/chartex" xmlns:cx1="http://schemas.microsoft.com/office/drawing/2015/9/8/chartex" xmlns:cx2="http://schemas.microsoft.com/office/drawing/2015/10/21/chartex" xmlns:cx3="http://schemas.microsoft.com/office/drawing/2016/5/9/chartex" xmlns:cx4="http://schemas.microsoft.com/office/drawing/2016/5/10/chartex" xmlns:cx5="http://schemas.microsoft.com/office/drawing/2016/5/11/chartex" xmlns:cx6="http://schemas.microsoft.com/office/drawing/2016/5/12/chartex" xmlns:cx7="http://schemas.microsoft.com/office/drawing/2016/5/13/chartex" xmlns:cx8="http://schemas.microsoft.com/office/drawing/2016/5/14/chartex" xmlns:mc="http://schemas.openxmlformats.org/markup-compatibility/2006" xmlns:aink="http://schemas.microsoft.com/office/drawing/2016/ink" xmlns:am3d="http://schemas.microsoft.com/office/drawing/2017/model3d" xmlns:o="urn:schemas-microsoft-com:office:office" xmlns:r="http://schemas.openxmlformats.org/officeDocument/2006/relationships" xmlns:m="http://schemas.openxmlformats.org/officeDocument/2006/math" xmlns:v="urn:schemas-microsoft-com:vml" xmlns:wp14="http://schemas.microsoft.com/office/word/2010/wordprocessingDrawing" xmlns:wp="http://schemas.openxmlformats.org/drawingml/2006/wordprocessingDrawing" xmlns:w10="urn:schemas-microsoft-com:office:word" xmlns:w="http://schemas.openxmlformats.org/wordprocessingml/2006/main" xmlns:w14="http://schemas.microsoft.com/office/word/2010/wordml" xmlns:w15="http://schemas.microsoft.com/office/word/2012/wordml" xmlns:w16cid="http://schemas.microsoft.com/office/word/2016/wordml/cid" xmlns:w16se="http://schemas.microsoft.com/office/word/2015/wordml/symex" xmlns:wpg="http://schemas.microsoft.com/office/word/2010/wordprocessingGroup" xmlns:wpi="http://schemas.microsoft.com/office/word/2010/wordprocessingInk" xmlns:wne="http://schemas.microsoft.com/office/word/2006/wordml" xmlns:wps="http://schemas.microsoft.com/office/word/2010/wordprocessingShape" mc:Ignorable="w14 w15 w16se w16cid wp14">
+<w:ftr xmlns:wpc="http://schemas.microsoft.com/office/word/2010/wordprocessingCanvas" xmlns:mc="http://schemas.openxmlformats.org/markup-compatibility/2006" xmlns:o="urn:schemas-microsoft-com:office:office" xmlns:r="http://schemas.openxmlformats.org/officeDocument/2006/relationships" xmlns:m="http://schemas.openxmlformats.org/officeDocument/2006/math" xmlns:v="urn:schemas-microsoft-com:vml" xmlns:wp14="http://schemas.microsoft.com/office/word/2010/wordprocessingDrawing" xmlns:wp="http://schemas.openxmlformats.org/drawingml/2006/wordprocessingDrawing" xmlns:w10="urn:schemas-microsoft-com:office:word" xmlns:w="http://schemas.openxmlformats.org/wordprocessingml/2006/main" xmlns:w14="http://schemas.microsoft.com/office/word/2010/wordml" xmlns:w15="http://schemas.microsoft.com/office/word/2012/wordml" xmlns:wpg="http://schemas.microsoft.com/office/word/2010/wordprocessingGroup" xmlns:wpi="http://schemas.microsoft.com/office/word/2010/wordprocessingInk" xmlns:wne="http://schemas.microsoft.com/office/word/2006/wordml" xmlns:wps="http://schemas.microsoft.com/office/word/2010/wordprocessingShape" mc:Ignorable="w14 w15 wp14">
   <w:p>
     <w:pPr>
-      <w:pStyle w:val="Footer"/>
+      <w:pStyle w:val="a4"/>
     </w:pPr>
   </w:p>
   <w:p>
     <w:pPr>
-      <w:pStyle w:val="Footer"/>
+      <w:pStyle w:val="a4"/>
     </w:pPr>
   </w:p>
   <w:p>
     <w:pPr>
-      <w:pStyle w:val="Footer"/>
+      <w:pStyle w:val="a4"/>
     </w:pPr>
   </w:p>
 </w:ftr>
 </file>
 
 <file path=word/footer2.xml><?xml version="1.0" encoding="utf-8"?>
-<w:ftr xmlns:wpc="http://schemas.microsoft.com/office/word/2010/wordprocessingCanvas" xmlns:cx="http://schemas.microsoft.com/office/drawing/2014/chartex" xmlns:cx1="http://schemas.microsoft.com/office/drawing/2015/9/8/chartex" xmlns:cx2="http://schemas.microsoft.com/office/drawing/2015/10/21/chartex" xmlns:cx3="http://schemas.microsoft.com/office/drawing/2016/5/9/chartex" xmlns:cx4="http://schemas.microsoft.com/office/drawing/2016/5/10/chartex" xmlns:cx5="http://schemas.microsoft.com/office/drawing/2016/5/11/chartex" xmlns:cx6="http://schemas.microsoft.com/office/drawing/2016/5/12/chartex" xmlns:cx7="http://schemas.microsoft.com/office/drawing/2016/5/13/chartex" xmlns:cx8="http://schemas.microsoft.com/office/drawing/2016/5/14/chartex" xmlns:mc="http://schemas.openxmlformats.org/markup-compatibility/2006" xmlns:aink="http://schemas.microsoft.com/office/drawing/2016/ink" xmlns:am3d="http://schemas.microsoft.com/office/drawing/2017/model3d" xmlns:o="urn:schemas-microsoft-com:office:office" xmlns:r="http://schemas.openxmlformats.org/officeDocument/2006/relationships" xmlns:m="http://schemas.openxmlformats.org/officeDocument/2006/math" xmlns:v="urn:schemas-microsoft-com:vml" xmlns:wp14="http://schemas.microsoft.com/office/word/2010/wordprocessingDrawing" xmlns:wp="http://schemas.openxmlformats.org/drawingml/2006/wordprocessingDrawing" xmlns:w10="urn:schemas-microsoft-com:office:word" xmlns:w="http://schemas.openxmlformats.org/wordprocessingml/2006/main" xmlns:w14="http://schemas.microsoft.com/office/word/2010/wordml" xmlns:w15="http://schemas.microsoft.com/office/word/2012/wordml" xmlns:w16cid="http://schemas.microsoft.com/office/word/2016/wordml/cid" xmlns:w16se="http://schemas.microsoft.com/office/word/2015/wordml/symex" xmlns:wpg="http://schemas.microsoft.com/office/word/2010/wordprocessingGroup" xmlns:wpi="http://schemas.microsoft.com/office/word/2010/wordprocessingInk" xmlns:wne="http://schemas.microsoft.com/office/word/2006/wordml" xmlns:wps="http://schemas.microsoft.com/office/word/2010/wordprocessingShape" mc:Ignorable="w14 w15 w16se w16cid wp14">
+<w:ftr xmlns:wpc="http://schemas.microsoft.com/office/word/2010/wordprocessingCanvas" xmlns:mc="http://schemas.openxmlformats.org/markup-compatibility/2006" xmlns:o="urn:schemas-microsoft-com:office:office" xmlns:r="http://schemas.openxmlformats.org/officeDocument/2006/relationships" xmlns:m="http://schemas.openxmlformats.org/officeDocument/2006/math" xmlns:v="urn:schemas-microsoft-com:vml" xmlns:wp14="http://schemas.microsoft.com/office/word/2010/wordprocessingDrawing" xmlns:wp="http://schemas.openxmlformats.org/drawingml/2006/wordprocessingDrawing" xmlns:w10="urn:schemas-microsoft-com:office:word" xmlns:w="http://schemas.openxmlformats.org/wordprocessingml/2006/main" xmlns:w14="http://schemas.microsoft.com/office/word/2010/wordml" xmlns:w15="http://schemas.microsoft.com/office/word/2012/wordml" xmlns:wpg="http://schemas.microsoft.com/office/word/2010/wordprocessingGroup" xmlns:wpi="http://schemas.microsoft.com/office/word/2010/wordprocessingInk" xmlns:wne="http://schemas.microsoft.com/office/word/2006/wordml" xmlns:wps="http://schemas.microsoft.com/office/word/2010/wordprocessingShape" mc:Ignorable="w14 w15 wp14">
   <w:p>
     <w:pPr>
-      <w:pStyle w:val="Footer"/>
+      <w:pStyle w:val="a4"/>
     </w:pPr>
     <w:r>
       <w:rPr>
@@ -2252,7 +3923,7 @@
 </file>
 
 <file path=word/footnotes.xml><?xml version="1.0" encoding="utf-8"?>
-<w:footnotes xmlns:wpc="http://schemas.microsoft.com/office/word/2010/wordprocessingCanvas" xmlns:cx="http://schemas.microsoft.com/office/drawing/2014/chartex" xmlns:cx1="http://schemas.microsoft.com/office/drawing/2015/9/8/chartex" xmlns:cx2="http://schemas.microsoft.com/office/drawing/2015/10/21/chartex" xmlns:cx3="http://schemas.microsoft.com/office/drawing/2016/5/9/chartex" xmlns:cx4="http://schemas.microsoft.com/office/drawing/2016/5/10/chartex" xmlns:cx5="http://schemas.microsoft.com/office/drawing/2016/5/11/chartex" xmlns:cx6="http://schemas.microsoft.com/office/drawing/2016/5/12/chartex" xmlns:cx7="http://schemas.microsoft.com/office/drawing/2016/5/13/chartex" xmlns:cx8="http://schemas.microsoft.com/office/drawing/2016/5/14/chartex" xmlns:mc="http://schemas.openxmlformats.org/markup-compatibility/2006" xmlns:aink="http://schemas.microsoft.com/office/drawing/2016/ink" xmlns:am3d="http://schemas.microsoft.com/office/drawing/2017/model3d" xmlns:o="urn:schemas-microsoft-com:office:office" xmlns:r="http://schemas.openxmlformats.org/officeDocument/2006/relationships" xmlns:m="http://schemas.openxmlformats.org/officeDocument/2006/math" xmlns:v="urn:schemas-microsoft-com:vml" xmlns:wp14="http://schemas.microsoft.com/office/word/2010/wordprocessingDrawing" xmlns:wp="http://schemas.openxmlformats.org/drawingml/2006/wordprocessingDrawing" xmlns:w10="urn:schemas-microsoft-com:office:word" xmlns:w="http://schemas.openxmlformats.org/wordprocessingml/2006/main" xmlns:w14="http://schemas.microsoft.com/office/word/2010/wordml" xmlns:w15="http://schemas.microsoft.com/office/word/2012/wordml" xmlns:w16cid="http://schemas.microsoft.com/office/word/2016/wordml/cid" xmlns:w16se="http://schemas.microsoft.com/office/word/2015/wordml/symex" xmlns:wpg="http://schemas.microsoft.com/office/word/2010/wordprocessingGroup" xmlns:wpi="http://schemas.microsoft.com/office/word/2010/wordprocessingInk" xmlns:wne="http://schemas.microsoft.com/office/word/2006/wordml" xmlns:wps="http://schemas.microsoft.com/office/word/2010/wordprocessingShape" mc:Ignorable="w14 w15 w16se w16cid wp14">
+<w:footnotes xmlns:wpc="http://schemas.microsoft.com/office/word/2010/wordprocessingCanvas" xmlns:mc="http://schemas.openxmlformats.org/markup-compatibility/2006" xmlns:o="urn:schemas-microsoft-com:office:office" xmlns:r="http://schemas.openxmlformats.org/officeDocument/2006/relationships" xmlns:m="http://schemas.openxmlformats.org/officeDocument/2006/math" xmlns:v="urn:schemas-microsoft-com:vml" xmlns:wp14="http://schemas.microsoft.com/office/word/2010/wordprocessingDrawing" xmlns:wp="http://schemas.openxmlformats.org/drawingml/2006/wordprocessingDrawing" xmlns:w10="urn:schemas-microsoft-com:office:word" xmlns:w="http://schemas.openxmlformats.org/wordprocessingml/2006/main" xmlns:w14="http://schemas.microsoft.com/office/word/2010/wordml" xmlns:w15="http://schemas.microsoft.com/office/word/2012/wordml" xmlns:wpg="http://schemas.microsoft.com/office/word/2010/wordprocessingGroup" xmlns:wpi="http://schemas.microsoft.com/office/word/2010/wordprocessingInk" xmlns:wne="http://schemas.microsoft.com/office/word/2006/wordml" xmlns:wps="http://schemas.microsoft.com/office/word/2010/wordprocessingShape" mc:Ignorable="w14 w15 wp14">
   <w:footnote w:type="separator" w:id="-1">
     <w:p>
       <w:r>
@@ -2271,7 +3942,7 @@
 </file>
 
 <file path=word/header1.xml><?xml version="1.0" encoding="utf-8"?>
-<w:hdr xmlns:wpc="http://schemas.microsoft.com/office/word/2010/wordprocessingCanvas" xmlns:cx="http://schemas.microsoft.com/office/drawing/2014/chartex" xmlns:cx1="http://schemas.microsoft.com/office/drawing/2015/9/8/chartex" xmlns:cx2="http://schemas.microsoft.com/office/drawing/2015/10/21/chartex" xmlns:cx3="http://schemas.microsoft.com/office/drawing/2016/5/9/chartex" xmlns:cx4="http://schemas.microsoft.com/office/drawing/2016/5/10/chartex" xmlns:cx5="http://schemas.microsoft.com/office/drawing/2016/5/11/chartex" xmlns:cx6="http://schemas.microsoft.com/office/drawing/2016/5/12/chartex" xmlns:cx7="http://schemas.microsoft.com/office/drawing/2016/5/13/chartex" xmlns:cx8="http://schemas.microsoft.com/office/drawing/2016/5/14/chartex" xmlns:mc="http://schemas.openxmlformats.org/markup-compatibility/2006" xmlns:aink="http://schemas.microsoft.com/office/drawing/2016/ink" xmlns:am3d="http://schemas.microsoft.com/office/drawing/2017/model3d" xmlns:o="urn:schemas-microsoft-com:office:office" xmlns:r="http://schemas.openxmlformats.org/officeDocument/2006/relationships" xmlns:m="http://schemas.openxmlformats.org/officeDocument/2006/math" xmlns:v="urn:schemas-microsoft-com:vml" xmlns:wp14="http://schemas.microsoft.com/office/word/2010/wordprocessingDrawing" xmlns:wp="http://schemas.openxmlformats.org/drawingml/2006/wordprocessingDrawing" xmlns:w10="urn:schemas-microsoft-com:office:word" xmlns:w="http://schemas.openxmlformats.org/wordprocessingml/2006/main" xmlns:w14="http://schemas.microsoft.com/office/word/2010/wordml" xmlns:w15="http://schemas.microsoft.com/office/word/2012/wordml" xmlns:w16cid="http://schemas.microsoft.com/office/word/2016/wordml/cid" xmlns:w16se="http://schemas.microsoft.com/office/word/2015/wordml/symex" xmlns:wpg="http://schemas.microsoft.com/office/word/2010/wordprocessingGroup" xmlns:wpi="http://schemas.microsoft.com/office/word/2010/wordprocessingInk" xmlns:wne="http://schemas.microsoft.com/office/word/2006/wordml" xmlns:wps="http://schemas.microsoft.com/office/word/2010/wordprocessingShape" mc:Ignorable="w14 w15 w16se w16cid wp14">
+<w:hdr xmlns:wpc="http://schemas.microsoft.com/office/word/2010/wordprocessingCanvas" xmlns:mc="http://schemas.openxmlformats.org/markup-compatibility/2006" xmlns:o="urn:schemas-microsoft-com:office:office" xmlns:r="http://schemas.openxmlformats.org/officeDocument/2006/relationships" xmlns:m="http://schemas.openxmlformats.org/officeDocument/2006/math" xmlns:v="urn:schemas-microsoft-com:vml" xmlns:wp14="http://schemas.microsoft.com/office/word/2010/wordprocessingDrawing" xmlns:wp="http://schemas.openxmlformats.org/drawingml/2006/wordprocessingDrawing" xmlns:w10="urn:schemas-microsoft-com:office:word" xmlns:w="http://schemas.openxmlformats.org/wordprocessingml/2006/main" xmlns:w14="http://schemas.microsoft.com/office/word/2010/wordml" xmlns:w15="http://schemas.microsoft.com/office/word/2012/wordml" xmlns:wpg="http://schemas.microsoft.com/office/word/2010/wordprocessingGroup" xmlns:wpi="http://schemas.microsoft.com/office/word/2010/wordprocessingInk" xmlns:wne="http://schemas.microsoft.com/office/word/2006/wordml" xmlns:wps="http://schemas.microsoft.com/office/word/2010/wordprocessingShape" mc:Ignorable="w14 w15 wp14">
   <w:p>
     <w:pPr>
       <w:ind w:right="360"/>
@@ -2282,7 +3953,7 @@
 </file>
 
 <file path=word/numbering.xml><?xml version="1.0" encoding="utf-8"?>
-<w:numbering xmlns:wpc="http://schemas.microsoft.com/office/word/2010/wordprocessingCanvas" xmlns:cx="http://schemas.microsoft.com/office/drawing/2014/chartex" xmlns:cx1="http://schemas.microsoft.com/office/drawing/2015/9/8/chartex" xmlns:cx2="http://schemas.microsoft.com/office/drawing/2015/10/21/chartex" xmlns:cx3="http://schemas.microsoft.com/office/drawing/2016/5/9/chartex" xmlns:cx4="http://schemas.microsoft.com/office/drawing/2016/5/10/chartex" xmlns:cx5="http://schemas.microsoft.com/office/drawing/2016/5/11/chartex" xmlns:cx6="http://schemas.microsoft.com/office/drawing/2016/5/12/chartex" xmlns:cx7="http://schemas.microsoft.com/office/drawing/2016/5/13/chartex" xmlns:cx8="http://schemas.microsoft.com/office/drawing/2016/5/14/chartex" xmlns:mc="http://schemas.openxmlformats.org/markup-compatibility/2006" xmlns:aink="http://schemas.microsoft.com/office/drawing/2016/ink" xmlns:am3d="http://schemas.microsoft.com/office/drawing/2017/model3d" xmlns:o="urn:schemas-microsoft-com:office:office" xmlns:r="http://schemas.openxmlformats.org/officeDocument/2006/relationships" xmlns:m="http://schemas.openxmlformats.org/officeDocument/2006/math" xmlns:v="urn:schemas-microsoft-com:vml" xmlns:wp14="http://schemas.microsoft.com/office/word/2010/wordprocessingDrawing" xmlns:wp="http://schemas.openxmlformats.org/drawingml/2006/wordprocessingDrawing" xmlns:w10="urn:schemas-microsoft-com:office:word" xmlns:w="http://schemas.openxmlformats.org/wordprocessingml/2006/main" xmlns:w14="http://schemas.microsoft.com/office/word/2010/wordml" xmlns:w15="http://schemas.microsoft.com/office/word/2012/wordml" xmlns:w16cid="http://schemas.microsoft.com/office/word/2016/wordml/cid" xmlns:w16se="http://schemas.microsoft.com/office/word/2015/wordml/symex" xmlns:wpg="http://schemas.microsoft.com/office/word/2010/wordprocessingGroup" xmlns:wpi="http://schemas.microsoft.com/office/word/2010/wordprocessingInk" xmlns:wne="http://schemas.microsoft.com/office/word/2006/wordml" xmlns:wps="http://schemas.microsoft.com/office/word/2010/wordprocessingShape" mc:Ignorable="w14 w15 w16se w16cid wp14">
+<w:numbering xmlns:wpc="http://schemas.microsoft.com/office/word/2010/wordprocessingCanvas" xmlns:mc="http://schemas.openxmlformats.org/markup-compatibility/2006" xmlns:o="urn:schemas-microsoft-com:office:office" xmlns:r="http://schemas.openxmlformats.org/officeDocument/2006/relationships" xmlns:m="http://schemas.openxmlformats.org/officeDocument/2006/math" xmlns:v="urn:schemas-microsoft-com:vml" xmlns:wp14="http://schemas.microsoft.com/office/word/2010/wordprocessingDrawing" xmlns:wp="http://schemas.openxmlformats.org/drawingml/2006/wordprocessingDrawing" xmlns:w10="urn:schemas-microsoft-com:office:word" xmlns:w="http://schemas.openxmlformats.org/wordprocessingml/2006/main" xmlns:w14="http://schemas.microsoft.com/office/word/2010/wordml" xmlns:w15="http://schemas.microsoft.com/office/word/2012/wordml" xmlns:wpg="http://schemas.microsoft.com/office/word/2010/wordprocessingGroup" xmlns:wpi="http://schemas.microsoft.com/office/word/2010/wordprocessingInk" xmlns:wne="http://schemas.microsoft.com/office/word/2006/wordml" xmlns:wps="http://schemas.microsoft.com/office/word/2010/wordprocessingShape" mc:Ignorable="w14 w15 wp14">
   <w:abstractNum w:abstractNumId="0" w15:restartNumberingAfterBreak="0">
     <w:nsid w:val="00000002"/>
     <w:multiLevelType w:val="multilevel"/>
@@ -2407,7 +4078,7 @@
     <w:lvl w:ilvl="0">
       <w:start w:val="1"/>
       <w:numFmt w:val="decimal"/>
-      <w:pStyle w:val="Heading1"/>
+      <w:pStyle w:val="1"/>
       <w:lvlText w:val="[%1]"/>
       <w:lvlJc w:val="left"/>
       <w:pPr>
@@ -2633,11 +4304,14 @@
   <w:num w:numId="4">
     <w:abstractNumId w:val="2"/>
   </w:num>
+  <w:num w:numId="5">
+    <w:abstractNumId w:val="1"/>
+  </w:num>
 </w:numbering>
 </file>
 
 <file path=word/styles.xml><?xml version="1.0" encoding="utf-8"?>
-<w:styles xmlns:mc="http://schemas.openxmlformats.org/markup-compatibility/2006" xmlns:r="http://schemas.openxmlformats.org/officeDocument/2006/relationships" xmlns:w="http://schemas.openxmlformats.org/wordprocessingml/2006/main" xmlns:w14="http://schemas.microsoft.com/office/word/2010/wordml" xmlns:w15="http://schemas.microsoft.com/office/word/2012/wordml" xmlns:w16cid="http://schemas.microsoft.com/office/word/2016/wordml/cid" xmlns:w16se="http://schemas.microsoft.com/office/word/2015/wordml/symex" mc:Ignorable="w14 w15 w16se w16cid">
+<w:styles xmlns:mc="http://schemas.openxmlformats.org/markup-compatibility/2006" xmlns:r="http://schemas.openxmlformats.org/officeDocument/2006/relationships" xmlns:w="http://schemas.openxmlformats.org/wordprocessingml/2006/main" xmlns:w14="http://schemas.microsoft.com/office/word/2010/wordml" xmlns:w15="http://schemas.microsoft.com/office/word/2012/wordml" mc:Ignorable="w14 w15">
   <w:docDefaults>
     <w:rPrDefault>
       <w:rPr>
@@ -2653,7 +4327,7 @@
       </w:pPr>
     </w:pPrDefault>
   </w:docDefaults>
-  <w:latentStyles w:defLockedState="0" w:defUIPriority="99" w:defSemiHidden="0" w:defUnhideWhenUsed="0" w:defQFormat="0" w:count="375">
+  <w:latentStyles w:defLockedState="0" w:defUIPriority="99" w:defSemiHidden="0" w:defUnhideWhenUsed="0" w:defQFormat="0" w:count="371">
     <w:lsdException w:name="Normal" w:uiPriority="0" w:qFormat="1"/>
     <w:lsdException w:name="heading 1" w:uiPriority="0" w:qFormat="1"/>
     <w:lsdException w:name="heading 2" w:semiHidden="1" w:uiPriority="9" w:unhideWhenUsed="1" w:qFormat="1"/>
@@ -3025,12 +4699,8 @@
     <w:lsdException w:name="List Table 5 Dark Accent 6" w:uiPriority="50"/>
     <w:lsdException w:name="List Table 6 Colorful Accent 6" w:uiPriority="51"/>
     <w:lsdException w:name="List Table 7 Colorful Accent 6" w:uiPriority="52"/>
-    <w:lsdException w:name="Mention" w:semiHidden="1" w:unhideWhenUsed="1"/>
-    <w:lsdException w:name="Smart Hyperlink" w:semiHidden="1" w:unhideWhenUsed="1"/>
-    <w:lsdException w:name="Hashtag" w:semiHidden="1" w:unhideWhenUsed="1"/>
-    <w:lsdException w:name="Unresolved Mention" w:semiHidden="1" w:unhideWhenUsed="1"/>
   </w:latentStyles>
-  <w:style w:type="paragraph" w:default="1" w:styleId="Normal">
+  <w:style w:type="paragraph" w:default="1" w:styleId="a">
     <w:name w:val="Normal"/>
     <w:qFormat/>
     <w:rsid w:val="007736B0"/>
@@ -3046,11 +4716,11 @@
       <w:lang w:eastAsia="en-US"/>
     </w:rPr>
   </w:style>
-  <w:style w:type="paragraph" w:styleId="Heading1">
+  <w:style w:type="paragraph" w:styleId="1">
     <w:name w:val="heading 1"/>
-    <w:basedOn w:val="Normal"/>
-    <w:next w:val="Normal"/>
-    <w:link w:val="Heading1Char"/>
+    <w:basedOn w:val="a"/>
+    <w:next w:val="a"/>
+    <w:link w:val="1Char"/>
     <w:qFormat/>
     <w:rsid w:val="007736B0"/>
     <w:pPr>
@@ -3062,11 +4732,11 @@
       <w:outlineLvl w:val="0"/>
     </w:pPr>
   </w:style>
-  <w:style w:type="paragraph" w:styleId="Heading3">
+  <w:style w:type="paragraph" w:styleId="3">
     <w:name w:val="heading 3"/>
-    <w:basedOn w:val="Normal"/>
-    <w:next w:val="Normal"/>
-    <w:link w:val="Heading3Char"/>
+    <w:basedOn w:val="a"/>
+    <w:next w:val="a"/>
+    <w:link w:val="3Char"/>
     <w:uiPriority w:val="9"/>
     <w:semiHidden/>
     <w:unhideWhenUsed/>
@@ -3085,13 +4755,13 @@
       <w:szCs w:val="24"/>
     </w:rPr>
   </w:style>
-  <w:style w:type="character" w:default="1" w:styleId="DefaultParagraphFont">
+  <w:style w:type="character" w:default="1" w:styleId="a0">
     <w:name w:val="Default Paragraph Font"/>
     <w:uiPriority w:val="1"/>
     <w:semiHidden/>
     <w:unhideWhenUsed/>
   </w:style>
-  <w:style w:type="table" w:default="1" w:styleId="TableNormal">
+  <w:style w:type="table" w:default="1" w:styleId="a1">
     <w:name w:val="Normal Table"/>
     <w:uiPriority w:val="99"/>
     <w:semiHidden/>
@@ -3106,16 +4776,16 @@
       </w:tblCellMar>
     </w:tblPr>
   </w:style>
-  <w:style w:type="numbering" w:default="1" w:styleId="NoList">
+  <w:style w:type="numbering" w:default="1" w:styleId="a2">
     <w:name w:val="No List"/>
     <w:uiPriority w:val="99"/>
     <w:semiHidden/>
     <w:unhideWhenUsed/>
   </w:style>
-  <w:style w:type="character" w:customStyle="1" w:styleId="Heading1Char">
-    <w:name w:val="Heading 1 Char"/>
-    <w:basedOn w:val="DefaultParagraphFont"/>
-    <w:link w:val="Heading1"/>
+  <w:style w:type="character" w:customStyle="1" w:styleId="1Char">
+    <w:name w:val="标题 1 Char"/>
+    <w:basedOn w:val="a0"/>
+    <w:link w:val="1"/>
     <w:rsid w:val="007736B0"/>
     <w:rPr>
       <w:rFonts w:ascii="Times New Roman" w:eastAsia="Times New Roman" w:hAnsi="Times New Roman" w:cs="Times New Roman"/>
@@ -3124,10 +4794,10 @@
       <w:lang w:eastAsia="en-US"/>
     </w:rPr>
   </w:style>
-  <w:style w:type="character" w:customStyle="1" w:styleId="Heading3Char">
-    <w:name w:val="Heading 3 Char"/>
-    <w:basedOn w:val="DefaultParagraphFont"/>
-    <w:link w:val="Heading3"/>
+  <w:style w:type="character" w:customStyle="1" w:styleId="3Char">
+    <w:name w:val="标题 3 Char"/>
+    <w:basedOn w:val="a0"/>
+    <w:link w:val="3"/>
     <w:uiPriority w:val="9"/>
     <w:semiHidden/>
     <w:rsid w:val="007736B0"/>
@@ -3139,15 +4809,15 @@
       <w:lang w:eastAsia="en-US"/>
     </w:rPr>
   </w:style>
-  <w:style w:type="character" w:styleId="PageNumber">
+  <w:style w:type="character" w:styleId="a3">
     <w:name w:val="page number"/>
-    <w:basedOn w:val="DefaultParagraphFont"/>
+    <w:basedOn w:val="a0"/>
     <w:rsid w:val="007736B0"/>
   </w:style>
   <w:style w:type="paragraph" w:customStyle="1" w:styleId="Heading">
     <w:name w:val="Heading"/>
-    <w:basedOn w:val="Normal"/>
-    <w:next w:val="Normal"/>
+    <w:basedOn w:val="a"/>
+    <w:next w:val="a"/>
     <w:rsid w:val="007736B0"/>
     <w:pPr>
       <w:jc w:val="center"/>
@@ -3155,8 +4825,8 @@
   </w:style>
   <w:style w:type="paragraph" w:customStyle="1" w:styleId="Abstract">
     <w:name w:val="Abstract"/>
-    <w:basedOn w:val="Normal"/>
-    <w:next w:val="Normal"/>
+    <w:basedOn w:val="a"/>
+    <w:next w:val="a"/>
     <w:rsid w:val="007736B0"/>
     <w:pPr>
       <w:spacing w:before="20"/>
@@ -3166,7 +4836,7 @@
   </w:style>
   <w:style w:type="paragraph" w:customStyle="1" w:styleId="References">
     <w:name w:val="References"/>
-    <w:basedOn w:val="Normal"/>
+    <w:basedOn w:val="a"/>
     <w:rsid w:val="007736B0"/>
     <w:pPr>
       <w:numPr>
@@ -3179,10 +4849,10 @@
       <w:szCs w:val="16"/>
     </w:rPr>
   </w:style>
-  <w:style w:type="paragraph" w:styleId="Footer">
+  <w:style w:type="paragraph" w:styleId="a4">
     <w:name w:val="footer"/>
-    <w:basedOn w:val="Normal"/>
-    <w:link w:val="FooterChar"/>
+    <w:basedOn w:val="a"/>
+    <w:link w:val="Char"/>
     <w:uiPriority w:val="99"/>
     <w:rsid w:val="007736B0"/>
     <w:pPr>
@@ -3192,10 +4862,10 @@
       </w:tabs>
     </w:pPr>
   </w:style>
-  <w:style w:type="character" w:customStyle="1" w:styleId="FooterChar">
-    <w:name w:val="Footer Char"/>
-    <w:basedOn w:val="DefaultParagraphFont"/>
-    <w:link w:val="Footer"/>
+  <w:style w:type="character" w:customStyle="1" w:styleId="Char">
+    <w:name w:val="页脚 Char"/>
+    <w:basedOn w:val="a0"/>
+    <w:link w:val="a4"/>
     <w:uiPriority w:val="99"/>
     <w:rsid w:val="007736B0"/>
     <w:rPr>
@@ -3207,7 +4877,7 @@
   </w:style>
   <w:style w:type="paragraph" w:customStyle="1" w:styleId="Text">
     <w:name w:val="Text"/>
-    <w:basedOn w:val="Normal"/>
+    <w:basedOn w:val="a"/>
     <w:rsid w:val="007736B0"/>
     <w:pPr>
       <w:widowControl w:val="0"/>
@@ -3215,9 +4885,9 @@
       <w:jc w:val="both"/>
     </w:pPr>
   </w:style>
-  <w:style w:type="character" w:styleId="PlaceholderText">
+  <w:style w:type="character" w:styleId="a5">
     <w:name w:val="Placeholder Text"/>
-    <w:basedOn w:val="DefaultParagraphFont"/>
+    <w:basedOn w:val="a0"/>
     <w:uiPriority w:val="99"/>
     <w:semiHidden/>
     <w:rsid w:val="007736B0"/>
@@ -3225,10 +4895,10 @@
       <w:color w:val="808080"/>
     </w:rPr>
   </w:style>
-  <w:style w:type="paragraph" w:styleId="Header">
+  <w:style w:type="paragraph" w:styleId="a6">
     <w:name w:val="header"/>
-    <w:basedOn w:val="Normal"/>
-    <w:link w:val="HeaderChar"/>
+    <w:basedOn w:val="a"/>
+    <w:link w:val="Char0"/>
     <w:uiPriority w:val="99"/>
     <w:unhideWhenUsed/>
     <w:rsid w:val="007736B0"/>
@@ -3239,10 +4909,10 @@
       </w:tabs>
     </w:pPr>
   </w:style>
-  <w:style w:type="character" w:customStyle="1" w:styleId="HeaderChar">
-    <w:name w:val="Header Char"/>
-    <w:basedOn w:val="DefaultParagraphFont"/>
-    <w:link w:val="Header"/>
+  <w:style w:type="character" w:customStyle="1" w:styleId="Char0">
+    <w:name w:val="页眉 Char"/>
+    <w:basedOn w:val="a0"/>
+    <w:link w:val="a6"/>
     <w:uiPriority w:val="99"/>
     <w:rsid w:val="007736B0"/>
     <w:rPr>
@@ -3252,10 +4922,10 @@
       <w:lang w:eastAsia="en-US"/>
     </w:rPr>
   </w:style>
-  <w:style w:type="paragraph" w:styleId="Caption">
+  <w:style w:type="paragraph" w:styleId="a7">
     <w:name w:val="caption"/>
-    <w:basedOn w:val="Normal"/>
-    <w:next w:val="Normal"/>
+    <w:basedOn w:val="a"/>
+    <w:next w:val="a"/>
     <w:uiPriority w:val="35"/>
     <w:unhideWhenUsed/>
     <w:qFormat/>
@@ -3271,9 +4941,9 @@
       <w:szCs w:val="18"/>
     </w:rPr>
   </w:style>
-  <w:style w:type="table" w:styleId="TableGrid">
+  <w:style w:type="table" w:styleId="a8">
     <w:name w:val="Table Grid"/>
-    <w:basedOn w:val="TableNormal"/>
+    <w:basedOn w:val="a1"/>
     <w:uiPriority w:val="39"/>
     <w:rsid w:val="007736B0"/>
     <w:pPr>
@@ -3289,6 +4959,98 @@
         <w:insideV w:val="single" w:sz="4" w:space="0" w:color="auto"/>
       </w:tblBorders>
     </w:tblPr>
+  </w:style>
+  <w:style w:type="character" w:styleId="a9">
+    <w:name w:val="annotation reference"/>
+    <w:basedOn w:val="a0"/>
+    <w:uiPriority w:val="99"/>
+    <w:semiHidden/>
+    <w:unhideWhenUsed/>
+    <w:rsid w:val="00A72F6C"/>
+    <w:rPr>
+      <w:sz w:val="21"/>
+      <w:szCs w:val="21"/>
+    </w:rPr>
+  </w:style>
+  <w:style w:type="paragraph" w:styleId="aa">
+    <w:name w:val="annotation text"/>
+    <w:basedOn w:val="a"/>
+    <w:link w:val="Char1"/>
+    <w:uiPriority w:val="99"/>
+    <w:semiHidden/>
+    <w:unhideWhenUsed/>
+    <w:rsid w:val="00A72F6C"/>
+  </w:style>
+  <w:style w:type="character" w:customStyle="1" w:styleId="Char1">
+    <w:name w:val="批注文字 Char"/>
+    <w:basedOn w:val="a0"/>
+    <w:link w:val="aa"/>
+    <w:uiPriority w:val="99"/>
+    <w:semiHidden/>
+    <w:rsid w:val="00A72F6C"/>
+    <w:rPr>
+      <w:rFonts w:ascii="Times New Roman" w:eastAsia="Times New Roman" w:hAnsi="Times New Roman" w:cs="Times New Roman"/>
+      <w:sz w:val="20"/>
+      <w:szCs w:val="20"/>
+      <w:lang w:eastAsia="en-US"/>
+    </w:rPr>
+  </w:style>
+  <w:style w:type="paragraph" w:styleId="ab">
+    <w:name w:val="annotation subject"/>
+    <w:basedOn w:val="aa"/>
+    <w:next w:val="aa"/>
+    <w:link w:val="Char2"/>
+    <w:uiPriority w:val="99"/>
+    <w:semiHidden/>
+    <w:unhideWhenUsed/>
+    <w:rsid w:val="00A72F6C"/>
+    <w:rPr>
+      <w:b/>
+      <w:bCs/>
+    </w:rPr>
+  </w:style>
+  <w:style w:type="character" w:customStyle="1" w:styleId="Char2">
+    <w:name w:val="批注主题 Char"/>
+    <w:basedOn w:val="Char1"/>
+    <w:link w:val="ab"/>
+    <w:uiPriority w:val="99"/>
+    <w:semiHidden/>
+    <w:rsid w:val="00A72F6C"/>
+    <w:rPr>
+      <w:rFonts w:ascii="Times New Roman" w:eastAsia="Times New Roman" w:hAnsi="Times New Roman" w:cs="Times New Roman"/>
+      <w:b/>
+      <w:bCs/>
+      <w:sz w:val="20"/>
+      <w:szCs w:val="20"/>
+      <w:lang w:eastAsia="en-US"/>
+    </w:rPr>
+  </w:style>
+  <w:style w:type="paragraph" w:styleId="ac">
+    <w:name w:val="Balloon Text"/>
+    <w:basedOn w:val="a"/>
+    <w:link w:val="Char3"/>
+    <w:uiPriority w:val="99"/>
+    <w:semiHidden/>
+    <w:unhideWhenUsed/>
+    <w:rsid w:val="00A72F6C"/>
+    <w:rPr>
+      <w:sz w:val="18"/>
+      <w:szCs w:val="18"/>
+    </w:rPr>
+  </w:style>
+  <w:style w:type="character" w:customStyle="1" w:styleId="Char3">
+    <w:name w:val="批注框文本 Char"/>
+    <w:basedOn w:val="a0"/>
+    <w:link w:val="ac"/>
+    <w:uiPriority w:val="99"/>
+    <w:semiHidden/>
+    <w:rsid w:val="00A72F6C"/>
+    <w:rPr>
+      <w:rFonts w:ascii="Times New Roman" w:eastAsia="Times New Roman" w:hAnsi="Times New Roman" w:cs="Times New Roman"/>
+      <w:sz w:val="18"/>
+      <w:szCs w:val="18"/>
+      <w:lang w:eastAsia="en-US"/>
+    </w:rPr>
   </w:style>
 </w:styles>
 </file>
@@ -3593,7 +5355,7 @@
 </file>
 
 <file path=customXml/itemProps1.xml><?xml version="1.0" encoding="utf-8"?>
-<ds:datastoreItem xmlns:ds="http://schemas.openxmlformats.org/officeDocument/2006/customXml" ds:itemID="{C1E4EBB5-3985-428F-9170-29867077966A}">
+<ds:datastoreItem xmlns:ds="http://schemas.openxmlformats.org/officeDocument/2006/customXml" ds:itemID="{2C17DEDA-4D1C-4F24-8F9D-96B9DD447B62}">
   <ds:schemaRefs>
     <ds:schemaRef ds:uri="http://schemas.openxmlformats.org/officeDocument/2006/bibliography"/>
   </ds:schemaRefs>

</xml_diff>